<commit_message>
Explained why only CD/HFD in Figure 4.  Closes #23
</commit_message>
<xml_diff>
--- a/publications/reviews/JOBE_Response.docx
+++ b/publications/reviews/JOBE_Response.docx
@@ -13,7 +13,23 @@
     <w:p/>
     <w:p>
       <w:r>
-        <w:t xml:space="preserve">The aim of this study was to examine factors predicting weight gain on chow, a synthetic control diet, and a synthetic HFD in C57BL6/J mice. The authors report larger variation in weight gain in mice on HFD that was not present in leptin deficit models, that was unrelated to animal dominance. Weight gain was inversely related to pre-diet weight loss in response to a 16hour fast, please rationale why this was tested as a predictive factor in the introduction. Weight gain was not related to the measured appetite and glucoregulatory hormonal factors. There are a lot of small errors and omissions in this work throughout that require attention. I found some of the figures a bit confusing and don’t understand why some figures are supplementary and others are not. </w:t>
+        <w:t xml:space="preserve">The aim of this study was to examine factors predicting weight gain on chow, a synthetic control diet, and a synthetic HFD in C57BL6/J mice. The authors report larger variation in weight gain in mice on HFD that was not present in </w:t>
+      </w:r>
+      <w:proofErr w:type="spellStart"/>
+      <w:r>
+        <w:t>leptin</w:t>
+      </w:r>
+      <w:proofErr w:type="spellEnd"/>
+      <w:r>
+        <w:t xml:space="preserve"> deficit models, that was unrelated to animal dominance. Weight gain was inversely related to pre-diet weight loss in response to a 16hour fast, please rationale why this was tested as a predictive factor in the introduction. Weight gain was not related to the measured appetite and </w:t>
+      </w:r>
+      <w:proofErr w:type="spellStart"/>
+      <w:r>
+        <w:t>glucoregulatory</w:t>
+      </w:r>
+      <w:proofErr w:type="spellEnd"/>
+      <w:r>
+        <w:t xml:space="preserve"> hormonal factors. There are a lot of small errors and omissions in this work throughout that require attention. I found some of the figures a bit confusing and don’t understand why some figures are supplementary and others are not. </w:t>
       </w:r>
     </w:p>
     <w:p/>
@@ -26,7 +42,15 @@
         </w:numPr>
       </w:pPr>
       <w:r>
-        <w:t>Table 1 - the percentages given as fat, CHO and protein do not add up to 100% (67% for chow, 89 and 91% for CD and HFD so this leads me to believe that it is by weight with fibre missing from the calculation?</w:t>
+        <w:t xml:space="preserve">Table 1 - the percentages given as fat, CHO and protein do not add up to 100% (67% for chow, 89 and 91% for CD and HFD so this leads me to believe that it is by weight with </w:t>
+      </w:r>
+      <w:proofErr w:type="spellStart"/>
+      <w:r>
+        <w:t>fibre</w:t>
+      </w:r>
+      <w:proofErr w:type="spellEnd"/>
+      <w:r>
+        <w:t xml:space="preserve"> missing from the calculation?</w:t>
       </w:r>
     </w:p>
     <w:p>
@@ -45,7 +69,21 @@
         <w:rPr>
           <w:b/>
         </w:rPr>
-        <w:t>We checked with the vendors and we have updated Table 1 accordingly.  The percentages are given as % of calories, but maltodextran was accidentally omitted from the table.  Now that it is included, the CD and HFD amounts add up to 100% of the calories.  More details about these diets are available at the following links</w:t>
+        <w:t xml:space="preserve">We checked with the vendors and we have updated Table 1 accordingly.  The percentages are given as % of calories, but </w:t>
+      </w:r>
+      <w:proofErr w:type="spellStart"/>
+      <w:r>
+        <w:rPr>
+          <w:b/>
+        </w:rPr>
+        <w:t>maltodextran</w:t>
+      </w:r>
+      <w:proofErr w:type="spellEnd"/>
+      <w:r>
+        <w:rPr>
+          <w:b/>
+        </w:rPr>
+        <w:t xml:space="preserve"> was accidentally omitted from the table.  Now that it is included, the CD and HFD amounts add up to 100% of the calories.  More details about these diets are available at the following links</w:t>
       </w:r>
       <w:r>
         <w:rPr>
@@ -75,7 +113,21 @@
         <w:rPr>
           <w:b/>
         </w:rPr>
-        <w:t>in the Teklad diet:</w:t>
+        <w:t xml:space="preserve">in the </w:t>
+      </w:r>
+      <w:proofErr w:type="spellStart"/>
+      <w:r>
+        <w:rPr>
+          <w:b/>
+        </w:rPr>
+        <w:t>Teklad</w:t>
+      </w:r>
+      <w:proofErr w:type="spellEnd"/>
+      <w:r>
+        <w:rPr>
+          <w:b/>
+        </w:rPr>
+        <w:t xml:space="preserve"> diet:</w:t>
       </w:r>
     </w:p>
     <w:p>
@@ -98,7 +150,39 @@
           <w:b/>
           <w:color w:val="FF0000"/>
         </w:rPr>
-        <w:t>Note that there are seasonal variations in the composition of the Teklad diet, and therefore these numbers are reasonable estimates on a batch to batch basis.</w:t>
+        <w:t xml:space="preserve">Note that there are seasonal variations in the composition of the </w:t>
+      </w:r>
+      <w:proofErr w:type="spellStart"/>
+      <w:r>
+        <w:rPr>
+          <w:b/>
+          <w:color w:val="FF0000"/>
+        </w:rPr>
+        <w:t>Teklad</w:t>
+      </w:r>
+      <w:proofErr w:type="spellEnd"/>
+      <w:r>
+        <w:rPr>
+          <w:b/>
+          <w:color w:val="FF0000"/>
+        </w:rPr>
+        <w:t xml:space="preserve"> diet, and therefore these numbers are reasonable estimates on a </w:t>
+      </w:r>
+      <w:proofErr w:type="gramStart"/>
+      <w:r>
+        <w:rPr>
+          <w:b/>
+          <w:color w:val="FF0000"/>
+        </w:rPr>
+        <w:t>batch to batch</w:t>
+      </w:r>
+      <w:proofErr w:type="gramEnd"/>
+      <w:r>
+        <w:rPr>
+          <w:b/>
+          <w:color w:val="FF0000"/>
+        </w:rPr>
+        <w:t xml:space="preserve"> basis.</w:t>
       </w:r>
     </w:p>
     <w:p>
@@ -225,7 +309,15 @@
       </w:pPr>
       <w:r>
         <w:lastRenderedPageBreak/>
-        <w:t>Why was a 16h fast chosen? This should be discussed, this is prolonged and likely induces some stress, could stress susceptibility be a factor related to weight gain? Can cortisol be assessed?</w:t>
+        <w:t xml:space="preserve">Why was a 16h fast chosen? This should be </w:t>
+      </w:r>
+      <w:proofErr w:type="gramStart"/>
+      <w:r>
+        <w:t>discussed,</w:t>
+      </w:r>
+      <w:proofErr w:type="gramEnd"/>
+      <w:r>
+        <w:t xml:space="preserve"> this is prolonged and likely induces some stress, could stress susceptibility be a factor related to weight gain? Can cortisol be assessed?</w:t>
       </w:r>
     </w:p>
     <w:p/>
@@ -367,6 +459,7 @@
         </w:rPr>
         <w:t xml:space="preserve">  We have addressed this </w:t>
       </w:r>
+      <w:proofErr w:type="gramStart"/>
       <w:r>
         <w:rPr>
           <w:b/>
@@ -383,7 +476,14 @@
         <w:rPr>
           <w:b/>
         </w:rPr>
-        <w:t xml:space="preserve">in </w:t>
+        <w:t>in</w:t>
+      </w:r>
+      <w:proofErr w:type="gramEnd"/>
+      <w:r>
+        <w:rPr>
+          <w:b/>
+        </w:rPr>
+        <w:t xml:space="preserve"> </w:t>
       </w:r>
       <w:r>
         <w:rPr>
@@ -527,12 +627,37 @@
           <w:color w:val="FF0000"/>
         </w:rPr>
       </w:pPr>
-      <w:r>
-        <w:rPr>
-          <w:b/>
-          <w:color w:val="FF0000"/>
-        </w:rPr>
-        <w:t xml:space="preserve">Futhermore, the fasting/refeeding responses (decreases in total ghrelin, glucagon, GLP-1 and increases with insulin) are consistent with previous data, supportive of a normal fasting response </w:t>
+      <w:proofErr w:type="spellStart"/>
+      <w:r>
+        <w:rPr>
+          <w:b/>
+          <w:color w:val="FF0000"/>
+        </w:rPr>
+        <w:t>Futhermore</w:t>
+      </w:r>
+      <w:proofErr w:type="spellEnd"/>
+      <w:r>
+        <w:rPr>
+          <w:b/>
+          <w:color w:val="FF0000"/>
+        </w:rPr>
+        <w:t>, the fasting/</w:t>
+      </w:r>
+      <w:proofErr w:type="spellStart"/>
+      <w:r>
+        <w:rPr>
+          <w:b/>
+          <w:color w:val="FF0000"/>
+        </w:rPr>
+        <w:t>refeeding</w:t>
+      </w:r>
+      <w:proofErr w:type="spellEnd"/>
+      <w:r>
+        <w:rPr>
+          <w:b/>
+          <w:color w:val="FF0000"/>
+        </w:rPr>
+        <w:t xml:space="preserve"> responses (decreases in total ghrelin, glucagon, GLP-1 and increases with insulin) are consistent with previous data, supportive of a normal fasting response </w:t>
       </w:r>
       <w:r>
         <w:rPr>
@@ -594,7 +719,23 @@
         </w:numPr>
       </w:pPr>
       <w:r>
-        <w:t>Do the investigators consider that fasting levels of gut related peptides and one refed timpoint is sufficient for proper assessment of appetite related factors? Please discuss. Please clarify the re-fed time taken in the methodology.</w:t>
+        <w:t xml:space="preserve">Do the investigators consider that fasting levels of gut related peptides and one </w:t>
+      </w:r>
+      <w:proofErr w:type="spellStart"/>
+      <w:r>
+        <w:t>refed</w:t>
+      </w:r>
+      <w:proofErr w:type="spellEnd"/>
+      <w:r>
+        <w:t xml:space="preserve"> </w:t>
+      </w:r>
+      <w:proofErr w:type="spellStart"/>
+      <w:r>
+        <w:t>timpoint</w:t>
+      </w:r>
+      <w:proofErr w:type="spellEnd"/>
+      <w:r>
+        <w:t xml:space="preserve"> is sufficient for proper assessment of appetite related factors? Please discuss. Please clarify the re-fed time taken in the methodology.</w:t>
       </w:r>
     </w:p>
     <w:p/>
@@ -604,11 +745,19 @@
           <w:b/>
         </w:rPr>
       </w:pPr>
-      <w:r>
-        <w:rPr>
-          <w:b/>
-        </w:rPr>
-        <w:t>Refeeding was performed for 6h in these animals, as cla</w:t>
+      <w:proofErr w:type="spellStart"/>
+      <w:r>
+        <w:rPr>
+          <w:b/>
+        </w:rPr>
+        <w:t>Refeeding</w:t>
+      </w:r>
+      <w:proofErr w:type="spellEnd"/>
+      <w:r>
+        <w:rPr>
+          <w:b/>
+        </w:rPr>
+        <w:t xml:space="preserve"> was performed for 6h in these animals, as cla</w:t>
       </w:r>
       <w:r>
         <w:rPr>
@@ -693,7 +842,21 @@
         <w:rPr>
           <w:b/>
         </w:rPr>
-        <w:t xml:space="preserve">d significant elevations in fasting ghrein and </w:t>
+        <w:t xml:space="preserve">d significant elevations in fasting </w:t>
+      </w:r>
+      <w:proofErr w:type="spellStart"/>
+      <w:r>
+        <w:rPr>
+          <w:b/>
+        </w:rPr>
+        <w:t>ghrein</w:t>
+      </w:r>
+      <w:proofErr w:type="spellEnd"/>
+      <w:r>
+        <w:rPr>
+          <w:b/>
+        </w:rPr>
+        <w:t xml:space="preserve"> and </w:t>
       </w:r>
       <w:r>
         <w:rPr>
@@ -705,7 +868,21 @@
         <w:rPr>
           <w:b/>
         </w:rPr>
-        <w:t>, and a modest elevation of GLP-1 between fasted and refed groups (see Supplementary Figure 2A), a thorough examination of the kinetics of these changes was not performed, and is beyond the scope of this study.  These markers do however provide a context to the extent of fasting and re-feeding responses observed in Figure 3.  This is mentioned in the results section</w:t>
+        <w:t xml:space="preserve">, and a modest elevation of GLP-1 between fasted and </w:t>
+      </w:r>
+      <w:proofErr w:type="spellStart"/>
+      <w:r>
+        <w:rPr>
+          <w:b/>
+        </w:rPr>
+        <w:t>refed</w:t>
+      </w:r>
+      <w:proofErr w:type="spellEnd"/>
+      <w:r>
+        <w:rPr>
+          <w:b/>
+        </w:rPr>
+        <w:t xml:space="preserve"> groups (see Supplementary Figure 2A), a thorough examination of the kinetics of these changes was not performed, and is beyond the scope of this study.  These markers do however provide a context to the extent of fasting and re-feeding responses observed in Figure 3.  This is mentioned in the results section</w:t>
       </w:r>
       <w:r>
         <w:rPr>
@@ -720,8 +897,6 @@
           <w:b/>
         </w:rPr>
       </w:pPr>
-      <w:bookmarkStart w:id="0" w:name="_GoBack"/>
-      <w:bookmarkEnd w:id="0"/>
     </w:p>
     <w:p>
       <w:pPr>
@@ -1183,7 +1358,23 @@
         </w:numPr>
       </w:pPr>
       <w:r>
-        <w:t>Why were there 3 fasting weight loss periods reported in Figure 3A? This was only done twice 12 weeks apart? There were also 2 outliers, did results include these individuals? Figure 3B can be deleted.</w:t>
+        <w:t xml:space="preserve">Why were there 3 fasting weight loss periods reported in Figure 3A? This was only done twice 12 weeks apart? </w:t>
+      </w:r>
+      <w:proofErr w:type="gramStart"/>
+      <w:r>
+        <w:t>There were also 2 outliers</w:t>
+      </w:r>
+      <w:proofErr w:type="gramEnd"/>
+      <w:r>
+        <w:t xml:space="preserve">, </w:t>
+      </w:r>
+      <w:proofErr w:type="gramStart"/>
+      <w:r>
+        <w:t>did results include these individuals</w:t>
+      </w:r>
+      <w:proofErr w:type="gramEnd"/>
+      <w:r>
+        <w:t>? Figure 3B can be deleted.</w:t>
       </w:r>
     </w:p>
     <w:p>
@@ -1207,7 +1398,15 @@
         </w:numPr>
       </w:pPr>
       <w:r>
-        <w:t>Please be consistent with terminology utilising NCD or “chow”</w:t>
+        <w:t xml:space="preserve">Please be consistent with terminology </w:t>
+      </w:r>
+      <w:proofErr w:type="spellStart"/>
+      <w:r>
+        <w:t>utilising</w:t>
+      </w:r>
+      <w:proofErr w:type="spellEnd"/>
+      <w:r>
+        <w:t xml:space="preserve"> NCD or “chow”</w:t>
       </w:r>
     </w:p>
     <w:p>
@@ -1272,7 +1471,21 @@
         <w:rPr>
           <w:b/>
         </w:rPr>
-        <w:t>This has been fixed, we thank the reviewer for noticing this error</w:t>
+        <w:t xml:space="preserve">This has been </w:t>
+      </w:r>
+      <w:proofErr w:type="gramStart"/>
+      <w:r>
+        <w:rPr>
+          <w:b/>
+        </w:rPr>
+        <w:t>fixed,</w:t>
+      </w:r>
+      <w:proofErr w:type="gramEnd"/>
+      <w:r>
+        <w:rPr>
+          <w:b/>
+        </w:rPr>
+        <w:t xml:space="preserve"> we thank the reviewer for noticing this error</w:t>
       </w:r>
       <w:r>
         <w:rPr>
@@ -1296,8 +1509,13 @@
           <w:numId w:val="2"/>
         </w:numPr>
       </w:pPr>
-      <w:r>
-        <w:t xml:space="preserve">Figures 2 is not significant and could be removed. </w:t>
+      <w:proofErr w:type="gramStart"/>
+      <w:r>
+        <w:t>Figures 2 is</w:t>
+      </w:r>
+      <w:proofErr w:type="gramEnd"/>
+      <w:r>
+        <w:t xml:space="preserve"> not significant and could be removed. </w:t>
       </w:r>
     </w:p>
     <w:p>
@@ -1319,6 +1537,91 @@
       </w:r>
     </w:p>
     <w:p/>
+    <w:p>
+      <w:pPr>
+        <w:rPr>
+          <w:b/>
+        </w:rPr>
+      </w:pPr>
+      <w:r>
+        <w:rPr>
+          <w:b/>
+        </w:rPr>
+        <w:t>As noted in Suppl</w:t>
+      </w:r>
+      <w:r>
+        <w:rPr>
+          <w:b/>
+        </w:rPr>
+        <w:t>ementary Figure 1 and Figure 3</w:t>
+      </w:r>
+      <w:r>
+        <w:rPr>
+          <w:b/>
+        </w:rPr>
+        <w:t xml:space="preserve"> there are dramatic differences in the weight gain and feeding responses in NCD fed animals compared to CD fed animals.  This is likely due to the different nature of the ingredients (grain for chow, chemically defined ingredients for CD/HFD).  We therefore decided that it would be difficult to interpret fasting</w:t>
+      </w:r>
+      <w:r>
+        <w:rPr>
+          <w:b/>
+        </w:rPr>
+        <w:t xml:space="preserve"> responses in this system, and that the appropriate control for HFD was the CD.</w:t>
+      </w:r>
+      <w:r>
+        <w:rPr>
+          <w:b/>
+        </w:rPr>
+        <w:t xml:space="preserve">  We therefore did not perform these studies using animals kept on chow throughout.  This is explicated in the results section as such:</w:t>
+      </w:r>
+    </w:p>
+    <w:p>
+      <w:pPr>
+        <w:rPr>
+          <w:b/>
+        </w:rPr>
+      </w:pPr>
+    </w:p>
+    <w:p>
+      <w:pPr>
+        <w:ind w:left="360"/>
+        <w:rPr>
+          <w:b/>
+        </w:rPr>
+      </w:pPr>
+      <w:r>
+        <w:rPr>
+          <w:b/>
+          <w:color w:val="FF0000"/>
+        </w:rPr>
+        <w:t xml:space="preserve">Due to the dramatically different fasting responses observed in NCD mice compared with CD mice (See Figure 3C and E) we only </w:t>
+      </w:r>
+      <w:r>
+        <w:rPr>
+          <w:b/>
+          <w:color w:val="FF0000"/>
+        </w:rPr>
+        <w:t>performed</w:t>
+      </w:r>
+      <w:r>
+        <w:rPr>
+          <w:b/>
+          <w:color w:val="FF0000"/>
+        </w:rPr>
+        <w:t xml:space="preserve"> these studies comparing the more ch</w:t>
+      </w:r>
+      <w:bookmarkStart w:id="0" w:name="_GoBack"/>
+      <w:bookmarkEnd w:id="0"/>
+      <w:r>
+        <w:rPr>
+          <w:b/>
+          <w:color w:val="FF0000"/>
+        </w:rPr>
+        <w:t>emically comparable CD and HFD diets</w:t>
+      </w:r>
+      <w:r>
+        <w:t>.</w:t>
+      </w:r>
+    </w:p>
     <w:p/>
     <w:p/>
     <w:p>
@@ -1380,18 +1683,82 @@
     </w:p>
     <w:p>
       <w:pPr>
-        <w:ind w:left="720"/>
-        <w:rPr>
-          <w:b/>
-          <w:color w:val="FF0000"/>
-        </w:rPr>
-      </w:pPr>
-      <w:r>
-        <w:rPr>
-          <w:b/>
-          <w:color w:val="FF0000"/>
-        </w:rPr>
-        <w:t xml:space="preserve">Significant differences of were detected between several hormones (resistin, total ghrelin, GLP-1 and leptin) as well as fasting glucose levels between these diets.  These are consistent with previous reports of HFD induced changes relative to NCD diets for resistin and leptin </w:t>
+        <w:ind w:left="360"/>
+        <w:rPr>
+          <w:b/>
+          <w:color w:val="FF0000"/>
+        </w:rPr>
+      </w:pPr>
+      <w:r>
+        <w:rPr>
+          <w:b/>
+          <w:color w:val="FF0000"/>
+        </w:rPr>
+        <w:t>Significant differences of were detected between several hormones (</w:t>
+      </w:r>
+      <w:proofErr w:type="spellStart"/>
+      <w:r>
+        <w:rPr>
+          <w:b/>
+          <w:color w:val="FF0000"/>
+        </w:rPr>
+        <w:t>resistin</w:t>
+      </w:r>
+      <w:proofErr w:type="spellEnd"/>
+      <w:r>
+        <w:rPr>
+          <w:b/>
+          <w:color w:val="FF0000"/>
+        </w:rPr>
+        <w:t xml:space="preserve">, total ghrelin, GLP-1 and </w:t>
+      </w:r>
+      <w:proofErr w:type="spellStart"/>
+      <w:r>
+        <w:rPr>
+          <w:b/>
+          <w:color w:val="FF0000"/>
+        </w:rPr>
+        <w:t>leptin</w:t>
+      </w:r>
+      <w:proofErr w:type="spellEnd"/>
+      <w:r>
+        <w:rPr>
+          <w:b/>
+          <w:color w:val="FF0000"/>
+        </w:rPr>
+        <w:t xml:space="preserve">) as well as fasting glucose levels between these diets.  These are consistent with previous reports of HFD induced changes relative to NCD diets for </w:t>
+      </w:r>
+      <w:proofErr w:type="spellStart"/>
+      <w:r>
+        <w:rPr>
+          <w:b/>
+          <w:color w:val="FF0000"/>
+        </w:rPr>
+        <w:t>resistin</w:t>
+      </w:r>
+      <w:proofErr w:type="spellEnd"/>
+      <w:r>
+        <w:rPr>
+          <w:b/>
+          <w:color w:val="FF0000"/>
+        </w:rPr>
+        <w:t xml:space="preserve"> and </w:t>
+      </w:r>
+      <w:proofErr w:type="spellStart"/>
+      <w:r>
+        <w:rPr>
+          <w:b/>
+          <w:color w:val="FF0000"/>
+        </w:rPr>
+        <w:t>leptin</w:t>
+      </w:r>
+      <w:proofErr w:type="spellEnd"/>
+      <w:r>
+        <w:rPr>
+          <w:b/>
+          <w:color w:val="FF0000"/>
+        </w:rPr>
+        <w:t xml:space="preserve"> </w:t>
       </w:r>
       <w:r>
         <w:rPr>
@@ -1455,7 +1822,15 @@
     <w:p/>
     <w:p>
       <w:r>
-        <w:t xml:space="preserve">I saw this paper published on biorxiv already. </w:t>
+        <w:t xml:space="preserve">I saw this paper published on </w:t>
+      </w:r>
+      <w:proofErr w:type="spellStart"/>
+      <w:r>
+        <w:t>biorxiv</w:t>
+      </w:r>
+      <w:proofErr w:type="spellEnd"/>
+      <w:r>
+        <w:t xml:space="preserve"> already. </w:t>
       </w:r>
       <w:hyperlink r:id="rId7" w:history="1">
         <w:r>
@@ -1485,10 +1860,26 @@
         </w:numPr>
       </w:pPr>
       <w:r>
-        <w:t xml:space="preserve">Based on a suggestion of someone who read the article on biorxiv, we tested the assumption that the pre-diet hormones and </w:t>
-      </w:r>
-      <w:r>
-        <w:t xml:space="preserve">body weight gain (both absolute and percent) fit a normal distribution.  We did this via a Shapiro-Wilk test, and determined that the data were not normally distributed.  Therefore rather than use Pearson’s R to calculate correlations we used Spearman’s Rank Order test, which does not presume normality between covariates.  This </w:t>
+        <w:t xml:space="preserve">Based on a suggestion of someone who read the article on </w:t>
+      </w:r>
+      <w:proofErr w:type="spellStart"/>
+      <w:r>
+        <w:t>biorxiv</w:t>
+      </w:r>
+      <w:proofErr w:type="spellEnd"/>
+      <w:r>
+        <w:t xml:space="preserve">, we tested the assumption that the pre-diet hormones and </w:t>
+      </w:r>
+      <w:r>
+        <w:t>body weight gain (both absolute and percent) fit a normal distribution.  We did this via a Shapiro-</w:t>
+      </w:r>
+      <w:proofErr w:type="spellStart"/>
+      <w:r>
+        <w:t>Wilk</w:t>
+      </w:r>
+      <w:proofErr w:type="spellEnd"/>
+      <w:r>
+        <w:t xml:space="preserve"> test, and determined that the data were not normally distributed.  Therefore rather than use Pearson’s R to calculate correlations we used Spearman’s Rank Order test, which does not presume normality between covariates.  This </w:t>
       </w:r>
       <w:r>
         <w:t>alters</w:t>
@@ -1510,12 +1901,37 @@
           <w:color w:val="FF0000"/>
         </w:rPr>
       </w:pPr>
-      <w:r>
-        <w:rPr>
-          <w:b/>
-          <w:color w:val="FF0000"/>
-        </w:rPr>
-        <w:t xml:space="preserve">Potential correlations were tested by determining Spearman’s rho after finding that both absolute and percent weight gain did not fit a normal distribution (Shapiro-Wilk test p&lt;0.05).  </w:t>
+      <w:proofErr w:type="gramStart"/>
+      <w:r>
+        <w:rPr>
+          <w:b/>
+          <w:color w:val="FF0000"/>
+        </w:rPr>
+        <w:t>Potential correlations were tested by determining Spearman’s rho after finding that both absolute and percent weight gain did not fit a normal distribution</w:t>
+      </w:r>
+      <w:proofErr w:type="gramEnd"/>
+      <w:r>
+        <w:rPr>
+          <w:b/>
+          <w:color w:val="FF0000"/>
+        </w:rPr>
+        <w:t xml:space="preserve"> (Shapiro-</w:t>
+      </w:r>
+      <w:proofErr w:type="spellStart"/>
+      <w:r>
+        <w:rPr>
+          <w:b/>
+          <w:color w:val="FF0000"/>
+        </w:rPr>
+        <w:t>Wilk</w:t>
+      </w:r>
+      <w:proofErr w:type="spellEnd"/>
+      <w:r>
+        <w:rPr>
+          <w:b/>
+          <w:color w:val="FF0000"/>
+        </w:rPr>
+        <w:t xml:space="preserve"> test p&lt;0.05).  </w:t>
       </w:r>
     </w:p>
     <w:p>

</xml_diff>

<commit_message>
Wrote general response to introduce and to reviewer #2
</commit_message>
<xml_diff>
--- a/publications/reviews/JOBE_Response.docx
+++ b/publications/reviews/JOBE_Response.docx
@@ -4,6 +4,19 @@
   <w:body>
     <w:p>
       <w:pPr>
+        <w:rPr>
+          <w:b/>
+        </w:rPr>
+      </w:pPr>
+      <w:r>
+        <w:rPr>
+          <w:b/>
+        </w:rPr>
+        <w:t>We thank the reviewers for their insightful and carefully considered comments, as considering and addressing these issues makes this a much clearer and more coherent manuscript..  We have substantially revised the manuscript based on these suggestions, by providing extra data and more refined explanations for each of these comments.  A point-by point response to each of these comments is presented below.</w:t>
+      </w:r>
+    </w:p>
+    <w:p>
+      <w:pPr>
         <w:pStyle w:val="Heading2"/>
       </w:pPr>
       <w:r>
@@ -13,23 +26,7 @@
     <w:p/>
     <w:p>
       <w:r>
-        <w:t xml:space="preserve">The aim of this study was to examine factors predicting weight gain on chow, a synthetic control diet, and a synthetic HFD in C57BL6/J mice. The authors report larger variation in weight gain in mice on HFD that was not present in </w:t>
-      </w:r>
-      <w:proofErr w:type="spellStart"/>
-      <w:r>
-        <w:t>leptin</w:t>
-      </w:r>
-      <w:proofErr w:type="spellEnd"/>
-      <w:r>
-        <w:t xml:space="preserve"> deficit models, that was unrelated to animal dominance. Weight gain was inversely related to pre-diet weight loss in response to a 16hour fast, please rationale why this was tested as a predictive factor in the introduction. Weight gain was not related to the measured appetite and </w:t>
-      </w:r>
-      <w:proofErr w:type="spellStart"/>
-      <w:r>
-        <w:t>glucoregulatory</w:t>
-      </w:r>
-      <w:proofErr w:type="spellEnd"/>
-      <w:r>
-        <w:t xml:space="preserve"> hormonal factors. There are a lot of small errors and omissions in this work throughout that require attention. I found some of the figures a bit confusing and don’t understand why some figures are supplementary and others are not. </w:t>
+        <w:t xml:space="preserve">The aim of this study was to examine factors predicting weight gain on chow, a synthetic control diet, and a synthetic HFD in C57BL6/J mice. The authors report larger variation in weight gain in mice on HFD that was not present in leptin deficit models, that was unrelated to animal dominance. Weight gain was inversely related to pre-diet weight loss in response to a 16hour fast, please rationale why this was tested as a predictive factor in the introduction. Weight gain was not related to the measured appetite and glucoregulatory hormonal factors. There are a lot of small errors and omissions in this work throughout that require attention. I found some of the figures a bit confusing and don’t understand why some figures are supplementary and others are not. </w:t>
       </w:r>
     </w:p>
     <w:p/>
@@ -42,15 +39,7 @@
         </w:numPr>
       </w:pPr>
       <w:r>
-        <w:t xml:space="preserve">Table 1 - the percentages given as fat, CHO and protein do not add up to 100% (67% for chow, 89 and 91% for CD and HFD so this leads me to believe that it is by weight with </w:t>
-      </w:r>
-      <w:proofErr w:type="spellStart"/>
-      <w:r>
-        <w:t>fibre</w:t>
-      </w:r>
-      <w:proofErr w:type="spellEnd"/>
-      <w:r>
-        <w:t xml:space="preserve"> missing from the calculation?</w:t>
+        <w:t>Table 1 - the percentages given as fat, CHO and protein do not add up to 100% (67% for chow, 89 and 91% for CD and HFD so this leads me to believe that it is by weight with fibre missing from the calculation?</w:t>
       </w:r>
     </w:p>
     <w:p>
@@ -69,21 +58,7 @@
         <w:rPr>
           <w:b/>
         </w:rPr>
-        <w:t xml:space="preserve">We checked with the vendors and we have updated Table 1 accordingly.  The percentages are given as % of calories, but </w:t>
-      </w:r>
-      <w:proofErr w:type="spellStart"/>
-      <w:r>
-        <w:rPr>
-          <w:b/>
-        </w:rPr>
-        <w:t>maltodextran</w:t>
-      </w:r>
-      <w:proofErr w:type="spellEnd"/>
-      <w:r>
-        <w:rPr>
-          <w:b/>
-        </w:rPr>
-        <w:t xml:space="preserve"> was accidentally omitted from the table.  Now that it is included, the CD and HFD amounts add up to 100% of the calories.  More details about these diets are available at the following links</w:t>
+        <w:t>We checked with the vendors and we have updated Table 1 accordingly.  The percentages are given as % of calories, but maltodextran was accidentally omitted from the table.  Now that it is included, the CD and HFD amounts add up to 100% of the calories.  More details about these diets are available at the following links</w:t>
       </w:r>
       <w:r>
         <w:rPr>
@@ -113,21 +88,7 @@
         <w:rPr>
           <w:b/>
         </w:rPr>
-        <w:t xml:space="preserve">in the </w:t>
-      </w:r>
-      <w:proofErr w:type="spellStart"/>
-      <w:r>
-        <w:rPr>
-          <w:b/>
-        </w:rPr>
-        <w:t>Teklad</w:t>
-      </w:r>
-      <w:proofErr w:type="spellEnd"/>
-      <w:r>
-        <w:rPr>
-          <w:b/>
-        </w:rPr>
-        <w:t xml:space="preserve"> diet:</w:t>
+        <w:t>in the Teklad diet:</w:t>
       </w:r>
     </w:p>
     <w:p>
@@ -150,39 +111,7 @@
           <w:b/>
           <w:color w:val="FF0000"/>
         </w:rPr>
-        <w:t xml:space="preserve">Note that there are seasonal variations in the composition of the </w:t>
-      </w:r>
-      <w:proofErr w:type="spellStart"/>
-      <w:r>
-        <w:rPr>
-          <w:b/>
-          <w:color w:val="FF0000"/>
-        </w:rPr>
-        <w:t>Teklad</w:t>
-      </w:r>
-      <w:proofErr w:type="spellEnd"/>
-      <w:r>
-        <w:rPr>
-          <w:b/>
-          <w:color w:val="FF0000"/>
-        </w:rPr>
-        <w:t xml:space="preserve"> diet, and therefore these numbers are reasonable estimates on a </w:t>
-      </w:r>
-      <w:proofErr w:type="gramStart"/>
-      <w:r>
-        <w:rPr>
-          <w:b/>
-          <w:color w:val="FF0000"/>
-        </w:rPr>
-        <w:t>batch to batch</w:t>
-      </w:r>
-      <w:proofErr w:type="gramEnd"/>
-      <w:r>
-        <w:rPr>
-          <w:b/>
-          <w:color w:val="FF0000"/>
-        </w:rPr>
-        <w:t xml:space="preserve"> basis.</w:t>
+        <w:t>Note that there are seasonal variations in the composition of the Teklad diet, and therefore these numbers are reasonable estimates on a batch to batch basis.</w:t>
       </w:r>
     </w:p>
     <w:p>
@@ -271,6 +200,7 @@
         </w:numPr>
       </w:pPr>
       <w:r>
+        <w:lastRenderedPageBreak/>
         <w:t xml:space="preserve">I disagree that a high fat content specifically causes weight gain, even if the calculations from table 1 are correct and there was no difference in energy intakes. Activity levels of mice were not assessed and so this claim should be removed. </w:t>
       </w:r>
     </w:p>
@@ -298,6 +228,19 @@
         </w:rPr>
         <w:t>statement was removed</w:t>
       </w:r>
+      <w:r>
+        <w:rPr>
+          <w:b/>
+        </w:rPr>
+        <w:t>, as the reviewer makes and excellent point regarding our interrogation of energy expenditure without supporting data.</w:t>
+      </w:r>
+    </w:p>
+    <w:p>
+      <w:pPr>
+        <w:rPr>
+          <w:b/>
+        </w:rPr>
+      </w:pPr>
     </w:p>
     <w:p>
       <w:pPr>
@@ -308,16 +251,7 @@
         </w:numPr>
       </w:pPr>
       <w:r>
-        <w:lastRenderedPageBreak/>
-        <w:t xml:space="preserve">Why was a 16h fast chosen? This should be </w:t>
-      </w:r>
-      <w:proofErr w:type="gramStart"/>
-      <w:r>
-        <w:t>discussed,</w:t>
-      </w:r>
-      <w:proofErr w:type="gramEnd"/>
-      <w:r>
-        <w:t xml:space="preserve"> this is prolonged and likely induces some stress, could stress susceptibility be a factor related to weight gain? Can cortisol be assessed?</w:t>
+        <w:t>Why was a 16h fast chosen? This should be discussed, this is prolonged and likely induces some stress, could stress susceptibility be a factor related to weight gain? Can cortisol be assessed?</w:t>
       </w:r>
     </w:p>
     <w:p/>
@@ -459,7 +393,6 @@
         </w:rPr>
         <w:t xml:space="preserve">  We have addressed this </w:t>
       </w:r>
-      <w:proofErr w:type="gramStart"/>
       <w:r>
         <w:rPr>
           <w:b/>
@@ -476,46 +409,111 @@
         <w:rPr>
           <w:b/>
         </w:rPr>
-        <w:t>in</w:t>
-      </w:r>
-      <w:proofErr w:type="gramEnd"/>
-      <w:r>
-        <w:rPr>
-          <w:b/>
+        <w:t xml:space="preserve">in </w:t>
+      </w:r>
+      <w:r>
+        <w:rPr>
+          <w:b/>
+        </w:rPr>
+        <w:t>the</w:t>
+      </w:r>
+      <w:r>
+        <w:rPr>
+          <w:b/>
+        </w:rPr>
+        <w:t xml:space="preserve"> discussion section</w:t>
+      </w:r>
+      <w:r>
+        <w:rPr>
+          <w:b/>
+        </w:rPr>
+        <w:t xml:space="preserve"> (note, references are numbered relative to this document)</w:t>
+      </w:r>
+      <w:r>
+        <w:rPr>
+          <w:b/>
+        </w:rPr>
+        <w:t>:</w:t>
+      </w:r>
+    </w:p>
+    <w:p>
+      <w:pPr>
+        <w:rPr>
+          <w:b/>
+        </w:rPr>
+      </w:pPr>
+    </w:p>
+    <w:p>
+      <w:pPr>
+        <w:ind w:left="360"/>
+        <w:rPr>
+          <w:b/>
+          <w:color w:val="FF0000"/>
+        </w:rPr>
+      </w:pPr>
+      <w:r>
+        <w:rPr>
+          <w:b/>
+          <w:color w:val="FF0000"/>
+        </w:rPr>
+        <w:t xml:space="preserve">We tested the effects of fairly prolonged food deprivation, as this duration will activate not only glucagon signaling, but also other catabolic signaling cascades including growth hormone and </w:t>
+      </w:r>
+      <w:r>
+        <w:rPr>
+          <w:b/>
+          <w:color w:val="FF0000"/>
+        </w:rPr>
+        <w:t>glucocorticoids</w:t>
+      </w:r>
+      <w:r>
+        <w:rPr>
+          <w:b/>
+          <w:color w:val="FF0000"/>
         </w:rPr>
         <w:t xml:space="preserve"> </w:t>
       </w:r>
       <w:r>
         <w:rPr>
           <w:b/>
-        </w:rPr>
-        <w:t>the</w:t>
-      </w:r>
-      <w:r>
-        <w:rPr>
-          <w:b/>
-        </w:rPr>
-        <w:t xml:space="preserve"> discussion section</w:t>
-      </w:r>
-      <w:r>
-        <w:rPr>
-          <w:b/>
-        </w:rPr>
-        <w:t xml:space="preserve"> (note, references are numbered relative to this document)</w:t>
-      </w:r>
-      <w:r>
-        <w:rPr>
-          <w:b/>
-        </w:rPr>
-        <w:t>:</w:t>
-      </w:r>
-    </w:p>
-    <w:p>
-      <w:pPr>
-        <w:rPr>
-          <w:b/>
-        </w:rPr>
-      </w:pPr>
+          <w:color w:val="FF0000"/>
+        </w:rPr>
+        <w:fldChar w:fldCharType="begin" w:fldLock="1"/>
+      </w:r>
+      <w:r>
+        <w:rPr>
+          <w:b/>
+          <w:color w:val="FF0000"/>
+        </w:rPr>
+        <w:instrText>ADDIN CSL_CITATION { "citationItems" : [ { "id" : "ITEM-1", "itemData" : { "DOI" : "10.1172/JCI113450", "ISBN" : "00219738 (ISSN)", "ISSN" : "0021-9738", "PMID" : "3127426", "abstract" : "Studies in man have shown that the episodic release of growth hormone (GH) is infrequent and erratic, and unlike that in the rat does not appear to have discernible ultradian periodicities. However, these observations in nonfasted subjects may be invalid since mixed nutrients have unpredictable effects on GH release. Moreover, in the fed state basal GH levels are frequently undetectable, thus rendering the identification of low amplitude pulses unreliable. Accordingly, the 24-h pulsatile pattern of GH secretion obtained from repetitive venous sampling in six normal adult male subjects was examined during a control fed day and during the first and fifth days of a 5-d fast. The GH data were analyzed using two distinct methods: a discrete pulse detection algorithm (Cluster analysis) and Fourier expansion time-series, which allows fixed periodicities of secretory activity to be resolved. The 5-d fast resulted in a significant increase in discrete GH pulse frequency (5.8 +/- 0.7 vs. 9.9 +/- 0.7 pulses/24 h, P = 0.028), 24 h integrated GH concentration (2.82 +/- 0.50 vs. 8.75 +/- 0.82 micrograms.min/ml; P = 0.0002), and maximal pulse amplitude (5.9 +/- 1.1 vs. 12.3 +/- 1.6 ng/ml, P less than 0.005). While multiple low-amplitude sinusoidal periodicities were present on the control fed day, time-series analysis revealed enhancement of circadian and ultradian cycles on the first and fifth days of fasting. Concomitantly, fasting resulted in a decline (day 1 vs. day 5) in serum concentrations of somatomedin C (1.31 +/- 0.22 vs. 0.77 +/- 0.18 U/ml) and glucose (4.9 +/- 0.2 vs. 3.2 +/- 0.2 mmol/liter), and a marked rise in free fatty acid (0.43 +/- 0.12 vs. 1.55 +/- 0.35 mmol/liter) and acetoacetate (35 +/- 6 vs. 507 +/- 80 nmol/liter). We conclude that the acute nutritional status is an important determinant of spontaneous pulsatile GH secretion in man. Fast-induced enhancement of GH release is achieved through combined frequency (discrete pulses) and amplitude (sinusoidal periodicities) modulation. Such alterations in somatotropic hormone release may play an important role in substrate homeostasis during starvation.", "author" : [ { "dropping-particle" : "", "family" : "Ho", "given" : "K Y", "non-dropping-particle" : "", "parse-names" : false, "suffix" : "" }, { "dropping-particle" : "", "family" : "Veldhuis", "given" : "J D", "non-dropping-particle" : "", "parse-names" : false, "suffix" : "" }, { "dropping-particle" : "", "family" : "Johnson", "given" : "M L", "non-dropping-particle" : "", "parse-names" : false, "suffix" : "" }, { "dropping-particle" : "", "family" : "Furlanetto", "given" : "R", "non-dropping-particle" : "", "parse-names" : false, "suffix" : "" }, { "dropping-particle" : "", "family" : "Evans", "given" : "W S", "non-dropping-particle" : "", "parse-names" : false, "suffix" : "" }, { "dropping-particle" : "", "family" : "Alberti", "given" : "K G", "non-dropping-particle" : "", "parse-names" : false, "suffix" : "" }, { "dropping-particle" : "", "family" : "Thorner", "given" : "M O", "non-dropping-particle" : "", "parse-names" : false, "suffix" : "" } ], "container-title" : "The Journal of clinical investigation", "id" : "ITEM-1", "issued" : { "date-parts" : [ [ "1988" ] ] }, "page" : "968-975", "title" : "Fasting enhances growth hormone secretion and amplifies the complex rhythms of growth hormone secretion in man.", "type" : "article-journal", "volume" : "81" }, "uris" : [ "http://www.mendeley.com/documents/?uuid=d973b7d1-d297-430a-8a7f-49f98274f036" ] }, { "id" : "ITEM-2", "itemData" : { "DOI" : "10.1210/en.2006-0592", "ISSN" : "0013-7227", "PMID" : "17038558", "abstract" : "To determine whether the severity of the catabolic condition differentially regulates the GH axis, male mice were either fed ad libitum or fasted for 12, 24, and 48 h. Hypothalami, pituitaries, and stomachs were collected for assessment of mRNA levels by quantitative real-time RT-PCR, and blood collected for measurement of plasma hormone and metabolite levels by commercial assay kits. Overnight (12 h) fasting resulted in a significant suppression of circulating glucose, insulin, IGF-I, and leptin levels and an increase in corticosterone, free fatty acids, and n-octanoyl ghrelin levels, and these directional changes were maintained at the 24- and 48-h time points. Fasting (24 h) also increased circulating GH levels, which was associated with an increase in pituitary mRNA levels for GHRH receptor and ghrelin receptor and a decrease in mRNA levels for somatostatin (SST) receptor (SSTR) subtypes, SSTR2, SSTR3, and SSTR5, where the changes in ghrelin receptor and SSTR expression persisted after 48 h fasting. Hypothalamic SST mRNA levels were not altered by fasting, whereas there was a transient rise in stomach SST mRNA levels 24 h after food withdrawal. In contrast, there was a biphasic effect of fasting on GHRH expression. GHRH mRNA levels were significantly elevated at 12 and 24 h but fell to approximately 50% of fed controls 48 h after food withdrawal. A sequential rise in hypothalamic neuropeptide Y (NPY) and CRH mRNA levels preceded the fall in GHRH expression, where fasting-induced changes in CRH and GHRH mRNA levels were not observed in 48-h-fasted NPY knockout mice. These observations, in light of previous reports showing both NPY and CRH can inhibit GHRH expression and GH release, suggest that these neuronal systems may work in concert to control the ultimate impact of fasting on GH axis function.", "author" : [ { "dropping-particle" : "", "family" : "Luque", "given" : "Raul M", "non-dropping-particle" : "", "parse-names" : false, "suffix" : "" }, { "dropping-particle" : "", "family" : "Park", "given" : "Seungjoon", "non-dropping-particle" : "", "parse-names" : false, "suffix" : "" }, { "dropping-particle" : "", "family" : "Kineman", "given" : "Rhonda D", "non-dropping-particle" : "", "parse-names" : false, "suffix" : "" } ], "container-title" : "Endocrinology", "id" : "ITEM-2", "issue" : "1", "issued" : { "date-parts" : [ [ "2007", "1" ] ] }, "page" : "300-9", "title" : "Severity of the catabolic condition differentially modulates hypothalamic expression of growth hormone-releasing hormone in the fasted mouse: potential role of neuropeptide Y and corticotropin-releasing hormone.", "type" : "article-journal", "volume" : "148" }, "uris" : [ "http://www.mendeley.com/documents/?uuid=b6eb4726-946f-47b2-9f19-f2f3dc4bfc30" ] } ], "mendeley" : { "previouslyFormattedCitation" : "[1, 2]" }, "properties" : { "noteIndex" : 0 }, "schema" : "https://github.com/citation-style-language/schema/raw/master/csl-citation.json" }</w:instrText>
+      </w:r>
+      <w:r>
+        <w:rPr>
+          <w:b/>
+          <w:color w:val="FF0000"/>
+        </w:rPr>
+        <w:fldChar w:fldCharType="separate"/>
+      </w:r>
+      <w:r>
+        <w:rPr>
+          <w:noProof/>
+          <w:color w:val="FF0000"/>
+        </w:rPr>
+        <w:t>[1, 2]</w:t>
+      </w:r>
+      <w:r>
+        <w:rPr>
+          <w:b/>
+          <w:color w:val="FF0000"/>
+        </w:rPr>
+        <w:fldChar w:fldCharType="end"/>
+      </w:r>
+      <w:r>
+        <w:rPr>
+          <w:b/>
+          <w:color w:val="FF0000"/>
+        </w:rPr>
+        <w:t xml:space="preserve">.  In this way, our protocol for food deprivation is likely to engage all of these pathways to defend body weight in the absence of food. </w:t>
+      </w:r>
     </w:p>
     <w:p>
       <w:pPr>
@@ -525,139 +523,42 @@
           <w:color w:val="FF0000"/>
         </w:rPr>
       </w:pPr>
-      <w:r>
-        <w:rPr>
-          <w:b/>
-          <w:color w:val="FF0000"/>
-        </w:rPr>
-        <w:t xml:space="preserve">We tested the effects of fairly prolonged food deprivation, as this duration will activate not only glucagon signaling, but also other catabolic signaling cascades including growth hormone and </w:t>
-      </w:r>
-      <w:r>
-        <w:rPr>
-          <w:b/>
-          <w:color w:val="FF0000"/>
-        </w:rPr>
-        <w:t>glucocorticoids</w:t>
-      </w:r>
-      <w:r>
-        <w:rPr>
-          <w:b/>
-          <w:color w:val="FF0000"/>
-        </w:rPr>
-        <w:t xml:space="preserve"> </w:t>
-      </w:r>
-      <w:r>
-        <w:rPr>
-          <w:b/>
-          <w:color w:val="FF0000"/>
-        </w:rPr>
-        <w:fldChar w:fldCharType="begin" w:fldLock="1"/>
-      </w:r>
-      <w:r>
-        <w:rPr>
-          <w:b/>
-          <w:color w:val="FF0000"/>
-        </w:rPr>
-        <w:instrText>ADDIN CSL_CITATION { "citationItems" : [ { "id" : "ITEM-1", "itemData" : { "DOI" : "10.1172/JCI113450", "ISBN" : "00219738 (ISSN)", "ISSN" : "0021-9738", "PMID" : "3127426", "abstract" : "Studies in man have shown that the episodic release of growth hormone (GH) is infrequent and erratic, and unlike that in the rat does not appear to have discernible ultradian periodicities. However, these observations in nonfasted subjects may be invalid since mixed nutrients have unpredictable effects on GH release. Moreover, in the fed state basal GH levels are frequently undetectable, thus rendering the identification of low amplitude pulses unreliable. Accordingly, the 24-h pulsatile pattern of GH secretion obtained from repetitive venous sampling in six normal adult male subjects was examined during a control fed day and during the first and fifth days of a 5-d fast. The GH data were analyzed using two distinct methods: a discrete pulse detection algorithm (Cluster analysis) and Fourier expansion time-series, which allows fixed periodicities of secretory activity to be resolved. The 5-d fast resulted in a significant increase in discrete GH pulse frequency (5.8 +/- 0.7 vs. 9.9 +/- 0.7 pulses/24 h, P = 0.028), 24 h integrated GH concentration (2.82 +/- 0.50 vs. 8.75 +/- 0.82 micrograms.min/ml; P = 0.0002), and maximal pulse amplitude (5.9 +/- 1.1 vs. 12.3 +/- 1.6 ng/ml, P less than 0.005). While multiple low-amplitude sinusoidal periodicities were present on the control fed day, time-series analysis revealed enhancement of circadian and ultradian cycles on the first and fifth days of fasting. Concomitantly, fasting resulted in a decline (day 1 vs. day 5) in serum concentrations of somatomedin C (1.31 +/- 0.22 vs. 0.77 +/- 0.18 U/ml) and glucose (4.9 +/- 0.2 vs. 3.2 +/- 0.2 mmol/liter), and a marked rise in free fatty acid (0.43 +/- 0.12 vs. 1.55 +/- 0.35 mmol/liter) and acetoacetate (35 +/- 6 vs. 507 +/- 80 nmol/liter). We conclude that the acute nutritional status is an important determinant of spontaneous pulsatile GH secretion in man. Fast-induced enhancement of GH release is achieved through combined frequency (discrete pulses) and amplitude (sinusoidal periodicities) modulation. Such alterations in somatotropic hormone release may play an important role in substrate homeostasis during starvation.", "author" : [ { "dropping-particle" : "", "family" : "Ho", "given" : "K Y", "non-dropping-particle" : "", "parse-names" : false, "suffix" : "" }, { "dropping-particle" : "", "family" : "Veldhuis", "given" : "J D", "non-dropping-particle" : "", "parse-names" : false, "suffix" : "" }, { "dropping-particle" : "", "family" : "Johnson", "given" : "M L", "non-dropping-particle" : "", "parse-names" : false, "suffix" : "" }, { "dropping-particle" : "", "family" : "Furlanetto", "given" : "R", "non-dropping-particle" : "", "parse-names" : false, "suffix" : "" }, { "dropping-particle" : "", "family" : "Evans", "given" : "W S", "non-dropping-particle" : "", "parse-names" : false, "suffix" : "" }, { "dropping-particle" : "", "family" : "Alberti", "given" : "K G", "non-dropping-particle" : "", "parse-names" : false, "suffix" : "" }, { "dropping-particle" : "", "family" : "Thorner", "given" : "M O", "non-dropping-particle" : "", "parse-names" : false, "suffix" : "" } ], "container-title" : "The Journal of clinical investigation", "id" : "ITEM-1", "issued" : { "date-parts" : [ [ "1988" ] ] }, "page" : "968-975", "title" : "Fasting enhances growth hormone secretion and amplifies the complex rhythms of growth hormone secretion in man.", "type" : "article-journal", "volume" : "81" }, "uris" : [ "http://www.mendeley.com/documents/?uuid=d973b7d1-d297-430a-8a7f-49f98274f036" ] }, { "id" : "ITEM-2", "itemData" : { "DOI" : "10.1210/en.2006-0592", "ISSN" : "0013-7227", "PMID" : "17038558", "abstract" : "To determine whether the severity of the catabolic condition differentially regulates the GH axis, male mice were either fed ad libitum or fasted for 12, 24, and 48 h. Hypothalami, pituitaries, and stomachs were collected for assessment of mRNA levels by quantitative real-time RT-PCR, and blood collected for measurement of plasma hormone and metabolite levels by commercial assay kits. Overnight (12 h) fasting resulted in a significant suppression of circulating glucose, insulin, IGF-I, and leptin levels and an increase in corticosterone, free fatty acids, and n-octanoyl ghrelin levels, and these directional changes were maintained at the 24- and 48-h time points. Fasting (24 h) also increased circulating GH levels, which was associated with an increase in pituitary mRNA levels for GHRH receptor and ghrelin receptor and a decrease in mRNA levels for somatostatin (SST) receptor (SSTR) subtypes, SSTR2, SSTR3, and SSTR5, where the changes in ghrelin receptor and SSTR expression persisted after 48 h fasting. Hypothalamic SST mRNA levels were not altered by fasting, whereas there was a transient rise in stomach SST mRNA levels 24 h after food withdrawal. In contrast, there was a biphasic effect of fasting on GHRH expression. GHRH mRNA levels were significantly elevated at 12 and 24 h but fell to approximately 50% of fed controls 48 h after food withdrawal. A sequential rise in hypothalamic neuropeptide Y (NPY) and CRH mRNA levels preceded the fall in GHRH expression, where fasting-induced changes in CRH and GHRH mRNA levels were not observed in 48-h-fasted NPY knockout mice. These observations, in light of previous reports showing both NPY and CRH can inhibit GHRH expression and GH release, suggest that these neuronal systems may work in concert to control the ultimate impact of fasting on GH axis function.", "author" : [ { "dropping-particle" : "", "family" : "Luque", "given" : "Raul M", "non-dropping-particle" : "", "parse-names" : false, "suffix" : "" }, { "dropping-particle" : "", "family" : "Park", "given" : "Seungjoon", "non-dropping-particle" : "", "parse-names" : false, "suffix" : "" }, { "dropping-particle" : "", "family" : "Kineman", "given" : "Rhonda D", "non-dropping-particle" : "", "parse-names" : false, "suffix" : "" } ], "container-title" : "Endocrinology", "id" : "ITEM-2", "issue" : "1", "issued" : { "date-parts" : [ [ "2007", "1" ] ] }, "page" : "300-9", "title" : "Severity of the catabolic condition differentially modulates hypothalamic expression of growth hormone-releasing hormone in the fasted mouse: potential role of neuropeptide Y and corticotropin-releasing hormone.", "type" : "article-journal", "volume" : "148" }, "uris" : [ "http://www.mendeley.com/documents/?uuid=b6eb4726-946f-47b2-9f19-f2f3dc4bfc30" ] } ], "mendeley" : { "previouslyFormattedCitation" : "[1, 2]" }, "properties" : { "noteIndex" : 0 }, "schema" : "https://github.com/citation-style-language/schema/raw/master/csl-citation.json" }</w:instrText>
-      </w:r>
-      <w:r>
-        <w:rPr>
-          <w:b/>
-          <w:color w:val="FF0000"/>
-        </w:rPr>
-        <w:fldChar w:fldCharType="separate"/>
-      </w:r>
-      <w:r>
-        <w:rPr>
-          <w:noProof/>
-          <w:color w:val="FF0000"/>
-        </w:rPr>
-        <w:t>[1, 2]</w:t>
-      </w:r>
-      <w:r>
-        <w:rPr>
-          <w:b/>
-          <w:color w:val="FF0000"/>
-        </w:rPr>
-        <w:fldChar w:fldCharType="end"/>
-      </w:r>
-      <w:r>
-        <w:rPr>
-          <w:b/>
-          <w:color w:val="FF0000"/>
-        </w:rPr>
-        <w:t xml:space="preserve">.  In this way, our protocol for food deprivation is likely to engage all of these pathways to defend body weight in the absence of food. </w:t>
+    </w:p>
+    <w:p>
+      <w:pPr>
+        <w:rPr>
+          <w:b/>
+        </w:rPr>
+      </w:pPr>
+      <w:r>
+        <w:rPr>
+          <w:b/>
+        </w:rPr>
+        <w:t>We also mentioned in the results section that hormones were altered during fasting in manner consistent with other reports:</w:t>
       </w:r>
     </w:p>
     <w:p>
       <w:pPr>
         <w:ind w:left="360"/>
         <w:rPr>
-          <w:b/>
-          <w:color w:val="FF0000"/>
-        </w:rPr>
-      </w:pPr>
-    </w:p>
-    <w:p>
-      <w:pPr>
-        <w:rPr>
-          <w:b/>
-        </w:rPr>
-      </w:pPr>
-      <w:r>
-        <w:rPr>
-          <w:b/>
-        </w:rPr>
-        <w:t>We also mentioned in the results section that hormones were altered during fasting in manner consistent with other reports:</w:t>
-      </w:r>
+          <w:color w:val="FF0000"/>
+        </w:rPr>
+      </w:pPr>
     </w:p>
     <w:p>
       <w:pPr>
         <w:ind w:left="360"/>
         <w:rPr>
-          <w:color w:val="FF0000"/>
-        </w:rPr>
-      </w:pPr>
-    </w:p>
-    <w:p>
-      <w:pPr>
-        <w:ind w:left="360"/>
-        <w:rPr>
-          <w:b/>
-          <w:color w:val="FF0000"/>
-        </w:rPr>
-      </w:pPr>
-      <w:proofErr w:type="spellStart"/>
-      <w:r>
-        <w:rPr>
-          <w:b/>
-          <w:color w:val="FF0000"/>
-        </w:rPr>
-        <w:t>Futhermore</w:t>
-      </w:r>
-      <w:proofErr w:type="spellEnd"/>
-      <w:r>
-        <w:rPr>
-          <w:b/>
-          <w:color w:val="FF0000"/>
-        </w:rPr>
-        <w:t>, the fasting/</w:t>
-      </w:r>
-      <w:proofErr w:type="spellStart"/>
-      <w:r>
-        <w:rPr>
-          <w:b/>
-          <w:color w:val="FF0000"/>
-        </w:rPr>
-        <w:t>refeeding</w:t>
-      </w:r>
-      <w:proofErr w:type="spellEnd"/>
-      <w:r>
-        <w:rPr>
-          <w:b/>
-          <w:color w:val="FF0000"/>
-        </w:rPr>
-        <w:t xml:space="preserve"> responses (decreases in total ghrelin, glucagon, GLP-1 and increases with insulin) are consistent with previous data, supportive of a normal fasting response </w:t>
+          <w:b/>
+          <w:color w:val="FF0000"/>
+        </w:rPr>
+      </w:pPr>
+      <w:r>
+        <w:rPr>
+          <w:b/>
+          <w:color w:val="FF0000"/>
+        </w:rPr>
+        <w:t xml:space="preserve">Futhermore, the fasting/refeeding responses (decreases in total ghrelin, glucagon, GLP-1 and increases with insulin) are consistent with previous data, supportive of a normal fasting response </w:t>
       </w:r>
       <w:r>
         <w:rPr>
@@ -719,23 +620,7 @@
         </w:numPr>
       </w:pPr>
       <w:r>
-        <w:t xml:space="preserve">Do the investigators consider that fasting levels of gut related peptides and one </w:t>
-      </w:r>
-      <w:proofErr w:type="spellStart"/>
-      <w:r>
-        <w:t>refed</w:t>
-      </w:r>
-      <w:proofErr w:type="spellEnd"/>
-      <w:r>
-        <w:t xml:space="preserve"> </w:t>
-      </w:r>
-      <w:proofErr w:type="spellStart"/>
-      <w:r>
-        <w:t>timpoint</w:t>
-      </w:r>
-      <w:proofErr w:type="spellEnd"/>
-      <w:r>
-        <w:t xml:space="preserve"> is sufficient for proper assessment of appetite related factors? Please discuss. Please clarify the re-fed time taken in the methodology.</w:t>
+        <w:t>Do the investigators consider that fasting levels of gut related peptides and one refed timpoint is sufficient for proper assessment of appetite related factors? Please discuss. Please clarify the re-fed time taken in the methodology.</w:t>
       </w:r>
     </w:p>
     <w:p/>
@@ -745,19 +630,11 @@
           <w:b/>
         </w:rPr>
       </w:pPr>
-      <w:proofErr w:type="spellStart"/>
-      <w:r>
-        <w:rPr>
-          <w:b/>
-        </w:rPr>
-        <w:t>Refeeding</w:t>
-      </w:r>
-      <w:proofErr w:type="spellEnd"/>
-      <w:r>
-        <w:rPr>
-          <w:b/>
-        </w:rPr>
-        <w:t xml:space="preserve"> was performed for 6h in these animals, as cla</w:t>
+      <w:r>
+        <w:rPr>
+          <w:b/>
+        </w:rPr>
+        <w:t>Refeeding was performed for 6h in these animals, as cla</w:t>
       </w:r>
       <w:r>
         <w:rPr>
@@ -842,21 +719,7 @@
         <w:rPr>
           <w:b/>
         </w:rPr>
-        <w:t xml:space="preserve">d significant elevations in fasting </w:t>
-      </w:r>
-      <w:proofErr w:type="spellStart"/>
-      <w:r>
-        <w:rPr>
-          <w:b/>
-        </w:rPr>
-        <w:t>ghrein</w:t>
-      </w:r>
-      <w:proofErr w:type="spellEnd"/>
-      <w:r>
-        <w:rPr>
-          <w:b/>
-        </w:rPr>
-        <w:t xml:space="preserve"> and </w:t>
+        <w:t xml:space="preserve">d significant elevations in fasting ghrein and </w:t>
       </w:r>
       <w:r>
         <w:rPr>
@@ -868,21 +731,7 @@
         <w:rPr>
           <w:b/>
         </w:rPr>
-        <w:t xml:space="preserve">, and a modest elevation of GLP-1 between fasted and </w:t>
-      </w:r>
-      <w:proofErr w:type="spellStart"/>
-      <w:r>
-        <w:rPr>
-          <w:b/>
-        </w:rPr>
-        <w:t>refed</w:t>
-      </w:r>
-      <w:proofErr w:type="spellEnd"/>
-      <w:r>
-        <w:rPr>
-          <w:b/>
-        </w:rPr>
-        <w:t xml:space="preserve"> groups (see Supplementary Figure 2A), a thorough examination of the kinetics of these changes was not performed, and is beyond the scope of this study.  These markers do however provide a context to the extent of fasting and re-feeding responses observed in Figure 3.  This is mentioned in the results section</w:t>
+        <w:t>, and a modest elevation of GLP-1 between fasted and refed groups (see Supplementary Figure 2A), a thorough examination of the kinetics of these changes was not performed, and is beyond the scope of this study.  These markers do however provide a context to the extent of fasting and re-feeding responses observed in Figure 3.  This is mentioned in the results section</w:t>
       </w:r>
       <w:r>
         <w:rPr>
@@ -1358,23 +1207,7 @@
         </w:numPr>
       </w:pPr>
       <w:r>
-        <w:t xml:space="preserve">Why were there 3 fasting weight loss periods reported in Figure 3A? This was only done twice 12 weeks apart? </w:t>
-      </w:r>
-      <w:proofErr w:type="gramStart"/>
-      <w:r>
-        <w:t>There were also 2 outliers</w:t>
-      </w:r>
-      <w:proofErr w:type="gramEnd"/>
-      <w:r>
-        <w:t xml:space="preserve">, </w:t>
-      </w:r>
-      <w:proofErr w:type="gramStart"/>
-      <w:r>
-        <w:t>did results include these individuals</w:t>
-      </w:r>
-      <w:proofErr w:type="gramEnd"/>
-      <w:r>
-        <w:t>? Figure 3B can be deleted.</w:t>
+        <w:t>Why were there 3 fasting weight loss periods reported in Figure 3A? This was only done twice 12 weeks apart? There were also 2 outliers, did results include these individuals? Figure 3B can be deleted.</w:t>
       </w:r>
     </w:p>
     <w:p>
@@ -1398,15 +1231,7 @@
         </w:numPr>
       </w:pPr>
       <w:r>
-        <w:t xml:space="preserve">Please be consistent with terminology </w:t>
-      </w:r>
-      <w:proofErr w:type="spellStart"/>
-      <w:r>
-        <w:t>utilising</w:t>
-      </w:r>
-      <w:proofErr w:type="spellEnd"/>
-      <w:r>
-        <w:t xml:space="preserve"> NCD or “chow”</w:t>
+        <w:t>Please be consistent with terminology utilising NCD or “chow”</w:t>
       </w:r>
     </w:p>
     <w:p>
@@ -1471,21 +1296,7 @@
         <w:rPr>
           <w:b/>
         </w:rPr>
-        <w:t xml:space="preserve">This has been </w:t>
-      </w:r>
-      <w:proofErr w:type="gramStart"/>
-      <w:r>
-        <w:rPr>
-          <w:b/>
-        </w:rPr>
-        <w:t>fixed,</w:t>
-      </w:r>
-      <w:proofErr w:type="gramEnd"/>
-      <w:r>
-        <w:rPr>
-          <w:b/>
-        </w:rPr>
-        <w:t xml:space="preserve"> we thank the reviewer for noticing this error</w:t>
+        <w:t>This has been fixed, we thank the reviewer for noticing this error</w:t>
       </w:r>
       <w:r>
         <w:rPr>
@@ -1509,13 +1320,8 @@
           <w:numId w:val="2"/>
         </w:numPr>
       </w:pPr>
-      <w:proofErr w:type="gramStart"/>
-      <w:r>
-        <w:t>Figures 2 is</w:t>
-      </w:r>
-      <w:proofErr w:type="gramEnd"/>
-      <w:r>
-        <w:t xml:space="preserve"> not significant and could be removed. </w:t>
+      <w:r>
+        <w:t xml:space="preserve">Figures 2 is not significant and could be removed. </w:t>
       </w:r>
     </w:p>
     <w:p>
@@ -1607,16 +1413,7 @@
           <w:b/>
           <w:color w:val="FF0000"/>
         </w:rPr>
-        <w:t xml:space="preserve"> these studies comparing the more ch</w:t>
-      </w:r>
-      <w:bookmarkStart w:id="0" w:name="_GoBack"/>
-      <w:bookmarkEnd w:id="0"/>
-      <w:r>
-        <w:rPr>
-          <w:b/>
-          <w:color w:val="FF0000"/>
-        </w:rPr>
-        <w:t>emically comparable CD and HFD diets</w:t>
+        <w:t xml:space="preserve"> these studies comparing the more chemically comparable CD and HFD diets</w:t>
       </w:r>
       <w:r>
         <w:t>.</w:t>
@@ -1694,71 +1491,7 @@
           <w:b/>
           <w:color w:val="FF0000"/>
         </w:rPr>
-        <w:t>Significant differences of were detected between several hormones (</w:t>
-      </w:r>
-      <w:proofErr w:type="spellStart"/>
-      <w:r>
-        <w:rPr>
-          <w:b/>
-          <w:color w:val="FF0000"/>
-        </w:rPr>
-        <w:t>resistin</w:t>
-      </w:r>
-      <w:proofErr w:type="spellEnd"/>
-      <w:r>
-        <w:rPr>
-          <w:b/>
-          <w:color w:val="FF0000"/>
-        </w:rPr>
-        <w:t xml:space="preserve">, total ghrelin, GLP-1 and </w:t>
-      </w:r>
-      <w:proofErr w:type="spellStart"/>
-      <w:r>
-        <w:rPr>
-          <w:b/>
-          <w:color w:val="FF0000"/>
-        </w:rPr>
-        <w:t>leptin</w:t>
-      </w:r>
-      <w:proofErr w:type="spellEnd"/>
-      <w:r>
-        <w:rPr>
-          <w:b/>
-          <w:color w:val="FF0000"/>
-        </w:rPr>
-        <w:t xml:space="preserve">) as well as fasting glucose levels between these diets.  These are consistent with previous reports of HFD induced changes relative to NCD diets for </w:t>
-      </w:r>
-      <w:proofErr w:type="spellStart"/>
-      <w:r>
-        <w:rPr>
-          <w:b/>
-          <w:color w:val="FF0000"/>
-        </w:rPr>
-        <w:t>resistin</w:t>
-      </w:r>
-      <w:proofErr w:type="spellEnd"/>
-      <w:r>
-        <w:rPr>
-          <w:b/>
-          <w:color w:val="FF0000"/>
-        </w:rPr>
-        <w:t xml:space="preserve"> and </w:t>
-      </w:r>
-      <w:proofErr w:type="spellStart"/>
-      <w:r>
-        <w:rPr>
-          <w:b/>
-          <w:color w:val="FF0000"/>
-        </w:rPr>
-        <w:t>leptin</w:t>
-      </w:r>
-      <w:proofErr w:type="spellEnd"/>
-      <w:r>
-        <w:rPr>
-          <w:b/>
-          <w:color w:val="FF0000"/>
-        </w:rPr>
-        <w:t xml:space="preserve"> </w:t>
+        <w:t xml:space="preserve">Significant differences of were detected between several hormones (resistin, total ghrelin, GLP-1 and leptin) as well as fasting glucose levels between these diets.  These are consistent with previous reports of HFD induced changes relative to NCD diets for resistin and leptin </w:t>
       </w:r>
       <w:r>
         <w:rPr>
@@ -1821,16 +1554,22 @@
     </w:p>
     <w:p/>
     <w:p>
-      <w:r>
-        <w:t xml:space="preserve">I saw this paper published on </w:t>
-      </w:r>
-      <w:proofErr w:type="spellStart"/>
-      <w:r>
-        <w:t>biorxiv</w:t>
-      </w:r>
-      <w:proofErr w:type="spellEnd"/>
-      <w:r>
-        <w:t xml:space="preserve"> already. </w:t>
+      <w:pPr>
+        <w:rPr>
+          <w:b/>
+        </w:rPr>
+      </w:pPr>
+      <w:r>
+        <w:rPr>
+          <w:b/>
+        </w:rPr>
+        <w:t>Although, it was not specified which results are not novel or which results are not supported by the authors, we believe that these very likely overlap with some of the comments and clarifications suggested by reviewer #1.  This is especially true for reviewer 1’s comments 1, 3 and 7 which we have dealt with above.</w:t>
+      </w:r>
+    </w:p>
+    <w:p/>
+    <w:p>
+      <w:r>
+        <w:t xml:space="preserve">I saw this paper published on biorxiv already. </w:t>
       </w:r>
       <w:hyperlink r:id="rId7" w:history="1">
         <w:r>
@@ -1860,26 +1599,10 @@
         </w:numPr>
       </w:pPr>
       <w:r>
-        <w:t xml:space="preserve">Based on a suggestion of someone who read the article on </w:t>
-      </w:r>
-      <w:proofErr w:type="spellStart"/>
-      <w:r>
-        <w:t>biorxiv</w:t>
-      </w:r>
-      <w:proofErr w:type="spellEnd"/>
-      <w:r>
-        <w:t xml:space="preserve">, we tested the assumption that the pre-diet hormones and </w:t>
-      </w:r>
-      <w:r>
-        <w:t>body weight gain (both absolute and percent) fit a normal distribution.  We did this via a Shapiro-</w:t>
-      </w:r>
-      <w:proofErr w:type="spellStart"/>
-      <w:r>
-        <w:t>Wilk</w:t>
-      </w:r>
-      <w:proofErr w:type="spellEnd"/>
-      <w:r>
-        <w:t xml:space="preserve"> test, and determined that the data were not normally distributed.  Therefore rather than use Pearson’s R to calculate correlations we used Spearman’s Rank Order test, which does not presume normality between covariates.  This </w:t>
+        <w:t xml:space="preserve">Based on a suggestion of someone who read the article on biorxiv, we tested the assumption that the pre-diet hormones and </w:t>
+      </w:r>
+      <w:r>
+        <w:t xml:space="preserve">body weight gain (both absolute and percent) fit a normal distribution.  We did this via a Shapiro-Wilk test, and determined that the data were not normally distributed.  Therefore rather than use Pearson’s R to calculate correlations we used Spearman’s Rank Order test, which does not presume normality between covariates.  This </w:t>
       </w:r>
       <w:r>
         <w:t>alters</w:t>
@@ -1901,73 +1624,18 @@
           <w:color w:val="FF0000"/>
         </w:rPr>
       </w:pPr>
-      <w:proofErr w:type="gramStart"/>
-      <w:r>
-        <w:rPr>
-          <w:b/>
-          <w:color w:val="FF0000"/>
-        </w:rPr>
-        <w:t>Potential correlations were tested by determining Spearman’s rho after finding that both absolute and percent weight gain did not fit a normal distribution</w:t>
-      </w:r>
-      <w:proofErr w:type="gramEnd"/>
-      <w:r>
-        <w:rPr>
-          <w:b/>
-          <w:color w:val="FF0000"/>
-        </w:rPr>
-        <w:t xml:space="preserve"> (Shapiro-</w:t>
-      </w:r>
-      <w:proofErr w:type="spellStart"/>
-      <w:r>
-        <w:rPr>
-          <w:b/>
-          <w:color w:val="FF0000"/>
-        </w:rPr>
-        <w:t>Wilk</w:t>
-      </w:r>
-      <w:proofErr w:type="spellEnd"/>
-      <w:r>
-        <w:rPr>
-          <w:b/>
-          <w:color w:val="FF0000"/>
-        </w:rPr>
-        <w:t xml:space="preserve"> test p&lt;0.05).  </w:t>
-      </w:r>
-    </w:p>
-    <w:p>
-      <w:pPr>
-        <w:ind w:left="360"/>
-        <w:rPr>
-          <w:b/>
-          <w:color w:val="FF0000"/>
-        </w:rPr>
-      </w:pPr>
-    </w:p>
-    <w:p>
-      <w:pPr>
-        <w:pStyle w:val="ListParagraph"/>
-        <w:numPr>
-          <w:ilvl w:val="0"/>
-          <w:numId w:val="3"/>
-        </w:numPr>
-      </w:pPr>
-      <w:r>
-        <w:t xml:space="preserve">We clarified the </w:t>
-      </w:r>
-      <w:r>
-        <w:t>asterisks</w:t>
-      </w:r>
-      <w:r>
-        <w:t xml:space="preserve"> used in Supplementary Figure 2, which </w:t>
-      </w:r>
-      <w:r>
-        <w:t>were previously</w:t>
-      </w:r>
-      <w:r>
-        <w:t xml:space="preserve"> difficult to interpret</w:t>
-      </w:r>
-    </w:p>
-    <w:p/>
+      <w:r>
+        <w:rPr>
+          <w:b/>
+          <w:color w:val="FF0000"/>
+        </w:rPr>
+        <w:t xml:space="preserve">Potential correlations were tested by determining Spearman’s rho after finding that both absolute and percent weight gain did not fit a normal distribution (Shapiro-Wilk test p&lt;0.05).  </w:t>
+      </w:r>
+    </w:p>
+    <w:p>
+      <w:bookmarkStart w:id="0" w:name="_GoBack"/>
+      <w:bookmarkEnd w:id="0"/>
+    </w:p>
     <w:p>
       <w:pPr>
         <w:pStyle w:val="Heading2"/>

</xml_diff>

<commit_message>
Addressed biorxiv issue.  Closes #25
</commit_message>
<xml_diff>
--- a/publications/reviews/JOBE_Response.docx
+++ b/publications/reviews/JOBE_Response.docx
@@ -12,7 +12,21 @@
         <w:rPr>
           <w:b/>
         </w:rPr>
-        <w:t>We thank the reviewers for their insightful and carefully considered comments, as considering and addressing these issues makes this a much clearer and more coherent manuscript..  We have substantially revised the manuscript based on these suggestions, by providing extra data and more refined explanations for each of these comments.  A point-by point response to each of these comments is presented below.</w:t>
+        <w:t>We thank the reviewers for their insightful and carefully considered comments, as considering and addressing these issues makes this a much clearer and more coherent manuscript</w:t>
+      </w:r>
+      <w:proofErr w:type="gramStart"/>
+      <w:r>
+        <w:rPr>
+          <w:b/>
+        </w:rPr>
+        <w:t>..</w:t>
+      </w:r>
+      <w:proofErr w:type="gramEnd"/>
+      <w:r>
+        <w:rPr>
+          <w:b/>
+        </w:rPr>
+        <w:t xml:space="preserve">  We have substantially revised the manuscript based on these suggestions, by providing extra data and more refined explanations for each of these comments.  A point-by point response to each of these comments is presented below.</w:t>
       </w:r>
     </w:p>
     <w:p>
@@ -26,7 +40,23 @@
     <w:p/>
     <w:p>
       <w:r>
-        <w:t xml:space="preserve">The aim of this study was to examine factors predicting weight gain on chow, a synthetic control diet, and a synthetic HFD in C57BL6/J mice. The authors report larger variation in weight gain in mice on HFD that was not present in leptin deficit models, that was unrelated to animal dominance. Weight gain was inversely related to pre-diet weight loss in response to a 16hour fast, please rationale why this was tested as a predictive factor in the introduction. Weight gain was not related to the measured appetite and glucoregulatory hormonal factors. There are a lot of small errors and omissions in this work throughout that require attention. I found some of the figures a bit confusing and don’t understand why some figures are supplementary and others are not. </w:t>
+        <w:t xml:space="preserve">The aim of this study was to examine factors predicting weight gain on chow, a synthetic control diet, and a synthetic HFD in C57BL6/J mice. The authors report larger variation in weight gain in mice on HFD that was not present in </w:t>
+      </w:r>
+      <w:proofErr w:type="spellStart"/>
+      <w:r>
+        <w:t>leptin</w:t>
+      </w:r>
+      <w:proofErr w:type="spellEnd"/>
+      <w:r>
+        <w:t xml:space="preserve"> deficit models, that was unrelated to animal dominance. Weight gain was inversely related to pre-diet weight loss in response to a 16hour fast, please rationale why this was tested as a predictive factor in the introduction. Weight gain was not related to the measured appetite and </w:t>
+      </w:r>
+      <w:proofErr w:type="spellStart"/>
+      <w:r>
+        <w:t>glucoregulatory</w:t>
+      </w:r>
+      <w:proofErr w:type="spellEnd"/>
+      <w:r>
+        <w:t xml:space="preserve"> hormonal factors. There are a lot of small errors and omissions in this work throughout that require attention. I found some of the figures a bit confusing and don’t understand why some figures are supplementary and others are not. </w:t>
       </w:r>
     </w:p>
     <w:p/>
@@ -39,7 +69,15 @@
         </w:numPr>
       </w:pPr>
       <w:r>
-        <w:t>Table 1 - the percentages given as fat, CHO and protein do not add up to 100% (67% for chow, 89 and 91% for CD and HFD so this leads me to believe that it is by weight with fibre missing from the calculation?</w:t>
+        <w:t xml:space="preserve">Table 1 - the percentages given as fat, CHO and protein do not add up to 100% (67% for chow, 89 and 91% for CD and HFD so this leads me to believe that it is by weight with </w:t>
+      </w:r>
+      <w:proofErr w:type="spellStart"/>
+      <w:r>
+        <w:t>fibre</w:t>
+      </w:r>
+      <w:proofErr w:type="spellEnd"/>
+      <w:r>
+        <w:t xml:space="preserve"> missing from the calculation?</w:t>
       </w:r>
     </w:p>
     <w:p>
@@ -58,7 +96,21 @@
         <w:rPr>
           <w:b/>
         </w:rPr>
-        <w:t>We checked with the vendors and we have updated Table 1 accordingly.  The percentages are given as % of calories, but maltodextran was accidentally omitted from the table.  Now that it is included, the CD and HFD amounts add up to 100% of the calories.  More details about these diets are available at the following links</w:t>
+        <w:t xml:space="preserve">We checked with the vendors and we have updated Table 1 accordingly.  The percentages are given as % of calories, but </w:t>
+      </w:r>
+      <w:proofErr w:type="spellStart"/>
+      <w:r>
+        <w:rPr>
+          <w:b/>
+        </w:rPr>
+        <w:t>maltodextran</w:t>
+      </w:r>
+      <w:proofErr w:type="spellEnd"/>
+      <w:r>
+        <w:rPr>
+          <w:b/>
+        </w:rPr>
+        <w:t xml:space="preserve"> was accidentally omitted from the table.  Now that it is included, the CD and HFD amounts add up to 100% of the calories.  More details about these diets are available at the following links</w:t>
       </w:r>
       <w:r>
         <w:rPr>
@@ -88,7 +140,21 @@
         <w:rPr>
           <w:b/>
         </w:rPr>
-        <w:t>in the Teklad diet:</w:t>
+        <w:t xml:space="preserve">in the </w:t>
+      </w:r>
+      <w:proofErr w:type="spellStart"/>
+      <w:r>
+        <w:rPr>
+          <w:b/>
+        </w:rPr>
+        <w:t>Teklad</w:t>
+      </w:r>
+      <w:proofErr w:type="spellEnd"/>
+      <w:r>
+        <w:rPr>
+          <w:b/>
+        </w:rPr>
+        <w:t xml:space="preserve"> diet:</w:t>
       </w:r>
     </w:p>
     <w:p>
@@ -111,7 +177,39 @@
           <w:b/>
           <w:color w:val="FF0000"/>
         </w:rPr>
-        <w:t>Note that there are seasonal variations in the composition of the Teklad diet, and therefore these numbers are reasonable estimates on a batch to batch basis.</w:t>
+        <w:t xml:space="preserve">Note that there are seasonal variations in the composition of the </w:t>
+      </w:r>
+      <w:proofErr w:type="spellStart"/>
+      <w:r>
+        <w:rPr>
+          <w:b/>
+          <w:color w:val="FF0000"/>
+        </w:rPr>
+        <w:t>Teklad</w:t>
+      </w:r>
+      <w:proofErr w:type="spellEnd"/>
+      <w:r>
+        <w:rPr>
+          <w:b/>
+          <w:color w:val="FF0000"/>
+        </w:rPr>
+        <w:t xml:space="preserve"> diet, and therefore these numbers are reasonable estimates on a </w:t>
+      </w:r>
+      <w:proofErr w:type="gramStart"/>
+      <w:r>
+        <w:rPr>
+          <w:b/>
+          <w:color w:val="FF0000"/>
+        </w:rPr>
+        <w:t>batch to batch</w:t>
+      </w:r>
+      <w:proofErr w:type="gramEnd"/>
+      <w:r>
+        <w:rPr>
+          <w:b/>
+          <w:color w:val="FF0000"/>
+        </w:rPr>
+        <w:t xml:space="preserve"> basis.</w:t>
       </w:r>
     </w:p>
     <w:p>
@@ -251,7 +349,15 @@
         </w:numPr>
       </w:pPr>
       <w:r>
-        <w:t>Why was a 16h fast chosen? This should be discussed, this is prolonged and likely induces some stress, could stress susceptibility be a factor related to weight gain? Can cortisol be assessed?</w:t>
+        <w:t xml:space="preserve">Why was a 16h fast chosen? This should be </w:t>
+      </w:r>
+      <w:proofErr w:type="gramStart"/>
+      <w:r>
+        <w:t>discussed,</w:t>
+      </w:r>
+      <w:proofErr w:type="gramEnd"/>
+      <w:r>
+        <w:t xml:space="preserve"> this is prolonged and likely induces some stress, could stress susceptibility be a factor related to weight gain? Can cortisol be assessed?</w:t>
       </w:r>
     </w:p>
     <w:p/>
@@ -393,6 +499,7 @@
         </w:rPr>
         <w:t xml:space="preserve">  We have addressed this </w:t>
       </w:r>
+      <w:proofErr w:type="gramStart"/>
       <w:r>
         <w:rPr>
           <w:b/>
@@ -409,7 +516,14 @@
         <w:rPr>
           <w:b/>
         </w:rPr>
-        <w:t xml:space="preserve">in </w:t>
+        <w:t>in</w:t>
+      </w:r>
+      <w:proofErr w:type="gramEnd"/>
+      <w:r>
+        <w:rPr>
+          <w:b/>
+        </w:rPr>
+        <w:t xml:space="preserve"> </w:t>
       </w:r>
       <w:r>
         <w:rPr>
@@ -553,12 +667,37 @@
           <w:color w:val="FF0000"/>
         </w:rPr>
       </w:pPr>
-      <w:r>
-        <w:rPr>
-          <w:b/>
-          <w:color w:val="FF0000"/>
-        </w:rPr>
-        <w:t xml:space="preserve">Futhermore, the fasting/refeeding responses (decreases in total ghrelin, glucagon, GLP-1 and increases with insulin) are consistent with previous data, supportive of a normal fasting response </w:t>
+      <w:proofErr w:type="spellStart"/>
+      <w:r>
+        <w:rPr>
+          <w:b/>
+          <w:color w:val="FF0000"/>
+        </w:rPr>
+        <w:t>Futhermore</w:t>
+      </w:r>
+      <w:proofErr w:type="spellEnd"/>
+      <w:r>
+        <w:rPr>
+          <w:b/>
+          <w:color w:val="FF0000"/>
+        </w:rPr>
+        <w:t>, the fasting/</w:t>
+      </w:r>
+      <w:proofErr w:type="spellStart"/>
+      <w:r>
+        <w:rPr>
+          <w:b/>
+          <w:color w:val="FF0000"/>
+        </w:rPr>
+        <w:t>refeeding</w:t>
+      </w:r>
+      <w:proofErr w:type="spellEnd"/>
+      <w:r>
+        <w:rPr>
+          <w:b/>
+          <w:color w:val="FF0000"/>
+        </w:rPr>
+        <w:t xml:space="preserve"> responses (decreases in total ghrelin, glucagon, GLP-1 and increases with insulin) are consistent with previous data, supportive of a normal fasting response </w:t>
       </w:r>
       <w:r>
         <w:rPr>
@@ -620,7 +759,23 @@
         </w:numPr>
       </w:pPr>
       <w:r>
-        <w:t>Do the investigators consider that fasting levels of gut related peptides and one refed timpoint is sufficient for proper assessment of appetite related factors? Please discuss. Please clarify the re-fed time taken in the methodology.</w:t>
+        <w:t xml:space="preserve">Do the investigators consider that fasting levels of gut related peptides and one </w:t>
+      </w:r>
+      <w:proofErr w:type="spellStart"/>
+      <w:r>
+        <w:t>refed</w:t>
+      </w:r>
+      <w:proofErr w:type="spellEnd"/>
+      <w:r>
+        <w:t xml:space="preserve"> </w:t>
+      </w:r>
+      <w:proofErr w:type="spellStart"/>
+      <w:r>
+        <w:t>timpoint</w:t>
+      </w:r>
+      <w:proofErr w:type="spellEnd"/>
+      <w:r>
+        <w:t xml:space="preserve"> is sufficient for proper assessment of appetite related factors? Please discuss. Please clarify the re-fed time taken in the methodology.</w:t>
       </w:r>
     </w:p>
     <w:p/>
@@ -630,11 +785,19 @@
           <w:b/>
         </w:rPr>
       </w:pPr>
-      <w:r>
-        <w:rPr>
-          <w:b/>
-        </w:rPr>
-        <w:t>Refeeding was performed for 6h in these animals, as cla</w:t>
+      <w:proofErr w:type="spellStart"/>
+      <w:r>
+        <w:rPr>
+          <w:b/>
+        </w:rPr>
+        <w:t>Refeeding</w:t>
+      </w:r>
+      <w:proofErr w:type="spellEnd"/>
+      <w:r>
+        <w:rPr>
+          <w:b/>
+        </w:rPr>
+        <w:t xml:space="preserve"> was performed for 6h in these animals, as cla</w:t>
       </w:r>
       <w:r>
         <w:rPr>
@@ -719,7 +882,21 @@
         <w:rPr>
           <w:b/>
         </w:rPr>
-        <w:t xml:space="preserve">d significant elevations in fasting ghrein and </w:t>
+        <w:t xml:space="preserve">d significant elevations in fasting </w:t>
+      </w:r>
+      <w:proofErr w:type="spellStart"/>
+      <w:r>
+        <w:rPr>
+          <w:b/>
+        </w:rPr>
+        <w:t>ghrein</w:t>
+      </w:r>
+      <w:proofErr w:type="spellEnd"/>
+      <w:r>
+        <w:rPr>
+          <w:b/>
+        </w:rPr>
+        <w:t xml:space="preserve"> and </w:t>
       </w:r>
       <w:r>
         <w:rPr>
@@ -731,7 +908,21 @@
         <w:rPr>
           <w:b/>
         </w:rPr>
-        <w:t>, and a modest elevation of GLP-1 between fasted and refed groups (see Supplementary Figure 2A), a thorough examination of the kinetics of these changes was not performed, and is beyond the scope of this study.  These markers do however provide a context to the extent of fasting and re-feeding responses observed in Figure 3.  This is mentioned in the results section</w:t>
+        <w:t xml:space="preserve">, and a modest elevation of GLP-1 between fasted and </w:t>
+      </w:r>
+      <w:proofErr w:type="spellStart"/>
+      <w:r>
+        <w:rPr>
+          <w:b/>
+        </w:rPr>
+        <w:t>refed</w:t>
+      </w:r>
+      <w:proofErr w:type="spellEnd"/>
+      <w:r>
+        <w:rPr>
+          <w:b/>
+        </w:rPr>
+        <w:t xml:space="preserve"> groups (see Supplementary Figure 2A), a thorough examination of the kinetics of these changes was not performed, and is beyond the scope of this study.  These markers do however provide a context to the extent of fasting and re-feeding responses observed in Figure 3.  This is mentioned in the results section</w:t>
       </w:r>
       <w:r>
         <w:rPr>
@@ -1207,7 +1398,23 @@
         </w:numPr>
       </w:pPr>
       <w:r>
-        <w:t>Why were there 3 fasting weight loss periods reported in Figure 3A? This was only done twice 12 weeks apart? There were also 2 outliers, did results include these individuals? Figure 3B can be deleted.</w:t>
+        <w:t xml:space="preserve">Why were there 3 fasting weight loss periods reported in Figure 3A? This was only done twice 12 weeks apart? </w:t>
+      </w:r>
+      <w:proofErr w:type="gramStart"/>
+      <w:r>
+        <w:t>There were also 2 outliers</w:t>
+      </w:r>
+      <w:proofErr w:type="gramEnd"/>
+      <w:r>
+        <w:t xml:space="preserve">, </w:t>
+      </w:r>
+      <w:proofErr w:type="gramStart"/>
+      <w:r>
+        <w:t>did results include these individuals</w:t>
+      </w:r>
+      <w:proofErr w:type="gramEnd"/>
+      <w:r>
+        <w:t>? Figure 3B can be deleted.</w:t>
       </w:r>
     </w:p>
     <w:p>
@@ -1231,7 +1438,15 @@
         </w:numPr>
       </w:pPr>
       <w:r>
-        <w:t>Please be consistent with terminology utilising NCD or “chow”</w:t>
+        <w:t xml:space="preserve">Please be consistent with terminology </w:t>
+      </w:r>
+      <w:proofErr w:type="spellStart"/>
+      <w:r>
+        <w:t>utilising</w:t>
+      </w:r>
+      <w:proofErr w:type="spellEnd"/>
+      <w:r>
+        <w:t xml:space="preserve"> NCD or “chow”</w:t>
       </w:r>
     </w:p>
     <w:p>
@@ -1296,7 +1511,21 @@
         <w:rPr>
           <w:b/>
         </w:rPr>
-        <w:t>This has been fixed, we thank the reviewer for noticing this error</w:t>
+        <w:t xml:space="preserve">This has been </w:t>
+      </w:r>
+      <w:proofErr w:type="gramStart"/>
+      <w:r>
+        <w:rPr>
+          <w:b/>
+        </w:rPr>
+        <w:t>fixed,</w:t>
+      </w:r>
+      <w:proofErr w:type="gramEnd"/>
+      <w:r>
+        <w:rPr>
+          <w:b/>
+        </w:rPr>
+        <w:t xml:space="preserve"> we thank the reviewer for noticing this error</w:t>
       </w:r>
       <w:r>
         <w:rPr>
@@ -1320,8 +1549,13 @@
           <w:numId w:val="2"/>
         </w:numPr>
       </w:pPr>
-      <w:r>
-        <w:t xml:space="preserve">Figures 2 is not significant and could be removed. </w:t>
+      <w:proofErr w:type="gramStart"/>
+      <w:r>
+        <w:t>Figures 2 is</w:t>
+      </w:r>
+      <w:proofErr w:type="gramEnd"/>
+      <w:r>
+        <w:t xml:space="preserve"> not significant and could be removed. </w:t>
       </w:r>
     </w:p>
     <w:p>
@@ -1491,7 +1725,71 @@
           <w:b/>
           <w:color w:val="FF0000"/>
         </w:rPr>
-        <w:t xml:space="preserve">Significant differences of were detected between several hormones (resistin, total ghrelin, GLP-1 and leptin) as well as fasting glucose levels between these diets.  These are consistent with previous reports of HFD induced changes relative to NCD diets for resistin and leptin </w:t>
+        <w:t>Significant differences of were detected between several hormones (</w:t>
+      </w:r>
+      <w:proofErr w:type="spellStart"/>
+      <w:r>
+        <w:rPr>
+          <w:b/>
+          <w:color w:val="FF0000"/>
+        </w:rPr>
+        <w:t>resistin</w:t>
+      </w:r>
+      <w:proofErr w:type="spellEnd"/>
+      <w:r>
+        <w:rPr>
+          <w:b/>
+          <w:color w:val="FF0000"/>
+        </w:rPr>
+        <w:t xml:space="preserve">, total ghrelin, GLP-1 and </w:t>
+      </w:r>
+      <w:proofErr w:type="spellStart"/>
+      <w:r>
+        <w:rPr>
+          <w:b/>
+          <w:color w:val="FF0000"/>
+        </w:rPr>
+        <w:t>leptin</w:t>
+      </w:r>
+      <w:proofErr w:type="spellEnd"/>
+      <w:r>
+        <w:rPr>
+          <w:b/>
+          <w:color w:val="FF0000"/>
+        </w:rPr>
+        <w:t xml:space="preserve">) as well as fasting glucose levels between these diets.  These are consistent with previous reports of HFD induced changes relative to NCD diets for </w:t>
+      </w:r>
+      <w:proofErr w:type="spellStart"/>
+      <w:r>
+        <w:rPr>
+          <w:b/>
+          <w:color w:val="FF0000"/>
+        </w:rPr>
+        <w:t>resistin</w:t>
+      </w:r>
+      <w:proofErr w:type="spellEnd"/>
+      <w:r>
+        <w:rPr>
+          <w:b/>
+          <w:color w:val="FF0000"/>
+        </w:rPr>
+        <w:t xml:space="preserve"> and </w:t>
+      </w:r>
+      <w:proofErr w:type="spellStart"/>
+      <w:r>
+        <w:rPr>
+          <w:b/>
+          <w:color w:val="FF0000"/>
+        </w:rPr>
+        <w:t>leptin</w:t>
+      </w:r>
+      <w:proofErr w:type="spellEnd"/>
+      <w:r>
+        <w:rPr>
+          <w:b/>
+          <w:color w:val="FF0000"/>
+        </w:rPr>
+        <w:t xml:space="preserve"> </w:t>
       </w:r>
       <w:r>
         <w:rPr>
@@ -1563,13 +1861,60 @@
         <w:rPr>
           <w:b/>
         </w:rPr>
-        <w:t>Although, it was not specified which results are not novel or which results are not supported by the authors, we believe that these very likely overlap with some of the comments and clarifications suggested by reviewer #1.  This is especially true for reviewer 1’s comments 1, 3 and 7 which we have dealt with above.</w:t>
+        <w:t xml:space="preserve">Although, it was not specified which results are not novel or which results </w:t>
+      </w:r>
+      <w:proofErr w:type="gramStart"/>
+      <w:r>
+        <w:rPr>
+          <w:b/>
+        </w:rPr>
+        <w:t>are not supported by the authors</w:t>
+      </w:r>
+      <w:proofErr w:type="gramEnd"/>
+      <w:r>
+        <w:rPr>
+          <w:b/>
+        </w:rPr>
+        <w:t xml:space="preserve">, we believe that these very likely overlap with some of the comments and clarifications suggested by reviewer #1.  This is especially true for reviewer 1’s comments 1, 3 and </w:t>
+      </w:r>
+      <w:proofErr w:type="gramStart"/>
+      <w:r>
+        <w:rPr>
+          <w:b/>
+        </w:rPr>
+        <w:t>7 which</w:t>
+      </w:r>
+      <w:proofErr w:type="gramEnd"/>
+      <w:r>
+        <w:rPr>
+          <w:b/>
+        </w:rPr>
+        <w:t xml:space="preserve"> we </w:t>
+      </w:r>
+      <w:r>
+        <w:rPr>
+          <w:b/>
+        </w:rPr>
+        <w:t>have discussed in detail above.</w:t>
       </w:r>
     </w:p>
     <w:p/>
     <w:p>
-      <w:r>
-        <w:t xml:space="preserve">I saw this paper published on biorxiv already. </w:t>
+      <w:pPr>
+        <w:rPr>
+          <w:rStyle w:val="Hyperlink"/>
+        </w:rPr>
+      </w:pPr>
+      <w:r>
+        <w:t xml:space="preserve">I saw this paper published on </w:t>
+      </w:r>
+      <w:proofErr w:type="spellStart"/>
+      <w:r>
+        <w:t>biorxiv</w:t>
+      </w:r>
+      <w:proofErr w:type="spellEnd"/>
+      <w:r>
+        <w:t xml:space="preserve"> already. </w:t>
       </w:r>
       <w:hyperlink r:id="rId7" w:history="1">
         <w:r>
@@ -1584,6 +1929,218 @@
     <w:p/>
     <w:p>
       <w:pPr>
+        <w:rPr>
+          <w:b/>
+        </w:rPr>
+      </w:pPr>
+      <w:r>
+        <w:rPr>
+          <w:b/>
+        </w:rPr>
+        <w:t>With respect to the novelty and previous publication issue</w:t>
+      </w:r>
+      <w:r>
+        <w:rPr>
+          <w:b/>
+        </w:rPr>
+        <w:t xml:space="preserve">, there is a quite simple explanation.  </w:t>
+      </w:r>
+      <w:proofErr w:type="spellStart"/>
+      <w:r>
+        <w:rPr>
+          <w:b/>
+        </w:rPr>
+        <w:t>Biorxiv</w:t>
+      </w:r>
+      <w:proofErr w:type="spellEnd"/>
+      <w:r>
+        <w:rPr>
+          <w:b/>
+        </w:rPr>
+        <w:t xml:space="preserve"> is a pre-print server where publications under </w:t>
+      </w:r>
+      <w:r>
+        <w:rPr>
+          <w:b/>
+        </w:rPr>
+        <w:t xml:space="preserve">peer </w:t>
+      </w:r>
+      <w:r>
+        <w:rPr>
+          <w:b/>
+        </w:rPr>
+        <w:t xml:space="preserve">review can be placed to get more broad feedback from the scientific community.  For example the comments listed in other changes were due to feedback on this public preprint.  This is an emerging publishing theme in biological sciences, but is quite common in mathematics and physics </w:t>
+      </w:r>
+      <w:r>
+        <w:rPr>
+          <w:b/>
+        </w:rPr>
+        <w:fldChar w:fldCharType="begin" w:fldLock="1"/>
+      </w:r>
+      <w:r>
+        <w:rPr>
+          <w:b/>
+        </w:rPr>
+        <w:instrText>ADDIN CSL_CITATION { "citationItems" : [ { "id" : "ITEM-1", "itemData" : { "DOI" : "10.1371/journal.pbio.1001563", "ISSN" : "1545-7885", "PMID" : "23690752", "author" : [ { "dropping-particle" : "", "family" : "Desjardins-Proulx", "given" : "Philippe", "non-dropping-particle" : "", "parse-names" : false, "suffix" : "" }, { "dropping-particle" : "", "family" : "White", "given" : "Ethan P", "non-dropping-particle" : "", "parse-names" : false, "suffix" : "" }, { "dropping-particle" : "", "family" : "Adamson", "given" : "Joel J", "non-dropping-particle" : "", "parse-names" : false, "suffix" : "" }, { "dropping-particle" : "", "family" : "Ram", "given" : "Karthik", "non-dropping-particle" : "", "parse-names" : false, "suffix" : "" }, { "dropping-particle" : "", "family" : "Poisot", "given" : "Timoth\u00e9e", "non-dropping-particle" : "", "parse-names" : false, "suffix" : "" }, { "dropping-particle" : "", "family" : "Gravel", "given" : "Dominique", "non-dropping-particle" : "", "parse-names" : false, "suffix" : "" } ], "container-title" : "PLoS biology", "id" : "ITEM-1", "issue" : "5", "issued" : { "date-parts" : [ [ "2013", "1" ] ] }, "page" : "e1001563", "title" : "The case for open preprints in biology.", "type" : "article-journal", "volume" : "11" }, "uris" : [ "http://www.mendeley.com/documents/?uuid=6c18a075-d43f-478b-a9a6-df11009692fd" ] } ], "mendeley" : { "previouslyFormattedCitation" : "[10]" }, "properties" : { "noteIndex" : 0 }, "schema" : "https://github.com/citation-style-language/schema/raw/master/csl-citation.json" }</w:instrText>
+      </w:r>
+      <w:r>
+        <w:rPr>
+          <w:b/>
+        </w:rPr>
+        <w:fldChar w:fldCharType="separate"/>
+      </w:r>
+      <w:r>
+        <w:rPr>
+          <w:b/>
+          <w:noProof/>
+        </w:rPr>
+        <w:t>[10]</w:t>
+      </w:r>
+      <w:r>
+        <w:rPr>
+          <w:b/>
+        </w:rPr>
+        <w:fldChar w:fldCharType="end"/>
+      </w:r>
+      <w:r>
+        <w:rPr>
+          <w:b/>
+        </w:rPr>
+        <w:t xml:space="preserve">.  </w:t>
+      </w:r>
+      <w:r>
+        <w:rPr>
+          <w:b/>
+        </w:rPr>
+        <w:t xml:space="preserve">Some </w:t>
+      </w:r>
+      <w:r>
+        <w:rPr>
+          <w:b/>
+        </w:rPr>
+        <w:t xml:space="preserve">recent </w:t>
+      </w:r>
+      <w:r>
+        <w:rPr>
+          <w:b/>
+        </w:rPr>
+        <w:t xml:space="preserve">examples of articles which started as preprints and then were subsequently accepted for publication </w:t>
+      </w:r>
+      <w:r>
+        <w:rPr>
+          <w:b/>
+        </w:rPr>
+        <w:t xml:space="preserve">in high impact journals </w:t>
+      </w:r>
+      <w:r>
+        <w:rPr>
+          <w:b/>
+        </w:rPr>
+        <w:t>include</w:t>
+      </w:r>
+      <w:r>
+        <w:rPr>
+          <w:b/>
+        </w:rPr>
+        <w:t xml:space="preserve"> </w:t>
+      </w:r>
+      <w:r>
+        <w:rPr>
+          <w:b/>
+        </w:rPr>
+        <w:fldChar w:fldCharType="begin" w:fldLock="1"/>
+      </w:r>
+      <w:r>
+        <w:rPr>
+          <w:b/>
+        </w:rPr>
+        <w:instrText>ADDIN CSL_CITATION { "citationItems" : [ { "id" : "ITEM-1", "itemData" : { "DOI" : "10.1371/journal.pgen.1004293", "ISSN" : "1553-7404", "PMID" : "24762628", "abstract" : "Temperature affects both the timing and outcome of animal development, but the detailed effects of temperature on the progress of early development have been poorly characterized. To determine the impact of temperature on the order and timing of events during Drosophila melanogaster embryogenesis, we used time-lapse imaging to track the progress of embryos from shortly after egg laying through hatching at seven precisely maintained temperatures between 17.5 \u00b0C and 32.5 \u00b0C. We employed a combination of automated and manual annotation to determine when 36 milestones occurred in each embryo. D. melanogaster embryogenesis takes [Formula: see text]33 hours at 17.5 \u00b0C, and accelerates with increasing temperature to a low of 16 hours at 27.5 \u00b0C, above which embryogenesis slows slightly. Remarkably, while the total time of embryogenesis varies over two fold, the relative timing of events from cellularization through hatching is constant across temperatures. To further explore the relationship between temperature and embryogenesis, we expanded our analysis to cover ten additional Drosophila species of varying climatic origins. Six of these species, like D. melanogaster, are of tropical origin, and embryogenesis time at different temperatures was similar for them all. D. mojavensis, a sub-tropical fly, develops slower than the tropical species at lower temperatures, while D. virilis, a temperate fly, exhibits slower development at all temperatures. The alpine sister species D. persimilis and D. pseudoobscura develop as rapidly as tropical flies at cooler temperatures, but exhibit diminished acceleration above 22.5 \u00b0C and have drastically slowed development by 30 \u00b0C. Despite ranging from 13 hours for D. erecta at 30 \u00b0C to 46 hours for D. virilis at 17.5 \u00b0C, the relative timing of events from cellularization through hatching is constant across all species and temperatures examined here, suggesting the existence of a previously unrecognized timer controlling the progress of embryogenesis that has been tuned by natural selection as each species diverges.", "author" : [ { "dropping-particle" : "", "family" : "Kuntz", "given" : "Steven G", "non-dropping-particle" : "", "parse-names" : false, "suffix" : "" }, { "dropping-particle" : "", "family" : "Eisen", "given" : "Michael B", "non-dropping-particle" : "", "parse-names" : false, "suffix" : "" } ], "container-title" : "PLoS genetics", "id" : "ITEM-1", "issue" : "4", "issued" : { "date-parts" : [ [ "2014", "4" ] ] }, "page" : "e1004293", "title" : "Drosophila embryogenesis scales uniformly across temperature in developmentally diverse species.", "type" : "article-journal", "volume" : "10" }, "uris" : [ "http://www.mendeley.com/documents/?uuid=2fcf0b64-6455-48d7-8f75-106badacaeb8" ] }, { "id" : "ITEM-2", "itemData" : { "DOI" : "10.1038/nature11867", "ISSN" : "1476-4687", "PMID" : "23376951", "abstract" : "For many traits, including susceptibility to common diseases in humans, causal loci uncovered by genetic-mapping studies explain only a minority of the heritable contribution to trait variation. Multiple explanations for this 'missing heritability' have been proposed. Here we use a large cross between two yeast strains to accurately estimate different sources of heritable variation for 46 quantitative traits, and to detect underlying loci with high statistical power. We find that the detected loci explain nearly the entire additive contribution to heritable variation for the traits studied. We also show that the contribution to heritability of gene-gene interactions varies among traits, from near zero to approximately 50 per cent. Detected two-locus interactions explain only a minority of this contribution. These results substantially advance our understanding of the missing heritability problem and have important implications for future studies of complex and quantitative traits.", "author" : [ { "dropping-particle" : "", "family" : "Bloom", "given" : "Joshua S", "non-dropping-particle" : "", "parse-names" : false, "suffix" : "" }, { "dropping-particle" : "", "family" : "Ehrenreich", "given" : "Ian M", "non-dropping-particle" : "", "parse-names" : false, "suffix" : "" }, { "dropping-particle" : "", "family" : "Loo", "given" : "Wesley T", "non-dropping-particle" : "", "parse-names" : false, "suffix" : "" }, { "dropping-particle" : "", "family" : "Lite", "given" : "Th\u00fay-Lan V\u00f5", "non-dropping-particle" : "", "parse-names" : false, "suffix" : "" }, { "dropping-particle" : "", "family" : "Kruglyak", "given" : "Leonid", "non-dropping-particle" : "", "parse-names" : false, "suffix" : "" } ], "container-title" : "Nature", "id" : "ITEM-2", "issue" : "7436", "issued" : { "date-parts" : [ [ "2013", "2", "14" ] ] }, "page" : "234-7", "title" : "Finding the sources of missing heritability in a yeast cross.", "type" : "article-journal", "volume" : "494" }, "uris" : [ "http://www.mendeley.com/documents/?uuid=3086d26c-045d-47fd-8f4d-96a2f41a1b62" ] } ], "mendeley" : { "previouslyFormattedCitation" : "[11, 12]" }, "properties" : { "noteIndex" : 0 }, "schema" : "https://github.com/citation-style-language/schema/raw/master/csl-citation.json" }</w:instrText>
+      </w:r>
+      <w:r>
+        <w:rPr>
+          <w:b/>
+        </w:rPr>
+        <w:fldChar w:fldCharType="separate"/>
+      </w:r>
+      <w:r>
+        <w:rPr>
+          <w:b/>
+          <w:noProof/>
+        </w:rPr>
+        <w:t>[11, 12]</w:t>
+      </w:r>
+      <w:r>
+        <w:rPr>
+          <w:b/>
+        </w:rPr>
+        <w:fldChar w:fldCharType="end"/>
+      </w:r>
+      <w:r>
+        <w:rPr>
+          <w:b/>
+        </w:rPr>
+        <w:t>.</w:t>
+      </w:r>
+      <w:bookmarkStart w:id="0" w:name="_GoBack"/>
+      <w:bookmarkEnd w:id="0"/>
+    </w:p>
+    <w:p>
+      <w:pPr>
+        <w:rPr>
+          <w:b/>
+        </w:rPr>
+      </w:pPr>
+    </w:p>
+    <w:p>
+      <w:pPr>
+        <w:rPr>
+          <w:b/>
+        </w:rPr>
+      </w:pPr>
+      <w:r>
+        <w:rPr>
+          <w:b/>
+        </w:rPr>
+        <w:t>Based on data obtained from the SHERPA/</w:t>
+      </w:r>
+      <w:proofErr w:type="spellStart"/>
+      <w:r>
+        <w:rPr>
+          <w:b/>
+        </w:rPr>
+        <w:t>RoMEO</w:t>
+      </w:r>
+      <w:proofErr w:type="spellEnd"/>
+      <w:r>
+        <w:rPr>
+          <w:b/>
+        </w:rPr>
+        <w:t xml:space="preserve"> database (</w:t>
+      </w:r>
+      <w:hyperlink r:id="rId8" w:history="1">
+        <w:r>
+          <w:rPr>
+            <w:rStyle w:val="Hyperlink"/>
+            <w:b/>
+          </w:rPr>
+          <w:t>http://www.sherpa.ac.uk/romeo/issn/2090-0708/</w:t>
+        </w:r>
+      </w:hyperlink>
+      <w:r>
+        <w:rPr>
+          <w:b/>
+        </w:rPr>
+        <w:t>) the Journal of Obesity allows posting of pre-prints.   This preprint is identical to the submitted version, and will be updated with this revised version.  Upon acceptance of this manuscript, there will be a link to the official JOBE article indicating that the finished version of the manuscript is present there.  This is not therefore a duplicate publication, but rather an attempt to engage</w:t>
+      </w:r>
+      <w:r>
+        <w:rPr>
+          <w:b/>
+        </w:rPr>
+        <w:t xml:space="preserve"> in a less canonical model of publication and review.</w:t>
+      </w:r>
+    </w:p>
+    <w:p>
+      <w:pPr>
         <w:pStyle w:val="Heading2"/>
       </w:pPr>
       <w:r>
@@ -1599,10 +2156,26 @@
         </w:numPr>
       </w:pPr>
       <w:r>
-        <w:t xml:space="preserve">Based on a suggestion of someone who read the article on biorxiv, we tested the assumption that the pre-diet hormones and </w:t>
-      </w:r>
-      <w:r>
-        <w:t xml:space="preserve">body weight gain (both absolute and percent) fit a normal distribution.  We did this via a Shapiro-Wilk test, and determined that the data were not normally distributed.  Therefore rather than use Pearson’s R to calculate correlations we used Spearman’s Rank Order test, which does not presume normality between covariates.  This </w:t>
+        <w:t xml:space="preserve">Based on a suggestion of someone who read the article on </w:t>
+      </w:r>
+      <w:proofErr w:type="spellStart"/>
+      <w:r>
+        <w:t>biorxiv</w:t>
+      </w:r>
+      <w:proofErr w:type="spellEnd"/>
+      <w:r>
+        <w:t xml:space="preserve">, we tested the assumption that the pre-diet hormones and </w:t>
+      </w:r>
+      <w:r>
+        <w:t>body weight gain (both absolute and percent) fit a normal distribution.  We did this via a Shapiro-</w:t>
+      </w:r>
+      <w:proofErr w:type="spellStart"/>
+      <w:r>
+        <w:t>Wilk</w:t>
+      </w:r>
+      <w:proofErr w:type="spellEnd"/>
+      <w:r>
+        <w:t xml:space="preserve"> test, and determined that the data were not normally distributed.  Therefore rather than use Pearson’s R to calculate correlations we used Spearman’s Rank Order test, which does not presume normality between covariates.  This </w:t>
       </w:r>
       <w:r>
         <w:t>alters</w:t>
@@ -1624,18 +2197,40 @@
           <w:color w:val="FF0000"/>
         </w:rPr>
       </w:pPr>
-      <w:r>
-        <w:rPr>
-          <w:b/>
-          <w:color w:val="FF0000"/>
-        </w:rPr>
-        <w:t xml:space="preserve">Potential correlations were tested by determining Spearman’s rho after finding that both absolute and percent weight gain did not fit a normal distribution (Shapiro-Wilk test p&lt;0.05).  </w:t>
-      </w:r>
-    </w:p>
-    <w:p>
-      <w:bookmarkStart w:id="0" w:name="_GoBack"/>
-      <w:bookmarkEnd w:id="0"/>
-    </w:p>
+      <w:proofErr w:type="gramStart"/>
+      <w:r>
+        <w:rPr>
+          <w:b/>
+          <w:color w:val="FF0000"/>
+        </w:rPr>
+        <w:t>Potential correlations were tested by determining Spearman’s rho after finding that both absolute and percent weight gain did not fit a normal distribution</w:t>
+      </w:r>
+      <w:proofErr w:type="gramEnd"/>
+      <w:r>
+        <w:rPr>
+          <w:b/>
+          <w:color w:val="FF0000"/>
+        </w:rPr>
+        <w:t xml:space="preserve"> (Shapiro-</w:t>
+      </w:r>
+      <w:proofErr w:type="spellStart"/>
+      <w:r>
+        <w:rPr>
+          <w:b/>
+          <w:color w:val="FF0000"/>
+        </w:rPr>
+        <w:t>Wilk</w:t>
+      </w:r>
+      <w:proofErr w:type="spellEnd"/>
+      <w:r>
+        <w:rPr>
+          <w:b/>
+          <w:color w:val="FF0000"/>
+        </w:rPr>
+        <w:t xml:space="preserve"> test p&lt;0.05).  </w:t>
+      </w:r>
+    </w:p>
+    <w:p/>
     <w:p>
       <w:pPr>
         <w:pStyle w:val="Heading2"/>
@@ -1648,7 +2243,7 @@
       <w:pPr>
         <w:pStyle w:val="NormalWeb"/>
         <w:ind w:left="640" w:hanging="640"/>
-        <w:divId w:val="1293638582"/>
+        <w:divId w:val="701831657"/>
         <w:rPr>
           <w:rFonts w:ascii="Cambria" w:hAnsi="Cambria"/>
           <w:noProof/>
@@ -1704,7 +2299,7 @@
       <w:pPr>
         <w:pStyle w:val="NormalWeb"/>
         <w:ind w:left="640" w:hanging="640"/>
-        <w:divId w:val="1293638582"/>
+        <w:divId w:val="701831657"/>
         <w:rPr>
           <w:rFonts w:ascii="Cambria" w:hAnsi="Cambria"/>
           <w:noProof/>
@@ -1751,7 +2346,7 @@
       <w:pPr>
         <w:pStyle w:val="NormalWeb"/>
         <w:ind w:left="640" w:hanging="640"/>
-        <w:divId w:val="1293638582"/>
+        <w:divId w:val="701831657"/>
         <w:rPr>
           <w:rFonts w:ascii="Cambria" w:hAnsi="Cambria"/>
           <w:noProof/>
@@ -1780,7 +2375,7 @@
       <w:pPr>
         <w:pStyle w:val="NormalWeb"/>
         <w:ind w:left="640" w:hanging="640"/>
-        <w:divId w:val="1293638582"/>
+        <w:divId w:val="701831657"/>
         <w:rPr>
           <w:rFonts w:ascii="Cambria" w:hAnsi="Cambria"/>
           <w:noProof/>
@@ -1827,7 +2422,7 @@
       <w:pPr>
         <w:pStyle w:val="NormalWeb"/>
         <w:ind w:left="640" w:hanging="640"/>
-        <w:divId w:val="1293638582"/>
+        <w:divId w:val="701831657"/>
         <w:rPr>
           <w:rFonts w:ascii="Cambria" w:hAnsi="Cambria"/>
           <w:noProof/>
@@ -1874,7 +2469,7 @@
       <w:pPr>
         <w:pStyle w:val="NormalWeb"/>
         <w:ind w:left="640" w:hanging="640"/>
-        <w:divId w:val="1293638582"/>
+        <w:divId w:val="701831657"/>
         <w:rPr>
           <w:rFonts w:ascii="Cambria" w:hAnsi="Cambria"/>
           <w:noProof/>
@@ -1921,7 +2516,7 @@
       <w:pPr>
         <w:pStyle w:val="NormalWeb"/>
         <w:ind w:left="640" w:hanging="640"/>
-        <w:divId w:val="1293638582"/>
+        <w:divId w:val="701831657"/>
         <w:rPr>
           <w:rFonts w:ascii="Cambria" w:hAnsi="Cambria"/>
           <w:noProof/>
@@ -1968,7 +2563,7 @@
       <w:pPr>
         <w:pStyle w:val="NormalWeb"/>
         <w:ind w:left="640" w:hanging="640"/>
-        <w:divId w:val="1293638582"/>
+        <w:divId w:val="701831657"/>
         <w:rPr>
           <w:rFonts w:ascii="Cambria" w:hAnsi="Cambria"/>
           <w:noProof/>
@@ -2015,7 +2610,7 @@
       <w:pPr>
         <w:pStyle w:val="NormalWeb"/>
         <w:ind w:left="640" w:hanging="640"/>
-        <w:divId w:val="1293638582"/>
+        <w:divId w:val="701831657"/>
         <w:rPr>
           <w:rFonts w:ascii="Cambria" w:hAnsi="Cambria"/>
           <w:noProof/>
@@ -2055,14 +2650,155 @@
           <w:noProof/>
           <w:sz w:val="24"/>
         </w:rPr>
-        <w:t xml:space="preserve">, 1311–4. </w:t>
+        <w:t>, 1311–4.</w:t>
       </w:r>
     </w:p>
     <w:p>
       <w:pPr>
         <w:pStyle w:val="NormalWeb"/>
         <w:ind w:left="640" w:hanging="640"/>
-        <w:divId w:val="1509490987"/>
+        <w:divId w:val="701831657"/>
+        <w:rPr>
+          <w:rFonts w:ascii="Cambria" w:hAnsi="Cambria"/>
+          <w:noProof/>
+          <w:sz w:val="24"/>
+        </w:rPr>
+      </w:pPr>
+      <w:r>
+        <w:rPr>
+          <w:rFonts w:ascii="Cambria" w:hAnsi="Cambria"/>
+          <w:noProof/>
+          <w:sz w:val="24"/>
+        </w:rPr>
+        <w:t>10.</w:t>
+      </w:r>
+      <w:r>
+        <w:rPr>
+          <w:rFonts w:ascii="Cambria" w:hAnsi="Cambria"/>
+          <w:noProof/>
+          <w:sz w:val="24"/>
+        </w:rPr>
+        <w:tab/>
+        <w:t xml:space="preserve">Desjardins-Proulx, P., White, E. P., Adamson, J. J., Ram, K., Poisot, T., and Gravel, D. (2013). The case for open preprints in biology. PLoS Biol. </w:t>
+      </w:r>
+      <w:r>
+        <w:rPr>
+          <w:rFonts w:ascii="Cambria" w:hAnsi="Cambria"/>
+          <w:i/>
+          <w:iCs/>
+          <w:noProof/>
+          <w:sz w:val="24"/>
+        </w:rPr>
+        <w:t>11</w:t>
+      </w:r>
+      <w:r>
+        <w:rPr>
+          <w:rFonts w:ascii="Cambria" w:hAnsi="Cambria"/>
+          <w:noProof/>
+          <w:sz w:val="24"/>
+        </w:rPr>
+        <w:t>, e1001563.</w:t>
+      </w:r>
+    </w:p>
+    <w:p>
+      <w:pPr>
+        <w:pStyle w:val="NormalWeb"/>
+        <w:ind w:left="640" w:hanging="640"/>
+        <w:divId w:val="701831657"/>
+        <w:rPr>
+          <w:rFonts w:ascii="Cambria" w:hAnsi="Cambria"/>
+          <w:noProof/>
+          <w:sz w:val="24"/>
+        </w:rPr>
+      </w:pPr>
+      <w:r>
+        <w:rPr>
+          <w:rFonts w:ascii="Cambria" w:hAnsi="Cambria"/>
+          <w:noProof/>
+          <w:sz w:val="24"/>
+        </w:rPr>
+        <w:t>11.</w:t>
+      </w:r>
+      <w:r>
+        <w:rPr>
+          <w:rFonts w:ascii="Cambria" w:hAnsi="Cambria"/>
+          <w:noProof/>
+          <w:sz w:val="24"/>
+        </w:rPr>
+        <w:tab/>
+        <w:t xml:space="preserve">Kuntz, S. G., and Eisen, M. B. (2014). Drosophila embryogenesis scales uniformly across temperature in developmentally diverse species. PLoS Genet. </w:t>
+      </w:r>
+      <w:r>
+        <w:rPr>
+          <w:rFonts w:ascii="Cambria" w:hAnsi="Cambria"/>
+          <w:i/>
+          <w:iCs/>
+          <w:noProof/>
+          <w:sz w:val="24"/>
+        </w:rPr>
+        <w:t>10</w:t>
+      </w:r>
+      <w:r>
+        <w:rPr>
+          <w:rFonts w:ascii="Cambria" w:hAnsi="Cambria"/>
+          <w:noProof/>
+          <w:sz w:val="24"/>
+        </w:rPr>
+        <w:t>, e1004293.</w:t>
+      </w:r>
+    </w:p>
+    <w:p>
+      <w:pPr>
+        <w:pStyle w:val="NormalWeb"/>
+        <w:ind w:left="640" w:hanging="640"/>
+        <w:divId w:val="701831657"/>
+        <w:rPr>
+          <w:rFonts w:ascii="Cambria" w:hAnsi="Cambria"/>
+          <w:noProof/>
+          <w:sz w:val="24"/>
+        </w:rPr>
+      </w:pPr>
+      <w:r>
+        <w:rPr>
+          <w:rFonts w:ascii="Cambria" w:hAnsi="Cambria"/>
+          <w:noProof/>
+          <w:sz w:val="24"/>
+        </w:rPr>
+        <w:t>12.</w:t>
+      </w:r>
+      <w:r>
+        <w:rPr>
+          <w:rFonts w:ascii="Cambria" w:hAnsi="Cambria"/>
+          <w:noProof/>
+          <w:sz w:val="24"/>
+        </w:rPr>
+        <w:tab/>
+        <w:t xml:space="preserve">Bloom, J. S., Ehrenreich, I. M., Loo, W. T., Lite, T.-L. V., and Kruglyak, L. (2013). Finding the sources of missing heritability in a yeast cross. Nature </w:t>
+      </w:r>
+      <w:r>
+        <w:rPr>
+          <w:rFonts w:ascii="Cambria" w:hAnsi="Cambria"/>
+          <w:i/>
+          <w:iCs/>
+          <w:noProof/>
+          <w:sz w:val="24"/>
+        </w:rPr>
+        <w:t>494</w:t>
+      </w:r>
+      <w:r>
+        <w:rPr>
+          <w:rFonts w:ascii="Cambria" w:hAnsi="Cambria"/>
+          <w:noProof/>
+          <w:sz w:val="24"/>
+        </w:rPr>
+        <w:t xml:space="preserve">, 234–7. </w:t>
+      </w:r>
+    </w:p>
+    <w:p>
+      <w:pPr>
+        <w:pStyle w:val="NormalWeb"/>
+        <w:ind w:left="640" w:hanging="640"/>
+        <w:divId w:val="1356544666"/>
       </w:pPr>
       <w:r>
         <w:fldChar w:fldCharType="end"/>

</xml_diff>

<commit_message>
Justified importance of Figure 3B.  Closes issue #17
</commit_message>
<xml_diff>
--- a/publications/reviews/JOBE_Response.docx
+++ b/publications/reviews/JOBE_Response.docx
@@ -1400,22 +1400,113 @@
       <w:r>
         <w:t xml:space="preserve">Why were there 3 fasting weight loss periods reported in Figure 3A? This was only done twice 12 weeks apart? </w:t>
       </w:r>
+    </w:p>
+    <w:p>
+      <w:pPr>
+        <w:pStyle w:val="ListParagraph"/>
+        <w:ind w:left="360"/>
+      </w:pPr>
+    </w:p>
+    <w:p>
+      <w:pPr>
+        <w:rPr>
+          <w:b/>
+        </w:rPr>
+      </w:pPr>
+      <w:r>
+        <w:rPr>
+          <w:b/>
+        </w:rPr>
+        <w:t xml:space="preserve">In addition to the </w:t>
+      </w:r>
       <w:proofErr w:type="gramStart"/>
       <w:r>
-        <w:t>There were also 2 outliers</w:t>
+        <w:rPr>
+          <w:b/>
+        </w:rPr>
+        <w:t>10 week</w:t>
       </w:r>
       <w:proofErr w:type="gramEnd"/>
       <w:r>
-        <w:t xml:space="preserve">, </w:t>
-      </w:r>
-      <w:proofErr w:type="gramStart"/>
-      <w:r>
-        <w:t>did results include these individuals</w:t>
-      </w:r>
-      <w:proofErr w:type="gramEnd"/>
-      <w:r>
-        <w:t>? Figure 3B can be deleted.</w:t>
-      </w:r>
+        <w:rPr>
+          <w:b/>
+        </w:rPr>
+        <w:t xml:space="preserve"> and 22 week weights (which were part of the pre-diet and post-diet measurements), w</w:t>
+      </w:r>
+      <w:r>
+        <w:rPr>
+          <w:b/>
+        </w:rPr>
+        <w:t xml:space="preserve">e also included an extra cohort, of only wild-type normal chow C57BL/6J that were untreated and left on a chow diet for an extended period of time.  These mice make up the </w:t>
+      </w:r>
+      <w:r>
+        <w:rPr>
+          <w:b/>
+        </w:rPr>
+        <w:t>~215 day old cohort shown in Figure 3A</w:t>
+      </w:r>
+      <w:r>
+        <w:rPr>
+          <w:b/>
+        </w:rPr>
+        <w:t xml:space="preserve">.  </w:t>
+      </w:r>
+      <w:r>
+        <w:rPr>
+          <w:b/>
+        </w:rPr>
+        <w:t xml:space="preserve">No other studies were performed on this cohort, and they were not used in any other analyses since they had no age matched HFD/CD cohort.  </w:t>
+      </w:r>
+      <w:r>
+        <w:rPr>
+          <w:b/>
+        </w:rPr>
+        <w:t xml:space="preserve">We include this to demonstrate over a longer range of ages that fasting responses are quite stable at a population level.  </w:t>
+      </w:r>
+      <w:r>
+        <w:rPr>
+          <w:b/>
+        </w:rPr>
+        <w:t>We indicated this in the</w:t>
+      </w:r>
+      <w:r>
+        <w:rPr>
+          <w:b/>
+        </w:rPr>
+        <w:t xml:space="preserve"> results section where we clarify that these are NCD fed mice and in the</w:t>
+      </w:r>
+      <w:r>
+        <w:rPr>
+          <w:b/>
+        </w:rPr>
+        <w:t xml:space="preserve"> methods section:</w:t>
+      </w:r>
+    </w:p>
+    <w:p/>
+    <w:p>
+      <w:pPr>
+        <w:ind w:left="360"/>
+        <w:rPr>
+          <w:b/>
+          <w:color w:val="FF0000"/>
+        </w:rPr>
+      </w:pPr>
+      <w:r>
+        <w:rPr>
+          <w:b/>
+          <w:color w:val="FF0000"/>
+        </w:rPr>
+        <w:t>For the ~215 day old mouse cohort shown in Figure 3A, these mice were maintained on NCD for a longer duration than other cohorts, before fasting responses were measured.</w:t>
+      </w:r>
+    </w:p>
+    <w:p>
+      <w:pPr>
+        <w:ind w:left="360"/>
+        <w:rPr>
+          <w:b/>
+          <w:color w:val="FF0000"/>
+        </w:rPr>
+      </w:pPr>
     </w:p>
     <w:p>
       <w:pPr>
@@ -1425,10 +1516,71 @@
           <w:numId w:val="2"/>
         </w:numPr>
       </w:pPr>
-      <w:r>
-        <w:t xml:space="preserve">The last 3 paragraphs of the results section could be shortened to one. Please clarify the relative contribution of fasting response and diet to weight gain. </w:t>
-      </w:r>
-    </w:p>
+      <w:proofErr w:type="gramStart"/>
+      <w:r>
+        <w:t>There were also 2 outliers</w:t>
+      </w:r>
+      <w:proofErr w:type="gramEnd"/>
+      <w:r>
+        <w:t xml:space="preserve">, </w:t>
+      </w:r>
+      <w:proofErr w:type="gramStart"/>
+      <w:r>
+        <w:t>did results include these individuals</w:t>
+      </w:r>
+      <w:proofErr w:type="gramEnd"/>
+      <w:r>
+        <w:t xml:space="preserve">? </w:t>
+      </w:r>
+    </w:p>
+    <w:p>
+      <w:pPr>
+        <w:pStyle w:val="ListParagraph"/>
+        <w:ind w:left="360"/>
+      </w:pPr>
+    </w:p>
+    <w:p>
+      <w:pPr>
+        <w:pStyle w:val="ListParagraph"/>
+        <w:ind w:left="0"/>
+        <w:rPr>
+          <w:b/>
+        </w:rPr>
+      </w:pPr>
+      <w:r>
+        <w:rPr>
+          <w:b/>
+        </w:rPr>
+        <w:t xml:space="preserve">Yes, throughout the study all outliers were included in the analysis.  As per this particular figure, there </w:t>
+      </w:r>
+      <w:proofErr w:type="gramStart"/>
+      <w:r>
+        <w:rPr>
+          <w:b/>
+        </w:rPr>
+        <w:t>was</w:t>
+      </w:r>
+      <w:proofErr w:type="gramEnd"/>
+      <w:r>
+        <w:rPr>
+          <w:b/>
+        </w:rPr>
+        <w:t xml:space="preserve"> </w:t>
+      </w:r>
+      <w:r>
+        <w:rPr>
+          <w:b/>
+        </w:rPr>
+        <w:t>two outliers one high and one low fasting responder.  Removing these did not affect the results of this regression analysis</w:t>
+      </w:r>
+      <w:r>
+        <w:rPr>
+          <w:b/>
+        </w:rPr>
+        <w:t>.</w:t>
+      </w:r>
+    </w:p>
+    <w:p/>
     <w:p>
       <w:pPr>
         <w:pStyle w:val="ListParagraph"/>
@@ -1438,44 +1590,169 @@
         </w:numPr>
       </w:pPr>
       <w:r>
-        <w:t xml:space="preserve">Please be consistent with terminology </w:t>
-      </w:r>
-      <w:proofErr w:type="spellStart"/>
-      <w:r>
-        <w:t>utilising</w:t>
-      </w:r>
-      <w:proofErr w:type="spellEnd"/>
-      <w:r>
-        <w:t xml:space="preserve"> NCD or “chow”</w:t>
-      </w:r>
-    </w:p>
-    <w:p>
-      <w:pPr>
-        <w:rPr>
-          <w:b/>
-        </w:rPr>
-      </w:pPr>
-    </w:p>
-    <w:p>
-      <w:pPr>
-        <w:rPr>
-          <w:b/>
-        </w:rPr>
-      </w:pPr>
-      <w:r>
-        <w:rPr>
-          <w:b/>
-        </w:rPr>
-        <w:t>NCD is now used throughout the manuscript when referring to the normal chow diet rather than “chow”.</w:t>
-      </w:r>
-    </w:p>
-    <w:p>
-      <w:pPr>
-        <w:rPr>
-          <w:b/>
-        </w:rPr>
-      </w:pPr>
-    </w:p>
+        <w:t>Figure 3B can be deleted.</w:t>
+      </w:r>
+    </w:p>
+    <w:p/>
+    <w:p>
+      <w:pPr>
+        <w:rPr>
+          <w:b/>
+        </w:rPr>
+      </w:pPr>
+      <w:r>
+        <w:rPr>
+          <w:b/>
+        </w:rPr>
+        <w:t>We disagree, our findings show that fasting responses at ~10 weeks of age are quite predictive of weight gain, but that the fasting response of a mouse is not stable over time.  This figure is essential to this point as noted in the discussion section:</w:t>
+      </w:r>
+    </w:p>
+    <w:p>
+      <w:pPr>
+        <w:rPr>
+          <w:b/>
+        </w:rPr>
+      </w:pPr>
+    </w:p>
+    <w:p>
+      <w:pPr>
+        <w:ind w:left="360"/>
+        <w:rPr>
+          <w:b/>
+          <w:color w:val="FF0000"/>
+        </w:rPr>
+      </w:pPr>
+      <w:r>
+        <w:rPr>
+          <w:b/>
+          <w:color w:val="FF0000"/>
+        </w:rPr>
+        <w:t xml:space="preserve">Of note it is interesting that fasting responses themselves are not stable throughout life on a per mouse basis (see Figure 3B).  This suggests that either the fasting response is not causative of weight gain directly, or is only causal during a younger age. These data are consistent with reports that among adult human populations, basal metabolic rate is not reduced in obese individuals </w:t>
+      </w:r>
+      <w:r>
+        <w:rPr>
+          <w:b/>
+          <w:color w:val="FF0000"/>
+        </w:rPr>
+        <w:fldChar w:fldCharType="begin" w:fldLock="1"/>
+      </w:r>
+      <w:r>
+        <w:rPr>
+          <w:b/>
+          <w:color w:val="FF0000"/>
+        </w:rPr>
+        <w:instrText>ADDIN CSL_CITATION { "citationItems" : [ { "id" : "ITEM-1", "itemData" : { "DOI" : "10.1056/NEJM199503093321001", "ISSN" : "0028-4793", "PMID" : "7632212", "abstract" : "BACKGROUND: No current treatment for obesity reliably sustains weight loss, perhaps because compensatory metabolic processes resist the maintenance of the altered body weight. We examined the effects of experimental perturbations of body weight on energy expenditure to determine whether they lead to metabolic changes and whether obese subjects and those who have never been obese respond similarly.\n\nMETHODS: We repeatedly measured 24-hour total energy expenditure, resting and nonresting energy expenditure, and the thermic effect of feeding in 18 obese subjects and 23 subjects who had never been obese. The subjects were studied at their usual body weight and after losing 10 to 20 percent of their body weight by underfeeding or gaining 10 percent by overfeeding.\n\nRESULTS: Maintenance of a body weight at a level 10 percent or more below the initial weight was associated with a mean (+/- SD) reduction in total energy expenditure of 6 +/- 3 kcal per kilogram of fat-free mass per day in the subjects who had never been obese (P &lt; 0.001) and 8 +/- 5 kcal per kilogram per day in the obese subjects (P &lt; 0.001). Resting energy expenditure and nonresting energy expenditure each decreased 3 to 4 kcal per kilogram of fat-free mass per day in both groups of subjects. Maintenance of body weight at a level 10 percent above the usual weight was associated with an increase in total energy expenditure of 9 +/- 7 kcal per kilogram of fat-free mass per day in the subjects who had never been obese (P &lt; 0.001) and 8 +/- 4 kcal per kilogram per day in the obese subjects (P &lt; 0.001). The thermic effect of feeding and nonresting energy expenditure increased by approximately 1 to 2 and 8 to 9 kcal per kilogram of fat-free mass per day, respectively, after weight gain. These changes in energy expenditure were not related to the degree of adiposity or the sex of the subjects.\n\nCONCLUSIONS: Maintenance of a reduced or elevated body weight is associated with compensatory changes in energy expenditure, which oppose the maintenance of a body weight that is different from the usual weight. These compensatory changes may account for the poor long-term efficacy of treatments for obesity.", "author" : [ { "dropping-particle" : "", "family" : "Leibel", "given" : "R L", "non-dropping-particle" : "", "parse-names" : false, "suffix" : "" }, { "dropping-particle" : "", "family" : "Rosenbaum", "given" : "M", "non-dropping-particle" : "", "parse-names" : false, "suffix" : "" }, { "dropping-particle" : "", "family" : "Hirsch", "given" : "J", "non-dropping-particle" : "", "parse-names" : false, "suffix" : "" } ], "container-title" : "The New England journal of medicine", "id" : "ITEM-1", "issue" : "10", "issued" : { "date-parts" : [ [ "1995", "3", "9" ] ] }, "page" : "621-8", "title" : "Changes in energy expenditure resulting from altered body weight.", "type" : "article-journal", "volume" : "332" }, "uris" : [ "http://www.mendeley.com/documents/?uuid=47481080-52d6-4a86-9cc7-9949011a9420" ] }, { "id" : "ITEM-2", "itemData" : { "DOI" : "10.1172/JCI112749", "ISSN" : "0021-9738", "PMID" : "3782471", "abstract" : "Daily human energy requirements calculated from separate components of energy expenditure are inaccurate and usually in poor agreement with measured energy intakes. Measurement of energy expenditure over periods of 24 h or longer is needed to determine more accurately rates of daily energy expenditure in humans. We provide a detailed description of a human respiratory chamber and methods used to determine rates of energy expenditure over 24-h periods in 177 subjects. The results show that: fat-free mass (FFM) as estimated by densitometry is the best available determinant of 24-h energy expenditures (24EE) and explains 81% of the variance observed between individuals (24EE [kcal/d] = 597 + 26.5 FFM); 24EE in an individual is very reproducible (coefficient of variation = 2.4%); and even when adjusted for differences in FFM, there is still considerable interperson variability of the daily energy expenditure. A large portion of the variability of 24EE among individuals, independent of differences in body size, was due to variability in the degree of spontaneous physical activity, i.e., \"fidgeting,\" which accounted for 100-800 kcal/d in these subjects.", "author" : [ { "dropping-particle" : "", "family" : "Ravussin", "given" : "Eric", "non-dropping-particle" : "", "parse-names" : false, "suffix" : "" }, { "dropping-particle" : "", "family" : "Lillioja", "given" : "Stephen", "non-dropping-particle" : "", "parse-names" : false, "suffix" : "" }, { "dropping-particle" : "", "family" : "Anderson", "given" : "Thomas E", "non-dropping-particle" : "", "parse-names" : false, "suffix" : "" }, { "dropping-particle" : "", "family" : "Christin", "given" : "Laurent", "non-dropping-particle" : "", "parse-names" : false, "suffix" : "" }, { "dropping-particle" : "", "family" : "Bogardus", "given" : "Clifton", "non-dropping-particle" : "", "parse-names" : false, "suffix" : "" } ], "container-title" : "The Journal of clinical investigation", "id" : "ITEM-2", "issue" : "6", "issued" : { "date-parts" : [ [ "1986", "12" ] ] }, "page" : "1568-78", "title" : "Determinants of 24-hour energy expenditure in man. Methods and results using a respiratory chamber.", "type" : "article-journal", "volume" : "78" }, "uris" : [ "http://www.mendeley.com/documents/?uuid=641dd9c0-1811-4bc3-a10d-96962d61c3b6" ] } ], "mendeley" : { "previouslyFormattedCitation" : "[8, 9]" }, "properties" : { "noteIndex" : 0 }, "schema" : "https://github.com/citation-style-language/schema/raw/master/csl-citation.json" }</w:instrText>
+      </w:r>
+      <w:r>
+        <w:rPr>
+          <w:b/>
+          <w:color w:val="FF0000"/>
+        </w:rPr>
+        <w:fldChar w:fldCharType="separate"/>
+      </w:r>
+      <w:r>
+        <w:rPr>
+          <w:noProof/>
+          <w:color w:val="FF0000"/>
+        </w:rPr>
+        <w:t>[8, 9]</w:t>
+      </w:r>
+      <w:r>
+        <w:rPr>
+          <w:b/>
+          <w:color w:val="FF0000"/>
+        </w:rPr>
+        <w:fldChar w:fldCharType="end"/>
+      </w:r>
+      <w:r>
+        <w:rPr>
+          <w:b/>
+          <w:color w:val="FF0000"/>
+        </w:rPr>
+        <w:t xml:space="preserve"> to the extent that reductions in metabolic rates in pediatric populations are predictive of obesity</w:t>
+      </w:r>
+      <w:bookmarkStart w:id="0" w:name="_GoBack"/>
+      <w:bookmarkEnd w:id="0"/>
+      <w:r>
+        <w:rPr>
+          <w:b/>
+          <w:color w:val="FF0000"/>
+        </w:rPr>
+        <w:t xml:space="preserve"> </w:t>
+      </w:r>
+      <w:r>
+        <w:rPr>
+          <w:b/>
+          <w:color w:val="FF0000"/>
+        </w:rPr>
+        <w:fldChar w:fldCharType="begin" w:fldLock="1"/>
+      </w:r>
+      <w:r>
+        <w:rPr>
+          <w:b/>
+          <w:color w:val="FF0000"/>
+        </w:rPr>
+        <w:instrText>ADDIN CSL_CITATION { "citationItems" : [ { "id" : "ITEM-1", "itemData" : { "DOI" : "10.1016/0140-6736(90)91592-X", "ISSN" : "01406736", "author" : [ { "dropping-particle" : "", "family" : "Griffiths", "given" : "M", "non-dropping-particle" : "", "parse-names" : false, "suffix" : "" }, { "dropping-particle" : "", "family" : "Payne", "given" : "P.R", "non-dropping-particle" : "", "parse-names" : false, "suffix" : "" }, { "dropping-particle" : "", "family" : "Rivers", "given" : "J.P.W", "non-dropping-particle" : "", "parse-names" : false, "suffix" : "" }, { "dropping-particle" : "", "family" : "Cox", "given" : "M", "non-dropping-particle" : "", "parse-names" : false, "suffix" : "" }, { "dropping-particle" : "", "family" : "Stunkard", "given" : "A.J", "non-dropping-particle" : "", "parse-names" : false, "suffix" : "" } ], "container-title" : "The Lancet", "id" : "ITEM-1", "issue" : "8707", "issued" : { "date-parts" : [ [ "1990", "7" ] ] }, "page" : "76-78", "title" : "Metabolic rate and physical development in children at risk of obesity", "type" : "article-journal", "volume" : "336" }, "uris" : [ "http://www.mendeley.com/documents/?uuid=14358780-3d16-471f-80e4-91201d1fa907" ] }, { "id" : "ITEM-2", "itemData" : { "DOI" : "10.1056/NEJM198802253180801", "ISSN" : "0028-4793", "PMID" : "3340127", "abstract" : "We investigated the contributions of low energy expenditure and high energy intake to excessive weight gain in infants born to overweight mothers. The subjects were infants of 6 lean and 12 overweight mothers, recruited soon after birth. Total energy expenditure and metabolizable energy intake were measured with a new doubly labeled water method over a period of seven days when the infants were 3 months of age, and the postprandial metabolic rate was measured by indirect calorimetry when the infants were 0.1 and 3 months of age. The results were related to weight gain in the first year of life. No significant difference was observed between infants who became overweight by the age of one year (50 percent of infants born to overweight mothers) and those who did not, with respect to weight, length, skinfold thicknesses, metabolic rate at 0.1 and 3 months of age, and metabolizable energy intake at 3 months. However, total energy expenditure at three months of age was 20.7 percent lower in the infants who became overweight than in the other infants (means +/- SE, 256 +/- 27 and 323 +/- 12 kJ per kilogram of body weight per day; P less than 0.05). This difference could account for the mean difference in weight gain. These data suggest that reduced energy expenditure, particularly on physical activity, was an important factor in the rapid weight gain during the first year of life in infants born to overweight mothers.", "author" : [ { "dropping-particle" : "", "family" : "Roberts", "given" : "S B", "non-dropping-particle" : "", "parse-names" : false, "suffix" : "" }, { "dropping-particle" : "", "family" : "Savage", "given" : "J", "non-dropping-particle" : "", "parse-names" : false, "suffix" : "" }, { "dropping-particle" : "", "family" : "Coward", "given" : "W A", "non-dropping-particle" : "", "parse-names" : false, "suffix" : "" }, { "dropping-particle" : "", "family" : "Chew", "given" : "B", "non-dropping-particle" : "", "parse-names" : false, "suffix" : "" }, { "dropping-particle" : "", "family" : "Lucas", "given" : "A", "non-dropping-particle" : "", "parse-names" : false, "suffix" : "" } ], "container-title" : "The New England journal of medicine", "id" : "ITEM-2", "issue" : "8", "issued" : { "date-parts" : [ [ "1988", "2", "25" ] ] }, "page" : "461-6", "title" : "Energy expenditure and intake in infants born to lean and overweight mothers.", "type" : "article-journal", "volume" : "318" }, "uris" : [ "http://www.mendeley.com/documents/?uuid=8b40a6e2-c70a-4000-b136-7ac60cb10c0a" ] } ], "mendeley" : { "previouslyFormattedCitation" : "[10, 11]" }, "properties" : { "noteIndex" : 0 }, "schema" : "https://github.com/citation-style-language/schema/raw/master/csl-citation.json" }</w:instrText>
+      </w:r>
+      <w:r>
+        <w:rPr>
+          <w:b/>
+          <w:color w:val="FF0000"/>
+        </w:rPr>
+        <w:fldChar w:fldCharType="separate"/>
+      </w:r>
+      <w:r>
+        <w:rPr>
+          <w:noProof/>
+          <w:color w:val="FF0000"/>
+        </w:rPr>
+        <w:t>[10, 11]</w:t>
+      </w:r>
+      <w:r>
+        <w:rPr>
+          <w:b/>
+          <w:color w:val="FF0000"/>
+        </w:rPr>
+        <w:fldChar w:fldCharType="end"/>
+      </w:r>
+      <w:r>
+        <w:rPr>
+          <w:b/>
+          <w:color w:val="FF0000"/>
+        </w:rPr>
+        <w:t>.</w:t>
+      </w:r>
+      <w:r>
+        <w:rPr>
+          <w:b/>
+          <w:color w:val="FF0000"/>
+        </w:rPr>
+        <w:t xml:space="preserve">  </w:t>
+      </w:r>
+    </w:p>
+    <w:p>
+      <w:pPr>
+        <w:ind w:left="360"/>
+        <w:rPr>
+          <w:b/>
+          <w:color w:val="FF0000"/>
+        </w:rPr>
+      </w:pPr>
+    </w:p>
+    <w:p>
+      <w:pPr>
+        <w:rPr>
+          <w:b/>
+        </w:rPr>
+      </w:pPr>
+      <w:r>
+        <w:rPr>
+          <w:b/>
+        </w:rPr>
+        <w:t>We therefore feel that this figure is essential to the interpretation of how fasting responses are established and when they exert their effects.</w:t>
+      </w:r>
+    </w:p>
+    <w:p/>
     <w:p>
       <w:pPr>
         <w:pStyle w:val="ListParagraph"/>
@@ -1485,7 +1762,7 @@
         </w:numPr>
       </w:pPr>
       <w:r>
-        <w:t xml:space="preserve">Why use “trend” to described the reduction in food intake, this P was &lt;0.05? </w:t>
+        <w:t xml:space="preserve">The last 3 paragraphs of the results section could be shortened to one. Please clarify the relative contribution of fasting response and diet to weight gain. </w:t>
       </w:r>
     </w:p>
     <w:p>
@@ -1497,41 +1774,35 @@
         </w:numPr>
       </w:pPr>
       <w:r>
-        <w:t xml:space="preserve">Figure 3B doesn’t match the listed figure should be 1C and 1D? </w:t>
-      </w:r>
-    </w:p>
-    <w:p/>
-    <w:p>
-      <w:pPr>
-        <w:rPr>
-          <w:b/>
-        </w:rPr>
-      </w:pPr>
-      <w:r>
-        <w:rPr>
-          <w:b/>
-        </w:rPr>
-        <w:t xml:space="preserve">This has been </w:t>
-      </w:r>
-      <w:proofErr w:type="gramStart"/>
-      <w:r>
-        <w:rPr>
-          <w:b/>
-        </w:rPr>
-        <w:t>fixed,</w:t>
-      </w:r>
-      <w:proofErr w:type="gramEnd"/>
-      <w:r>
-        <w:rPr>
-          <w:b/>
-        </w:rPr>
-        <w:t xml:space="preserve"> we thank the reviewer for noticing this error</w:t>
-      </w:r>
-      <w:r>
-        <w:rPr>
-          <w:b/>
-        </w:rPr>
-        <w:t>.</w:t>
+        <w:t xml:space="preserve">Please be consistent with terminology </w:t>
+      </w:r>
+      <w:proofErr w:type="spellStart"/>
+      <w:r>
+        <w:t>utilising</w:t>
+      </w:r>
+      <w:proofErr w:type="spellEnd"/>
+      <w:r>
+        <w:t xml:space="preserve"> NCD or “chow”</w:t>
+      </w:r>
+    </w:p>
+    <w:p>
+      <w:pPr>
+        <w:rPr>
+          <w:b/>
+        </w:rPr>
+      </w:pPr>
+    </w:p>
+    <w:p>
+      <w:pPr>
+        <w:rPr>
+          <w:b/>
+        </w:rPr>
+      </w:pPr>
+      <w:r>
+        <w:rPr>
+          <w:b/>
+        </w:rPr>
+        <w:t>NCD is now used throughout the manuscript when referring to the normal chow diet rather than “chow”.</w:t>
       </w:r>
     </w:p>
     <w:p>
@@ -1549,20 +1820,9 @@
           <w:numId w:val="2"/>
         </w:numPr>
       </w:pPr>
-      <w:proofErr w:type="gramStart"/>
-      <w:r>
-        <w:t>Figures 2 is</w:t>
-      </w:r>
-      <w:proofErr w:type="gramEnd"/>
-      <w:r>
-        <w:t xml:space="preserve"> not significant and could be removed. </w:t>
-      </w:r>
-    </w:p>
-    <w:p>
-      <w:pPr>
-        <w:pStyle w:val="ListParagraph"/>
-        <w:ind w:left="360"/>
-      </w:pPr>
+      <w:r>
+        <w:t xml:space="preserve">Why use “trend” to described the reduction in food intake, this P was &lt;0.05? </w:t>
+      </w:r>
     </w:p>
     <w:p>
       <w:pPr>
@@ -1573,7 +1833,7 @@
         </w:numPr>
       </w:pPr>
       <w:r>
-        <w:t xml:space="preserve">Why were NCD not included on Figure 4? </w:t>
+        <w:t xml:space="preserve">Figure 3B doesn’t match the listed figure should be 1C and 1D? </w:t>
       </w:r>
     </w:p>
     <w:p/>
@@ -1587,74 +1847,36 @@
         <w:rPr>
           <w:b/>
         </w:rPr>
-        <w:t>As noted in Suppl</w:t>
-      </w:r>
-      <w:r>
-        <w:rPr>
-          <w:b/>
-        </w:rPr>
-        <w:t>ementary Figure 1 and Figure 3</w:t>
-      </w:r>
-      <w:r>
-        <w:rPr>
-          <w:b/>
-        </w:rPr>
-        <w:t xml:space="preserve"> there are dramatic differences in the weight gain and feeding responses in NCD fed animals compared to CD fed animals.  This is likely due to the different nature of the ingredients (grain for chow, chemically defined ingredients for CD/HFD).  We therefore decided that it would be difficult to interpret fasting</w:t>
-      </w:r>
-      <w:r>
-        <w:rPr>
-          <w:b/>
-        </w:rPr>
-        <w:t xml:space="preserve"> responses in this system, and that the appropriate control for HFD was the CD.</w:t>
-      </w:r>
-      <w:r>
-        <w:rPr>
-          <w:b/>
-        </w:rPr>
-        <w:t xml:space="preserve">  We therefore did not perform these studies using animals kept on chow throughout.  This is explicated in the results section as such:</w:t>
-      </w:r>
-    </w:p>
-    <w:p>
-      <w:pPr>
-        <w:rPr>
-          <w:b/>
-        </w:rPr>
-      </w:pPr>
-    </w:p>
-    <w:p>
-      <w:pPr>
-        <w:ind w:left="360"/>
-        <w:rPr>
-          <w:b/>
-        </w:rPr>
-      </w:pPr>
-      <w:r>
-        <w:rPr>
-          <w:b/>
-          <w:color w:val="FF0000"/>
-        </w:rPr>
-        <w:t xml:space="preserve">Due to the dramatically different fasting responses observed in NCD mice compared with CD mice (See Figure 3C and E) we only </w:t>
-      </w:r>
-      <w:r>
-        <w:rPr>
-          <w:b/>
-          <w:color w:val="FF0000"/>
-        </w:rPr>
-        <w:t>performed</w:t>
-      </w:r>
-      <w:r>
-        <w:rPr>
-          <w:b/>
-          <w:color w:val="FF0000"/>
-        </w:rPr>
-        <w:t xml:space="preserve"> these studies comparing the more chemically comparable CD and HFD diets</w:t>
-      </w:r>
-      <w:r>
+        <w:t xml:space="preserve">This has been </w:t>
+      </w:r>
+      <w:proofErr w:type="gramStart"/>
+      <w:r>
+        <w:rPr>
+          <w:b/>
+        </w:rPr>
+        <w:t>fixed,</w:t>
+      </w:r>
+      <w:proofErr w:type="gramEnd"/>
+      <w:r>
+        <w:rPr>
+          <w:b/>
+        </w:rPr>
+        <w:t xml:space="preserve"> we thank the reviewer for noticing this error</w:t>
+      </w:r>
+      <w:r>
+        <w:rPr>
+          <w:b/>
+        </w:rPr>
         <w:t>.</w:t>
       </w:r>
     </w:p>
-    <w:p/>
-    <w:p/>
+    <w:p>
+      <w:pPr>
+        <w:rPr>
+          <w:b/>
+        </w:rPr>
+      </w:pPr>
+    </w:p>
     <w:p>
       <w:pPr>
         <w:pStyle w:val="ListParagraph"/>
@@ -1663,6 +1885,120 @@
           <w:numId w:val="2"/>
         </w:numPr>
       </w:pPr>
+      <w:proofErr w:type="gramStart"/>
+      <w:r>
+        <w:t>Figures 2 is</w:t>
+      </w:r>
+      <w:proofErr w:type="gramEnd"/>
+      <w:r>
+        <w:t xml:space="preserve"> not significant and could be removed. </w:t>
+      </w:r>
+    </w:p>
+    <w:p>
+      <w:pPr>
+        <w:pStyle w:val="ListParagraph"/>
+        <w:ind w:left="360"/>
+      </w:pPr>
+    </w:p>
+    <w:p>
+      <w:pPr>
+        <w:pStyle w:val="ListParagraph"/>
+        <w:numPr>
+          <w:ilvl w:val="0"/>
+          <w:numId w:val="2"/>
+        </w:numPr>
+      </w:pPr>
+      <w:r>
+        <w:t xml:space="preserve">Why were NCD not included on Figure 4? </w:t>
+      </w:r>
+    </w:p>
+    <w:p/>
+    <w:p>
+      <w:pPr>
+        <w:rPr>
+          <w:b/>
+        </w:rPr>
+      </w:pPr>
+      <w:r>
+        <w:rPr>
+          <w:b/>
+        </w:rPr>
+        <w:t>As noted in Suppl</w:t>
+      </w:r>
+      <w:r>
+        <w:rPr>
+          <w:b/>
+        </w:rPr>
+        <w:t>ementary Figure 1 and Figure 3</w:t>
+      </w:r>
+      <w:r>
+        <w:rPr>
+          <w:b/>
+        </w:rPr>
+        <w:t xml:space="preserve"> there are dramatic differences in the weight gain and feeding responses in NCD fed animals compared to CD fed animals.  This is likely due to the different nature of the ingredients (grain for chow, chemically defined ingredients for CD/HFD).  We therefore decided that it would be difficult to interpret fasting</w:t>
+      </w:r>
+      <w:r>
+        <w:rPr>
+          <w:b/>
+        </w:rPr>
+        <w:t xml:space="preserve"> responses in this system, and that the appropriate control for HFD was the CD.</w:t>
+      </w:r>
+      <w:r>
+        <w:rPr>
+          <w:b/>
+        </w:rPr>
+        <w:t xml:space="preserve">  We therefore did not perform these studies using animals kept on chow throughout.  This is explicated in the results section as such:</w:t>
+      </w:r>
+    </w:p>
+    <w:p>
+      <w:pPr>
+        <w:rPr>
+          <w:b/>
+        </w:rPr>
+      </w:pPr>
+    </w:p>
+    <w:p>
+      <w:pPr>
+        <w:ind w:left="360"/>
+        <w:rPr>
+          <w:b/>
+        </w:rPr>
+      </w:pPr>
+      <w:r>
+        <w:rPr>
+          <w:b/>
+          <w:color w:val="FF0000"/>
+        </w:rPr>
+        <w:t xml:space="preserve">Due to the dramatically different fasting responses observed in NCD mice compared with CD mice (See Figure 3C and E) we only </w:t>
+      </w:r>
+      <w:r>
+        <w:rPr>
+          <w:b/>
+          <w:color w:val="FF0000"/>
+        </w:rPr>
+        <w:t>performed</w:t>
+      </w:r>
+      <w:r>
+        <w:rPr>
+          <w:b/>
+          <w:color w:val="FF0000"/>
+        </w:rPr>
+        <w:t xml:space="preserve"> these studies comparing the more chemically comparable CD and HFD diets</w:t>
+      </w:r>
+      <w:r>
+        <w:t>.</w:t>
+      </w:r>
+    </w:p>
+    <w:p/>
+    <w:p/>
+    <w:p>
+      <w:pPr>
+        <w:pStyle w:val="ListParagraph"/>
+        <w:numPr>
+          <w:ilvl w:val="0"/>
+          <w:numId w:val="2"/>
+        </w:numPr>
+      </w:pPr>
       <w:r>
         <w:t>Data is not split in SFig2 for hormone/diet differences but is stated in the results section. Please include or remove entirely.</w:t>
       </w:r>
@@ -1803,7 +2139,7 @@
           <w:b/>
           <w:color w:val="FF0000"/>
         </w:rPr>
-        <w:instrText>ADDIN CSL_CITATION { "citationItems" : [ { "id" : "ITEM-1", "itemData" : { "DOI" : "10.1038/35053000", "ISSN" : "0028-0836", "PMID" : "11201732", "abstract" : "Diabetes mellitus is a chronic disease that leads to complications including heart disease, stroke, kidney failure, blindness and nerve damage. Type 2 diabetes, characterized by target-tissue resistance to insulin, is epidemic in industrialized societies and is strongly associated with obesity; however, the mechanism by which increased adiposity causes insulin resistance is unclear. Here we show that adipocytes secrete a unique signalling molecule, which we have named resistin (for resistance to insulin). Circulating resistin levels are decreased by the anti-diabetic drug rosiglitazone, and increased in diet-induced and genetic forms of obesity. Administration of anti-resistin antibody improves blood sugar and insulin action in mice with diet-induced obesity. Moreover, treatment of normal mice with recombinant resistin impairs glucose tolerance and insulin action. Insulin-stimulated glucose uptake by adipocytes is enhanced by neutralization of resistin and is reduced by resistin treatment. Resistin is thus a hormone that potentially links obesity to diabetes.", "author" : [ { "dropping-particle" : "", "family" : "Steppan", "given" : "C M", "non-dropping-particle" : "", "parse-names" : false, "suffix" : "" }, { "dropping-particle" : "", "family" : "Bailey", "given" : "S T", "non-dropping-particle" : "", "parse-names" : false, "suffix" : "" }, { "dropping-particle" : "", "family" : "Bhat", "given" : "S", "non-dropping-particle" : "", "parse-names" : false, "suffix" : "" }, { "dropping-particle" : "", "family" : "Brown", "given" : "E J", "non-dropping-particle" : "", "parse-names" : false, "suffix" : "" }, { "dropping-particle" : "", "family" : "Banerjee", "given" : "R R", "non-dropping-particle" : "", "parse-names" : false, "suffix" : "" }, { "dropping-particle" : "", "family" : "Wright", "given" : "C M", "non-dropping-particle" : "", "parse-names" : false, "suffix" : "" }, { "dropping-particle" : "", "family" : "Patel", "given" : "H R", "non-dropping-particle" : "", "parse-names" : false, "suffix" : "" }, { "dropping-particle" : "", "family" : "Ahima", "given" : "R S", "non-dropping-particle" : "", "parse-names" : false, "suffix" : "" }, { "dropping-particle" : "", "family" : "Lazar", "given" : "M a", "non-dropping-particle" : "", "parse-names" : false, "suffix" : "" } ], "container-title" : "Nature", "id" : "ITEM-1", "issue" : "6818", "issued" : { "date-parts" : [ [ "2001", "1", "18" ] ] }, "page" : "307-12", "title" : "The hormone resistin links obesity to diabetes.", "type" : "article-journal", "volume" : "409" }, "uris" : [ "http://www.mendeley.com/documents/?uuid=4760ac4f-2eec-4cd2-b65b-53d43d7635b5" ] }, { "id" : "ITEM-2", "itemData" : { "ISSN" : "1078-8956", "PMID" : "7489415", "abstract" : "The regulation of body weight and composition involves input from genes and the environment, demonstrated, for example, by the variable susceptibility of inbred strains of mice to obesity when offered a high-fat diet. The identification of the gene responsible for obesity in the ob/ob mouse provides a new approach to defining links between diet and genetics in the regulation of body weight. The ob gene protein product, leptin, is an adipocyte-derived circulating protein. Administration of recombinant leptin reduces food intake and increases energy expenditure in ob/ob mice, suggesting that it signals to the brain the magnitude of fat stores. Information on the regulation of this protein is limited. In several rodent models of obesity including db/db, fa/fa, yellow (Ay/a) VMH-lesioned, and those induced by gold thioglucose, monosodium glutamate, and transgenic ablation of brown adipose tissue, leptin mRNA expression and the level of circulating leptin are increased, suggesting resistance to one or more of its actions. We have assessed the impact of increased dietary fat on circulating leptin levels in normal FVB mice and FVB mice with transgene-induced ablation of brown adipose tissue. We find that high-fat diet evokes a sustained increase in circulating leptin in both normal and transgenic mice, with leptin levels accurately reflecting the amount of body lipid across a broad range of body fat. However, despite increased leptin levels, animals fed a high-fat diet became obese without decreasing their caloric intake, suggesting that a high content of dietary fat changes the 'set point' for body weight, at least in part by limiting the action of leptin.", "author" : [ { "dropping-particle" : "", "family" : "Frederich", "given" : "R C", "non-dropping-particle" : "", "parse-names" : false, "suffix" : "" }, { "dropping-particle" : "", "family" : "Hamann", "given" : "A", "non-dropping-particle" : "", "parse-names" : false, "suffix" : "" }, { "dropping-particle" : "", "family" : "Anderson", "given" : "S", "non-dropping-particle" : "", "parse-names" : false, "suffix" : "" }, { "dropping-particle" : "", "family" : "L\u00f6llmann", "given" : "B", "non-dropping-particle" : "", "parse-names" : false, "suffix" : "" }, { "dropping-particle" : "", "family" : "Lowell", "given" : "B B", "non-dropping-particle" : "", "parse-names" : false, "suffix" : "" }, { "dropping-particle" : "", "family" : "Flier", "given" : "J S", "non-dropping-particle" : "", "parse-names" : false, "suffix" : "" } ], "container-title" : "Nature medicine", "id" : "ITEM-2", "issue" : "12", "issued" : { "date-parts" : [ [ "1995", "12" ] ] }, "page" : "1311-4", "title" : "Leptin levels reflect body lipid content in mice: evidence for diet-induced resistance to leptin action.", "type" : "article-journal", "volume" : "1" }, "uris" : [ "http://www.mendeley.com/documents/?uuid=d352a6de-d587-4294-ba2e-17351e3e1706" ] } ], "mendeley" : { "previouslyFormattedCitation" : "[8, 9]" }, "properties" : { "noteIndex" : 0 }, "schema" : "https://github.com/citation-style-language/schema/raw/master/csl-citation.json" }</w:instrText>
+        <w:instrText>ADDIN CSL_CITATION { "citationItems" : [ { "id" : "ITEM-1", "itemData" : { "DOI" : "10.1038/35053000", "ISSN" : "0028-0836", "PMID" : "11201732", "abstract" : "Diabetes mellitus is a chronic disease that leads to complications including heart disease, stroke, kidney failure, blindness and nerve damage. Type 2 diabetes, characterized by target-tissue resistance to insulin, is epidemic in industrialized societies and is strongly associated with obesity; however, the mechanism by which increased adiposity causes insulin resistance is unclear. Here we show that adipocytes secrete a unique signalling molecule, which we have named resistin (for resistance to insulin). Circulating resistin levels are decreased by the anti-diabetic drug rosiglitazone, and increased in diet-induced and genetic forms of obesity. Administration of anti-resistin antibody improves blood sugar and insulin action in mice with diet-induced obesity. Moreover, treatment of normal mice with recombinant resistin impairs glucose tolerance and insulin action. Insulin-stimulated glucose uptake by adipocytes is enhanced by neutralization of resistin and is reduced by resistin treatment. Resistin is thus a hormone that potentially links obesity to diabetes.", "author" : [ { "dropping-particle" : "", "family" : "Steppan", "given" : "C M", "non-dropping-particle" : "", "parse-names" : false, "suffix" : "" }, { "dropping-particle" : "", "family" : "Bailey", "given" : "S T", "non-dropping-particle" : "", "parse-names" : false, "suffix" : "" }, { "dropping-particle" : "", "family" : "Bhat", "given" : "S", "non-dropping-particle" : "", "parse-names" : false, "suffix" : "" }, { "dropping-particle" : "", "family" : "Brown", "given" : "E J", "non-dropping-particle" : "", "parse-names" : false, "suffix" : "" }, { "dropping-particle" : "", "family" : "Banerjee", "given" : "R R", "non-dropping-particle" : "", "parse-names" : false, "suffix" : "" }, { "dropping-particle" : "", "family" : "Wright", "given" : "C M", "non-dropping-particle" : "", "parse-names" : false, "suffix" : "" }, { "dropping-particle" : "", "family" : "Patel", "given" : "H R", "non-dropping-particle" : "", "parse-names" : false, "suffix" : "" }, { "dropping-particle" : "", "family" : "Ahima", "given" : "R S", "non-dropping-particle" : "", "parse-names" : false, "suffix" : "" }, { "dropping-particle" : "", "family" : "Lazar", "given" : "M a", "non-dropping-particle" : "", "parse-names" : false, "suffix" : "" } ], "container-title" : "Nature", "id" : "ITEM-1", "issue" : "6818", "issued" : { "date-parts" : [ [ "2001", "1", "18" ] ] }, "page" : "307-12", "title" : "The hormone resistin links obesity to diabetes.", "type" : "article-journal", "volume" : "409" }, "uris" : [ "http://www.mendeley.com/documents/?uuid=4760ac4f-2eec-4cd2-b65b-53d43d7635b5" ] }, { "id" : "ITEM-2", "itemData" : { "ISSN" : "1078-8956", "PMID" : "7489415", "abstract" : "The regulation of body weight and composition involves input from genes and the environment, demonstrated, for example, by the variable susceptibility of inbred strains of mice to obesity when offered a high-fat diet. The identification of the gene responsible for obesity in the ob/ob mouse provides a new approach to defining links between diet and genetics in the regulation of body weight. The ob gene protein product, leptin, is an adipocyte-derived circulating protein. Administration of recombinant leptin reduces food intake and increases energy expenditure in ob/ob mice, suggesting that it signals to the brain the magnitude of fat stores. Information on the regulation of this protein is limited. In several rodent models of obesity including db/db, fa/fa, yellow (Ay/a) VMH-lesioned, and those induced by gold thioglucose, monosodium glutamate, and transgenic ablation of brown adipose tissue, leptin mRNA expression and the level of circulating leptin are increased, suggesting resistance to one or more of its actions. We have assessed the impact of increased dietary fat on circulating leptin levels in normal FVB mice and FVB mice with transgene-induced ablation of brown adipose tissue. We find that high-fat diet evokes a sustained increase in circulating leptin in both normal and transgenic mice, with leptin levels accurately reflecting the amount of body lipid across a broad range of body fat. However, despite increased leptin levels, animals fed a high-fat diet became obese without decreasing their caloric intake, suggesting that a high content of dietary fat changes the 'set point' for body weight, at least in part by limiting the action of leptin.", "author" : [ { "dropping-particle" : "", "family" : "Frederich", "given" : "R C", "non-dropping-particle" : "", "parse-names" : false, "suffix" : "" }, { "dropping-particle" : "", "family" : "Hamann", "given" : "A", "non-dropping-particle" : "", "parse-names" : false, "suffix" : "" }, { "dropping-particle" : "", "family" : "Anderson", "given" : "S", "non-dropping-particle" : "", "parse-names" : false, "suffix" : "" }, { "dropping-particle" : "", "family" : "L\u00f6llmann", "given" : "B", "non-dropping-particle" : "", "parse-names" : false, "suffix" : "" }, { "dropping-particle" : "", "family" : "Lowell", "given" : "B B", "non-dropping-particle" : "", "parse-names" : false, "suffix" : "" }, { "dropping-particle" : "", "family" : "Flier", "given" : "J S", "non-dropping-particle" : "", "parse-names" : false, "suffix" : "" } ], "container-title" : "Nature medicine", "id" : "ITEM-2", "issue" : "12", "issued" : { "date-parts" : [ [ "1995", "12" ] ] }, "page" : "1311-4", "title" : "Leptin levels reflect body lipid content in mice: evidence for diet-induced resistance to leptin action.", "type" : "article-journal", "volume" : "1" }, "uris" : [ "http://www.mendeley.com/documents/?uuid=d352a6de-d587-4294-ba2e-17351e3e1706" ] } ], "mendeley" : { "previouslyFormattedCitation" : "[12, 13]" }, "properties" : { "noteIndex" : 0 }, "schema" : "https://github.com/citation-style-language/schema/raw/master/csl-citation.json" }</w:instrText>
       </w:r>
       <w:r>
         <w:rPr>
@@ -1817,7 +2153,7 @@
           <w:noProof/>
           <w:color w:val="FF0000"/>
         </w:rPr>
-        <w:t>[8, 9]</w:t>
+        <w:t>[12, 13]</w:t>
       </w:r>
       <w:r>
         <w:rPr>
@@ -1981,7 +2317,7 @@
         <w:rPr>
           <w:b/>
         </w:rPr>
-        <w:instrText>ADDIN CSL_CITATION { "citationItems" : [ { "id" : "ITEM-1", "itemData" : { "DOI" : "10.1371/journal.pbio.1001563", "ISSN" : "1545-7885", "PMID" : "23690752", "author" : [ { "dropping-particle" : "", "family" : "Desjardins-Proulx", "given" : "Philippe", "non-dropping-particle" : "", "parse-names" : false, "suffix" : "" }, { "dropping-particle" : "", "family" : "White", "given" : "Ethan P", "non-dropping-particle" : "", "parse-names" : false, "suffix" : "" }, { "dropping-particle" : "", "family" : "Adamson", "given" : "Joel J", "non-dropping-particle" : "", "parse-names" : false, "suffix" : "" }, { "dropping-particle" : "", "family" : "Ram", "given" : "Karthik", "non-dropping-particle" : "", "parse-names" : false, "suffix" : "" }, { "dropping-particle" : "", "family" : "Poisot", "given" : "Timoth\u00e9e", "non-dropping-particle" : "", "parse-names" : false, "suffix" : "" }, { "dropping-particle" : "", "family" : "Gravel", "given" : "Dominique", "non-dropping-particle" : "", "parse-names" : false, "suffix" : "" } ], "container-title" : "PLoS biology", "id" : "ITEM-1", "issue" : "5", "issued" : { "date-parts" : [ [ "2013", "1" ] ] }, "page" : "e1001563", "title" : "The case for open preprints in biology.", "type" : "article-journal", "volume" : "11" }, "uris" : [ "http://www.mendeley.com/documents/?uuid=6c18a075-d43f-478b-a9a6-df11009692fd" ] } ], "mendeley" : { "previouslyFormattedCitation" : "[10]" }, "properties" : { "noteIndex" : 0 }, "schema" : "https://github.com/citation-style-language/schema/raw/master/csl-citation.json" }</w:instrText>
+        <w:instrText>ADDIN CSL_CITATION { "citationItems" : [ { "id" : "ITEM-1", "itemData" : { "DOI" : "10.1371/journal.pbio.1001563", "ISSN" : "1545-7885", "PMID" : "23690752", "author" : [ { "dropping-particle" : "", "family" : "Desjardins-Proulx", "given" : "Philippe", "non-dropping-particle" : "", "parse-names" : false, "suffix" : "" }, { "dropping-particle" : "", "family" : "White", "given" : "Ethan P", "non-dropping-particle" : "", "parse-names" : false, "suffix" : "" }, { "dropping-particle" : "", "family" : "Adamson", "given" : "Joel J", "non-dropping-particle" : "", "parse-names" : false, "suffix" : "" }, { "dropping-particle" : "", "family" : "Ram", "given" : "Karthik", "non-dropping-particle" : "", "parse-names" : false, "suffix" : "" }, { "dropping-particle" : "", "family" : "Poisot", "given" : "Timoth\u00e9e", "non-dropping-particle" : "", "parse-names" : false, "suffix" : "" }, { "dropping-particle" : "", "family" : "Gravel", "given" : "Dominique", "non-dropping-particle" : "", "parse-names" : false, "suffix" : "" } ], "container-title" : "PLoS biology", "id" : "ITEM-1", "issue" : "5", "issued" : { "date-parts" : [ [ "2013", "1" ] ] }, "page" : "e1001563", "title" : "The case for open preprints in biology.", "type" : "article-journal", "volume" : "11" }, "uris" : [ "http://www.mendeley.com/documents/?uuid=6c18a075-d43f-478b-a9a6-df11009692fd" ] } ], "mendeley" : { "previouslyFormattedCitation" : "[14]" }, "properties" : { "noteIndex" : 0 }, "schema" : "https://github.com/citation-style-language/schema/raw/master/csl-citation.json" }</w:instrText>
       </w:r>
       <w:r>
         <w:rPr>
@@ -1991,10 +2327,9 @@
       </w:r>
       <w:r>
         <w:rPr>
-          <w:b/>
-          <w:noProof/>
-        </w:rPr>
-        <w:t>[10]</w:t>
+          <w:noProof/>
+        </w:rPr>
+        <w:t>[14]</w:t>
       </w:r>
       <w:r>
         <w:rPr>
@@ -2054,7 +2389,7 @@
         <w:rPr>
           <w:b/>
         </w:rPr>
-        <w:instrText>ADDIN CSL_CITATION { "citationItems" : [ { "id" : "ITEM-1", "itemData" : { "DOI" : "10.1371/journal.pgen.1004293", "ISSN" : "1553-7404", "PMID" : "24762628", "abstract" : "Temperature affects both the timing and outcome of animal development, but the detailed effects of temperature on the progress of early development have been poorly characterized. To determine the impact of temperature on the order and timing of events during Drosophila melanogaster embryogenesis, we used time-lapse imaging to track the progress of embryos from shortly after egg laying through hatching at seven precisely maintained temperatures between 17.5 \u00b0C and 32.5 \u00b0C. We employed a combination of automated and manual annotation to determine when 36 milestones occurred in each embryo. D. melanogaster embryogenesis takes [Formula: see text]33 hours at 17.5 \u00b0C, and accelerates with increasing temperature to a low of 16 hours at 27.5 \u00b0C, above which embryogenesis slows slightly. Remarkably, while the total time of embryogenesis varies over two fold, the relative timing of events from cellularization through hatching is constant across temperatures. To further explore the relationship between temperature and embryogenesis, we expanded our analysis to cover ten additional Drosophila species of varying climatic origins. Six of these species, like D. melanogaster, are of tropical origin, and embryogenesis time at different temperatures was similar for them all. D. mojavensis, a sub-tropical fly, develops slower than the tropical species at lower temperatures, while D. virilis, a temperate fly, exhibits slower development at all temperatures. The alpine sister species D. persimilis and D. pseudoobscura develop as rapidly as tropical flies at cooler temperatures, but exhibit diminished acceleration above 22.5 \u00b0C and have drastically slowed development by 30 \u00b0C. Despite ranging from 13 hours for D. erecta at 30 \u00b0C to 46 hours for D. virilis at 17.5 \u00b0C, the relative timing of events from cellularization through hatching is constant across all species and temperatures examined here, suggesting the existence of a previously unrecognized timer controlling the progress of embryogenesis that has been tuned by natural selection as each species diverges.", "author" : [ { "dropping-particle" : "", "family" : "Kuntz", "given" : "Steven G", "non-dropping-particle" : "", "parse-names" : false, "suffix" : "" }, { "dropping-particle" : "", "family" : "Eisen", "given" : "Michael B", "non-dropping-particle" : "", "parse-names" : false, "suffix" : "" } ], "container-title" : "PLoS genetics", "id" : "ITEM-1", "issue" : "4", "issued" : { "date-parts" : [ [ "2014", "4" ] ] }, "page" : "e1004293", "title" : "Drosophila embryogenesis scales uniformly across temperature in developmentally diverse species.", "type" : "article-journal", "volume" : "10" }, "uris" : [ "http://www.mendeley.com/documents/?uuid=2fcf0b64-6455-48d7-8f75-106badacaeb8" ] }, { "id" : "ITEM-2", "itemData" : { "DOI" : "10.1038/nature11867", "ISSN" : "1476-4687", "PMID" : "23376951", "abstract" : "For many traits, including susceptibility to common diseases in humans, causal loci uncovered by genetic-mapping studies explain only a minority of the heritable contribution to trait variation. Multiple explanations for this 'missing heritability' have been proposed. Here we use a large cross between two yeast strains to accurately estimate different sources of heritable variation for 46 quantitative traits, and to detect underlying loci with high statistical power. We find that the detected loci explain nearly the entire additive contribution to heritable variation for the traits studied. We also show that the contribution to heritability of gene-gene interactions varies among traits, from near zero to approximately 50 per cent. Detected two-locus interactions explain only a minority of this contribution. These results substantially advance our understanding of the missing heritability problem and have important implications for future studies of complex and quantitative traits.", "author" : [ { "dropping-particle" : "", "family" : "Bloom", "given" : "Joshua S", "non-dropping-particle" : "", "parse-names" : false, "suffix" : "" }, { "dropping-particle" : "", "family" : "Ehrenreich", "given" : "Ian M", "non-dropping-particle" : "", "parse-names" : false, "suffix" : "" }, { "dropping-particle" : "", "family" : "Loo", "given" : "Wesley T", "non-dropping-particle" : "", "parse-names" : false, "suffix" : "" }, { "dropping-particle" : "", "family" : "Lite", "given" : "Th\u00fay-Lan V\u00f5", "non-dropping-particle" : "", "parse-names" : false, "suffix" : "" }, { "dropping-particle" : "", "family" : "Kruglyak", "given" : "Leonid", "non-dropping-particle" : "", "parse-names" : false, "suffix" : "" } ], "container-title" : "Nature", "id" : "ITEM-2", "issue" : "7436", "issued" : { "date-parts" : [ [ "2013", "2", "14" ] ] }, "page" : "234-7", "title" : "Finding the sources of missing heritability in a yeast cross.", "type" : "article-journal", "volume" : "494" }, "uris" : [ "http://www.mendeley.com/documents/?uuid=3086d26c-045d-47fd-8f4d-96a2f41a1b62" ] } ], "mendeley" : { "previouslyFormattedCitation" : "[11, 12]" }, "properties" : { "noteIndex" : 0 }, "schema" : "https://github.com/citation-style-language/schema/raw/master/csl-citation.json" }</w:instrText>
+        <w:instrText>ADDIN CSL_CITATION { "citationItems" : [ { "id" : "ITEM-1", "itemData" : { "DOI" : "10.1371/journal.pgen.1004293", "ISSN" : "1553-7404", "PMID" : "24762628", "abstract" : "Temperature affects both the timing and outcome of animal development, but the detailed effects of temperature on the progress of early development have been poorly characterized. To determine the impact of temperature on the order and timing of events during Drosophila melanogaster embryogenesis, we used time-lapse imaging to track the progress of embryos from shortly after egg laying through hatching at seven precisely maintained temperatures between 17.5 \u00b0C and 32.5 \u00b0C. We employed a combination of automated and manual annotation to determine when 36 milestones occurred in each embryo. D. melanogaster embryogenesis takes [Formula: see text]33 hours at 17.5 \u00b0C, and accelerates with increasing temperature to a low of 16 hours at 27.5 \u00b0C, above which embryogenesis slows slightly. Remarkably, while the total time of embryogenesis varies over two fold, the relative timing of events from cellularization through hatching is constant across temperatures. To further explore the relationship between temperature and embryogenesis, we expanded our analysis to cover ten additional Drosophila species of varying climatic origins. Six of these species, like D. melanogaster, are of tropical origin, and embryogenesis time at different temperatures was similar for them all. D. mojavensis, a sub-tropical fly, develops slower than the tropical species at lower temperatures, while D. virilis, a temperate fly, exhibits slower development at all temperatures. The alpine sister species D. persimilis and D. pseudoobscura develop as rapidly as tropical flies at cooler temperatures, but exhibit diminished acceleration above 22.5 \u00b0C and have drastically slowed development by 30 \u00b0C. Despite ranging from 13 hours for D. erecta at 30 \u00b0C to 46 hours for D. virilis at 17.5 \u00b0C, the relative timing of events from cellularization through hatching is constant across all species and temperatures examined here, suggesting the existence of a previously unrecognized timer controlling the progress of embryogenesis that has been tuned by natural selection as each species diverges.", "author" : [ { "dropping-particle" : "", "family" : "Kuntz", "given" : "Steven G", "non-dropping-particle" : "", "parse-names" : false, "suffix" : "" }, { "dropping-particle" : "", "family" : "Eisen", "given" : "Michael B", "non-dropping-particle" : "", "parse-names" : false, "suffix" : "" } ], "container-title" : "PLoS genetics", "id" : "ITEM-1", "issue" : "4", "issued" : { "date-parts" : [ [ "2014", "4" ] ] }, "page" : "e1004293", "title" : "Drosophila embryogenesis scales uniformly across temperature in developmentally diverse species.", "type" : "article-journal", "volume" : "10" }, "uris" : [ "http://www.mendeley.com/documents/?uuid=2fcf0b64-6455-48d7-8f75-106badacaeb8" ] }, { "id" : "ITEM-2", "itemData" : { "DOI" : "10.1038/nature11867", "ISSN" : "1476-4687", "PMID" : "23376951", "abstract" : "For many traits, including susceptibility to common diseases in humans, causal loci uncovered by genetic-mapping studies explain only a minority of the heritable contribution to trait variation. Multiple explanations for this 'missing heritability' have been proposed. Here we use a large cross between two yeast strains to accurately estimate different sources of heritable variation for 46 quantitative traits, and to detect underlying loci with high statistical power. We find that the detected loci explain nearly the entire additive contribution to heritable variation for the traits studied. We also show that the contribution to heritability of gene-gene interactions varies among traits, from near zero to approximately 50 per cent. Detected two-locus interactions explain only a minority of this contribution. These results substantially advance our understanding of the missing heritability problem and have important implications for future studies of complex and quantitative traits.", "author" : [ { "dropping-particle" : "", "family" : "Bloom", "given" : "Joshua S", "non-dropping-particle" : "", "parse-names" : false, "suffix" : "" }, { "dropping-particle" : "", "family" : "Ehrenreich", "given" : "Ian M", "non-dropping-particle" : "", "parse-names" : false, "suffix" : "" }, { "dropping-particle" : "", "family" : "Loo", "given" : "Wesley T", "non-dropping-particle" : "", "parse-names" : false, "suffix" : "" }, { "dropping-particle" : "", "family" : "Lite", "given" : "Th\u00fay-Lan V\u00f5", "non-dropping-particle" : "", "parse-names" : false, "suffix" : "" }, { "dropping-particle" : "", "family" : "Kruglyak", "given" : "Leonid", "non-dropping-particle" : "", "parse-names" : false, "suffix" : "" } ], "container-title" : "Nature", "id" : "ITEM-2", "issue" : "7436", "issued" : { "date-parts" : [ [ "2013", "2", "14" ] ] }, "page" : "234-7", "title" : "Finding the sources of missing heritability in a yeast cross.", "type" : "article-journal", "volume" : "494" }, "uris" : [ "http://www.mendeley.com/documents/?uuid=3086d26c-045d-47fd-8f4d-96a2f41a1b62" ] } ], "mendeley" : { "previouslyFormattedCitation" : "[15, 16]" }, "properties" : { "noteIndex" : 0 }, "schema" : "https://github.com/citation-style-language/schema/raw/master/csl-citation.json" }</w:instrText>
       </w:r>
       <w:r>
         <w:rPr>
@@ -2064,10 +2399,9 @@
       </w:r>
       <w:r>
         <w:rPr>
-          <w:b/>
-          <w:noProof/>
-        </w:rPr>
-        <w:t>[11, 12]</w:t>
+          <w:noProof/>
+        </w:rPr>
+        <w:t>[15, 16]</w:t>
       </w:r>
       <w:r>
         <w:rPr>
@@ -2081,8 +2415,6 @@
         </w:rPr>
         <w:t>.</w:t>
       </w:r>
-      <w:bookmarkStart w:id="0" w:name="_GoBack"/>
-      <w:bookmarkEnd w:id="0"/>
     </w:p>
     <w:p>
       <w:pPr>
@@ -2243,7 +2575,7 @@
       <w:pPr>
         <w:pStyle w:val="NormalWeb"/>
         <w:ind w:left="640" w:hanging="640"/>
-        <w:divId w:val="701831657"/>
+        <w:divId w:val="1652756464"/>
         <w:rPr>
           <w:rFonts w:ascii="Cambria" w:hAnsi="Cambria"/>
           <w:noProof/>
@@ -2293,6 +2625,693 @@
           <w:sz w:val="24"/>
         </w:rPr>
         <w:t>, 968–975.</w:t>
+      </w:r>
+    </w:p>
+    <w:p>
+      <w:pPr>
+        <w:pStyle w:val="NormalWeb"/>
+        <w:ind w:left="640" w:hanging="640"/>
+        <w:divId w:val="1652756464"/>
+        <w:rPr>
+          <w:rFonts w:ascii="Cambria" w:hAnsi="Cambria"/>
+          <w:noProof/>
+          <w:sz w:val="24"/>
+        </w:rPr>
+      </w:pPr>
+      <w:r>
+        <w:rPr>
+          <w:rFonts w:ascii="Cambria" w:hAnsi="Cambria"/>
+          <w:noProof/>
+          <w:sz w:val="24"/>
+        </w:rPr>
+        <w:t>2.</w:t>
+      </w:r>
+      <w:r>
+        <w:rPr>
+          <w:rFonts w:ascii="Cambria" w:hAnsi="Cambria"/>
+          <w:noProof/>
+          <w:sz w:val="24"/>
+        </w:rPr>
+        <w:tab/>
+        <w:t xml:space="preserve">Luque, R. M., Park, S., and Kineman, R. D. (2007). Severity of the catabolic condition differentially modulates hypothalamic expression of growth hormone-releasing hormone in the fasted mouse: potential role of neuropeptide Y and corticotropin-releasing hormone. Endocrinology </w:t>
+      </w:r>
+      <w:r>
+        <w:rPr>
+          <w:rFonts w:ascii="Cambria" w:hAnsi="Cambria"/>
+          <w:i/>
+          <w:iCs/>
+          <w:noProof/>
+          <w:sz w:val="24"/>
+        </w:rPr>
+        <w:t>148</w:t>
+      </w:r>
+      <w:r>
+        <w:rPr>
+          <w:rFonts w:ascii="Cambria" w:hAnsi="Cambria"/>
+          <w:noProof/>
+          <w:sz w:val="24"/>
+        </w:rPr>
+        <w:t>, 300–9.</w:t>
+      </w:r>
+    </w:p>
+    <w:p>
+      <w:pPr>
+        <w:pStyle w:val="NormalWeb"/>
+        <w:ind w:left="640" w:hanging="640"/>
+        <w:divId w:val="1652756464"/>
+        <w:rPr>
+          <w:rFonts w:ascii="Cambria" w:hAnsi="Cambria"/>
+          <w:noProof/>
+          <w:sz w:val="24"/>
+        </w:rPr>
+      </w:pPr>
+      <w:r>
+        <w:rPr>
+          <w:rFonts w:ascii="Cambria" w:hAnsi="Cambria"/>
+          <w:noProof/>
+          <w:sz w:val="24"/>
+        </w:rPr>
+        <w:t>3.</w:t>
+      </w:r>
+      <w:r>
+        <w:rPr>
+          <w:rFonts w:ascii="Cambria" w:hAnsi="Cambria"/>
+          <w:noProof/>
+          <w:sz w:val="24"/>
+        </w:rPr>
+        <w:tab/>
+        <w:t>Lu, B., Bridges, D., Yang, Y., Fisher, K., Cheng, A., Chang, L., Meng, Z., Lin, J., Downes, M., Yu, R. T., et al. (2014). Metabolic Crosstalk: molecular links between glycogen and lipid metabolism in obesity. Diabetes.</w:t>
+      </w:r>
+    </w:p>
+    <w:p>
+      <w:pPr>
+        <w:pStyle w:val="NormalWeb"/>
+        <w:ind w:left="640" w:hanging="640"/>
+        <w:divId w:val="1652756464"/>
+        <w:rPr>
+          <w:rFonts w:ascii="Cambria" w:hAnsi="Cambria"/>
+          <w:noProof/>
+          <w:sz w:val="24"/>
+        </w:rPr>
+      </w:pPr>
+      <w:r>
+        <w:rPr>
+          <w:rFonts w:ascii="Cambria" w:hAnsi="Cambria"/>
+          <w:noProof/>
+          <w:sz w:val="24"/>
+        </w:rPr>
+        <w:t>4.</w:t>
+      </w:r>
+      <w:r>
+        <w:rPr>
+          <w:rFonts w:ascii="Cambria" w:hAnsi="Cambria"/>
+          <w:noProof/>
+          <w:sz w:val="24"/>
+        </w:rPr>
+        <w:tab/>
+        <w:t xml:space="preserve">Holst, J. J., Orskov, C., Nielsen, O. V, and Schwartz, T. W. (1987). Truncated glucagon-like peptide I, an insulin-releasing hormone from the distal gut. FEBS Lett. </w:t>
+      </w:r>
+      <w:r>
+        <w:rPr>
+          <w:rFonts w:ascii="Cambria" w:hAnsi="Cambria"/>
+          <w:i/>
+          <w:iCs/>
+          <w:noProof/>
+          <w:sz w:val="24"/>
+        </w:rPr>
+        <w:t>211</w:t>
+      </w:r>
+      <w:r>
+        <w:rPr>
+          <w:rFonts w:ascii="Cambria" w:hAnsi="Cambria"/>
+          <w:noProof/>
+          <w:sz w:val="24"/>
+        </w:rPr>
+        <w:t>, 169–74.</w:t>
+      </w:r>
+    </w:p>
+    <w:p>
+      <w:pPr>
+        <w:pStyle w:val="NormalWeb"/>
+        <w:ind w:left="640" w:hanging="640"/>
+        <w:divId w:val="1652756464"/>
+        <w:rPr>
+          <w:rFonts w:ascii="Cambria" w:hAnsi="Cambria"/>
+          <w:noProof/>
+          <w:sz w:val="24"/>
+        </w:rPr>
+      </w:pPr>
+      <w:r>
+        <w:rPr>
+          <w:rFonts w:ascii="Cambria" w:hAnsi="Cambria"/>
+          <w:noProof/>
+          <w:sz w:val="24"/>
+        </w:rPr>
+        <w:t>5.</w:t>
+      </w:r>
+      <w:r>
+        <w:rPr>
+          <w:rFonts w:ascii="Cambria" w:hAnsi="Cambria"/>
+          <w:noProof/>
+          <w:sz w:val="24"/>
+        </w:rPr>
+        <w:tab/>
+        <w:t xml:space="preserve">Kreymann, B., Ghatei, M. A., Williams, G., and Bloom, S. R. (1987). Glucagon-Like Peptide-1 7-36: A Physiological Incretin in Man. Lancet </w:t>
+      </w:r>
+      <w:r>
+        <w:rPr>
+          <w:rFonts w:ascii="Cambria" w:hAnsi="Cambria"/>
+          <w:i/>
+          <w:iCs/>
+          <w:noProof/>
+          <w:sz w:val="24"/>
+        </w:rPr>
+        <w:t>330</w:t>
+      </w:r>
+      <w:r>
+        <w:rPr>
+          <w:rFonts w:ascii="Cambria" w:hAnsi="Cambria"/>
+          <w:noProof/>
+          <w:sz w:val="24"/>
+        </w:rPr>
+        <w:t>, 1300–1304.</w:t>
+      </w:r>
+    </w:p>
+    <w:p>
+      <w:pPr>
+        <w:pStyle w:val="NormalWeb"/>
+        <w:ind w:left="640" w:hanging="640"/>
+        <w:divId w:val="1652756464"/>
+        <w:rPr>
+          <w:rFonts w:ascii="Cambria" w:hAnsi="Cambria"/>
+          <w:noProof/>
+          <w:sz w:val="24"/>
+        </w:rPr>
+      </w:pPr>
+      <w:r>
+        <w:rPr>
+          <w:rFonts w:ascii="Cambria" w:hAnsi="Cambria"/>
+          <w:noProof/>
+          <w:sz w:val="24"/>
+        </w:rPr>
+        <w:t>6.</w:t>
+      </w:r>
+      <w:r>
+        <w:rPr>
+          <w:rFonts w:ascii="Cambria" w:hAnsi="Cambria"/>
+          <w:noProof/>
+          <w:sz w:val="24"/>
+        </w:rPr>
+        <w:tab/>
+        <w:t xml:space="preserve">Tschöp, M., Weyer, C., Tataranni, P. a, Devanarayan, V., Ravussin, E., and Heiman, M. L. (2001). Circulating ghrelin levels are decreased in human obesity. Diabetes </w:t>
+      </w:r>
+      <w:r>
+        <w:rPr>
+          <w:rFonts w:ascii="Cambria" w:hAnsi="Cambria"/>
+          <w:i/>
+          <w:iCs/>
+          <w:noProof/>
+          <w:sz w:val="24"/>
+        </w:rPr>
+        <w:t>50</w:t>
+      </w:r>
+      <w:r>
+        <w:rPr>
+          <w:rFonts w:ascii="Cambria" w:hAnsi="Cambria"/>
+          <w:noProof/>
+          <w:sz w:val="24"/>
+        </w:rPr>
+        <w:t>, 707–9.</w:t>
+      </w:r>
+    </w:p>
+    <w:p>
+      <w:pPr>
+        <w:pStyle w:val="NormalWeb"/>
+        <w:ind w:left="640" w:hanging="640"/>
+        <w:divId w:val="1652756464"/>
+        <w:rPr>
+          <w:rFonts w:ascii="Cambria" w:hAnsi="Cambria"/>
+          <w:noProof/>
+          <w:sz w:val="24"/>
+        </w:rPr>
+      </w:pPr>
+      <w:r>
+        <w:rPr>
+          <w:rFonts w:ascii="Cambria" w:hAnsi="Cambria"/>
+          <w:noProof/>
+          <w:sz w:val="24"/>
+        </w:rPr>
+        <w:t>7.</w:t>
+      </w:r>
+      <w:r>
+        <w:rPr>
+          <w:rFonts w:ascii="Cambria" w:hAnsi="Cambria"/>
+          <w:noProof/>
+          <w:sz w:val="24"/>
+        </w:rPr>
+        <w:tab/>
+        <w:t xml:space="preserve">Tschöp, M., Smiley, D. L., and Heiman, M. L. (2000). Ghrelin induces adiposity in rodents. Nature </w:t>
+      </w:r>
+      <w:r>
+        <w:rPr>
+          <w:rFonts w:ascii="Cambria" w:hAnsi="Cambria"/>
+          <w:i/>
+          <w:iCs/>
+          <w:noProof/>
+          <w:sz w:val="24"/>
+        </w:rPr>
+        <w:t>407</w:t>
+      </w:r>
+      <w:r>
+        <w:rPr>
+          <w:rFonts w:ascii="Cambria" w:hAnsi="Cambria"/>
+          <w:noProof/>
+          <w:sz w:val="24"/>
+        </w:rPr>
+        <w:t>, 908–13.</w:t>
+      </w:r>
+    </w:p>
+    <w:p>
+      <w:pPr>
+        <w:pStyle w:val="NormalWeb"/>
+        <w:ind w:left="640" w:hanging="640"/>
+        <w:divId w:val="1652756464"/>
+        <w:rPr>
+          <w:rFonts w:ascii="Cambria" w:hAnsi="Cambria"/>
+          <w:noProof/>
+          <w:sz w:val="24"/>
+        </w:rPr>
+      </w:pPr>
+      <w:r>
+        <w:rPr>
+          <w:rFonts w:ascii="Cambria" w:hAnsi="Cambria"/>
+          <w:noProof/>
+          <w:sz w:val="24"/>
+        </w:rPr>
+        <w:t>8.</w:t>
+      </w:r>
+      <w:r>
+        <w:rPr>
+          <w:rFonts w:ascii="Cambria" w:hAnsi="Cambria"/>
+          <w:noProof/>
+          <w:sz w:val="24"/>
+        </w:rPr>
+        <w:tab/>
+        <w:t xml:space="preserve">Leibel, R. L., Rosenbaum, M., and Hirsch, J. (1995). Changes in energy expenditure resulting from altered body weight. N. Engl. J. Med. </w:t>
+      </w:r>
+      <w:r>
+        <w:rPr>
+          <w:rFonts w:ascii="Cambria" w:hAnsi="Cambria"/>
+          <w:i/>
+          <w:iCs/>
+          <w:noProof/>
+          <w:sz w:val="24"/>
+        </w:rPr>
+        <w:t>332</w:t>
+      </w:r>
+      <w:r>
+        <w:rPr>
+          <w:rFonts w:ascii="Cambria" w:hAnsi="Cambria"/>
+          <w:noProof/>
+          <w:sz w:val="24"/>
+        </w:rPr>
+        <w:t>, 621–8.</w:t>
+      </w:r>
+    </w:p>
+    <w:p>
+      <w:pPr>
+        <w:pStyle w:val="NormalWeb"/>
+        <w:ind w:left="640" w:hanging="640"/>
+        <w:divId w:val="1652756464"/>
+        <w:rPr>
+          <w:rFonts w:ascii="Cambria" w:hAnsi="Cambria"/>
+          <w:noProof/>
+          <w:sz w:val="24"/>
+        </w:rPr>
+      </w:pPr>
+      <w:r>
+        <w:rPr>
+          <w:rFonts w:ascii="Cambria" w:hAnsi="Cambria"/>
+          <w:noProof/>
+          <w:sz w:val="24"/>
+        </w:rPr>
+        <w:t>9.</w:t>
+      </w:r>
+      <w:r>
+        <w:rPr>
+          <w:rFonts w:ascii="Cambria" w:hAnsi="Cambria"/>
+          <w:noProof/>
+          <w:sz w:val="24"/>
+        </w:rPr>
+        <w:tab/>
+        <w:t xml:space="preserve">Ravussin, E., Lillioja, S., Anderson, T. E., Christin, L., and Bogardus, C. (1986). Determinants of 24-hour energy expenditure in man. Methods and results using a respiratory chamber. J. Clin. Invest. </w:t>
+      </w:r>
+      <w:r>
+        <w:rPr>
+          <w:rFonts w:ascii="Cambria" w:hAnsi="Cambria"/>
+          <w:i/>
+          <w:iCs/>
+          <w:noProof/>
+          <w:sz w:val="24"/>
+        </w:rPr>
+        <w:t>78</w:t>
+      </w:r>
+      <w:r>
+        <w:rPr>
+          <w:rFonts w:ascii="Cambria" w:hAnsi="Cambria"/>
+          <w:noProof/>
+          <w:sz w:val="24"/>
+        </w:rPr>
+        <w:t>, 1568–78.</w:t>
+      </w:r>
+    </w:p>
+    <w:p>
+      <w:pPr>
+        <w:pStyle w:val="NormalWeb"/>
+        <w:ind w:left="640" w:hanging="640"/>
+        <w:divId w:val="1652756464"/>
+        <w:rPr>
+          <w:rFonts w:ascii="Cambria" w:hAnsi="Cambria"/>
+          <w:noProof/>
+          <w:sz w:val="24"/>
+        </w:rPr>
+      </w:pPr>
+      <w:r>
+        <w:rPr>
+          <w:rFonts w:ascii="Cambria" w:hAnsi="Cambria"/>
+          <w:noProof/>
+          <w:sz w:val="24"/>
+        </w:rPr>
+        <w:t>10.</w:t>
+      </w:r>
+      <w:r>
+        <w:rPr>
+          <w:rFonts w:ascii="Cambria" w:hAnsi="Cambria"/>
+          <w:noProof/>
+          <w:sz w:val="24"/>
+        </w:rPr>
+        <w:tab/>
+        <w:t xml:space="preserve">Griffiths, M., Payne, P. ., Rivers, J. P. ., Cox, M., and Stunkard, A. . (1990). Metabolic rate and physical development in children at risk of obesity. Lancet </w:t>
+      </w:r>
+      <w:r>
+        <w:rPr>
+          <w:rFonts w:ascii="Cambria" w:hAnsi="Cambria"/>
+          <w:i/>
+          <w:iCs/>
+          <w:noProof/>
+          <w:sz w:val="24"/>
+        </w:rPr>
+        <w:t>336</w:t>
+      </w:r>
+      <w:r>
+        <w:rPr>
+          <w:rFonts w:ascii="Cambria" w:hAnsi="Cambria"/>
+          <w:noProof/>
+          <w:sz w:val="24"/>
+        </w:rPr>
+        <w:t>, 76–78.</w:t>
+      </w:r>
+    </w:p>
+    <w:p>
+      <w:pPr>
+        <w:pStyle w:val="NormalWeb"/>
+        <w:ind w:left="640" w:hanging="640"/>
+        <w:divId w:val="1652756464"/>
+        <w:rPr>
+          <w:rFonts w:ascii="Cambria" w:hAnsi="Cambria"/>
+          <w:noProof/>
+          <w:sz w:val="24"/>
+        </w:rPr>
+      </w:pPr>
+      <w:r>
+        <w:rPr>
+          <w:rFonts w:ascii="Cambria" w:hAnsi="Cambria"/>
+          <w:noProof/>
+          <w:sz w:val="24"/>
+        </w:rPr>
+        <w:t>11.</w:t>
+      </w:r>
+      <w:r>
+        <w:rPr>
+          <w:rFonts w:ascii="Cambria" w:hAnsi="Cambria"/>
+          <w:noProof/>
+          <w:sz w:val="24"/>
+        </w:rPr>
+        <w:tab/>
+        <w:t xml:space="preserve">Roberts, S. B., Savage, J., Coward, W. A., Chew, B., and Lucas, A. (1988). Energy expenditure and intake in infants born to lean and overweight mothers. N. Engl. J. Med. </w:t>
+      </w:r>
+      <w:r>
+        <w:rPr>
+          <w:rFonts w:ascii="Cambria" w:hAnsi="Cambria"/>
+          <w:i/>
+          <w:iCs/>
+          <w:noProof/>
+          <w:sz w:val="24"/>
+        </w:rPr>
+        <w:t>318</w:t>
+      </w:r>
+      <w:r>
+        <w:rPr>
+          <w:rFonts w:ascii="Cambria" w:hAnsi="Cambria"/>
+          <w:noProof/>
+          <w:sz w:val="24"/>
+        </w:rPr>
+        <w:t>, 461–6.</w:t>
+      </w:r>
+    </w:p>
+    <w:p>
+      <w:pPr>
+        <w:pStyle w:val="NormalWeb"/>
+        <w:ind w:left="640" w:hanging="640"/>
+        <w:divId w:val="1652756464"/>
+        <w:rPr>
+          <w:rFonts w:ascii="Cambria" w:hAnsi="Cambria"/>
+          <w:noProof/>
+          <w:sz w:val="24"/>
+        </w:rPr>
+      </w:pPr>
+      <w:r>
+        <w:rPr>
+          <w:rFonts w:ascii="Cambria" w:hAnsi="Cambria"/>
+          <w:noProof/>
+          <w:sz w:val="24"/>
+        </w:rPr>
+        <w:t>12.</w:t>
+      </w:r>
+      <w:r>
+        <w:rPr>
+          <w:rFonts w:ascii="Cambria" w:hAnsi="Cambria"/>
+          <w:noProof/>
+          <w:sz w:val="24"/>
+        </w:rPr>
+        <w:tab/>
+        <w:t xml:space="preserve">Steppan, C. M., Bailey, S. T., Bhat, S., Brown, E. J., Banerjee, R. R., Wright, C. M., Patel, H. R., Ahima, R. S., and Lazar, M. a (2001). The hormone resistin links obesity to diabetes. Nature </w:t>
+      </w:r>
+      <w:r>
+        <w:rPr>
+          <w:rFonts w:ascii="Cambria" w:hAnsi="Cambria"/>
+          <w:i/>
+          <w:iCs/>
+          <w:noProof/>
+          <w:sz w:val="24"/>
+        </w:rPr>
+        <w:t>409</w:t>
+      </w:r>
+      <w:r>
+        <w:rPr>
+          <w:rFonts w:ascii="Cambria" w:hAnsi="Cambria"/>
+          <w:noProof/>
+          <w:sz w:val="24"/>
+        </w:rPr>
+        <w:t>, 307–12.</w:t>
+      </w:r>
+    </w:p>
+    <w:p>
+      <w:pPr>
+        <w:pStyle w:val="NormalWeb"/>
+        <w:ind w:left="640" w:hanging="640"/>
+        <w:divId w:val="1652756464"/>
+        <w:rPr>
+          <w:rFonts w:ascii="Cambria" w:hAnsi="Cambria"/>
+          <w:noProof/>
+          <w:sz w:val="24"/>
+        </w:rPr>
+      </w:pPr>
+      <w:r>
+        <w:rPr>
+          <w:rFonts w:ascii="Cambria" w:hAnsi="Cambria"/>
+          <w:noProof/>
+          <w:sz w:val="24"/>
+        </w:rPr>
+        <w:t>13.</w:t>
+      </w:r>
+      <w:r>
+        <w:rPr>
+          <w:rFonts w:ascii="Cambria" w:hAnsi="Cambria"/>
+          <w:noProof/>
+          <w:sz w:val="24"/>
+        </w:rPr>
+        <w:tab/>
+        <w:t xml:space="preserve">Frederich, R. C., Hamann, A., Anderson, S., Löllmann, B., Lowell, B. B., and Flier, J. S. (1995). Leptin levels reflect body lipid content in mice: evidence for diet-induced resistance to leptin action. Nat. Med. </w:t>
+      </w:r>
+      <w:r>
+        <w:rPr>
+          <w:rFonts w:ascii="Cambria" w:hAnsi="Cambria"/>
+          <w:i/>
+          <w:iCs/>
+          <w:noProof/>
+          <w:sz w:val="24"/>
+        </w:rPr>
+        <w:t>1</w:t>
+      </w:r>
+      <w:r>
+        <w:rPr>
+          <w:rFonts w:ascii="Cambria" w:hAnsi="Cambria"/>
+          <w:noProof/>
+          <w:sz w:val="24"/>
+        </w:rPr>
+        <w:t>, 1311–4.</w:t>
+      </w:r>
+    </w:p>
+    <w:p>
+      <w:pPr>
+        <w:pStyle w:val="NormalWeb"/>
+        <w:ind w:left="640" w:hanging="640"/>
+        <w:divId w:val="1652756464"/>
+        <w:rPr>
+          <w:rFonts w:ascii="Cambria" w:hAnsi="Cambria"/>
+          <w:noProof/>
+          <w:sz w:val="24"/>
+        </w:rPr>
+      </w:pPr>
+      <w:r>
+        <w:rPr>
+          <w:rFonts w:ascii="Cambria" w:hAnsi="Cambria"/>
+          <w:noProof/>
+          <w:sz w:val="24"/>
+        </w:rPr>
+        <w:t>14.</w:t>
+      </w:r>
+      <w:r>
+        <w:rPr>
+          <w:rFonts w:ascii="Cambria" w:hAnsi="Cambria"/>
+          <w:noProof/>
+          <w:sz w:val="24"/>
+        </w:rPr>
+        <w:tab/>
+        <w:t xml:space="preserve">Desjardins-Proulx, P., White, E. P., Adamson, J. J., Ram, K., Poisot, T., and Gravel, D. (2013). The case for open preprints in biology. PLoS Biol. </w:t>
+      </w:r>
+      <w:r>
+        <w:rPr>
+          <w:rFonts w:ascii="Cambria" w:hAnsi="Cambria"/>
+          <w:i/>
+          <w:iCs/>
+          <w:noProof/>
+          <w:sz w:val="24"/>
+        </w:rPr>
+        <w:t>11</w:t>
+      </w:r>
+      <w:r>
+        <w:rPr>
+          <w:rFonts w:ascii="Cambria" w:hAnsi="Cambria"/>
+          <w:noProof/>
+          <w:sz w:val="24"/>
+        </w:rPr>
+        <w:t>, e1001563.</w:t>
+      </w:r>
+    </w:p>
+    <w:p>
+      <w:pPr>
+        <w:pStyle w:val="NormalWeb"/>
+        <w:ind w:left="640" w:hanging="640"/>
+        <w:divId w:val="1652756464"/>
+        <w:rPr>
+          <w:rFonts w:ascii="Cambria" w:hAnsi="Cambria"/>
+          <w:noProof/>
+          <w:sz w:val="24"/>
+        </w:rPr>
+      </w:pPr>
+      <w:r>
+        <w:rPr>
+          <w:rFonts w:ascii="Cambria" w:hAnsi="Cambria"/>
+          <w:noProof/>
+          <w:sz w:val="24"/>
+        </w:rPr>
+        <w:t>15.</w:t>
+      </w:r>
+      <w:r>
+        <w:rPr>
+          <w:rFonts w:ascii="Cambria" w:hAnsi="Cambria"/>
+          <w:noProof/>
+          <w:sz w:val="24"/>
+        </w:rPr>
+        <w:tab/>
+        <w:t xml:space="preserve">Kuntz, S. G., and Eisen, M. B. (2014). Drosophila embryogenesis scales uniformly across temperature in developmentally diverse species. PLoS Genet. </w:t>
+      </w:r>
+      <w:r>
+        <w:rPr>
+          <w:rFonts w:ascii="Cambria" w:hAnsi="Cambria"/>
+          <w:i/>
+          <w:iCs/>
+          <w:noProof/>
+          <w:sz w:val="24"/>
+        </w:rPr>
+        <w:t>10</w:t>
+      </w:r>
+      <w:r>
+        <w:rPr>
+          <w:rFonts w:ascii="Cambria" w:hAnsi="Cambria"/>
+          <w:noProof/>
+          <w:sz w:val="24"/>
+        </w:rPr>
+        <w:t>, e1004293.</w:t>
+      </w:r>
+    </w:p>
+    <w:p>
+      <w:pPr>
+        <w:pStyle w:val="NormalWeb"/>
+        <w:ind w:left="640" w:hanging="640"/>
+        <w:divId w:val="1652756464"/>
+        <w:rPr>
+          <w:rFonts w:ascii="Cambria" w:hAnsi="Cambria"/>
+          <w:noProof/>
+          <w:sz w:val="24"/>
+        </w:rPr>
+      </w:pPr>
+      <w:r>
+        <w:rPr>
+          <w:rFonts w:ascii="Cambria" w:hAnsi="Cambria"/>
+          <w:noProof/>
+          <w:sz w:val="24"/>
+        </w:rPr>
+        <w:t>16.</w:t>
+      </w:r>
+      <w:r>
+        <w:rPr>
+          <w:rFonts w:ascii="Cambria" w:hAnsi="Cambria"/>
+          <w:noProof/>
+          <w:sz w:val="24"/>
+        </w:rPr>
+        <w:tab/>
+        <w:t xml:space="preserve">Bloom, J. S., Ehrenreich, I. M., Loo, W. T., Lite, T.-L. V., and Kruglyak, L. (2013). Finding the sources of missing heritability in a yeast cross. Nature </w:t>
+      </w:r>
+      <w:r>
+        <w:rPr>
+          <w:rFonts w:ascii="Cambria" w:hAnsi="Cambria"/>
+          <w:i/>
+          <w:iCs/>
+          <w:noProof/>
+          <w:sz w:val="24"/>
+        </w:rPr>
+        <w:t>494</w:t>
+      </w:r>
+      <w:r>
+        <w:rPr>
+          <w:rFonts w:ascii="Cambria" w:hAnsi="Cambria"/>
+          <w:noProof/>
+          <w:sz w:val="24"/>
+        </w:rPr>
+        <w:t xml:space="preserve">, 234–7. </w:t>
       </w:r>
     </w:p>
     <w:p>
@@ -2300,505 +3319,6 @@
         <w:pStyle w:val="NormalWeb"/>
         <w:ind w:left="640" w:hanging="640"/>
         <w:divId w:val="701831657"/>
-        <w:rPr>
-          <w:rFonts w:ascii="Cambria" w:hAnsi="Cambria"/>
-          <w:noProof/>
-          <w:sz w:val="24"/>
-        </w:rPr>
-      </w:pPr>
-      <w:r>
-        <w:rPr>
-          <w:rFonts w:ascii="Cambria" w:hAnsi="Cambria"/>
-          <w:noProof/>
-          <w:sz w:val="24"/>
-        </w:rPr>
-        <w:t>2.</w:t>
-      </w:r>
-      <w:r>
-        <w:rPr>
-          <w:rFonts w:ascii="Cambria" w:hAnsi="Cambria"/>
-          <w:noProof/>
-          <w:sz w:val="24"/>
-        </w:rPr>
-        <w:tab/>
-        <w:t xml:space="preserve">Luque, R. M., Park, S., and Kineman, R. D. (2007). Severity of the catabolic condition differentially modulates hypothalamic expression of growth hormone-releasing hormone in the fasted mouse: potential role of neuropeptide Y and corticotropin-releasing hormone. Endocrinology </w:t>
-      </w:r>
-      <w:r>
-        <w:rPr>
-          <w:rFonts w:ascii="Cambria" w:hAnsi="Cambria"/>
-          <w:i/>
-          <w:iCs/>
-          <w:noProof/>
-          <w:sz w:val="24"/>
-        </w:rPr>
-        <w:t>148</w:t>
-      </w:r>
-      <w:r>
-        <w:rPr>
-          <w:rFonts w:ascii="Cambria" w:hAnsi="Cambria"/>
-          <w:noProof/>
-          <w:sz w:val="24"/>
-        </w:rPr>
-        <w:t>, 300–9.</w:t>
-      </w:r>
-    </w:p>
-    <w:p>
-      <w:pPr>
-        <w:pStyle w:val="NormalWeb"/>
-        <w:ind w:left="640" w:hanging="640"/>
-        <w:divId w:val="701831657"/>
-        <w:rPr>
-          <w:rFonts w:ascii="Cambria" w:hAnsi="Cambria"/>
-          <w:noProof/>
-          <w:sz w:val="24"/>
-        </w:rPr>
-      </w:pPr>
-      <w:r>
-        <w:rPr>
-          <w:rFonts w:ascii="Cambria" w:hAnsi="Cambria"/>
-          <w:noProof/>
-          <w:sz w:val="24"/>
-        </w:rPr>
-        <w:t>3.</w:t>
-      </w:r>
-      <w:r>
-        <w:rPr>
-          <w:rFonts w:ascii="Cambria" w:hAnsi="Cambria"/>
-          <w:noProof/>
-          <w:sz w:val="24"/>
-        </w:rPr>
-        <w:tab/>
-        <w:t>Lu, B., Bridges, D., Yang, Y., Fisher, K., Cheng, A., Chang, L., Meng, Z., Lin, J., Downes, M., Yu, R. T., et al. (2014). Metabolic Crosstalk: molecular links between glycogen and lipid metabolism in obesity. Diabetes.</w:t>
-      </w:r>
-    </w:p>
-    <w:p>
-      <w:pPr>
-        <w:pStyle w:val="NormalWeb"/>
-        <w:ind w:left="640" w:hanging="640"/>
-        <w:divId w:val="701831657"/>
-        <w:rPr>
-          <w:rFonts w:ascii="Cambria" w:hAnsi="Cambria"/>
-          <w:noProof/>
-          <w:sz w:val="24"/>
-        </w:rPr>
-      </w:pPr>
-      <w:r>
-        <w:rPr>
-          <w:rFonts w:ascii="Cambria" w:hAnsi="Cambria"/>
-          <w:noProof/>
-          <w:sz w:val="24"/>
-        </w:rPr>
-        <w:t>4.</w:t>
-      </w:r>
-      <w:r>
-        <w:rPr>
-          <w:rFonts w:ascii="Cambria" w:hAnsi="Cambria"/>
-          <w:noProof/>
-          <w:sz w:val="24"/>
-        </w:rPr>
-        <w:tab/>
-        <w:t xml:space="preserve">Holst, J. J., Orskov, C., Nielsen, O. V, and Schwartz, T. W. (1987). Truncated glucagon-like peptide I, an insulin-releasing hormone from the distal gut. FEBS Lett. </w:t>
-      </w:r>
-      <w:r>
-        <w:rPr>
-          <w:rFonts w:ascii="Cambria" w:hAnsi="Cambria"/>
-          <w:i/>
-          <w:iCs/>
-          <w:noProof/>
-          <w:sz w:val="24"/>
-        </w:rPr>
-        <w:t>211</w:t>
-      </w:r>
-      <w:r>
-        <w:rPr>
-          <w:rFonts w:ascii="Cambria" w:hAnsi="Cambria"/>
-          <w:noProof/>
-          <w:sz w:val="24"/>
-        </w:rPr>
-        <w:t>, 169–74.</w:t>
-      </w:r>
-    </w:p>
-    <w:p>
-      <w:pPr>
-        <w:pStyle w:val="NormalWeb"/>
-        <w:ind w:left="640" w:hanging="640"/>
-        <w:divId w:val="701831657"/>
-        <w:rPr>
-          <w:rFonts w:ascii="Cambria" w:hAnsi="Cambria"/>
-          <w:noProof/>
-          <w:sz w:val="24"/>
-        </w:rPr>
-      </w:pPr>
-      <w:r>
-        <w:rPr>
-          <w:rFonts w:ascii="Cambria" w:hAnsi="Cambria"/>
-          <w:noProof/>
-          <w:sz w:val="24"/>
-        </w:rPr>
-        <w:t>5.</w:t>
-      </w:r>
-      <w:r>
-        <w:rPr>
-          <w:rFonts w:ascii="Cambria" w:hAnsi="Cambria"/>
-          <w:noProof/>
-          <w:sz w:val="24"/>
-        </w:rPr>
-        <w:tab/>
-        <w:t xml:space="preserve">Kreymann, B., Ghatei, M. A., Williams, G., and Bloom, S. R. (1987). Glucagon-Like Peptide-1 7-36: A Physiological Incretin in Man. Lancet </w:t>
-      </w:r>
-      <w:r>
-        <w:rPr>
-          <w:rFonts w:ascii="Cambria" w:hAnsi="Cambria"/>
-          <w:i/>
-          <w:iCs/>
-          <w:noProof/>
-          <w:sz w:val="24"/>
-        </w:rPr>
-        <w:t>330</w:t>
-      </w:r>
-      <w:r>
-        <w:rPr>
-          <w:rFonts w:ascii="Cambria" w:hAnsi="Cambria"/>
-          <w:noProof/>
-          <w:sz w:val="24"/>
-        </w:rPr>
-        <w:t>, 1300–1304.</w:t>
-      </w:r>
-    </w:p>
-    <w:p>
-      <w:pPr>
-        <w:pStyle w:val="NormalWeb"/>
-        <w:ind w:left="640" w:hanging="640"/>
-        <w:divId w:val="701831657"/>
-        <w:rPr>
-          <w:rFonts w:ascii="Cambria" w:hAnsi="Cambria"/>
-          <w:noProof/>
-          <w:sz w:val="24"/>
-        </w:rPr>
-      </w:pPr>
-      <w:r>
-        <w:rPr>
-          <w:rFonts w:ascii="Cambria" w:hAnsi="Cambria"/>
-          <w:noProof/>
-          <w:sz w:val="24"/>
-        </w:rPr>
-        <w:t>6.</w:t>
-      </w:r>
-      <w:r>
-        <w:rPr>
-          <w:rFonts w:ascii="Cambria" w:hAnsi="Cambria"/>
-          <w:noProof/>
-          <w:sz w:val="24"/>
-        </w:rPr>
-        <w:tab/>
-        <w:t xml:space="preserve">Tschöp, M., Weyer, C., Tataranni, P. a, Devanarayan, V., Ravussin, E., and Heiman, M. L. (2001). Circulating ghrelin levels are decreased in human obesity. Diabetes </w:t>
-      </w:r>
-      <w:r>
-        <w:rPr>
-          <w:rFonts w:ascii="Cambria" w:hAnsi="Cambria"/>
-          <w:i/>
-          <w:iCs/>
-          <w:noProof/>
-          <w:sz w:val="24"/>
-        </w:rPr>
-        <w:t>50</w:t>
-      </w:r>
-      <w:r>
-        <w:rPr>
-          <w:rFonts w:ascii="Cambria" w:hAnsi="Cambria"/>
-          <w:noProof/>
-          <w:sz w:val="24"/>
-        </w:rPr>
-        <w:t>, 707–9.</w:t>
-      </w:r>
-    </w:p>
-    <w:p>
-      <w:pPr>
-        <w:pStyle w:val="NormalWeb"/>
-        <w:ind w:left="640" w:hanging="640"/>
-        <w:divId w:val="701831657"/>
-        <w:rPr>
-          <w:rFonts w:ascii="Cambria" w:hAnsi="Cambria"/>
-          <w:noProof/>
-          <w:sz w:val="24"/>
-        </w:rPr>
-      </w:pPr>
-      <w:r>
-        <w:rPr>
-          <w:rFonts w:ascii="Cambria" w:hAnsi="Cambria"/>
-          <w:noProof/>
-          <w:sz w:val="24"/>
-        </w:rPr>
-        <w:t>7.</w:t>
-      </w:r>
-      <w:r>
-        <w:rPr>
-          <w:rFonts w:ascii="Cambria" w:hAnsi="Cambria"/>
-          <w:noProof/>
-          <w:sz w:val="24"/>
-        </w:rPr>
-        <w:tab/>
-        <w:t xml:space="preserve">Tschöp, M., Smiley, D. L., and Heiman, M. L. (2000). Ghrelin induces adiposity in rodents. Nature </w:t>
-      </w:r>
-      <w:r>
-        <w:rPr>
-          <w:rFonts w:ascii="Cambria" w:hAnsi="Cambria"/>
-          <w:i/>
-          <w:iCs/>
-          <w:noProof/>
-          <w:sz w:val="24"/>
-        </w:rPr>
-        <w:t>407</w:t>
-      </w:r>
-      <w:r>
-        <w:rPr>
-          <w:rFonts w:ascii="Cambria" w:hAnsi="Cambria"/>
-          <w:noProof/>
-          <w:sz w:val="24"/>
-        </w:rPr>
-        <w:t>, 908–13.</w:t>
-      </w:r>
-    </w:p>
-    <w:p>
-      <w:pPr>
-        <w:pStyle w:val="NormalWeb"/>
-        <w:ind w:left="640" w:hanging="640"/>
-        <w:divId w:val="701831657"/>
-        <w:rPr>
-          <w:rFonts w:ascii="Cambria" w:hAnsi="Cambria"/>
-          <w:noProof/>
-          <w:sz w:val="24"/>
-        </w:rPr>
-      </w:pPr>
-      <w:r>
-        <w:rPr>
-          <w:rFonts w:ascii="Cambria" w:hAnsi="Cambria"/>
-          <w:noProof/>
-          <w:sz w:val="24"/>
-        </w:rPr>
-        <w:t>8.</w:t>
-      </w:r>
-      <w:r>
-        <w:rPr>
-          <w:rFonts w:ascii="Cambria" w:hAnsi="Cambria"/>
-          <w:noProof/>
-          <w:sz w:val="24"/>
-        </w:rPr>
-        <w:tab/>
-        <w:t xml:space="preserve">Steppan, C. M., Bailey, S. T., Bhat, S., Brown, E. J., Banerjee, R. R., Wright, C. M., Patel, H. R., Ahima, R. S., and Lazar, M. a (2001). The hormone resistin links obesity to diabetes. Nature </w:t>
-      </w:r>
-      <w:r>
-        <w:rPr>
-          <w:rFonts w:ascii="Cambria" w:hAnsi="Cambria"/>
-          <w:i/>
-          <w:iCs/>
-          <w:noProof/>
-          <w:sz w:val="24"/>
-        </w:rPr>
-        <w:t>409</w:t>
-      </w:r>
-      <w:r>
-        <w:rPr>
-          <w:rFonts w:ascii="Cambria" w:hAnsi="Cambria"/>
-          <w:noProof/>
-          <w:sz w:val="24"/>
-        </w:rPr>
-        <w:t>, 307–12.</w:t>
-      </w:r>
-    </w:p>
-    <w:p>
-      <w:pPr>
-        <w:pStyle w:val="NormalWeb"/>
-        <w:ind w:left="640" w:hanging="640"/>
-        <w:divId w:val="701831657"/>
-        <w:rPr>
-          <w:rFonts w:ascii="Cambria" w:hAnsi="Cambria"/>
-          <w:noProof/>
-          <w:sz w:val="24"/>
-        </w:rPr>
-      </w:pPr>
-      <w:r>
-        <w:rPr>
-          <w:rFonts w:ascii="Cambria" w:hAnsi="Cambria"/>
-          <w:noProof/>
-          <w:sz w:val="24"/>
-        </w:rPr>
-        <w:t>9.</w:t>
-      </w:r>
-      <w:r>
-        <w:rPr>
-          <w:rFonts w:ascii="Cambria" w:hAnsi="Cambria"/>
-          <w:noProof/>
-          <w:sz w:val="24"/>
-        </w:rPr>
-        <w:tab/>
-        <w:t xml:space="preserve">Frederich, R. C., Hamann, A., Anderson, S., Löllmann, B., Lowell, B. B., and Flier, J. S. (1995). Leptin levels reflect body lipid content in mice: evidence for diet-induced resistance to leptin action. Nat. Med. </w:t>
-      </w:r>
-      <w:r>
-        <w:rPr>
-          <w:rFonts w:ascii="Cambria" w:hAnsi="Cambria"/>
-          <w:i/>
-          <w:iCs/>
-          <w:noProof/>
-          <w:sz w:val="24"/>
-        </w:rPr>
-        <w:t>1</w:t>
-      </w:r>
-      <w:r>
-        <w:rPr>
-          <w:rFonts w:ascii="Cambria" w:hAnsi="Cambria"/>
-          <w:noProof/>
-          <w:sz w:val="24"/>
-        </w:rPr>
-        <w:t>, 1311–4.</w:t>
-      </w:r>
-    </w:p>
-    <w:p>
-      <w:pPr>
-        <w:pStyle w:val="NormalWeb"/>
-        <w:ind w:left="640" w:hanging="640"/>
-        <w:divId w:val="701831657"/>
-        <w:rPr>
-          <w:rFonts w:ascii="Cambria" w:hAnsi="Cambria"/>
-          <w:noProof/>
-          <w:sz w:val="24"/>
-        </w:rPr>
-      </w:pPr>
-      <w:r>
-        <w:rPr>
-          <w:rFonts w:ascii="Cambria" w:hAnsi="Cambria"/>
-          <w:noProof/>
-          <w:sz w:val="24"/>
-        </w:rPr>
-        <w:t>10.</w:t>
-      </w:r>
-      <w:r>
-        <w:rPr>
-          <w:rFonts w:ascii="Cambria" w:hAnsi="Cambria"/>
-          <w:noProof/>
-          <w:sz w:val="24"/>
-        </w:rPr>
-        <w:tab/>
-        <w:t xml:space="preserve">Desjardins-Proulx, P., White, E. P., Adamson, J. J., Ram, K., Poisot, T., and Gravel, D. (2013). The case for open preprints in biology. PLoS Biol. </w:t>
-      </w:r>
-      <w:r>
-        <w:rPr>
-          <w:rFonts w:ascii="Cambria" w:hAnsi="Cambria"/>
-          <w:i/>
-          <w:iCs/>
-          <w:noProof/>
-          <w:sz w:val="24"/>
-        </w:rPr>
-        <w:t>11</w:t>
-      </w:r>
-      <w:r>
-        <w:rPr>
-          <w:rFonts w:ascii="Cambria" w:hAnsi="Cambria"/>
-          <w:noProof/>
-          <w:sz w:val="24"/>
-        </w:rPr>
-        <w:t>, e1001563.</w:t>
-      </w:r>
-    </w:p>
-    <w:p>
-      <w:pPr>
-        <w:pStyle w:val="NormalWeb"/>
-        <w:ind w:left="640" w:hanging="640"/>
-        <w:divId w:val="701831657"/>
-        <w:rPr>
-          <w:rFonts w:ascii="Cambria" w:hAnsi="Cambria"/>
-          <w:noProof/>
-          <w:sz w:val="24"/>
-        </w:rPr>
-      </w:pPr>
-      <w:r>
-        <w:rPr>
-          <w:rFonts w:ascii="Cambria" w:hAnsi="Cambria"/>
-          <w:noProof/>
-          <w:sz w:val="24"/>
-        </w:rPr>
-        <w:t>11.</w:t>
-      </w:r>
-      <w:r>
-        <w:rPr>
-          <w:rFonts w:ascii="Cambria" w:hAnsi="Cambria"/>
-          <w:noProof/>
-          <w:sz w:val="24"/>
-        </w:rPr>
-        <w:tab/>
-        <w:t xml:space="preserve">Kuntz, S. G., and Eisen, M. B. (2014). Drosophila embryogenesis scales uniformly across temperature in developmentally diverse species. PLoS Genet. </w:t>
-      </w:r>
-      <w:r>
-        <w:rPr>
-          <w:rFonts w:ascii="Cambria" w:hAnsi="Cambria"/>
-          <w:i/>
-          <w:iCs/>
-          <w:noProof/>
-          <w:sz w:val="24"/>
-        </w:rPr>
-        <w:t>10</w:t>
-      </w:r>
-      <w:r>
-        <w:rPr>
-          <w:rFonts w:ascii="Cambria" w:hAnsi="Cambria"/>
-          <w:noProof/>
-          <w:sz w:val="24"/>
-        </w:rPr>
-        <w:t>, e1004293.</w:t>
-      </w:r>
-    </w:p>
-    <w:p>
-      <w:pPr>
-        <w:pStyle w:val="NormalWeb"/>
-        <w:ind w:left="640" w:hanging="640"/>
-        <w:divId w:val="701831657"/>
-        <w:rPr>
-          <w:rFonts w:ascii="Cambria" w:hAnsi="Cambria"/>
-          <w:noProof/>
-          <w:sz w:val="24"/>
-        </w:rPr>
-      </w:pPr>
-      <w:r>
-        <w:rPr>
-          <w:rFonts w:ascii="Cambria" w:hAnsi="Cambria"/>
-          <w:noProof/>
-          <w:sz w:val="24"/>
-        </w:rPr>
-        <w:t>12.</w:t>
-      </w:r>
-      <w:r>
-        <w:rPr>
-          <w:rFonts w:ascii="Cambria" w:hAnsi="Cambria"/>
-          <w:noProof/>
-          <w:sz w:val="24"/>
-        </w:rPr>
-        <w:tab/>
-        <w:t xml:space="preserve">Bloom, J. S., Ehrenreich, I. M., Loo, W. T., Lite, T.-L. V., and Kruglyak, L. (2013). Finding the sources of missing heritability in a yeast cross. Nature </w:t>
-      </w:r>
-      <w:r>
-        <w:rPr>
-          <w:rFonts w:ascii="Cambria" w:hAnsi="Cambria"/>
-          <w:i/>
-          <w:iCs/>
-          <w:noProof/>
-          <w:sz w:val="24"/>
-        </w:rPr>
-        <w:t>494</w:t>
-      </w:r>
-      <w:r>
-        <w:rPr>
-          <w:rFonts w:ascii="Cambria" w:hAnsi="Cambria"/>
-          <w:noProof/>
-          <w:sz w:val="24"/>
-        </w:rPr>
-        <w:t xml:space="preserve">, 234–7. </w:t>
-      </w:r>
-    </w:p>
-    <w:p>
-      <w:pPr>
-        <w:pStyle w:val="NormalWeb"/>
-        <w:ind w:left="640" w:hanging="640"/>
-        <w:divId w:val="1356544666"/>
       </w:pPr>
       <w:r>
         <w:fldChar w:fldCharType="end"/>

</xml_diff>

<commit_message>
Clarified explanation of Figure 4, added all possible covariates.  Part of issue #16 and issue #11.  Closes #18
</commit_message>
<xml_diff>
--- a/publications/reviews/JOBE_Response.docx
+++ b/publications/reviews/JOBE_Response.docx
@@ -1241,16 +1241,10 @@
                               <w:rPr>
                                 <w:b/>
                               </w:rPr>
-                              <w:t>Effects of fasted pre-diet hormone levels on absolute weight gain.</w:t>
+                              <w:t>Figure 1: Effects of fasted pre-diet hormone levels on absolute weight gain.</w:t>
                             </w:r>
                             <w:r>
-                              <w:t xml:space="preserve">   The correlations between these hormones and percent weight gain is still shown in Figure 2C.  Al</w:t>
-                            </w:r>
-                            <w:r>
-                              <w:t>l correlations are p&lt; 0.20 and R</w:t>
-                            </w:r>
-                            <w:r>
-                              <w:t>ho</w:t>
+                              <w:t xml:space="preserve">   The correlations between these hormones and percent weight gain is still shown in Figure 2C.  All correlations are p&lt; 0.20 and Rho</w:t>
                             </w:r>
                             <w:r>
                               <w:rPr>
@@ -1314,7 +1308,7 @@
                                     </pic:cNvPicPr>
                                   </pic:nvPicPr>
                                   <pic:blipFill>
-                                    <a:blip r:embed="rId7">
+                                    <a:blip r:embed="rId6">
                                       <a:extLst>
                                         <a:ext uri="{28A0092B-C50C-407E-A947-70E740481C1C}">
                                           <a14:useLocalDpi xmlns:a14="http://schemas.microsoft.com/office/drawing/2010/main" val="0"/>
@@ -1351,16 +1345,10 @@
                         <w:rPr>
                           <w:b/>
                         </w:rPr>
-                        <w:t>Effects of fasted pre-diet hormone levels on absolute weight gain.</w:t>
+                        <w:t>Figure 1: Effects of fasted pre-diet hormone levels on absolute weight gain.</w:t>
                       </w:r>
                       <w:r>
-                        <w:t xml:space="preserve">   The correlations between these hormones and percent weight gain is still shown in Figure 2C.  Al</w:t>
-                      </w:r>
-                      <w:r>
-                        <w:t>l correlations are p&lt; 0.20 and R</w:t>
-                      </w:r>
-                      <w:r>
-                        <w:t>ho</w:t>
+                        <w:t xml:space="preserve">   The correlations between these hormones and percent weight gain is still shown in Figure 2C.  All correlations are p&lt; 0.20 and Rho</w:t>
                       </w:r>
                       <w:r>
                         <w:rPr>
@@ -1974,6 +1962,864 @@
         <w:t xml:space="preserve">The last 3 paragraphs of the results section could be shortened to one. Please clarify the relative contribution of fasting response and diet to weight gain. </w:t>
       </w:r>
     </w:p>
+    <w:p/>
+    <w:p>
+      <w:pPr>
+        <w:rPr>
+          <w:b/>
+        </w:rPr>
+      </w:pPr>
+      <w:r>
+        <w:rPr>
+          <w:b/>
+        </w:rPr>
+        <w:t>This paragraph was revised and shortened as suggested</w:t>
+      </w:r>
+      <w:r>
+        <w:rPr>
+          <w:b/>
+        </w:rPr>
+        <w:t>.  To clarify the effects of fasting response to weight gain, we only included the effect of relative weight loss to relative weight gain on the diet.  In our opinion this is the most direct answer to our question.  We have removed from the manuscript the other potentially distracting correlates.</w:t>
+      </w:r>
+      <w:r>
+        <w:rPr>
+          <w:b/>
+        </w:rPr>
+        <w:t xml:space="preserve">  The full set of potential </w:t>
+      </w:r>
+      <w:r>
+        <w:rPr>
+          <w:b/>
+        </w:rPr>
+        <w:t>comparisons</w:t>
+      </w:r>
+      <w:r>
+        <w:rPr>
+          <w:b/>
+        </w:rPr>
+        <w:t xml:space="preserve"> between relative and absolute fasting responses and relative and absolute weight gain are presented here</w:t>
+      </w:r>
+      <w:r>
+        <w:rPr>
+          <w:b/>
+        </w:rPr>
+        <w:t xml:space="preserve"> both in statistical </w:t>
+      </w:r>
+      <w:r>
+        <w:rPr>
+          <w:b/>
+        </w:rPr>
+        <w:t xml:space="preserve">(Table 1 of this response) </w:t>
+      </w:r>
+      <w:r>
+        <w:rPr>
+          <w:b/>
+        </w:rPr>
+        <w:t>and graphed form</w:t>
+      </w:r>
+      <w:r>
+        <w:rPr>
+          <w:b/>
+        </w:rPr>
+        <w:t xml:space="preserve"> (see Figure 2 of this response)</w:t>
+      </w:r>
+      <w:r>
+        <w:rPr>
+          <w:b/>
+        </w:rPr>
+        <w:t>:</w:t>
+      </w:r>
+    </w:p>
+    <w:p>
+      <w:pPr>
+        <w:rPr>
+          <w:b/>
+        </w:rPr>
+      </w:pPr>
+    </w:p>
+    <w:p>
+      <w:r>
+        <w:rPr>
+          <w:b/>
+        </w:rPr>
+        <w:t xml:space="preserve">Table 1: </w:t>
+      </w:r>
+      <w:r>
+        <w:rPr>
+          <w:b/>
+        </w:rPr>
+        <w:t>Correlation Coefficients as calculated by Spearman’s Rho</w:t>
+      </w:r>
+      <w:r>
+        <w:rPr>
+          <w:b/>
+        </w:rPr>
+        <w:t xml:space="preserve"> between weight gain during the diet and fasting response prior to the diet</w:t>
+      </w:r>
+      <w:r>
+        <w:t>.   Asterisk indicates p&lt;0.05</w:t>
+      </w:r>
+    </w:p>
+    <w:p>
+      <w:pPr>
+        <w:rPr>
+          <w:b/>
+        </w:rPr>
+      </w:pPr>
+    </w:p>
+    <w:tbl>
+      <w:tblPr>
+        <w:tblW w:w="8640" w:type="dxa"/>
+        <w:tblBorders>
+          <w:top w:val="nil"/>
+          <w:left w:val="nil"/>
+          <w:right w:val="nil"/>
+        </w:tblBorders>
+        <w:tblLayout w:type="fixed"/>
+        <w:tblLook w:val="0000" w:firstRow="0" w:lastRow="0" w:firstColumn="0" w:lastColumn="0" w:noHBand="0" w:noVBand="0"/>
+      </w:tblPr>
+      <w:tblGrid>
+        <w:gridCol w:w="3240"/>
+        <w:gridCol w:w="2520"/>
+        <w:gridCol w:w="2880"/>
+      </w:tblGrid>
+      <w:tr>
+        <w:tblPrEx>
+          <w:tblCellMar>
+            <w:top w:w="0" w:type="dxa"/>
+            <w:bottom w:w="0" w:type="dxa"/>
+          </w:tblCellMar>
+        </w:tblPrEx>
+        <w:tc>
+          <w:tcPr>
+            <w:tcW w:w="3240" w:type="dxa"/>
+            <w:tcMar>
+              <w:top w:w="20" w:type="nil"/>
+              <w:left w:w="20" w:type="nil"/>
+              <w:bottom w:w="20" w:type="nil"/>
+              <w:right w:w="20" w:type="nil"/>
+            </w:tcMar>
+            <w:vAlign w:val="center"/>
+          </w:tcPr>
+          <w:p>
+            <w:pPr>
+              <w:widowControl w:val="0"/>
+              <w:autoSpaceDE w:val="0"/>
+              <w:autoSpaceDN w:val="0"/>
+              <w:adjustRightInd w:val="0"/>
+              <w:rPr>
+                <w:rFonts w:ascii="Helvetica" w:hAnsi="Helvetica" w:cs="Helvetica"/>
+                <w:b/>
+                <w:bCs/>
+              </w:rPr>
+            </w:pPr>
+          </w:p>
+        </w:tc>
+        <w:tc>
+          <w:tcPr>
+            <w:tcW w:w="2520" w:type="dxa"/>
+            <w:tcMar>
+              <w:top w:w="20" w:type="nil"/>
+              <w:left w:w="20" w:type="nil"/>
+              <w:bottom w:w="20" w:type="nil"/>
+              <w:right w:w="20" w:type="nil"/>
+            </w:tcMar>
+            <w:vAlign w:val="center"/>
+          </w:tcPr>
+          <w:p>
+            <w:pPr>
+              <w:widowControl w:val="0"/>
+              <w:autoSpaceDE w:val="0"/>
+              <w:autoSpaceDN w:val="0"/>
+              <w:adjustRightInd w:val="0"/>
+              <w:jc w:val="center"/>
+              <w:rPr>
+                <w:rFonts w:ascii="Helvetica" w:hAnsi="Helvetica" w:cs="Helvetica"/>
+                <w:b/>
+                <w:bCs/>
+              </w:rPr>
+            </w:pPr>
+            <w:r>
+              <w:rPr>
+                <w:rFonts w:ascii="Helvetica" w:hAnsi="Helvetica" w:cs="Helvetica"/>
+                <w:b/>
+                <w:bCs/>
+              </w:rPr>
+              <w:t>Pre Diet Relative Fasting Response</w:t>
+            </w:r>
+          </w:p>
+        </w:tc>
+        <w:tc>
+          <w:tcPr>
+            <w:tcW w:w="2880" w:type="dxa"/>
+            <w:tcMar>
+              <w:top w:w="20" w:type="nil"/>
+              <w:left w:w="20" w:type="nil"/>
+              <w:bottom w:w="20" w:type="nil"/>
+              <w:right w:w="20" w:type="nil"/>
+            </w:tcMar>
+            <w:vAlign w:val="center"/>
+          </w:tcPr>
+          <w:p>
+            <w:pPr>
+              <w:widowControl w:val="0"/>
+              <w:autoSpaceDE w:val="0"/>
+              <w:autoSpaceDN w:val="0"/>
+              <w:adjustRightInd w:val="0"/>
+              <w:jc w:val="center"/>
+              <w:rPr>
+                <w:rFonts w:ascii="Helvetica" w:hAnsi="Helvetica" w:cs="Helvetica"/>
+                <w:b/>
+                <w:bCs/>
+              </w:rPr>
+            </w:pPr>
+            <w:r>
+              <w:rPr>
+                <w:rFonts w:ascii="Helvetica" w:hAnsi="Helvetica" w:cs="Helvetica"/>
+                <w:b/>
+                <w:bCs/>
+              </w:rPr>
+              <w:t>Pre Diet Absolute Fasting Response</w:t>
+            </w:r>
+          </w:p>
+        </w:tc>
+      </w:tr>
+      <w:tr>
+        <w:tblPrEx>
+          <w:tblBorders>
+            <w:top w:val="none" w:sz="0" w:space="0" w:color="auto"/>
+          </w:tblBorders>
+          <w:tblCellMar>
+            <w:top w:w="0" w:type="dxa"/>
+            <w:bottom w:w="0" w:type="dxa"/>
+          </w:tblCellMar>
+        </w:tblPrEx>
+        <w:tc>
+          <w:tcPr>
+            <w:tcW w:w="3240" w:type="dxa"/>
+            <w:shd w:val="clear" w:color="auto" w:fill="FFFFFF"/>
+            <w:tcMar>
+              <w:top w:w="20" w:type="nil"/>
+              <w:left w:w="20" w:type="nil"/>
+              <w:bottom w:w="20" w:type="nil"/>
+              <w:right w:w="20" w:type="nil"/>
+            </w:tcMar>
+            <w:vAlign w:val="center"/>
+          </w:tcPr>
+          <w:p>
+            <w:pPr>
+              <w:widowControl w:val="0"/>
+              <w:autoSpaceDE w:val="0"/>
+              <w:autoSpaceDN w:val="0"/>
+              <w:adjustRightInd w:val="0"/>
+              <w:jc w:val="right"/>
+              <w:rPr>
+                <w:rFonts w:ascii="Helvetica" w:hAnsi="Helvetica" w:cs="Helvetica"/>
+              </w:rPr>
+            </w:pPr>
+            <w:r>
+              <w:rPr>
+                <w:rFonts w:ascii="Helvetica" w:hAnsi="Helvetica" w:cs="Helvetica"/>
+              </w:rPr>
+              <w:t>HFD - Absolute Weight Gain</w:t>
+            </w:r>
+          </w:p>
+        </w:tc>
+        <w:tc>
+          <w:tcPr>
+            <w:tcW w:w="2520" w:type="dxa"/>
+            <w:shd w:val="clear" w:color="auto" w:fill="FFFFFF"/>
+            <w:tcMar>
+              <w:top w:w="20" w:type="nil"/>
+              <w:left w:w="20" w:type="nil"/>
+              <w:bottom w:w="20" w:type="nil"/>
+              <w:right w:w="20" w:type="nil"/>
+            </w:tcMar>
+            <w:vAlign w:val="center"/>
+          </w:tcPr>
+          <w:p>
+            <w:pPr>
+              <w:widowControl w:val="0"/>
+              <w:autoSpaceDE w:val="0"/>
+              <w:autoSpaceDN w:val="0"/>
+              <w:adjustRightInd w:val="0"/>
+              <w:jc w:val="center"/>
+              <w:rPr>
+                <w:rFonts w:ascii="Helvetica" w:hAnsi="Helvetica" w:cs="Helvetica"/>
+              </w:rPr>
+            </w:pPr>
+            <w:r>
+              <w:rPr>
+                <w:rFonts w:ascii="Helvetica" w:hAnsi="Helvetica" w:cs="Helvetica"/>
+              </w:rPr>
+              <w:t>-0.398*</w:t>
+            </w:r>
+          </w:p>
+        </w:tc>
+        <w:tc>
+          <w:tcPr>
+            <w:tcW w:w="2880" w:type="dxa"/>
+            <w:shd w:val="clear" w:color="auto" w:fill="FFFFFF"/>
+            <w:tcMar>
+              <w:top w:w="20" w:type="nil"/>
+              <w:left w:w="20" w:type="nil"/>
+              <w:bottom w:w="20" w:type="nil"/>
+              <w:right w:w="20" w:type="nil"/>
+            </w:tcMar>
+            <w:vAlign w:val="center"/>
+          </w:tcPr>
+          <w:p>
+            <w:pPr>
+              <w:widowControl w:val="0"/>
+              <w:autoSpaceDE w:val="0"/>
+              <w:autoSpaceDN w:val="0"/>
+              <w:adjustRightInd w:val="0"/>
+              <w:jc w:val="center"/>
+              <w:rPr>
+                <w:rFonts w:ascii="Helvetica" w:hAnsi="Helvetica" w:cs="Helvetica"/>
+              </w:rPr>
+            </w:pPr>
+            <w:r>
+              <w:rPr>
+                <w:rFonts w:ascii="Helvetica" w:hAnsi="Helvetica" w:cs="Helvetica"/>
+              </w:rPr>
+              <w:t>-0.332*</w:t>
+            </w:r>
+          </w:p>
+        </w:tc>
+      </w:tr>
+      <w:tr>
+        <w:tblPrEx>
+          <w:tblBorders>
+            <w:top w:val="none" w:sz="0" w:space="0" w:color="auto"/>
+          </w:tblBorders>
+          <w:tblCellMar>
+            <w:top w:w="0" w:type="dxa"/>
+            <w:bottom w:w="0" w:type="dxa"/>
+          </w:tblCellMar>
+        </w:tblPrEx>
+        <w:tc>
+          <w:tcPr>
+            <w:tcW w:w="3240" w:type="dxa"/>
+            <w:shd w:val="clear" w:color="auto" w:fill="FFFFFF"/>
+            <w:tcMar>
+              <w:top w:w="20" w:type="nil"/>
+              <w:left w:w="20" w:type="nil"/>
+              <w:bottom w:w="20" w:type="nil"/>
+              <w:right w:w="20" w:type="nil"/>
+            </w:tcMar>
+            <w:vAlign w:val="center"/>
+          </w:tcPr>
+          <w:p>
+            <w:pPr>
+              <w:widowControl w:val="0"/>
+              <w:autoSpaceDE w:val="0"/>
+              <w:autoSpaceDN w:val="0"/>
+              <w:adjustRightInd w:val="0"/>
+              <w:jc w:val="right"/>
+              <w:rPr>
+                <w:rFonts w:ascii="Helvetica" w:hAnsi="Helvetica" w:cs="Helvetica"/>
+              </w:rPr>
+            </w:pPr>
+            <w:r>
+              <w:rPr>
+                <w:rFonts w:ascii="Helvetica" w:hAnsi="Helvetica" w:cs="Helvetica"/>
+              </w:rPr>
+              <w:t xml:space="preserve">HFD - Relative Weight Gain </w:t>
+            </w:r>
+          </w:p>
+        </w:tc>
+        <w:tc>
+          <w:tcPr>
+            <w:tcW w:w="2520" w:type="dxa"/>
+            <w:shd w:val="clear" w:color="auto" w:fill="FFFFFF"/>
+            <w:tcMar>
+              <w:top w:w="20" w:type="nil"/>
+              <w:left w:w="20" w:type="nil"/>
+              <w:bottom w:w="20" w:type="nil"/>
+              <w:right w:w="20" w:type="nil"/>
+            </w:tcMar>
+            <w:vAlign w:val="center"/>
+          </w:tcPr>
+          <w:p>
+            <w:pPr>
+              <w:widowControl w:val="0"/>
+              <w:autoSpaceDE w:val="0"/>
+              <w:autoSpaceDN w:val="0"/>
+              <w:adjustRightInd w:val="0"/>
+              <w:jc w:val="center"/>
+              <w:rPr>
+                <w:rFonts w:ascii="Helvetica" w:hAnsi="Helvetica" w:cs="Helvetica"/>
+              </w:rPr>
+            </w:pPr>
+            <w:r>
+              <w:rPr>
+                <w:rFonts w:ascii="Helvetica" w:hAnsi="Helvetica" w:cs="Helvetica"/>
+              </w:rPr>
+              <w:t>-0.610*</w:t>
+            </w:r>
+          </w:p>
+        </w:tc>
+        <w:tc>
+          <w:tcPr>
+            <w:tcW w:w="2880" w:type="dxa"/>
+            <w:shd w:val="clear" w:color="auto" w:fill="FFFFFF"/>
+            <w:tcMar>
+              <w:top w:w="20" w:type="nil"/>
+              <w:left w:w="20" w:type="nil"/>
+              <w:bottom w:w="20" w:type="nil"/>
+              <w:right w:w="20" w:type="nil"/>
+            </w:tcMar>
+            <w:vAlign w:val="center"/>
+          </w:tcPr>
+          <w:p>
+            <w:pPr>
+              <w:widowControl w:val="0"/>
+              <w:autoSpaceDE w:val="0"/>
+              <w:autoSpaceDN w:val="0"/>
+              <w:adjustRightInd w:val="0"/>
+              <w:jc w:val="center"/>
+              <w:rPr>
+                <w:rFonts w:ascii="Helvetica" w:hAnsi="Helvetica" w:cs="Helvetica"/>
+              </w:rPr>
+            </w:pPr>
+            <w:r>
+              <w:rPr>
+                <w:rFonts w:ascii="Helvetica" w:hAnsi="Helvetica" w:cs="Helvetica"/>
+              </w:rPr>
+              <w:t>-0.618*</w:t>
+            </w:r>
+          </w:p>
+        </w:tc>
+      </w:tr>
+      <w:tr>
+        <w:tblPrEx>
+          <w:tblBorders>
+            <w:top w:val="none" w:sz="0" w:space="0" w:color="auto"/>
+          </w:tblBorders>
+          <w:tblCellMar>
+            <w:top w:w="0" w:type="dxa"/>
+            <w:bottom w:w="0" w:type="dxa"/>
+          </w:tblCellMar>
+        </w:tblPrEx>
+        <w:tc>
+          <w:tcPr>
+            <w:tcW w:w="3240" w:type="dxa"/>
+            <w:shd w:val="clear" w:color="auto" w:fill="FFFFFF"/>
+            <w:tcMar>
+              <w:top w:w="20" w:type="nil"/>
+              <w:left w:w="20" w:type="nil"/>
+              <w:bottom w:w="20" w:type="nil"/>
+              <w:right w:w="20" w:type="nil"/>
+            </w:tcMar>
+            <w:vAlign w:val="center"/>
+          </w:tcPr>
+          <w:p>
+            <w:pPr>
+              <w:widowControl w:val="0"/>
+              <w:autoSpaceDE w:val="0"/>
+              <w:autoSpaceDN w:val="0"/>
+              <w:adjustRightInd w:val="0"/>
+              <w:jc w:val="right"/>
+              <w:rPr>
+                <w:rFonts w:ascii="Helvetica" w:hAnsi="Helvetica" w:cs="Helvetica"/>
+              </w:rPr>
+            </w:pPr>
+            <w:r>
+              <w:rPr>
+                <w:rFonts w:ascii="Helvetica" w:hAnsi="Helvetica" w:cs="Helvetica"/>
+              </w:rPr>
+              <w:t>CD - Abso</w:t>
+            </w:r>
+            <w:r>
+              <w:rPr>
+                <w:rFonts w:ascii="Helvetica" w:hAnsi="Helvetica" w:cs="Helvetica"/>
+              </w:rPr>
+              <w:t xml:space="preserve">lute Weight Gain </w:t>
+            </w:r>
+          </w:p>
+        </w:tc>
+        <w:tc>
+          <w:tcPr>
+            <w:tcW w:w="2520" w:type="dxa"/>
+            <w:shd w:val="clear" w:color="auto" w:fill="FFFFFF"/>
+            <w:tcMar>
+              <w:top w:w="20" w:type="nil"/>
+              <w:left w:w="20" w:type="nil"/>
+              <w:bottom w:w="20" w:type="nil"/>
+              <w:right w:w="20" w:type="nil"/>
+            </w:tcMar>
+            <w:vAlign w:val="center"/>
+          </w:tcPr>
+          <w:p>
+            <w:pPr>
+              <w:widowControl w:val="0"/>
+              <w:autoSpaceDE w:val="0"/>
+              <w:autoSpaceDN w:val="0"/>
+              <w:adjustRightInd w:val="0"/>
+              <w:jc w:val="center"/>
+              <w:rPr>
+                <w:rFonts w:ascii="Helvetica" w:hAnsi="Helvetica" w:cs="Helvetica"/>
+              </w:rPr>
+            </w:pPr>
+            <w:r>
+              <w:rPr>
+                <w:rFonts w:ascii="Helvetica" w:hAnsi="Helvetica" w:cs="Helvetica"/>
+              </w:rPr>
+              <w:t>-0.324</w:t>
+            </w:r>
+          </w:p>
+        </w:tc>
+        <w:tc>
+          <w:tcPr>
+            <w:tcW w:w="2880" w:type="dxa"/>
+            <w:shd w:val="clear" w:color="auto" w:fill="FFFFFF"/>
+            <w:tcMar>
+              <w:top w:w="20" w:type="nil"/>
+              <w:left w:w="20" w:type="nil"/>
+              <w:bottom w:w="20" w:type="nil"/>
+              <w:right w:w="20" w:type="nil"/>
+            </w:tcMar>
+            <w:vAlign w:val="center"/>
+          </w:tcPr>
+          <w:p>
+            <w:pPr>
+              <w:widowControl w:val="0"/>
+              <w:autoSpaceDE w:val="0"/>
+              <w:autoSpaceDN w:val="0"/>
+              <w:adjustRightInd w:val="0"/>
+              <w:jc w:val="center"/>
+              <w:rPr>
+                <w:rFonts w:ascii="Helvetica" w:hAnsi="Helvetica" w:cs="Helvetica"/>
+              </w:rPr>
+            </w:pPr>
+            <w:r>
+              <w:rPr>
+                <w:rFonts w:ascii="Helvetica" w:hAnsi="Helvetica" w:cs="Helvetica"/>
+              </w:rPr>
+              <w:t>-0.31</w:t>
+            </w:r>
+            <w:r>
+              <w:rPr>
+                <w:rFonts w:ascii="Helvetica" w:hAnsi="Helvetica" w:cs="Helvetica"/>
+              </w:rPr>
+              <w:t>9</w:t>
+            </w:r>
+          </w:p>
+        </w:tc>
+      </w:tr>
+      <w:tr>
+        <w:tblPrEx>
+          <w:tblBorders>
+            <w:top w:val="none" w:sz="0" w:space="0" w:color="auto"/>
+          </w:tblBorders>
+          <w:tblCellMar>
+            <w:top w:w="0" w:type="dxa"/>
+            <w:bottom w:w="0" w:type="dxa"/>
+          </w:tblCellMar>
+        </w:tblPrEx>
+        <w:tc>
+          <w:tcPr>
+            <w:tcW w:w="3240" w:type="dxa"/>
+            <w:shd w:val="clear" w:color="auto" w:fill="FFFFFF"/>
+            <w:tcMar>
+              <w:top w:w="20" w:type="nil"/>
+              <w:left w:w="20" w:type="nil"/>
+              <w:bottom w:w="20" w:type="nil"/>
+              <w:right w:w="20" w:type="nil"/>
+            </w:tcMar>
+            <w:vAlign w:val="center"/>
+          </w:tcPr>
+          <w:p>
+            <w:pPr>
+              <w:widowControl w:val="0"/>
+              <w:autoSpaceDE w:val="0"/>
+              <w:autoSpaceDN w:val="0"/>
+              <w:adjustRightInd w:val="0"/>
+              <w:jc w:val="right"/>
+              <w:rPr>
+                <w:rFonts w:ascii="Helvetica" w:hAnsi="Helvetica" w:cs="Helvetica"/>
+              </w:rPr>
+            </w:pPr>
+            <w:r>
+              <w:rPr>
+                <w:rFonts w:ascii="Helvetica" w:hAnsi="Helvetica" w:cs="Helvetica"/>
+              </w:rPr>
+              <w:t xml:space="preserve">CD - Relative Weight Gain </w:t>
+            </w:r>
+          </w:p>
+        </w:tc>
+        <w:tc>
+          <w:tcPr>
+            <w:tcW w:w="2520" w:type="dxa"/>
+            <w:shd w:val="clear" w:color="auto" w:fill="FFFFFF"/>
+            <w:tcMar>
+              <w:top w:w="20" w:type="nil"/>
+              <w:left w:w="20" w:type="nil"/>
+              <w:bottom w:w="20" w:type="nil"/>
+              <w:right w:w="20" w:type="nil"/>
+            </w:tcMar>
+            <w:vAlign w:val="center"/>
+          </w:tcPr>
+          <w:p>
+            <w:pPr>
+              <w:widowControl w:val="0"/>
+              <w:autoSpaceDE w:val="0"/>
+              <w:autoSpaceDN w:val="0"/>
+              <w:adjustRightInd w:val="0"/>
+              <w:jc w:val="center"/>
+              <w:rPr>
+                <w:rFonts w:ascii="Helvetica" w:hAnsi="Helvetica" w:cs="Helvetica"/>
+              </w:rPr>
+            </w:pPr>
+            <w:r>
+              <w:rPr>
+                <w:rFonts w:ascii="Helvetica" w:hAnsi="Helvetica" w:cs="Helvetica"/>
+              </w:rPr>
+              <w:t>-0.33</w:t>
+            </w:r>
+            <w:r>
+              <w:rPr>
+                <w:rFonts w:ascii="Helvetica" w:hAnsi="Helvetica" w:cs="Helvetica"/>
+              </w:rPr>
+              <w:t>5</w:t>
+            </w:r>
+          </w:p>
+        </w:tc>
+        <w:tc>
+          <w:tcPr>
+            <w:tcW w:w="2880" w:type="dxa"/>
+            <w:shd w:val="clear" w:color="auto" w:fill="FFFFFF"/>
+            <w:tcMar>
+              <w:top w:w="20" w:type="nil"/>
+              <w:left w:w="20" w:type="nil"/>
+              <w:bottom w:w="20" w:type="nil"/>
+              <w:right w:w="20" w:type="nil"/>
+            </w:tcMar>
+            <w:vAlign w:val="center"/>
+          </w:tcPr>
+          <w:p>
+            <w:pPr>
+              <w:widowControl w:val="0"/>
+              <w:autoSpaceDE w:val="0"/>
+              <w:autoSpaceDN w:val="0"/>
+              <w:adjustRightInd w:val="0"/>
+              <w:jc w:val="center"/>
+              <w:rPr>
+                <w:rFonts w:ascii="Helvetica" w:hAnsi="Helvetica" w:cs="Helvetica"/>
+              </w:rPr>
+            </w:pPr>
+            <w:r>
+              <w:rPr>
+                <w:rFonts w:ascii="Helvetica" w:hAnsi="Helvetica" w:cs="Helvetica"/>
+              </w:rPr>
+              <w:t>-0.418*</w:t>
+            </w:r>
+          </w:p>
+        </w:tc>
+      </w:tr>
+    </w:tbl>
+    <w:p>
+      <w:pPr>
+        <w:rPr>
+          <w:b/>
+        </w:rPr>
+      </w:pPr>
+    </w:p>
+    <w:p>
+      <w:pPr>
+        <w:rPr>
+          <w:b/>
+        </w:rPr>
+      </w:pPr>
+      <w:r>
+        <w:rPr>
+          <w:b/>
+        </w:rPr>
+        <w:t>As these data show, the trend is quite consistent</w:t>
+      </w:r>
+      <w:r>
+        <w:rPr>
+          <w:b/>
+        </w:rPr>
+        <w:t xml:space="preserve"> no matter how the data is </w:t>
+      </w:r>
+      <w:proofErr w:type="spellStart"/>
+      <w:r>
+        <w:rPr>
+          <w:b/>
+        </w:rPr>
+        <w:t>analysed</w:t>
+      </w:r>
+      <w:proofErr w:type="spellEnd"/>
+      <w:r>
+        <w:rPr>
+          <w:b/>
+        </w:rPr>
+        <w:t>.</w:t>
+      </w:r>
+      <w:r>
+        <w:rPr>
+          <w:b/>
+        </w:rPr>
+        <w:t xml:space="preserve">  The description in the results section has now been clarified to read:</w:t>
+      </w:r>
+    </w:p>
+    <w:p>
+      <w:pPr>
+        <w:rPr>
+          <w:b/>
+        </w:rPr>
+      </w:pPr>
+    </w:p>
+    <w:p>
+      <w:pPr>
+        <w:ind w:left="360"/>
+        <w:rPr>
+          <w:b/>
+          <w:color w:val="FF0000"/>
+        </w:rPr>
+      </w:pPr>
+      <w:r>
+        <w:rPr>
+          <w:b/>
+          <w:color w:val="FF0000"/>
+        </w:rPr>
+        <w:t xml:space="preserve">Both HFD and CD fed mice </w:t>
+      </w:r>
+      <w:r>
+        <w:rPr>
+          <w:b/>
+          <w:color w:val="FF0000"/>
+        </w:rPr>
+        <w:t>exhibited</w:t>
+      </w:r>
+      <w:r>
+        <w:rPr>
+          <w:b/>
+          <w:color w:val="FF0000"/>
+        </w:rPr>
+        <w:t xml:space="preserve"> </w:t>
+      </w:r>
+      <w:r>
+        <w:rPr>
+          <w:b/>
+          <w:color w:val="FF0000"/>
+        </w:rPr>
+        <w:t>less weight gain when the</w:t>
+      </w:r>
+      <w:r>
+        <w:rPr>
+          <w:b/>
+          <w:color w:val="FF0000"/>
+        </w:rPr>
+        <w:t xml:space="preserve"> pre-diet fasting response </w:t>
+      </w:r>
+      <w:r>
+        <w:rPr>
+          <w:b/>
+          <w:color w:val="FF0000"/>
+        </w:rPr>
+        <w:t xml:space="preserve">was elevated </w:t>
+      </w:r>
+      <w:r>
+        <w:rPr>
+          <w:b/>
+          <w:color w:val="FF0000"/>
+        </w:rPr>
+        <w:t>(Figure 4).  We found a strong negative correlation between percent weight gain and relative fasting response (Rho=-0.61, Rho</w:t>
+      </w:r>
+      <w:r>
+        <w:rPr>
+          <w:b/>
+          <w:color w:val="FF0000"/>
+          <w:vertAlign w:val="superscript"/>
+        </w:rPr>
+        <w:t>2</w:t>
+      </w:r>
+      <w:r>
+        <w:rPr>
+          <w:b/>
+          <w:color w:val="FF0000"/>
+        </w:rPr>
+        <w:t xml:space="preserve"> =0.373, p=6.6 x 10</w:t>
+      </w:r>
+      <w:r>
+        <w:rPr>
+          <w:b/>
+          <w:color w:val="FF0000"/>
+          <w:vertAlign w:val="superscript"/>
+        </w:rPr>
+        <w:t>-6</w:t>
+      </w:r>
+      <w:r>
+        <w:rPr>
+          <w:b/>
+          <w:color w:val="FF0000"/>
+        </w:rPr>
+        <w:t>). For CD fed mice the same pattern was present, though the correlation did not quite reach statistical significance (Rho=-0.334, Rho</w:t>
+      </w:r>
+      <w:r>
+        <w:rPr>
+          <w:b/>
+          <w:color w:val="FF0000"/>
+          <w:vertAlign w:val="superscript"/>
+        </w:rPr>
+        <w:t>2</w:t>
+      </w:r>
+      <w:r>
+        <w:rPr>
+          <w:b/>
+          <w:color w:val="FF0000"/>
+        </w:rPr>
+        <w:t xml:space="preserve"> =0.112, p=0.0538).  These trends also reached statistical significance for </w:t>
+      </w:r>
+      <w:r>
+        <w:rPr>
+          <w:b/>
+          <w:color w:val="FF0000"/>
+        </w:rPr>
+        <w:t xml:space="preserve">all </w:t>
+      </w:r>
+      <w:bookmarkStart w:id="0" w:name="_GoBack"/>
+      <w:bookmarkEnd w:id="0"/>
+      <w:r>
+        <w:rPr>
+          <w:b/>
+          <w:color w:val="FF0000"/>
+        </w:rPr>
+        <w:t xml:space="preserve">the </w:t>
+      </w:r>
+      <w:r>
+        <w:rPr>
+          <w:b/>
+          <w:color w:val="FF0000"/>
+        </w:rPr>
+        <w:t>combinations tested</w:t>
+      </w:r>
+      <w:r>
+        <w:rPr>
+          <w:b/>
+          <w:color w:val="FF0000"/>
+        </w:rPr>
+        <w:t xml:space="preserve"> between both relative and absolute fasting responses and relative and absolute weight gain during HFD (p&lt;0.03 and Rho &lt; -0.33 for all comparisons). These data show that mice which resisted weight loss during the pre-diet 16 hour fast were far more susceptible to weight gain while on the experimental diet, and that this factor predicted weight gain much more comprehensively than hormonal factors, or pre-diet weight (Table 2 and Figure 4).</w:t>
+      </w:r>
+      <w:r>
+        <w:rPr>
+          <w:b/>
+          <w:color w:val="FF0000"/>
+        </w:rPr>
+        <w:tab/>
+      </w:r>
+    </w:p>
+    <w:p>
+      <w:pPr>
+        <w:rPr>
+          <w:b/>
+        </w:rPr>
+      </w:pPr>
+    </w:p>
+    <w:p/>
     <w:p>
       <w:pPr>
         <w:pStyle w:val="ListParagraph"/>
@@ -2085,6 +2931,267 @@
           <w:b/>
         </w:rPr>
       </w:pPr>
+      <w:r>
+        <w:rPr>
+          <w:b/>
+          <w:noProof/>
+        </w:rPr>
+        <mc:AlternateContent>
+          <mc:Choice Requires="wps">
+            <w:drawing>
+              <wp:anchor distT="0" distB="0" distL="114300" distR="114300" simplePos="0" relativeHeight="251660288" behindDoc="0" locked="0" layoutInCell="1" allowOverlap="1" wp14:anchorId="1E149CD2" wp14:editId="50620096">
+                <wp:simplePos x="0" y="0"/>
+                <wp:positionH relativeFrom="column">
+                  <wp:posOffset>-114300</wp:posOffset>
+                </wp:positionH>
+                <wp:positionV relativeFrom="paragraph">
+                  <wp:posOffset>114300</wp:posOffset>
+                </wp:positionV>
+                <wp:extent cx="5486400" cy="6286500"/>
+                <wp:effectExtent l="0" t="0" r="0" b="12700"/>
+                <wp:wrapSquare wrapText="bothSides"/>
+                <wp:docPr id="1" name="Text Box 1"/>
+                <wp:cNvGraphicFramePr/>
+                <a:graphic xmlns:a="http://schemas.openxmlformats.org/drawingml/2006/main">
+                  <a:graphicData uri="http://schemas.microsoft.com/office/word/2010/wordprocessingShape">
+                    <wps:wsp>
+                      <wps:cNvSpPr txBox="1"/>
+                      <wps:spPr>
+                        <a:xfrm>
+                          <a:off x="0" y="0"/>
+                          <a:ext cx="5486400" cy="6286500"/>
+                        </a:xfrm>
+                        <a:prstGeom prst="rect">
+                          <a:avLst/>
+                        </a:prstGeom>
+                        <a:noFill/>
+                        <a:ln>
+                          <a:noFill/>
+                        </a:ln>
+                        <a:effectLst/>
+                        <a:extLst>
+                          <a:ext uri="{C572A759-6A51-4108-AA02-DFA0A04FC94B}">
+                            <ma14:wrappingTextBoxFlag xmlns:ma14="http://schemas.microsoft.com/office/mac/drawingml/2011/main"/>
+                          </a:ext>
+                        </a:extLst>
+                      </wps:spPr>
+                      <wps:style>
+                        <a:lnRef idx="0">
+                          <a:schemeClr val="accent1"/>
+                        </a:lnRef>
+                        <a:fillRef idx="0">
+                          <a:schemeClr val="accent1"/>
+                        </a:fillRef>
+                        <a:effectRef idx="0">
+                          <a:schemeClr val="accent1"/>
+                        </a:effectRef>
+                        <a:fontRef idx="minor">
+                          <a:schemeClr val="dk1"/>
+                        </a:fontRef>
+                      </wps:style>
+                      <wps:txbx>
+                        <w:txbxContent>
+                          <w:p>
+                            <w:pPr>
+                              <w:rPr>
+                                <w:b/>
+                              </w:rPr>
+                            </w:pPr>
+                          </w:p>
+                          <w:p>
+                            <w:pPr>
+                              <w:rPr>
+                                <w:b/>
+                              </w:rPr>
+                            </w:pPr>
+                            <w:r>
+                              <w:rPr>
+                                <w:b/>
+                                <w:noProof/>
+                              </w:rPr>
+                              <w:drawing>
+                                <wp:inline distT="0" distB="0" distL="0" distR="0" wp14:anchorId="093D9914" wp14:editId="1B263948">
+                                  <wp:extent cx="5045765" cy="5045765"/>
+                                  <wp:effectExtent l="0" t="0" r="0" b="0"/>
+                                  <wp:docPr id="4" name="Picture 4" descr="Macintosh HD:Users:davebridges:Documents:Source:PredictorsDietInducedObesity:scripts:figure:gain-plot-all.png"/>
+                                  <wp:cNvGraphicFramePr>
+                                    <a:graphicFrameLocks xmlns:a="http://schemas.openxmlformats.org/drawingml/2006/main" noChangeAspect="1"/>
+                                  </wp:cNvGraphicFramePr>
+                                  <a:graphic xmlns:a="http://schemas.openxmlformats.org/drawingml/2006/main">
+                                    <a:graphicData uri="http://schemas.openxmlformats.org/drawingml/2006/picture">
+                                      <pic:pic xmlns:pic="http://schemas.openxmlformats.org/drawingml/2006/picture">
+                                        <pic:nvPicPr>
+                                          <pic:cNvPr id="0" name="Picture 1" descr="Macintosh HD:Users:davebridges:Documents:Source:PredictorsDietInducedObesity:scripts:figure:gain-plot-all.png"/>
+                                          <pic:cNvPicPr>
+                                            <a:picLocks noChangeAspect="1" noChangeArrowheads="1"/>
+                                          </pic:cNvPicPr>
+                                        </pic:nvPicPr>
+                                        <pic:blipFill>
+                                          <a:blip r:embed="rId7">
+                                            <a:extLst>
+                                              <a:ext uri="{28A0092B-C50C-407E-A947-70E740481C1C}">
+                                                <a14:useLocalDpi xmlns:a14="http://schemas.microsoft.com/office/drawing/2010/main" val="0"/>
+                                              </a:ext>
+                                            </a:extLst>
+                                          </a:blip>
+                                          <a:srcRect/>
+                                          <a:stretch>
+                                            <a:fillRect/>
+                                          </a:stretch>
+                                        </pic:blipFill>
+                                        <pic:spPr bwMode="auto">
+                                          <a:xfrm>
+                                            <a:off x="0" y="0"/>
+                                            <a:ext cx="5045765" cy="5045765"/>
+                                          </a:xfrm>
+                                          <a:prstGeom prst="rect">
+                                            <a:avLst/>
+                                          </a:prstGeom>
+                                          <a:noFill/>
+                                          <a:ln>
+                                            <a:noFill/>
+                                          </a:ln>
+                                        </pic:spPr>
+                                      </pic:pic>
+                                    </a:graphicData>
+                                  </a:graphic>
+                                </wp:inline>
+                              </w:drawing>
+                            </w:r>
+                          </w:p>
+                          <w:p>
+                            <w:pPr>
+                              <w:rPr>
+                                <w:b/>
+                              </w:rPr>
+                            </w:pPr>
+                            <w:r>
+                              <w:rPr>
+                                <w:b/>
+                              </w:rPr>
+                              <w:t>Figure 2: Full set of comparisons between relative/absolute fasting response and relative/absolute weight gain.</w:t>
+                            </w:r>
+                            <w:r>
+                              <w:t xml:space="preserve">  These data compare the correlation between the pre-diet fasting response and the eventual weight gain during the dietary treatment.  See Table 1 of t his response for correlation coefficients and p-values. </w:t>
+                            </w:r>
+                          </w:p>
+                        </w:txbxContent>
+                      </wps:txbx>
+                      <wps:bodyPr rot="0" spcFirstLastPara="0" vertOverflow="overflow" horzOverflow="overflow" vert="horz" wrap="square" lIns="91440" tIns="45720" rIns="91440" bIns="45720" numCol="1" spcCol="0" rtlCol="0" fromWordArt="0" anchor="t" anchorCtr="0" forceAA="0" compatLnSpc="1">
+                        <a:prstTxWarp prst="textNoShape">
+                          <a:avLst/>
+                        </a:prstTxWarp>
+                        <a:noAutofit/>
+                      </wps:bodyPr>
+                    </wps:wsp>
+                  </a:graphicData>
+                </a:graphic>
+                <wp14:sizeRelH relativeFrom="margin">
+                  <wp14:pctWidth>0</wp14:pctWidth>
+                </wp14:sizeRelH>
+                <wp14:sizeRelV relativeFrom="margin">
+                  <wp14:pctHeight>0</wp14:pctHeight>
+                </wp14:sizeRelV>
+              </wp:anchor>
+            </w:drawing>
+          </mc:Choice>
+          <mc:Fallback>
+            <w:pict>
+              <v:shape id="Text Box 1" o:spid="_x0000_s1027" type="#_x0000_t202" style="position:absolute;margin-left:-8.95pt;margin-top:9pt;width:6in;height:495pt;z-index:251660288;visibility:visible;mso-wrap-style:square;mso-width-percent:0;mso-height-percent:0;mso-wrap-distance-left:9pt;mso-wrap-distance-top:0;mso-wrap-distance-right:9pt;mso-wrap-distance-bottom:0;mso-position-horizontal:absolute;mso-position-horizontal-relative:text;mso-position-vertical:absolute;mso-position-vertical-relative:text;mso-width-percent:0;mso-height-percent:0;mso-width-relative:margin;mso-height-relative:margin;v-text-anchor:top" o:gfxdata="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" filled="f" stroked="f">
+                <v:textbox>
+                  <w:txbxContent>
+                    <w:p>
+                      <w:pPr>
+                        <w:rPr>
+                          <w:b/>
+                        </w:rPr>
+                      </w:pPr>
+                    </w:p>
+                    <w:p>
+                      <w:pPr>
+                        <w:rPr>
+                          <w:b/>
+                        </w:rPr>
+                      </w:pPr>
+                      <w:r>
+                        <w:rPr>
+                          <w:b/>
+                          <w:noProof/>
+                        </w:rPr>
+                        <w:drawing>
+                          <wp:inline distT="0" distB="0" distL="0" distR="0" wp14:anchorId="093D9914" wp14:editId="1B263948">
+                            <wp:extent cx="5045765" cy="5045765"/>
+                            <wp:effectExtent l="0" t="0" r="0" b="0"/>
+                            <wp:docPr id="4" name="Picture 4" descr="Macintosh HD:Users:davebridges:Documents:Source:PredictorsDietInducedObesity:scripts:figure:gain-plot-all.png"/>
+                            <wp:cNvGraphicFramePr>
+                              <a:graphicFrameLocks xmlns:a="http://schemas.openxmlformats.org/drawingml/2006/main" noChangeAspect="1"/>
+                            </wp:cNvGraphicFramePr>
+                            <a:graphic xmlns:a="http://schemas.openxmlformats.org/drawingml/2006/main">
+                              <a:graphicData uri="http://schemas.openxmlformats.org/drawingml/2006/picture">
+                                <pic:pic xmlns:pic="http://schemas.openxmlformats.org/drawingml/2006/picture">
+                                  <pic:nvPicPr>
+                                    <pic:cNvPr id="0" name="Picture 1" descr="Macintosh HD:Users:davebridges:Documents:Source:PredictorsDietInducedObesity:scripts:figure:gain-plot-all.png"/>
+                                    <pic:cNvPicPr>
+                                      <a:picLocks noChangeAspect="1" noChangeArrowheads="1"/>
+                                    </pic:cNvPicPr>
+                                  </pic:nvPicPr>
+                                  <pic:blipFill>
+                                    <a:blip r:embed="rId7">
+                                      <a:extLst>
+                                        <a:ext uri="{28A0092B-C50C-407E-A947-70E740481C1C}">
+                                          <a14:useLocalDpi xmlns:a14="http://schemas.microsoft.com/office/drawing/2010/main" val="0"/>
+                                        </a:ext>
+                                      </a:extLst>
+                                    </a:blip>
+                                    <a:srcRect/>
+                                    <a:stretch>
+                                      <a:fillRect/>
+                                    </a:stretch>
+                                  </pic:blipFill>
+                                  <pic:spPr bwMode="auto">
+                                    <a:xfrm>
+                                      <a:off x="0" y="0"/>
+                                      <a:ext cx="5045765" cy="5045765"/>
+                                    </a:xfrm>
+                                    <a:prstGeom prst="rect">
+                                      <a:avLst/>
+                                    </a:prstGeom>
+                                    <a:noFill/>
+                                    <a:ln>
+                                      <a:noFill/>
+                                    </a:ln>
+                                  </pic:spPr>
+                                </pic:pic>
+                              </a:graphicData>
+                            </a:graphic>
+                          </wp:inline>
+                        </w:drawing>
+                      </w:r>
+                    </w:p>
+                    <w:p>
+                      <w:pPr>
+                        <w:rPr>
+                          <w:b/>
+                        </w:rPr>
+                      </w:pPr>
+                      <w:r>
+                        <w:rPr>
+                          <w:b/>
+                        </w:rPr>
+                        <w:t>Figure 2: Full set of comparisons between relative/absolute fasting response and relative/absolute weight gain.</w:t>
+                      </w:r>
+                      <w:r>
+                        <w:t xml:space="preserve">  These data compare the correlation between the pre-diet fasting response and the eventual weight gain during the dietary treatment.  See Table 1 of t his response for correlation coefficients and p-values. </w:t>
+                      </w:r>
+                    </w:p>
+                  </w:txbxContent>
+                </v:textbox>
+                <w10:wrap type="square"/>
+              </v:shape>
+            </w:pict>
+          </mc:Fallback>
+        </mc:AlternateContent>
+      </w:r>
     </w:p>
     <w:p>
       <w:pPr>
@@ -2797,8 +3904,6 @@
         </w:rPr>
         <w:t xml:space="preserve"> and 4.  These changes are described </w:t>
       </w:r>
-      <w:bookmarkStart w:id="0" w:name="_GoBack"/>
-      <w:bookmarkEnd w:id="0"/>
       <w:r>
         <w:rPr>
           <w:b/>

</xml_diff>

<commit_message>
Removed figure 1 and references to it.  Part of issue #31
</commit_message>
<xml_diff>
--- a/publications/reviews/JOBE_Response.docx
+++ b/publications/reviews/JOBE_Response.docx
@@ -80,7 +80,23 @@
     <w:p/>
     <w:p>
       <w:r>
-        <w:t xml:space="preserve">The aim of this study was to examine factors predicting weight gain on chow, a synthetic control diet, and a synthetic HFD in C57BL6/J mice. The authors report larger variation in weight gain in mice on HFD that was not present in leptin deficit models, that was unrelated to animal dominance. Weight gain was inversely related to pre-diet weight loss in response to a 16hour fast, please rationale why this was tested as a predictive factor in the introduction. Weight gain was not related to the measured appetite and glucoregulatory hormonal factors. There are a lot of small errors and omissions in this work throughout that require attention. I found some of the figures a bit confusing and don’t understand why some figures are supplementary and others are not. </w:t>
+        <w:t xml:space="preserve">The aim of this study was to examine factors predicting weight gain on chow, a synthetic control diet, and a synthetic HFD in C57BL6/J mice. The authors report larger variation in weight gain in mice on HFD that was not present in </w:t>
+      </w:r>
+      <w:proofErr w:type="spellStart"/>
+      <w:r>
+        <w:t>leptin</w:t>
+      </w:r>
+      <w:proofErr w:type="spellEnd"/>
+      <w:r>
+        <w:t xml:space="preserve"> deficit models, that was unrelated to animal dominance. Weight gain was inversely related to pre-diet weight loss in response to a 16hour fast, please rationale why this was tested as a predictive factor in the introduction. Weight gain was not related to the measured appetite and </w:t>
+      </w:r>
+      <w:proofErr w:type="spellStart"/>
+      <w:r>
+        <w:t>glucoregulatory</w:t>
+      </w:r>
+      <w:proofErr w:type="spellEnd"/>
+      <w:r>
+        <w:t xml:space="preserve"> hormonal factors. There are a lot of small errors and omissions in this work throughout that require attention. I found some of the figures a bit confusing and don’t understand why some figures are supplementary and others are not. </w:t>
       </w:r>
     </w:p>
     <w:p/>
@@ -93,7 +109,15 @@
         </w:numPr>
       </w:pPr>
       <w:r>
-        <w:t>Table 1 - the percentages given as fat, CHO and protein do not add up to 100% (67% for chow, 89 and 91% for CD and HFD so this leads me to believe that it is by weight with fibre missing from the calculation?</w:t>
+        <w:t xml:space="preserve">Table 1 - the percentages given as fat, CHO and protein do not add up to 100% (67% for chow, 89 and 91% for CD and HFD so this leads me to believe that it is by weight with </w:t>
+      </w:r>
+      <w:proofErr w:type="spellStart"/>
+      <w:r>
+        <w:t>fibre</w:t>
+      </w:r>
+      <w:proofErr w:type="spellEnd"/>
+      <w:r>
+        <w:t xml:space="preserve"> missing from the calculation?</w:t>
       </w:r>
     </w:p>
     <w:p>
@@ -112,7 +136,21 @@
         <w:rPr>
           <w:b/>
         </w:rPr>
-        <w:t>We checked with the vendors and we have updated Table 1 accordingly.  The percentages are given as % of calories, but maltodextran was accidentally omitted from the table.  Now that it is included, the CD and HFD amounts add up to 100% of the calories.  More details about these diets are available at the following links</w:t>
+        <w:t xml:space="preserve">We checked with the vendors and we have updated Table 1 accordingly.  The percentages are given as % of calories, but </w:t>
+      </w:r>
+      <w:proofErr w:type="spellStart"/>
+      <w:r>
+        <w:rPr>
+          <w:b/>
+        </w:rPr>
+        <w:t>maltodextran</w:t>
+      </w:r>
+      <w:proofErr w:type="spellEnd"/>
+      <w:r>
+        <w:rPr>
+          <w:b/>
+        </w:rPr>
+        <w:t xml:space="preserve"> was accidentally omitted from the table.  Now that it is included, the CD and HFD amounts add up to 100% of the calories.  More details about these diets are available at the following links</w:t>
       </w:r>
       <w:r>
         <w:rPr>
@@ -142,7 +180,21 @@
         <w:rPr>
           <w:b/>
         </w:rPr>
-        <w:t>in the Teklad diet:</w:t>
+        <w:t xml:space="preserve">in the </w:t>
+      </w:r>
+      <w:proofErr w:type="spellStart"/>
+      <w:r>
+        <w:rPr>
+          <w:b/>
+        </w:rPr>
+        <w:t>Teklad</w:t>
+      </w:r>
+      <w:proofErr w:type="spellEnd"/>
+      <w:r>
+        <w:rPr>
+          <w:b/>
+        </w:rPr>
+        <w:t xml:space="preserve"> diet:</w:t>
       </w:r>
     </w:p>
     <w:p>
@@ -165,7 +217,39 @@
           <w:b/>
           <w:color w:val="FF0000"/>
         </w:rPr>
-        <w:t>Note that there are seasonal variations in the composition of the Teklad diet, and therefore these numbers are reasonable estimates on a batch to batch basis.</w:t>
+        <w:t xml:space="preserve">Note that there are seasonal variations in the composition of the </w:t>
+      </w:r>
+      <w:proofErr w:type="spellStart"/>
+      <w:r>
+        <w:rPr>
+          <w:b/>
+          <w:color w:val="FF0000"/>
+        </w:rPr>
+        <w:t>Teklad</w:t>
+      </w:r>
+      <w:proofErr w:type="spellEnd"/>
+      <w:r>
+        <w:rPr>
+          <w:b/>
+          <w:color w:val="FF0000"/>
+        </w:rPr>
+        <w:t xml:space="preserve"> diet, and therefore these numbers are reasonable estimates on a </w:t>
+      </w:r>
+      <w:proofErr w:type="gramStart"/>
+      <w:r>
+        <w:rPr>
+          <w:b/>
+          <w:color w:val="FF0000"/>
+        </w:rPr>
+        <w:t>batch to batch</w:t>
+      </w:r>
+      <w:proofErr w:type="gramEnd"/>
+      <w:r>
+        <w:rPr>
+          <w:b/>
+          <w:color w:val="FF0000"/>
+        </w:rPr>
+        <w:t xml:space="preserve"> basis.</w:t>
       </w:r>
     </w:p>
     <w:p>
@@ -304,7 +388,15 @@
         </w:numPr>
       </w:pPr>
       <w:r>
-        <w:t>Why was a 16h fast chosen? This should be discussed, this is prolonged and likely induces some stress, could stress susceptibility be a factor related to weight gain? Can cortisol be assessed?</w:t>
+        <w:t xml:space="preserve">Why was a 16h fast chosen? This should be </w:t>
+      </w:r>
+      <w:proofErr w:type="gramStart"/>
+      <w:r>
+        <w:t>discussed,</w:t>
+      </w:r>
+      <w:proofErr w:type="gramEnd"/>
+      <w:r>
+        <w:t xml:space="preserve"> this is prolonged and likely induces some stress, could stress susceptibility be a factor related to weight gain? Can cortisol be assessed?</w:t>
       </w:r>
     </w:p>
     <w:p/>
@@ -446,6 +538,7 @@
         </w:rPr>
         <w:t xml:space="preserve">  We have addressed this </w:t>
       </w:r>
+      <w:proofErr w:type="gramStart"/>
       <w:r>
         <w:rPr>
           <w:b/>
@@ -462,7 +555,14 @@
         <w:rPr>
           <w:b/>
         </w:rPr>
-        <w:t xml:space="preserve">in </w:t>
+        <w:t>in</w:t>
+      </w:r>
+      <w:proofErr w:type="gramEnd"/>
+      <w:r>
+        <w:rPr>
+          <w:b/>
+        </w:rPr>
+        <w:t xml:space="preserve"> </w:t>
       </w:r>
       <w:r>
         <w:rPr>
@@ -606,12 +706,37 @@
           <w:color w:val="FF0000"/>
         </w:rPr>
       </w:pPr>
-      <w:r>
-        <w:rPr>
-          <w:b/>
-          <w:color w:val="FF0000"/>
-        </w:rPr>
-        <w:t xml:space="preserve">Futhermore, the fasting/refeeding responses (decreases in total ghrelin, glucagon, GLP-1 and increases with insulin) are consistent with previous data, supportive of a normal fasting response </w:t>
+      <w:proofErr w:type="spellStart"/>
+      <w:r>
+        <w:rPr>
+          <w:b/>
+          <w:color w:val="FF0000"/>
+        </w:rPr>
+        <w:t>Futhermore</w:t>
+      </w:r>
+      <w:proofErr w:type="spellEnd"/>
+      <w:r>
+        <w:rPr>
+          <w:b/>
+          <w:color w:val="FF0000"/>
+        </w:rPr>
+        <w:t>, the fasting/</w:t>
+      </w:r>
+      <w:proofErr w:type="spellStart"/>
+      <w:r>
+        <w:rPr>
+          <w:b/>
+          <w:color w:val="FF0000"/>
+        </w:rPr>
+        <w:t>refeeding</w:t>
+      </w:r>
+      <w:proofErr w:type="spellEnd"/>
+      <w:r>
+        <w:rPr>
+          <w:b/>
+          <w:color w:val="FF0000"/>
+        </w:rPr>
+        <w:t xml:space="preserve"> responses (decreases in total ghrelin, glucagon, GLP-1 and increases with insulin) are consistent with previous data, supportive of a normal fasting response </w:t>
       </w:r>
       <w:r>
         <w:rPr>
@@ -673,7 +798,23 @@
         </w:numPr>
       </w:pPr>
       <w:r>
-        <w:t>Do the investigators consider that fasting levels of gut related peptides and one refed timpoint is sufficient for proper assessment of appetite related factors? Please discuss. Please clarify the re-fed time taken in the methodology.</w:t>
+        <w:t xml:space="preserve">Do the investigators consider that fasting levels of gut related peptides and one </w:t>
+      </w:r>
+      <w:proofErr w:type="spellStart"/>
+      <w:r>
+        <w:t>refed</w:t>
+      </w:r>
+      <w:proofErr w:type="spellEnd"/>
+      <w:r>
+        <w:t xml:space="preserve"> </w:t>
+      </w:r>
+      <w:proofErr w:type="spellStart"/>
+      <w:r>
+        <w:t>timpoint</w:t>
+      </w:r>
+      <w:proofErr w:type="spellEnd"/>
+      <w:r>
+        <w:t xml:space="preserve"> is sufficient for proper assessment of appetite related factors? Please discuss. Please clarify the re-fed time taken in the methodology.</w:t>
       </w:r>
     </w:p>
     <w:p/>
@@ -683,11 +824,19 @@
           <w:b/>
         </w:rPr>
       </w:pPr>
-      <w:r>
-        <w:rPr>
-          <w:b/>
-        </w:rPr>
-        <w:t>Refeeding was performed for 6h in these animals, as cla</w:t>
+      <w:proofErr w:type="spellStart"/>
+      <w:r>
+        <w:rPr>
+          <w:b/>
+        </w:rPr>
+        <w:t>Refeeding</w:t>
+      </w:r>
+      <w:proofErr w:type="spellEnd"/>
+      <w:r>
+        <w:rPr>
+          <w:b/>
+        </w:rPr>
+        <w:t xml:space="preserve"> was performed for 6h in these animals, as cla</w:t>
       </w:r>
       <w:r>
         <w:rPr>
@@ -772,7 +921,21 @@
         <w:rPr>
           <w:b/>
         </w:rPr>
-        <w:t xml:space="preserve">d significant elevations in fasting ghrein and </w:t>
+        <w:t xml:space="preserve">d significant elevations in fasting </w:t>
+      </w:r>
+      <w:proofErr w:type="spellStart"/>
+      <w:r>
+        <w:rPr>
+          <w:b/>
+        </w:rPr>
+        <w:t>ghrein</w:t>
+      </w:r>
+      <w:proofErr w:type="spellEnd"/>
+      <w:r>
+        <w:rPr>
+          <w:b/>
+        </w:rPr>
+        <w:t xml:space="preserve"> and </w:t>
       </w:r>
       <w:r>
         <w:rPr>
@@ -784,7 +947,33 @@
         <w:rPr>
           <w:b/>
         </w:rPr>
-        <w:t>, and a modest elevation of GLP-1 between fasted and refed groups (see Supplementary Figure 2A), a thorough examination of the kinetics of these changes was not performed, and is beyond the scope of this study.  These markers do however provide a context to the extent of fasting and re-feeding responses observed in Figure 3.  This is mentioned in the results section</w:t>
+        <w:t xml:space="preserve">, and a modest elevation of GLP-1 between fasted and </w:t>
+      </w:r>
+      <w:proofErr w:type="spellStart"/>
+      <w:r>
+        <w:rPr>
+          <w:b/>
+        </w:rPr>
+        <w:t>refed</w:t>
+      </w:r>
+      <w:proofErr w:type="spellEnd"/>
+      <w:r>
+        <w:rPr>
+          <w:b/>
+        </w:rPr>
+        <w:t xml:space="preserve"> groups (see Supplementary Figure 2A), a thorough examination of the kinetics of these changes was not performed, and is beyond the scope of this study.  These markers do however provide a context to the extent of fasting and re-feedin</w:t>
+      </w:r>
+      <w:r>
+        <w:rPr>
+          <w:b/>
+        </w:rPr>
+        <w:t>g responses observed in Figure 2 (formerly Figure 3)</w:t>
+      </w:r>
+      <w:r>
+        <w:rPr>
+          <w:b/>
+        </w:rPr>
+        <w:t>.  This is mentioned in the results section</w:t>
       </w:r>
       <w:r>
         <w:rPr>
@@ -1067,7 +1256,7 @@
                                     </pic:cNvPicPr>
                                   </pic:nvPicPr>
                                   <pic:blipFill>
-                                    <a:blip r:embed="rId6">
+                                    <a:blip r:embed="rId7">
                                       <a:extLst>
                                         <a:ext uri="{28A0092B-C50C-407E-A947-70E740481C1C}">
                                           <a14:useLocalDpi xmlns:a14="http://schemas.microsoft.com/office/drawing/2010/main" val="0"/>
@@ -1176,6 +1365,12 @@
         </w:rPr>
         <w:t xml:space="preserve">in Figure 1 of this response.  </w:t>
       </w:r>
+      <w:r>
+        <w:rPr>
+          <w:b/>
+        </w:rPr>
+        <w:t xml:space="preserve">  </w:t>
+      </w:r>
     </w:p>
     <w:p>
       <w:pPr>
@@ -1198,7 +1393,31 @@
         <w:rPr>
           <w:b/>
         </w:rPr>
-        <w:t>This re-analysis has completely altered our interpretation of the altered variance.  It is possible that one of these facilities is an outlier, and that there either is or is not increase variance in HFD-fed animals, but without repeating this at several other animal facilities we can not make any conclusive statements.  As such we have removed Figure 1 from this paper, and any reference to the increase variation with high fat diet as we are not confident in these effects.  We profusely thank the reviewer for his</w:t>
+        <w:t xml:space="preserve">This re-analysis has our interpretation of the altered variance.  It is possible that one of these facilities is an outlier, and that there either is or is not increase variance in HFD-fed animals, but without repeating this at several other animal facilities we can not make any conclusive statements.  </w:t>
+      </w:r>
+      <w:r>
+        <w:rPr>
+          <w:b/>
+        </w:rPr>
+        <w:t xml:space="preserve">We informally discussed this with several colleagues who have also done high fat diet treatment, and found that while there is some location-to-location variance, the enhanced variance present in cohorts 1 and 2 was especially high at the University of Michigan facility.  As </w:t>
+      </w:r>
+      <w:r>
+        <w:rPr>
+          <w:b/>
+        </w:rPr>
+        <w:t>such we have removed</w:t>
+      </w:r>
+      <w:r>
+        <w:rPr>
+          <w:b/>
+        </w:rPr>
+        <w:t xml:space="preserve"> what was</w:t>
+      </w:r>
+      <w:r>
+        <w:rPr>
+          <w:b/>
+        </w:rPr>
+        <w:t xml:space="preserve"> Figure 1 from this paper, and any reference to the increase variation with high fat diet as we are not confident in these effects.  We profusely thank the reviewer for his</w:t>
       </w:r>
       <w:r>
         <w:rPr>
@@ -1234,10 +1453,54 @@
         <w:rPr>
           <w:b/>
         </w:rPr>
-        <w:t>Notably, there is quite strong consistency between cohorts 3 and 4.  The effects of fasting includes cohorts 3 +4, and the effects of hormonal predictability is only cohort 4.   The only other figure which combines these locations is the new Figure 1, and we have examined the fasting response at a cohort-level.  This is shown below:</w:t>
-      </w:r>
-      <w:bookmarkStart w:id="0" w:name="_GoBack"/>
-      <w:bookmarkEnd w:id="0"/>
+        <w:t>Notably, there is quite strong consistency between cohorts 3 and 4</w:t>
+      </w:r>
+      <w:r>
+        <w:rPr>
+          <w:b/>
+        </w:rPr>
+        <w:t xml:space="preserve">.  In any case, to be careful, we re-examined all other figures in which multiple cohorts were </w:t>
+      </w:r>
+      <w:commentRangeStart w:id="0"/>
+      <w:r>
+        <w:rPr>
+          <w:b/>
+        </w:rPr>
+        <w:t>combined</w:t>
+      </w:r>
+      <w:commentRangeEnd w:id="0"/>
+      <w:r>
+        <w:rPr>
+          <w:rStyle w:val="CommentReference"/>
+        </w:rPr>
+        <w:commentReference w:id="0"/>
+      </w:r>
+      <w:r>
+        <w:rPr>
+          <w:b/>
+        </w:rPr>
+        <w:t xml:space="preserve">.  </w:t>
+      </w:r>
+      <w:r>
+        <w:rPr>
+          <w:b/>
+        </w:rPr>
+        <w:t xml:space="preserve">The only other </w:t>
+      </w:r>
+      <w:proofErr w:type="gramStart"/>
+      <w:r>
+        <w:rPr>
+          <w:b/>
+        </w:rPr>
+        <w:t>figure which combines these locations</w:t>
+      </w:r>
+      <w:proofErr w:type="gramEnd"/>
+      <w:r>
+        <w:rPr>
+          <w:b/>
+        </w:rPr>
+        <w:t xml:space="preserve"> is the new Figure 1, and we have examined the fasting response at a cohort-level.  This is shown below:</w:t>
+      </w:r>
     </w:p>
     <w:p>
       <w:pPr>
@@ -1289,7 +1552,25 @@
         <w:rPr>
           <w:b/>
         </w:rPr>
-        <w:t>Furthermore, we checked the data in Figure 2C</w:t>
+        <w:t>Furthermore,</w:t>
+      </w:r>
+      <w:r>
+        <w:rPr>
+          <w:b/>
+        </w:rPr>
+        <w:t xml:space="preserve"> we checked the data in Figure 1</w:t>
+      </w:r>
+      <w:r>
+        <w:rPr>
+          <w:b/>
+        </w:rPr>
+        <w:t>C</w:t>
+      </w:r>
+      <w:r>
+        <w:rPr>
+          <w:b/>
+        </w:rPr>
+        <w:t xml:space="preserve"> (formerly 2C)</w:t>
       </w:r>
       <w:r>
         <w:rPr>
@@ -1321,7 +1602,21 @@
           <w:b/>
           <w:color w:val="FF0000"/>
         </w:rPr>
-        <w:t>We observed no significant correlation between pre-diet hormone levels and either percent or absolute weight gain in both HFD and CD fed mice (Figure 2C and Table 2).</w:t>
+        <w:t>We observed no significant correlation between pre-diet hormone levels and either percent or absolute weight gain in bo</w:t>
+      </w:r>
+      <w:r>
+        <w:rPr>
+          <w:b/>
+          <w:color w:val="FF0000"/>
+        </w:rPr>
+        <w:t>th HFD and CD fed mice (Figure 1</w:t>
+      </w:r>
+      <w:r>
+        <w:rPr>
+          <w:b/>
+          <w:color w:val="FF0000"/>
+        </w:rPr>
+        <w:t>C and Table 2).</w:t>
       </w:r>
     </w:p>
     <w:p>
@@ -1382,7 +1677,19 @@
         <w:rPr>
           <w:b/>
         </w:rPr>
-        <w:t>Finally, as noted below in comment #12, we examined weight gain and fasting response in grams rather than in percent for the data presented in Figure 4.</w:t>
+        <w:t>Finally, as noted below in comment #12, we examined weight gain and fasting response in grams rather than in percent fo</w:t>
+      </w:r>
+      <w:r>
+        <w:rPr>
+          <w:b/>
+        </w:rPr>
+        <w:t>r the data presented in Figure 3 (formerly Figure 4)</w:t>
+      </w:r>
+      <w:r>
+        <w:rPr>
+          <w:b/>
+        </w:rPr>
+        <w:t>.</w:t>
       </w:r>
     </w:p>
     <w:p>
@@ -1495,7 +1802,7 @@
                                           </pic:cNvPicPr>
                                         </pic:nvPicPr>
                                         <pic:blipFill>
-                                          <a:blip r:embed="rId7">
+                                          <a:blip r:embed="rId9">
                                             <a:extLst>
                                               <a:ext uri="{28A0092B-C50C-407E-A947-70E740481C1C}">
                                                 <a14:useLocalDpi xmlns:a14="http://schemas.microsoft.com/office/drawing/2010/main" val="0"/>
@@ -1601,7 +1908,7 @@
                                     </pic:cNvPicPr>
                                   </pic:nvPicPr>
                                   <pic:blipFill>
-                                    <a:blip r:embed="rId7">
+                                    <a:blip r:embed="rId10">
                                       <a:extLst>
                                         <a:ext uri="{28A0092B-C50C-407E-A947-70E740481C1C}">
                                           <a14:useLocalDpi xmlns:a14="http://schemas.microsoft.com/office/drawing/2010/main" val="0"/>
@@ -1699,7 +2006,25 @@
         <w:rPr>
           <w:b/>
         </w:rPr>
-        <w:t>~215 day old cohort shown in Figure 3A</w:t>
+        <w:t xml:space="preserve">~215 </w:t>
+      </w:r>
+      <w:r>
+        <w:rPr>
+          <w:b/>
+        </w:rPr>
+        <w:t>day old cohort shown in Figure 2</w:t>
+      </w:r>
+      <w:r>
+        <w:rPr>
+          <w:b/>
+        </w:rPr>
+        <w:t>A</w:t>
+      </w:r>
+      <w:r>
+        <w:rPr>
+          <w:b/>
+        </w:rPr>
+        <w:t xml:space="preserve"> (formerly 3A)</w:t>
       </w:r>
       <w:r>
         <w:rPr>
@@ -1752,7 +2077,21 @@
           <w:b/>
           <w:color w:val="FF0000"/>
         </w:rPr>
-        <w:t>For the ~215 day old mouse cohort shown in Figure 3A, these mice were maintained on NCD for a longer duration than other cohorts, before fasting responses were measured.</w:t>
+        <w:t>For the ~215 day old mouse cohort s</w:t>
+      </w:r>
+      <w:r>
+        <w:rPr>
+          <w:b/>
+          <w:color w:val="FF0000"/>
+        </w:rPr>
+        <w:t>hown in Figure 2</w:t>
+      </w:r>
+      <w:r>
+        <w:rPr>
+          <w:b/>
+          <w:color w:val="FF0000"/>
+        </w:rPr>
+        <w:t>A, these mice were maintained on NCD for a longer duration than other cohorts, before fasting responses were measured.</w:t>
       </w:r>
     </w:p>
     <w:p>
@@ -1772,8 +2111,21 @@
           <w:numId w:val="2"/>
         </w:numPr>
       </w:pPr>
-      <w:r>
-        <w:t xml:space="preserve">There were also 2 outliers, did results include these individuals? </w:t>
+      <w:proofErr w:type="gramStart"/>
+      <w:r>
+        <w:t>There were also 2 outliers</w:t>
+      </w:r>
+      <w:proofErr w:type="gramEnd"/>
+      <w:r>
+        <w:t xml:space="preserve">, </w:t>
+      </w:r>
+      <w:proofErr w:type="gramStart"/>
+      <w:r>
+        <w:t>did results include these individuals</w:t>
+      </w:r>
+      <w:proofErr w:type="gramEnd"/>
+      <w:r>
+        <w:t xml:space="preserve">? </w:t>
       </w:r>
     </w:p>
     <w:p>
@@ -2022,7 +2374,19 @@
         <w:rPr>
           <w:b/>
         </w:rPr>
-        <w:t>We disagree, our findings show that fasting responses at ~10 weeks of age are quite predictive of weight gain, but that the fasting response of a mouse is not stable over time.  This figure is essential to this point as noted in the discussion section:</w:t>
+        <w:t>We disagree, our findings show that fasting responses at ~10 weeks of age are quite predictive of weight gain, but that the fasting response of a mouse is not</w:t>
+      </w:r>
+      <w:r>
+        <w:rPr>
+          <w:b/>
+        </w:rPr>
+        <w:t xml:space="preserve"> stable over time.  This figure (now 2B, formerly 3B) </w:t>
+      </w:r>
+      <w:r>
+        <w:rPr>
+          <w:b/>
+        </w:rPr>
+        <w:t>is essential to this point as noted in the discussion section:</w:t>
       </w:r>
     </w:p>
     <w:p>
@@ -2045,7 +2409,21 @@
           <w:b/>
           <w:color w:val="FF0000"/>
         </w:rPr>
-        <w:t xml:space="preserve">Of note it is interesting that fasting responses themselves are not stable throughout life on a per mouse basis (see Figure 3B).  This suggests that either the fasting response is not causative of weight gain directly, or is only causal during a younger age. These data are consistent with reports that among adult human populations, basal metabolic rate is not reduced in obese individuals </w:t>
+        <w:t>Of note it is interesting that fasting responses themselves are not stable throughout life on</w:t>
+      </w:r>
+      <w:r>
+        <w:rPr>
+          <w:b/>
+          <w:color w:val="FF0000"/>
+        </w:rPr>
+        <w:t xml:space="preserve"> a per mouse basis (see Figure 2</w:t>
+      </w:r>
+      <w:r>
+        <w:rPr>
+          <w:b/>
+          <w:color w:val="FF0000"/>
+        </w:rPr>
+        <w:t xml:space="preserve">B).  This suggests that either the fasting response is not causative of weight gain directly, or is only causal during a younger age. These data are consistent with reports that among adult human populations, basal metabolic rate is not reduced in obese individuals </w:t>
       </w:r>
       <w:r>
         <w:rPr>
@@ -2915,7 +3293,14 @@
           <w:b/>
           <w:color w:val="FF0000"/>
         </w:rPr>
-        <w:t>(Figure 4).  We found a strong negative correlation between percent weight gain and relative fasting response (Rho=-0.61, Rho</w:t>
+        <w:t>(Figure 3</w:t>
+      </w:r>
+      <w:r>
+        <w:rPr>
+          <w:b/>
+          <w:color w:val="FF0000"/>
+        </w:rPr>
+        <w:t>).  We found a strong negative correlation between percent weight gain and relative fasting response (Rho=-0.61, Rho</w:t>
       </w:r>
       <w:r>
         <w:rPr>
@@ -2988,7 +3373,21 @@
           <w:b/>
           <w:color w:val="FF0000"/>
         </w:rPr>
-        <w:t xml:space="preserve"> between both relative and absolute fasting responses and relative and absolute weight gain during HFD (p&lt;0.03 and Rho &lt; -0.33 for all comparisons). These data show that mice which resisted weight loss during the pre-diet 16 hour fast were far more susceptible to weight gain while on the experimental diet, and that this factor predicted weight gain much more comprehensively than hormonal factors, or pre-diet weight (Table 2 and Figure 4).</w:t>
+        <w:t xml:space="preserve"> between both relative and absolute fasting responses and relative and absolute weight gain during HFD (p&lt;0.03 and Rho &lt; -0.33 for all comparisons). These data show that mice which resisted weight loss during the pre-diet 16 hour fast were far more susceptible to weight gain while on the experimental diet, and that this factor predicted weight gain much more comprehensively than hormonal factors, or pre-d</w:t>
+      </w:r>
+      <w:r>
+        <w:rPr>
+          <w:b/>
+          <w:color w:val="FF0000"/>
+        </w:rPr>
+        <w:t>iet weight (Table 2 and Figure 3</w:t>
+      </w:r>
+      <w:r>
+        <w:rPr>
+          <w:b/>
+          <w:color w:val="FF0000"/>
+        </w:rPr>
+        <w:t>).</w:t>
       </w:r>
       <w:r>
         <w:rPr>
@@ -3015,7 +3414,15 @@
         </w:numPr>
       </w:pPr>
       <w:r>
-        <w:t>Please be consistent with terminology utilising NCD or “chow”</w:t>
+        <w:t xml:space="preserve">Please be consistent with terminology </w:t>
+      </w:r>
+      <w:proofErr w:type="spellStart"/>
+      <w:r>
+        <w:t>utilising</w:t>
+      </w:r>
+      <w:proofErr w:type="spellEnd"/>
+      <w:r>
+        <w:t xml:space="preserve"> NCD or “chow”</w:t>
       </w:r>
     </w:p>
     <w:p>
@@ -3080,7 +3487,21 @@
         <w:rPr>
           <w:b/>
         </w:rPr>
-        <w:t>This has been fixed, we thank the reviewer for noticing this error</w:t>
+        <w:t xml:space="preserve">This has been </w:t>
+      </w:r>
+      <w:proofErr w:type="gramStart"/>
+      <w:r>
+        <w:rPr>
+          <w:b/>
+        </w:rPr>
+        <w:t>fixed,</w:t>
+      </w:r>
+      <w:proofErr w:type="gramEnd"/>
+      <w:r>
+        <w:rPr>
+          <w:b/>
+        </w:rPr>
+        <w:t xml:space="preserve"> we thank the reviewer for noticing this error</w:t>
       </w:r>
       <w:r>
         <w:rPr>
@@ -3191,7 +3612,7 @@
                                           </pic:cNvPicPr>
                                         </pic:nvPicPr>
                                         <pic:blipFill>
-                                          <a:blip r:embed="rId8">
+                                          <a:blip r:embed="rId11">
                                             <a:extLst>
                                               <a:ext uri="{28A0092B-C50C-407E-A947-70E740481C1C}">
                                                 <a14:useLocalDpi xmlns:a14="http://schemas.microsoft.com/office/drawing/2010/main" val="0"/>
@@ -3300,7 +3721,7 @@
                                     </pic:cNvPicPr>
                                   </pic:nvPicPr>
                                   <pic:blipFill>
-                                    <a:blip r:embed="rId9">
+                                    <a:blip r:embed="rId12">
                                       <a:extLst>
                                         <a:ext uri="{28A0092B-C50C-407E-A947-70E740481C1C}">
                                           <a14:useLocalDpi xmlns:a14="http://schemas.microsoft.com/office/drawing/2010/main" val="0"/>
@@ -3365,8 +3786,13 @@
           <w:numId w:val="2"/>
         </w:numPr>
       </w:pPr>
-      <w:r>
-        <w:t xml:space="preserve">Figures 2 is not significant and could be removed. </w:t>
+      <w:proofErr w:type="gramStart"/>
+      <w:r>
+        <w:t>Figures 2 is</w:t>
+      </w:r>
+      <w:proofErr w:type="gramEnd"/>
+      <w:r>
+        <w:t xml:space="preserve"> not significant and could be removed. </w:t>
       </w:r>
     </w:p>
     <w:p>
@@ -3444,7 +3870,21 @@
           <w:b/>
           <w:color w:val="FF0000"/>
         </w:rPr>
-        <w:t xml:space="preserve">Due to the dramatically different fasting responses observed in NCD mice compared with CD mice (See Figure 3C and E) we only </w:t>
+        <w:t>Due to the dramatically different fasting responses observed in NCD mice com</w:t>
+      </w:r>
+      <w:r>
+        <w:rPr>
+          <w:b/>
+          <w:color w:val="FF0000"/>
+        </w:rPr>
+        <w:t>pared with CD mice (See Figure 2</w:t>
+      </w:r>
+      <w:r>
+        <w:rPr>
+          <w:b/>
+          <w:color w:val="FF0000"/>
+        </w:rPr>
+        <w:t xml:space="preserve">C and E) we only </w:t>
       </w:r>
       <w:r>
         <w:rPr>
@@ -3536,7 +3976,71 @@
           <w:b/>
           <w:color w:val="FF0000"/>
         </w:rPr>
-        <w:t xml:space="preserve">Significant differences of were detected between several hormones (resistin, total ghrelin, GLP-1 and leptin) as well as fasting glucose levels between these diets.  These are consistent with previous reports of HFD induced changes relative to NCD diets for resistin and leptin </w:t>
+        <w:t>Significant differences of were detected between several hormones (</w:t>
+      </w:r>
+      <w:proofErr w:type="spellStart"/>
+      <w:r>
+        <w:rPr>
+          <w:b/>
+          <w:color w:val="FF0000"/>
+        </w:rPr>
+        <w:t>resistin</w:t>
+      </w:r>
+      <w:proofErr w:type="spellEnd"/>
+      <w:r>
+        <w:rPr>
+          <w:b/>
+          <w:color w:val="FF0000"/>
+        </w:rPr>
+        <w:t xml:space="preserve">, total ghrelin, GLP-1 and </w:t>
+      </w:r>
+      <w:proofErr w:type="spellStart"/>
+      <w:r>
+        <w:rPr>
+          <w:b/>
+          <w:color w:val="FF0000"/>
+        </w:rPr>
+        <w:t>leptin</w:t>
+      </w:r>
+      <w:proofErr w:type="spellEnd"/>
+      <w:r>
+        <w:rPr>
+          <w:b/>
+          <w:color w:val="FF0000"/>
+        </w:rPr>
+        <w:t xml:space="preserve">) as well as fasting glucose levels between these diets.  These are consistent with previous reports of HFD induced changes relative to NCD diets for </w:t>
+      </w:r>
+      <w:proofErr w:type="spellStart"/>
+      <w:r>
+        <w:rPr>
+          <w:b/>
+          <w:color w:val="FF0000"/>
+        </w:rPr>
+        <w:t>resistin</w:t>
+      </w:r>
+      <w:proofErr w:type="spellEnd"/>
+      <w:r>
+        <w:rPr>
+          <w:b/>
+          <w:color w:val="FF0000"/>
+        </w:rPr>
+        <w:t xml:space="preserve"> and </w:t>
+      </w:r>
+      <w:proofErr w:type="spellStart"/>
+      <w:r>
+        <w:rPr>
+          <w:b/>
+          <w:color w:val="FF0000"/>
+        </w:rPr>
+        <w:t>leptin</w:t>
+      </w:r>
+      <w:proofErr w:type="spellEnd"/>
+      <w:r>
+        <w:rPr>
+          <w:b/>
+          <w:color w:val="FF0000"/>
+        </w:rPr>
+        <w:t xml:space="preserve"> </w:t>
       </w:r>
       <w:r>
         <w:rPr>
@@ -3608,7 +4112,21 @@
         <w:rPr>
           <w:b/>
         </w:rPr>
-        <w:t>Although, it was not specified which results are not novel or which results are not supported by the authors, we believe that these very likely overlap with some of the comments and clarifications suggested by reviewer #1.  This is especially true for reviewer 1’s comments 1, 3 and 7</w:t>
+        <w:t xml:space="preserve">Although, it was not specified which results are not novel or which results </w:t>
+      </w:r>
+      <w:proofErr w:type="gramStart"/>
+      <w:r>
+        <w:rPr>
+          <w:b/>
+        </w:rPr>
+        <w:t>are not supported by the authors</w:t>
+      </w:r>
+      <w:proofErr w:type="gramEnd"/>
+      <w:r>
+        <w:rPr>
+          <w:b/>
+        </w:rPr>
+        <w:t>, we believe that these very likely overlap with some of the comments and clarifications suggested by reviewer #1.  This is especially true for reviewer 1’s comments 1, 3 and 7</w:t>
       </w:r>
       <w:r>
         <w:rPr>
@@ -3637,9 +4155,17 @@
         </w:rPr>
       </w:pPr>
       <w:r>
-        <w:t xml:space="preserve">I saw this paper published on biorxiv already. </w:t>
-      </w:r>
-      <w:hyperlink r:id="rId10" w:history="1">
+        <w:t xml:space="preserve">I saw this paper published on </w:t>
+      </w:r>
+      <w:proofErr w:type="spellStart"/>
+      <w:r>
+        <w:t>biorxiv</w:t>
+      </w:r>
+      <w:proofErr w:type="spellEnd"/>
+      <w:r>
+        <w:t xml:space="preserve"> already. </w:t>
+      </w:r>
+      <w:hyperlink r:id="rId13" w:history="1">
         <w:r>
           <w:rPr>
             <w:rStyle w:val="Hyperlink"/>
@@ -3666,7 +4192,21 @@
         <w:rPr>
           <w:b/>
         </w:rPr>
-        <w:t xml:space="preserve">, there is a quite simple explanation.  Biorxiv is a pre-print server where publications under </w:t>
+        <w:t xml:space="preserve">, there is a quite simple explanation.  </w:t>
+      </w:r>
+      <w:proofErr w:type="spellStart"/>
+      <w:r>
+        <w:rPr>
+          <w:b/>
+        </w:rPr>
+        <w:t>Biorxiv</w:t>
+      </w:r>
+      <w:proofErr w:type="spellEnd"/>
+      <w:r>
+        <w:rPr>
+          <w:b/>
+        </w:rPr>
+        <w:t xml:space="preserve"> is a pre-print server where publications under </w:t>
       </w:r>
       <w:r>
         <w:rPr>
@@ -3806,9 +4346,23 @@
         <w:rPr>
           <w:b/>
         </w:rPr>
-        <w:t>Based on data obtained from the SHERPA/RoMEO database (</w:t>
-      </w:r>
-      <w:hyperlink r:id="rId11" w:history="1">
+        <w:t>Based on data obtained from the SHERPA/</w:t>
+      </w:r>
+      <w:proofErr w:type="spellStart"/>
+      <w:r>
+        <w:rPr>
+          <w:b/>
+        </w:rPr>
+        <w:t>RoMEO</w:t>
+      </w:r>
+      <w:proofErr w:type="spellEnd"/>
+      <w:r>
+        <w:rPr>
+          <w:b/>
+        </w:rPr>
+        <w:t xml:space="preserve"> database (</w:t>
+      </w:r>
+      <w:hyperlink r:id="rId14" w:history="1">
         <w:r>
           <w:rPr>
             <w:rStyle w:val="Hyperlink"/>
@@ -3877,13 +4431,41 @@
         <w:rPr>
           <w:b/>
         </w:rPr>
-        <w:t xml:space="preserve">Based on a suggestion of someone who read the article on biorxiv, we tested the assumption that the pre-diet hormones and </w:t>
-      </w:r>
-      <w:r>
-        <w:rPr>
-          <w:b/>
-        </w:rPr>
-        <w:t xml:space="preserve">body weight gain (both absolute and percent) fit a normal distribution.  We did this via a Shapiro-Wilk test, and determined that the data were not normally distributed.  Therefore rather than use Pearson’s R to calculate correlations we used Spearman’s Rank Order test, which does not presume normality between covariates.  This </w:t>
+        <w:t xml:space="preserve">Based on a suggestion of someone who read the article on </w:t>
+      </w:r>
+      <w:proofErr w:type="spellStart"/>
+      <w:r>
+        <w:rPr>
+          <w:b/>
+        </w:rPr>
+        <w:t>biorxiv</w:t>
+      </w:r>
+      <w:proofErr w:type="spellEnd"/>
+      <w:r>
+        <w:rPr>
+          <w:b/>
+        </w:rPr>
+        <w:t xml:space="preserve">, we tested the assumption that the pre-diet hormones and </w:t>
+      </w:r>
+      <w:r>
+        <w:rPr>
+          <w:b/>
+        </w:rPr>
+        <w:t>body weight gain (both absolute and percent) fit a normal distribution.  We did this via a Shapiro-</w:t>
+      </w:r>
+      <w:proofErr w:type="spellStart"/>
+      <w:r>
+        <w:rPr>
+          <w:b/>
+        </w:rPr>
+        <w:t>Wilk</w:t>
+      </w:r>
+      <w:proofErr w:type="spellEnd"/>
+      <w:r>
+        <w:rPr>
+          <w:b/>
+        </w:rPr>
+        <w:t xml:space="preserve"> test, and determined that the data were not normally distributed.  Therefore rather than use Pearson’s R to calculate correlations we used Spearman’s Rank Order test, which does not presume normality between covariates.  This </w:t>
       </w:r>
       <w:r>
         <w:rPr>
@@ -3913,13 +4495,15 @@
         <w:rPr>
           <w:b/>
         </w:rPr>
-        <w:t xml:space="preserve"> 3</w:t>
-      </w:r>
-      <w:r>
-        <w:rPr>
-          <w:b/>
-        </w:rPr>
-        <w:t xml:space="preserve"> and 4.  These changes are described </w:t>
+        <w:t xml:space="preserve"> 2 and 3 (formerly 3 and 4)</w:t>
+      </w:r>
+      <w:bookmarkStart w:id="1" w:name="_GoBack"/>
+      <w:bookmarkEnd w:id="1"/>
+      <w:r>
+        <w:rPr>
+          <w:b/>
+        </w:rPr>
+        <w:t xml:space="preserve">.  These changes are described </w:t>
       </w:r>
       <w:r>
         <w:rPr>
@@ -3939,7 +4523,23 @@
           <w:b/>
           <w:color w:val="FF0000"/>
         </w:rPr>
-        <w:t xml:space="preserve">Correlations were determined using Spearman’s rho after testing whether the covariates were normally distributed (Shapiro-Wilk test p&lt;0.05).  </w:t>
+        <w:t>Correlations were determined using Spearman’s rho after testing whether the covariates were normally distributed (Shapiro-</w:t>
+      </w:r>
+      <w:proofErr w:type="spellStart"/>
+      <w:r>
+        <w:rPr>
+          <w:b/>
+          <w:color w:val="FF0000"/>
+        </w:rPr>
+        <w:t>Wilk</w:t>
+      </w:r>
+      <w:proofErr w:type="spellEnd"/>
+      <w:r>
+        <w:rPr>
+          <w:b/>
+          <w:color w:val="FF0000"/>
+        </w:rPr>
+        <w:t xml:space="preserve"> test p&lt;0.05).  </w:t>
       </w:r>
     </w:p>
     <w:p>
@@ -4711,6 +5311,27 @@
     </w:sectPr>
   </w:body>
 </w:document>
+</file>
+
+<file path=word/comments.xml><?xml version="1.0" encoding="utf-8"?>
+<w:comments xmlns:wpc="http://schemas.microsoft.com/office/word/2010/wordprocessingCanvas" xmlns:mo="http://schemas.microsoft.com/office/mac/office/2008/main" xmlns:mc="http://schemas.openxmlformats.org/markup-compatibility/2006" xmlns:mv="urn:schemas-microsoft-com:mac:vml" xmlns:o="urn:schemas-microsoft-com:office:office" xmlns:r="http://schemas.openxmlformats.org/officeDocument/2006/relationships" xmlns:m="http://schemas.openxmlformats.org/officeDocument/2006/math" xmlns:v="urn:schemas-microsoft-com:vml" xmlns:wp14="http://schemas.microsoft.com/office/word/2010/wordprocessingDrawing" xmlns:wp="http://schemas.openxmlformats.org/drawingml/2006/wordprocessingDrawing" xmlns:w10="urn:schemas-microsoft-com:office:word" xmlns:w="http://schemas.openxmlformats.org/wordprocessingml/2006/main" xmlns:w14="http://schemas.microsoft.com/office/word/2010/wordml" xmlns:wpg="http://schemas.microsoft.com/office/word/2010/wordprocessingGroup" xmlns:wpi="http://schemas.microsoft.com/office/word/2010/wordprocessingInk" xmlns:wne="http://schemas.microsoft.com/office/word/2006/wordml" xmlns:wps="http://schemas.microsoft.com/office/word/2010/wordprocessingShape" mc:Ignorable="w14 wp14">
+  <w:comment w:id="0" w:author="Dave Bridges" w:date="2014-06-16T09:13:00Z" w:initials="DB">
+    <w:p>
+      <w:pPr>
+        <w:pStyle w:val="CommentText"/>
+      </w:pPr>
+      <w:r>
+        <w:rPr>
+          <w:rStyle w:val="CommentReference"/>
+        </w:rPr>
+        <w:annotationRef/>
+      </w:r>
+      <w:r>
+        <w:t>Do this</w:t>
+      </w:r>
+    </w:p>
+  </w:comment>
+</w:comments>
 </file>
 
 <file path=word/numbering.xml><?xml version="1.0" encoding="utf-8"?>

</xml_diff>

<commit_message>
Addressed cross-cohort variability for Figure 3.  Part of issue #30
</commit_message>
<xml_diff>
--- a/publications/reviews/JOBE_Response.docx
+++ b/publications/reviews/JOBE_Response.docx
@@ -1018,57 +1018,6 @@
         </w:numPr>
       </w:pPr>
       <w:r>
-        <w:t xml:space="preserve">I am confused between cohorts 3-6 given in Figure S1 and Cohorts 1-4 in the text please reconcile. </w:t>
-      </w:r>
-    </w:p>
-    <w:p>
-      <w:pPr>
-        <w:pStyle w:val="ListParagraph"/>
-        <w:ind w:left="360"/>
-      </w:pPr>
-    </w:p>
-    <w:p>
-      <w:pPr>
-        <w:pStyle w:val="ListParagraph"/>
-        <w:ind w:left="0"/>
-        <w:rPr>
-          <w:b/>
-        </w:rPr>
-      </w:pPr>
-      <w:r>
-        <w:rPr>
-          <w:b/>
-        </w:rPr>
-        <w:t>This was a labeling error and has been fixed</w:t>
-      </w:r>
-      <w:r>
-        <w:rPr>
-          <w:b/>
-        </w:rPr>
-        <w:t xml:space="preserve"> in both the manuscript and Figure S1</w:t>
-      </w:r>
-      <w:r>
-        <w:rPr>
-          <w:b/>
-        </w:rPr>
-        <w:t>.</w:t>
-      </w:r>
-      <w:r>
-        <w:rPr>
-          <w:b/>
-        </w:rPr>
-        <w:t xml:space="preserve"> </w:t>
-      </w:r>
-    </w:p>
-    <w:p>
-      <w:pPr>
-        <w:pStyle w:val="ListParagraph"/>
-        <w:ind w:left="360"/>
-        <w:rPr>
-          <w:b/>
-        </w:rPr>
-      </w:pPr>
-      <w:r>
         <w:rPr>
           <w:b/>
           <w:noProof/>
@@ -1076,15 +1025,15 @@
         <mc:AlternateContent>
           <mc:Choice Requires="wps">
             <w:drawing>
-              <wp:anchor distT="0" distB="0" distL="114300" distR="114300" simplePos="0" relativeHeight="251661312" behindDoc="0" locked="0" layoutInCell="1" allowOverlap="1" wp14:anchorId="18D918DC" wp14:editId="10BEEF64">
+              <wp:anchor distT="0" distB="0" distL="114300" distR="114300" simplePos="0" relativeHeight="251661312" behindDoc="0" locked="0" layoutInCell="1" allowOverlap="1" wp14:anchorId="18D918DC" wp14:editId="543EDEAB">
                 <wp:simplePos x="0" y="0"/>
                 <wp:positionH relativeFrom="column">
                   <wp:posOffset>2057400</wp:posOffset>
                 </wp:positionH>
                 <wp:positionV relativeFrom="paragraph">
-                  <wp:posOffset>84455</wp:posOffset>
+                  <wp:posOffset>291465</wp:posOffset>
                 </wp:positionV>
-                <wp:extent cx="3657600" cy="4572000"/>
+                <wp:extent cx="3657600" cy="5257800"/>
                 <wp:effectExtent l="0" t="0" r="0" b="0"/>
                 <wp:wrapSquare wrapText="bothSides"/>
                 <wp:docPr id="3" name="Text Box 3"/>
@@ -1096,7 +1045,7 @@
                       <wps:spPr>
                         <a:xfrm>
                           <a:off x="0" y="0"/>
-                          <a:ext cx="3657600" cy="4572000"/>
+                          <a:ext cx="3657600" cy="5257800"/>
                         </a:xfrm>
                         <a:prstGeom prst="rect">
                           <a:avLst/>
@@ -1230,7 +1179,7 @@
                 <v:stroke joinstyle="miter"/>
                 <v:path gradientshapeok="t" o:connecttype="rect"/>
               </v:shapetype>
-              <v:shape id="Text Box 3" o:spid="_x0000_s1026" type="#_x0000_t202" style="position:absolute;left:0;text-align:left;margin-left:162pt;margin-top:6.65pt;width:4in;height:5in;z-index:251661312;visibility:visible;mso-wrap-style:square;mso-width-percent:0;mso-height-percent:0;mso-wrap-distance-left:9pt;mso-wrap-distance-top:0;mso-wrap-distance-right:9pt;mso-wrap-distance-bottom:0;mso-position-horizontal:absolute;mso-position-horizontal-relative:text;mso-position-vertical:absolute;mso-position-vertical-relative:text;mso-width-percent:0;mso-height-percent:0;mso-width-relative:margin;mso-height-relative:margin;v-text-anchor:top" o:gfxdata="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" filled="f" stroked="f">
+              <v:shape id="Text Box 3" o:spid="_x0000_s1026" type="#_x0000_t202" style="position:absolute;left:0;text-align:left;margin-left:162pt;margin-top:22.95pt;width:4in;height:414pt;z-index:251661312;visibility:visible;mso-wrap-style:square;mso-width-percent:0;mso-height-percent:0;mso-wrap-distance-left:9pt;mso-wrap-distance-top:0;mso-wrap-distance-right:9pt;mso-wrap-distance-bottom:0;mso-position-horizontal:absolute;mso-position-horizontal-relative:text;mso-position-vertical:absolute;mso-position-vertical-relative:text;mso-width-percent:0;mso-height-percent:0;mso-width-relative:margin;mso-height-relative:margin;v-text-anchor:top" o:gfxdata="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" filled="f" stroked="f">
                 <v:textbox>
                   <w:txbxContent>
                     <w:p>
@@ -1256,7 +1205,7 @@
                                     </pic:cNvPicPr>
                                   </pic:nvPicPr>
                                   <pic:blipFill>
-                                    <a:blip r:embed="rId7">
+                                    <a:blip r:embed="rId6">
                                       <a:extLst>
                                         <a:ext uri="{28A0092B-C50C-407E-A947-70E740481C1C}">
                                           <a14:useLocalDpi xmlns:a14="http://schemas.microsoft.com/office/drawing/2010/main" val="0"/>
@@ -1317,6 +1266,57 @@
           </mc:Fallback>
         </mc:AlternateContent>
       </w:r>
+      <w:r>
+        <w:t xml:space="preserve">I am confused between cohorts 3-6 given in Figure S1 and Cohorts 1-4 in the text please reconcile. </w:t>
+      </w:r>
+    </w:p>
+    <w:p>
+      <w:pPr>
+        <w:pStyle w:val="ListParagraph"/>
+        <w:ind w:left="360"/>
+      </w:pPr>
+    </w:p>
+    <w:p>
+      <w:pPr>
+        <w:pStyle w:val="ListParagraph"/>
+        <w:ind w:left="0"/>
+        <w:rPr>
+          <w:b/>
+        </w:rPr>
+      </w:pPr>
+      <w:r>
+        <w:rPr>
+          <w:b/>
+        </w:rPr>
+        <w:t>This was a labeling error and has been fixed</w:t>
+      </w:r>
+      <w:r>
+        <w:rPr>
+          <w:b/>
+        </w:rPr>
+        <w:t xml:space="preserve"> in both the manuscript and Figure S1</w:t>
+      </w:r>
+      <w:r>
+        <w:rPr>
+          <w:b/>
+        </w:rPr>
+        <w:t>.</w:t>
+      </w:r>
+      <w:r>
+        <w:rPr>
+          <w:b/>
+        </w:rPr>
+        <w:t xml:space="preserve"> </w:t>
+      </w:r>
+    </w:p>
+    <w:p>
+      <w:pPr>
+        <w:pStyle w:val="ListParagraph"/>
+        <w:ind w:left="360"/>
+        <w:rPr>
+          <w:b/>
+        </w:rPr>
+      </w:pPr>
     </w:p>
     <w:p>
       <w:pPr>
@@ -1452,6 +1452,289 @@
       <w:r>
         <w:rPr>
           <w:b/>
+          <w:noProof/>
+        </w:rPr>
+        <mc:AlternateContent>
+          <mc:Choice Requires="wps">
+            <w:drawing>
+              <wp:anchor distT="0" distB="0" distL="114300" distR="114300" simplePos="0" relativeHeight="251663360" behindDoc="0" locked="0" layoutInCell="1" allowOverlap="1" wp14:anchorId="7E7268DC" wp14:editId="13A007B7">
+                <wp:simplePos x="0" y="0"/>
+                <wp:positionH relativeFrom="column">
+                  <wp:posOffset>0</wp:posOffset>
+                </wp:positionH>
+                <wp:positionV relativeFrom="paragraph">
+                  <wp:posOffset>327025</wp:posOffset>
+                </wp:positionV>
+                <wp:extent cx="3657600" cy="4800600"/>
+                <wp:effectExtent l="0" t="0" r="0" b="0"/>
+                <wp:wrapSquare wrapText="bothSides"/>
+                <wp:docPr id="6" name="Text Box 6"/>
+                <wp:cNvGraphicFramePr/>
+                <a:graphic xmlns:a="http://schemas.openxmlformats.org/drawingml/2006/main">
+                  <a:graphicData uri="http://schemas.microsoft.com/office/word/2010/wordprocessingShape">
+                    <wps:wsp>
+                      <wps:cNvSpPr txBox="1"/>
+                      <wps:spPr>
+                        <a:xfrm>
+                          <a:off x="0" y="0"/>
+                          <a:ext cx="3657600" cy="4800600"/>
+                        </a:xfrm>
+                        <a:prstGeom prst="rect">
+                          <a:avLst/>
+                        </a:prstGeom>
+                        <a:noFill/>
+                        <a:ln>
+                          <a:noFill/>
+                        </a:ln>
+                        <a:effectLst/>
+                        <a:extLst>
+                          <a:ext uri="{C572A759-6A51-4108-AA02-DFA0A04FC94B}">
+                            <ma14:wrappingTextBoxFlag xmlns:ma14="http://schemas.microsoft.com/office/mac/drawingml/2011/main"/>
+                          </a:ext>
+                        </a:extLst>
+                      </wps:spPr>
+                      <wps:style>
+                        <a:lnRef idx="0">
+                          <a:schemeClr val="accent1"/>
+                        </a:lnRef>
+                        <a:fillRef idx="0">
+                          <a:schemeClr val="accent1"/>
+                        </a:fillRef>
+                        <a:effectRef idx="0">
+                          <a:schemeClr val="accent1"/>
+                        </a:effectRef>
+                        <a:fontRef idx="minor">
+                          <a:schemeClr val="dk1"/>
+                        </a:fontRef>
+                      </wps:style>
+                      <wps:txbx>
+                        <w:txbxContent>
+                          <w:p/>
+                          <w:p>
+                            <w:r>
+                              <w:rPr>
+                                <w:noProof/>
+                              </w:rPr>
+                              <w:drawing>
+                                <wp:inline distT="0" distB="0" distL="0" distR="0" wp14:anchorId="31FC77E6" wp14:editId="5D974FF7">
+                                  <wp:extent cx="3472180" cy="3578225"/>
+                                  <wp:effectExtent l="0" t="0" r="7620" b="3175"/>
+                                  <wp:docPr id="9" name="Picture 9" descr="Macintosh HD:Users:davebridges:Documents:Source:PredictorsDietInducedObesity:publications:reviews:response figures:gain-plot-pct-cohorts.png"/>
+                                  <wp:cNvGraphicFramePr>
+                                    <a:graphicFrameLocks xmlns:a="http://schemas.openxmlformats.org/drawingml/2006/main" noChangeAspect="1"/>
+                                  </wp:cNvGraphicFramePr>
+                                  <a:graphic xmlns:a="http://schemas.openxmlformats.org/drawingml/2006/main">
+                                    <a:graphicData uri="http://schemas.openxmlformats.org/drawingml/2006/picture">
+                                      <pic:pic xmlns:pic="http://schemas.openxmlformats.org/drawingml/2006/picture">
+                                        <pic:nvPicPr>
+                                          <pic:cNvPr id="0" name="Picture 1" descr="Macintosh HD:Users:davebridges:Documents:Source:PredictorsDietInducedObesity:publications:reviews:response figures:gain-plot-pct-cohorts.png"/>
+                                          <pic:cNvPicPr>
+                                            <a:picLocks noChangeAspect="1" noChangeArrowheads="1"/>
+                                          </pic:cNvPicPr>
+                                        </pic:nvPicPr>
+                                        <pic:blipFill>
+                                          <a:blip r:embed="rId7">
+                                            <a:extLst>
+                                              <a:ext uri="{28A0092B-C50C-407E-A947-70E740481C1C}">
+                                                <a14:useLocalDpi xmlns:a14="http://schemas.microsoft.com/office/drawing/2010/main" val="0"/>
+                                              </a:ext>
+                                            </a:extLst>
+                                          </a:blip>
+                                          <a:srcRect/>
+                                          <a:stretch>
+                                            <a:fillRect/>
+                                          </a:stretch>
+                                        </pic:blipFill>
+                                        <pic:spPr bwMode="auto">
+                                          <a:xfrm>
+                                            <a:off x="0" y="0"/>
+                                            <a:ext cx="3472180" cy="3578225"/>
+                                          </a:xfrm>
+                                          <a:prstGeom prst="rect">
+                                            <a:avLst/>
+                                          </a:prstGeom>
+                                          <a:noFill/>
+                                          <a:ln>
+                                            <a:noFill/>
+                                          </a:ln>
+                                        </pic:spPr>
+                                      </pic:pic>
+                                    </a:graphicData>
+                                  </a:graphic>
+                                </wp:inline>
+                              </w:drawing>
+                            </w:r>
+                          </w:p>
+                          <w:p>
+                            <w:r>
+                              <w:rPr>
+                                <w:b/>
+                              </w:rPr>
+                              <w:t xml:space="preserve">Figure 1: Cohort </w:t>
+                            </w:r>
+                            <w:r>
+                              <w:rPr>
+                                <w:b/>
+                              </w:rPr>
+                              <w:t>separated effects of pre-diet fasting response to weight gain during HFD.</w:t>
+                            </w:r>
+                            <w:r>
+                              <w:t xml:space="preserve">  In both cohorts, </w:t>
+                            </w:r>
+                            <w:proofErr w:type="gramStart"/>
+                            <w:r>
+                              <w:t xml:space="preserve">the </w:t>
+                            </w:r>
+                            <w:proofErr w:type="spellStart"/>
+                            <w:r>
+                              <w:t>the</w:t>
+                            </w:r>
+                            <w:proofErr w:type="spellEnd"/>
+                            <w:proofErr w:type="gramEnd"/>
+                            <w:r>
+                              <w:t xml:space="preserve"> relationship between pre-diet fasting response and weight gain by HFD was   p&lt;0.003 with a Rho</w:t>
+                            </w:r>
+                            <w:r>
+                              <w:rPr>
+                                <w:vertAlign w:val="superscript"/>
+                              </w:rPr>
+                              <w:t>2</w:t>
+                            </w:r>
+                            <w:r>
+                              <w:t xml:space="preserve"> of &gt;0.33.</w:t>
+                            </w:r>
+                          </w:p>
+                        </w:txbxContent>
+                      </wps:txbx>
+                      <wps:bodyPr rot="0" spcFirstLastPara="0" vertOverflow="overflow" horzOverflow="overflow" vert="horz" wrap="square" lIns="91440" tIns="45720" rIns="91440" bIns="45720" numCol="1" spcCol="0" rtlCol="0" fromWordArt="0" anchor="t" anchorCtr="0" forceAA="0" compatLnSpc="1">
+                        <a:prstTxWarp prst="textNoShape">
+                          <a:avLst/>
+                        </a:prstTxWarp>
+                        <a:noAutofit/>
+                      </wps:bodyPr>
+                    </wps:wsp>
+                  </a:graphicData>
+                </a:graphic>
+                <wp14:sizeRelH relativeFrom="margin">
+                  <wp14:pctWidth>0</wp14:pctWidth>
+                </wp14:sizeRelH>
+                <wp14:sizeRelV relativeFrom="margin">
+                  <wp14:pctHeight>0</wp14:pctHeight>
+                </wp14:sizeRelV>
+              </wp:anchor>
+            </w:drawing>
+          </mc:Choice>
+          <mc:Fallback>
+            <w:pict>
+              <v:shape id="Text Box 6" o:spid="_x0000_s1027" type="#_x0000_t202" style="position:absolute;margin-left:0;margin-top:25.75pt;width:4in;height:378pt;z-index:251663360;visibility:visible;mso-wrap-style:square;mso-width-percent:0;mso-height-percent:0;mso-wrap-distance-left:9pt;mso-wrap-distance-top:0;mso-wrap-distance-right:9pt;mso-wrap-distance-bottom:0;mso-position-horizontal:absolute;mso-position-horizontal-relative:text;mso-position-vertical:absolute;mso-position-vertical-relative:text;mso-width-percent:0;mso-height-percent:0;mso-width-relative:margin;mso-height-relative:margin;v-text-anchor:top" o:gfxdata="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" filled="f" stroked="f">
+                <v:textbox>
+                  <w:txbxContent>
+                    <w:p/>
+                    <w:p>
+                      <w:r>
+                        <w:rPr>
+                          <w:noProof/>
+                        </w:rPr>
+                        <w:drawing>
+                          <wp:inline distT="0" distB="0" distL="0" distR="0" wp14:anchorId="31FC77E6" wp14:editId="5D974FF7">
+                            <wp:extent cx="3472180" cy="3578225"/>
+                            <wp:effectExtent l="0" t="0" r="7620" b="3175"/>
+                            <wp:docPr id="9" name="Picture 9" descr="Macintosh HD:Users:davebridges:Documents:Source:PredictorsDietInducedObesity:publications:reviews:response figures:gain-plot-pct-cohorts.png"/>
+                            <wp:cNvGraphicFramePr>
+                              <a:graphicFrameLocks xmlns:a="http://schemas.openxmlformats.org/drawingml/2006/main" noChangeAspect="1"/>
+                            </wp:cNvGraphicFramePr>
+                            <a:graphic xmlns:a="http://schemas.openxmlformats.org/drawingml/2006/main">
+                              <a:graphicData uri="http://schemas.openxmlformats.org/drawingml/2006/picture">
+                                <pic:pic xmlns:pic="http://schemas.openxmlformats.org/drawingml/2006/picture">
+                                  <pic:nvPicPr>
+                                    <pic:cNvPr id="0" name="Picture 1" descr="Macintosh HD:Users:davebridges:Documents:Source:PredictorsDietInducedObesity:publications:reviews:response figures:gain-plot-pct-cohorts.png"/>
+                                    <pic:cNvPicPr>
+                                      <a:picLocks noChangeAspect="1" noChangeArrowheads="1"/>
+                                    </pic:cNvPicPr>
+                                  </pic:nvPicPr>
+                                  <pic:blipFill>
+                                    <a:blip r:embed="rId7">
+                                      <a:extLst>
+                                        <a:ext uri="{28A0092B-C50C-407E-A947-70E740481C1C}">
+                                          <a14:useLocalDpi xmlns:a14="http://schemas.microsoft.com/office/drawing/2010/main" val="0"/>
+                                        </a:ext>
+                                      </a:extLst>
+                                    </a:blip>
+                                    <a:srcRect/>
+                                    <a:stretch>
+                                      <a:fillRect/>
+                                    </a:stretch>
+                                  </pic:blipFill>
+                                  <pic:spPr bwMode="auto">
+                                    <a:xfrm>
+                                      <a:off x="0" y="0"/>
+                                      <a:ext cx="3472180" cy="3578225"/>
+                                    </a:xfrm>
+                                    <a:prstGeom prst="rect">
+                                      <a:avLst/>
+                                    </a:prstGeom>
+                                    <a:noFill/>
+                                    <a:ln>
+                                      <a:noFill/>
+                                    </a:ln>
+                                  </pic:spPr>
+                                </pic:pic>
+                              </a:graphicData>
+                            </a:graphic>
+                          </wp:inline>
+                        </w:drawing>
+                      </w:r>
+                    </w:p>
+                    <w:p>
+                      <w:r>
+                        <w:rPr>
+                          <w:b/>
+                        </w:rPr>
+                        <w:t xml:space="preserve">Figure 1: Cohort </w:t>
+                      </w:r>
+                      <w:r>
+                        <w:rPr>
+                          <w:b/>
+                        </w:rPr>
+                        <w:t>separated effects of pre-diet fasting response to weight gain during HFD.</w:t>
+                      </w:r>
+                      <w:r>
+                        <w:t xml:space="preserve">  In both cohorts, </w:t>
+                      </w:r>
+                      <w:proofErr w:type="gramStart"/>
+                      <w:r>
+                        <w:t xml:space="preserve">the </w:t>
+                      </w:r>
+                      <w:proofErr w:type="spellStart"/>
+                      <w:r>
+                        <w:t>the</w:t>
+                      </w:r>
+                      <w:proofErr w:type="spellEnd"/>
+                      <w:proofErr w:type="gramEnd"/>
+                      <w:r>
+                        <w:t xml:space="preserve"> relationship between pre-diet fasting response and weight gain by HFD was   p&lt;0.003 with a Rho</w:t>
+                      </w:r>
+                      <w:r>
+                        <w:rPr>
+                          <w:vertAlign w:val="superscript"/>
+                        </w:rPr>
+                        <w:t>2</w:t>
+                      </w:r>
+                      <w:r>
+                        <w:t xml:space="preserve"> of &gt;0.33.</w:t>
+                      </w:r>
+                    </w:p>
+                  </w:txbxContent>
+                </v:textbox>
+                <w10:wrap type="square"/>
+              </v:shape>
+            </w:pict>
+          </mc:Fallback>
+        </mc:AlternateContent>
+      </w:r>
+      <w:r>
+        <w:rPr>
+          <w:b/>
         </w:rPr>
         <w:t>Notably, there is quite strong consistency between cohorts 3 and 4</w:t>
       </w:r>
@@ -1486,16 +1769,72 @@
           <w:color w:val="FF0000"/>
         </w:rPr>
       </w:pPr>
+      <w:r>
+        <w:rPr>
+          <w:b/>
+          <w:color w:val="FF0000"/>
+        </w:rPr>
+        <w:t xml:space="preserve">When a difference or correlation was </w:t>
+      </w:r>
       <w:bookmarkStart w:id="0" w:name="_GoBack"/>
-      <w:r>
-        <w:rPr>
-          <w:b/>
-          <w:color w:val="FF0000"/>
-        </w:rPr>
-        <w:t>When a difference or correlation was observed to be significant (or not to be significant) over multiple combined cohorts of mice we also examined each of these cohorts separately.  If the combined trend agreed with ¾ of these cohorts, we used the combined groups with its increased statistical power.  If there was not agreement in ¾ cohorts we do not report this effect as significant, even if the combined analysis suggested it was.</w:t>
-      </w:r>
-    </w:p>
-    <w:bookmarkEnd w:id="0"/>
+      <w:bookmarkEnd w:id="0"/>
+      <w:r>
+        <w:rPr>
+          <w:b/>
+          <w:color w:val="FF0000"/>
+        </w:rPr>
+        <w:t xml:space="preserve">observed to be significant (or not to be significant) over multiple combined cohorts of mice we also examined each of these cohorts separately.  If the combined trend agreed with </w:t>
+      </w:r>
+      <w:r>
+        <w:rPr>
+          <w:b/>
+          <w:color w:val="FF0000"/>
+        </w:rPr>
+        <w:t>all</w:t>
+      </w:r>
+      <w:r>
+        <w:rPr>
+          <w:b/>
+          <w:color w:val="FF0000"/>
+        </w:rPr>
+        <w:t xml:space="preserve"> </w:t>
+      </w:r>
+      <w:r>
+        <w:rPr>
+          <w:b/>
+          <w:color w:val="FF0000"/>
+        </w:rPr>
+        <w:t>of these cohorts</w:t>
+      </w:r>
+      <w:r>
+        <w:rPr>
+          <w:b/>
+          <w:color w:val="FF0000"/>
+        </w:rPr>
+        <w:t xml:space="preserve"> independently</w:t>
+      </w:r>
+      <w:r>
+        <w:rPr>
+          <w:b/>
+          <w:color w:val="FF0000"/>
+        </w:rPr>
+        <w:t xml:space="preserve">, we used the combined groups with its increased statistical power.  If there was not agreement in </w:t>
+      </w:r>
+      <w:r>
+        <w:rPr>
+          <w:b/>
+          <w:color w:val="FF0000"/>
+        </w:rPr>
+        <w:t>all</w:t>
+      </w:r>
+      <w:r>
+        <w:rPr>
+          <w:b/>
+          <w:color w:val="FF0000"/>
+        </w:rPr>
+        <w:t xml:space="preserve"> cohorts we do not report this effect as significant, even if the combined analysis suggested it was.</w:t>
+      </w:r>
+    </w:p>
     <w:p>
       <w:pPr>
         <w:pStyle w:val="ListParagraph"/>
@@ -1504,6 +1843,35 @@
           <w:b/>
         </w:rPr>
       </w:pPr>
+    </w:p>
+    <w:p>
+      <w:pPr>
+        <w:pStyle w:val="ListParagraph"/>
+        <w:ind w:left="0"/>
+        <w:rPr>
+          <w:b/>
+        </w:rPr>
+      </w:pPr>
+      <w:r>
+        <w:rPr>
+          <w:b/>
+        </w:rPr>
+        <w:t xml:space="preserve">Importantly, the key finding of this paper in which pre-diet fasting responses correlated with eventual weight gain was highly </w:t>
+      </w:r>
+      <w:proofErr w:type="spellStart"/>
+      <w:r>
+        <w:rPr>
+          <w:b/>
+        </w:rPr>
+        <w:t>siginificant</w:t>
+      </w:r>
+      <w:proofErr w:type="spellEnd"/>
+      <w:r>
+        <w:rPr>
+          <w:b/>
+        </w:rPr>
+        <w:t xml:space="preserve"> in both cohorts tested.  These data, separated by cohort are shown in Figure 2 of this response.</w:t>
+      </w:r>
     </w:p>
     <w:p>
       <w:pPr>
@@ -1645,7 +2013,7 @@
         <w:rPr>
           <w:b/>
         </w:rPr>
-        <w:t>t they are presented in Figure 2</w:t>
+        <w:t>t they are presented in Figure 3</w:t>
       </w:r>
       <w:r>
         <w:rPr>
@@ -1677,7 +2045,19 @@
         <w:rPr>
           <w:b/>
         </w:rPr>
-        <w:t>r the data presented in Figure 3 (formerly Figure 4)</w:t>
+        <w:t>r the data presented in Figure 3</w:t>
+      </w:r>
+      <w:r>
+        <w:rPr>
+          <w:b/>
+        </w:rPr>
+        <w:t xml:space="preserve"> </w:t>
+      </w:r>
+      <w:r>
+        <w:rPr>
+          <w:b/>
+        </w:rPr>
+        <w:t xml:space="preserve"> (formerly Figure 4)</w:t>
       </w:r>
       <w:r>
         <w:rPr>
@@ -1833,7 +2213,7 @@
                               <w:rPr>
                                 <w:b/>
                               </w:rPr>
-                              <w:t>Figure 2: Effects of fasted pre-diet hormone levels on absolute weight gain.</w:t>
+                              <w:t>Figure 3: Effects of fasted pre-diet hormone levels on absolute weight gain.</w:t>
                             </w:r>
                             <w:r>
                               <w:t xml:space="preserve">   The correlations between these hormones and percent weight gain is still shown in Figure 2C.  All correlations are p&lt; 0.20 and Rho</w:t>
@@ -1870,7 +2250,7 @@
           </mc:Choice>
           <mc:Fallback>
             <w:pict>
-              <v:shape id="Text Box 2" o:spid="_x0000_s1027" type="#_x0000_t202" style="position:absolute;left:0;text-align:left;margin-left:153pt;margin-top:0;width:270pt;height:333pt;z-index:251659264;visibility:visible;mso-wrap-style:square;mso-width-percent:0;mso-height-percent:0;mso-wrap-distance-left:9pt;mso-wrap-distance-top:0;mso-wrap-distance-right:9pt;mso-wrap-distance-bottom:0;mso-position-horizontal:absolute;mso-position-horizontal-relative:text;mso-position-vertical:absolute;mso-position-vertical-relative:text;mso-width-percent:0;mso-height-percent:0;mso-width-relative:margin;mso-height-relative:margin;v-text-anchor:top" o:gfxdata="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" filled="f" stroked="f">
+              <v:shape id="Text Box 2" o:spid="_x0000_s1028" type="#_x0000_t202" style="position:absolute;left:0;text-align:left;margin-left:153pt;margin-top:0;width:270pt;height:333pt;z-index:251659264;visibility:visible;mso-wrap-style:square;mso-width-percent:0;mso-height-percent:0;mso-wrap-distance-left:9pt;mso-wrap-distance-top:0;mso-wrap-distance-right:9pt;mso-wrap-distance-bottom:0;mso-position-horizontal:absolute;mso-position-horizontal-relative:text;mso-position-vertical:absolute;mso-position-vertical-relative:text;mso-width-percent:0;mso-height-percent:0;mso-width-relative:margin;mso-height-relative:margin;v-text-anchor:top" o:gfxdata="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" filled="f" stroked="f">
                 <v:textbox>
                   <w:txbxContent>
                     <w:p>
@@ -1902,7 +2282,7 @@
                                     </pic:cNvPicPr>
                                   </pic:nvPicPr>
                                   <pic:blipFill>
-                                    <a:blip r:embed="rId10">
+                                    <a:blip r:embed="rId8">
                                       <a:extLst>
                                         <a:ext uri="{28A0092B-C50C-407E-A947-70E740481C1C}">
                                           <a14:useLocalDpi xmlns:a14="http://schemas.microsoft.com/office/drawing/2010/main" val="0"/>
@@ -1939,7 +2319,7 @@
                         <w:rPr>
                           <w:b/>
                         </w:rPr>
-                        <w:t>Figure 2: Effects of fasted pre-diet hormone levels on absolute weight gain.</w:t>
+                        <w:t>Figure 3: Effects of fasted pre-diet hormone levels on absolute weight gain.</w:t>
                       </w:r>
                       <w:r>
                         <w:t xml:space="preserve">   The correlations between these hormones and percent weight gain is still shown in Figure 2C.  All correlations are p&lt; 0.20 and Rho</w:t>
@@ -3606,7 +3986,7 @@
                                           </pic:cNvPicPr>
                                         </pic:nvPicPr>
                                         <pic:blipFill>
-                                          <a:blip r:embed="rId11">
+                                          <a:blip r:embed="rId9">
                                             <a:extLst>
                                               <a:ext uri="{28A0092B-C50C-407E-A947-70E740481C1C}">
                                                 <a14:useLocalDpi xmlns:a14="http://schemas.microsoft.com/office/drawing/2010/main" val="0"/>

</xml_diff>

<commit_message>
Discussed relevance of both diets showing correlation.  Closes #26
</commit_message>
<xml_diff>
--- a/publications/reviews/JOBE_Response.docx
+++ b/publications/reviews/JOBE_Response.docx
@@ -36,19 +36,33 @@
         <w:rPr>
           <w:b/>
         </w:rPr>
-        <w:t xml:space="preserve"> We have substantially revised the manuscript based on these suggestions, by providing extra data and</w:t>
-      </w:r>
-      <w:r>
-        <w:rPr>
-          <w:b/>
-        </w:rPr>
-        <w:t>/or</w:t>
-      </w:r>
-      <w:r>
-        <w:rPr>
-          <w:b/>
-        </w:rPr>
-        <w:t xml:space="preserve"> more refined </w:t>
+        <w:t xml:space="preserve"> We have substantially revised the manuscript based on these suggestions, by providing extra data </w:t>
+      </w:r>
+      <w:proofErr w:type="gramStart"/>
+      <w:r>
+        <w:rPr>
+          <w:b/>
+        </w:rPr>
+        <w:t>and</w:t>
+      </w:r>
+      <w:r>
+        <w:rPr>
+          <w:b/>
+        </w:rPr>
+        <w:t xml:space="preserve"> </w:t>
+      </w:r>
+      <w:r>
+        <w:rPr>
+          <w:b/>
+        </w:rPr>
+        <w:t xml:space="preserve"> more</w:t>
+      </w:r>
+      <w:proofErr w:type="gramEnd"/>
+      <w:r>
+        <w:rPr>
+          <w:b/>
+        </w:rPr>
+        <w:t xml:space="preserve"> refined </w:t>
       </w:r>
       <w:r>
         <w:rPr>
@@ -1205,7 +1219,7 @@
                                     </pic:cNvPicPr>
                                   </pic:nvPicPr>
                                   <pic:blipFill>
-                                    <a:blip r:embed="rId7">
+                                    <a:blip r:embed="rId6">
                                       <a:extLst>
                                         <a:ext uri="{28A0092B-C50C-407E-A947-70E740481C1C}">
                                           <a14:useLocalDpi xmlns:a14="http://schemas.microsoft.com/office/drawing/2010/main" val="0"/>
@@ -1560,7 +1574,7 @@
                                           </pic:cNvPicPr>
                                         </pic:nvPicPr>
                                         <pic:blipFill>
-                                          <a:blip r:embed="rId8">
+                                          <a:blip r:embed="rId7">
                                             <a:extLst>
                                               <a:ext uri="{28A0092B-C50C-407E-A947-70E740481C1C}">
                                                 <a14:useLocalDpi xmlns:a14="http://schemas.microsoft.com/office/drawing/2010/main" val="0"/>
@@ -1659,7 +1673,7 @@
           </mc:Choice>
           <mc:Fallback>
             <w:pict>
-              <v:shape id="Text Box 6" o:spid="_x0000_s1027" type="#_x0000_t202" style="position:absolute;margin-left:0;margin-top:10.55pt;width:3in;height:324pt;z-index:251663360;visibility:visible;mso-wrap-style:square;mso-width-percent:0;mso-height-percent:0;mso-wrap-distance-left:9pt;mso-wrap-distance-top:0;mso-wrap-distance-right:9pt;mso-wrap-distance-bottom:0;mso-position-horizontal:absolute;mso-position-horizontal-relative:text;mso-position-vertical:absolute;mso-position-vertical-relative:text;mso-width-percent:0;mso-height-percent:0;mso-width-relative:margin;mso-height-relative:margin;v-text-anchor:top" o:gfxdata="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" filled="f" stroked="f">
+              <v:shape id="Text Box 6" o:spid="_x0000_s1027" type="#_x0000_t202" style="position:absolute;margin-left:0;margin-top:10.55pt;width:3in;height:324pt;z-index:251663360;visibility:visible;mso-wrap-style:square;mso-width-percent:0;mso-height-percent:0;mso-wrap-distance-left:9pt;mso-wrap-distance-top:0;mso-wrap-distance-right:9pt;mso-wrap-distance-bottom:0;mso-position-horizontal:absolute;mso-position-horizontal-relative:text;mso-position-vertical:absolute;mso-position-vertical-relative:text;mso-width-percent:0;mso-height-percent:0;mso-width-relative:margin;mso-height-relative:margin;v-text-anchor:top" o:gfxdata="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" filled="f" stroked="f">
                 <v:textbox>
                   <w:txbxContent>
                     <w:p/>
@@ -1686,7 +1700,7 @@
                                     </pic:cNvPicPr>
                                   </pic:nvPicPr>
                                   <pic:blipFill>
-                                    <a:blip r:embed="rId9">
+                                    <a:blip r:embed="rId7">
                                       <a:extLst>
                                         <a:ext uri="{28A0092B-C50C-407E-A947-70E740481C1C}">
                                           <a14:useLocalDpi xmlns:a14="http://schemas.microsoft.com/office/drawing/2010/main" val="0"/>
@@ -2164,7 +2178,7 @@
                                           </pic:cNvPicPr>
                                         </pic:nvPicPr>
                                         <pic:blipFill>
-                                          <a:blip r:embed="rId10">
+                                          <a:blip r:embed="rId8">
                                             <a:extLst>
                                               <a:ext uri="{28A0092B-C50C-407E-A947-70E740481C1C}">
                                                 <a14:useLocalDpi xmlns:a14="http://schemas.microsoft.com/office/drawing/2010/main" val="0"/>
@@ -2238,10 +2252,6 @@
           </mc:Choice>
           <mc:Fallback>
             <w:pict>
-              <v:shapetype id="_x0000_t202" coordsize="21600,21600" o:spt="202" path="m0,0l0,21600,21600,21600,21600,0xe">
-                <v:stroke joinstyle="miter"/>
-                <v:path gradientshapeok="t" o:connecttype="rect"/>
-              </v:shapetype>
               <v:shape id="Text Box 2" o:spid="_x0000_s1028" type="#_x0000_t202" style="position:absolute;left:0;text-align:left;margin-left:162pt;margin-top:6.65pt;width:270pt;height:333pt;z-index:251659264;visibility:visible;mso-wrap-style:square;mso-width-percent:0;mso-height-percent:0;mso-wrap-distance-left:9pt;mso-wrap-distance-top:0;mso-wrap-distance-right:9pt;mso-wrap-distance-bottom:0;mso-position-horizontal:absolute;mso-position-horizontal-relative:text;mso-position-vertical:absolute;mso-position-vertical-relative:text;mso-width-percent:0;mso-height-percent:0;mso-width-relative:margin;mso-height-relative:margin;v-text-anchor:top" o:gfxdata="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" filled="f" stroked="f">
                 <v:textbox>
                   <w:txbxContent>
@@ -2274,7 +2284,7 @@
                                     </pic:cNvPicPr>
                                   </pic:nvPicPr>
                                   <pic:blipFill>
-                                    <a:blip r:embed="rId10">
+                                    <a:blip r:embed="rId8">
                                       <a:extLst>
                                         <a:ext uri="{28A0092B-C50C-407E-A947-70E740481C1C}">
                                           <a14:useLocalDpi xmlns:a14="http://schemas.microsoft.com/office/drawing/2010/main" val="0"/>
@@ -2606,7 +2616,6 @@
           <w:color w:val="FF0000"/>
         </w:rPr>
       </w:pPr>
-      <w:bookmarkStart w:id="0" w:name="_GoBack"/>
       <w:r>
         <w:rPr>
           <w:b/>
@@ -2703,7 +2712,7 @@
                                           </pic:cNvPicPr>
                                         </pic:nvPicPr>
                                         <pic:blipFill>
-                                          <a:blip r:embed="rId11">
+                                          <a:blip r:embed="rId9">
                                             <a:extLst>
                                               <a:ext uri="{28A0092B-C50C-407E-A947-70E740481C1C}">
                                                 <a14:useLocalDpi xmlns:a14="http://schemas.microsoft.com/office/drawing/2010/main" val="0"/>
@@ -2812,7 +2821,7 @@
                                     </pic:cNvPicPr>
                                   </pic:nvPicPr>
                                   <pic:blipFill>
-                                    <a:blip r:embed="rId11">
+                                    <a:blip r:embed="rId9">
                                       <a:extLst>
                                         <a:ext uri="{28A0092B-C50C-407E-A947-70E740481C1C}">
                                           <a14:useLocalDpi xmlns:a14="http://schemas.microsoft.com/office/drawing/2010/main" val="0"/>
@@ -2868,7 +2877,6 @@
           </mc:Fallback>
         </mc:AlternateContent>
       </w:r>
-      <w:bookmarkEnd w:id="0"/>
     </w:p>
     <w:p>
       <w:pPr>
@@ -4759,7 +4767,7 @@
       <w:r>
         <w:t xml:space="preserve"> already. </w:t>
       </w:r>
-      <w:hyperlink r:id="rId12" w:history="1">
+      <w:hyperlink r:id="rId10" w:history="1">
         <w:r>
           <w:rPr>
             <w:rStyle w:val="Hyperlink"/>
@@ -4956,7 +4964,7 @@
         </w:rPr>
         <w:t xml:space="preserve"> database (</w:t>
       </w:r>
-      <w:hyperlink r:id="rId13" w:history="1">
+      <w:hyperlink r:id="rId11" w:history="1">
         <w:r>
           <w:rPr>
             <w:rStyle w:val="Hyperlink"/>
@@ -5134,6 +5142,12 @@
       </w:pPr>
     </w:p>
     <w:p>
+      <w:pPr>
+        <w:rPr>
+          <w:b/>
+          <w:color w:val="FF0000"/>
+        </w:rPr>
+      </w:pPr>
       <w:r>
         <w:rPr>
           <w:b/>
@@ -5157,6 +5171,59 @@
         </w:rPr>
         <w:t xml:space="preserve"> test p&lt;0.05).  </w:t>
       </w:r>
+    </w:p>
+    <w:p>
+      <w:pPr>
+        <w:rPr>
+          <w:b/>
+          <w:color w:val="FF0000"/>
+        </w:rPr>
+      </w:pPr>
+    </w:p>
+    <w:p>
+      <w:pPr>
+        <w:pStyle w:val="ListParagraph"/>
+        <w:numPr>
+          <w:ilvl w:val="0"/>
+          <w:numId w:val="3"/>
+        </w:numPr>
+        <w:rPr>
+          <w:b/>
+        </w:rPr>
+      </w:pPr>
+      <w:r>
+        <w:rPr>
+          <w:b/>
+        </w:rPr>
+        <w:t>Another colleague pointed out that we observe the negative correlation between fasting responses and weight gain for both diets, indicating that this is potentially an epiphenomena rather than a diet-specific effect.  We brought up this point in the discussion:</w:t>
+      </w:r>
+    </w:p>
+    <w:p/>
+    <w:p>
+      <w:pPr>
+        <w:rPr>
+          <w:b/>
+          <w:color w:val="FF0000"/>
+        </w:rPr>
+      </w:pPr>
+      <w:r>
+        <w:rPr>
+          <w:b/>
+          <w:color w:val="FF0000"/>
+        </w:rPr>
+        <w:t>Furthermore, we noted that the negative relationship between fasting responses and weight gain is present for both CD and HFD fed animals.  This suggests that the fasting response may be part of a general body weight defense mechanism, rather than a phenomena specific to diet-induced obesity, but also that this effect may be exacerbated by HFD.</w:t>
+      </w:r>
+    </w:p>
+    <w:p>
+      <w:pPr>
+        <w:pStyle w:val="ListParagraph"/>
+        <w:numPr>
+          <w:ilvl w:val="0"/>
+          <w:numId w:val="3"/>
+        </w:numPr>
+      </w:pPr>
+      <w:bookmarkStart w:id="0" w:name="_GoBack"/>
+      <w:bookmarkEnd w:id="0"/>
     </w:p>
     <w:p>
       <w:pPr>
@@ -5170,7 +5237,7 @@
       <w:pPr>
         <w:pStyle w:val="NormalWeb"/>
         <w:ind w:left="640" w:hanging="640"/>
-        <w:divId w:val="1652756464"/>
+        <w:divId w:val="1001733676"/>
         <w:rPr>
           <w:rFonts w:ascii="Cambria" w:hAnsi="Cambria"/>
           <w:noProof/>
@@ -5226,7 +5293,7 @@
       <w:pPr>
         <w:pStyle w:val="NormalWeb"/>
         <w:ind w:left="640" w:hanging="640"/>
-        <w:divId w:val="1652756464"/>
+        <w:divId w:val="1001733676"/>
         <w:rPr>
           <w:rFonts w:ascii="Cambria" w:hAnsi="Cambria"/>
           <w:noProof/>
@@ -5273,7 +5340,7 @@
       <w:pPr>
         <w:pStyle w:val="NormalWeb"/>
         <w:ind w:left="640" w:hanging="640"/>
-        <w:divId w:val="1652756464"/>
+        <w:divId w:val="1001733676"/>
         <w:rPr>
           <w:rFonts w:ascii="Cambria" w:hAnsi="Cambria"/>
           <w:noProof/>
@@ -5302,7 +5369,7 @@
       <w:pPr>
         <w:pStyle w:val="NormalWeb"/>
         <w:ind w:left="640" w:hanging="640"/>
-        <w:divId w:val="1652756464"/>
+        <w:divId w:val="1001733676"/>
         <w:rPr>
           <w:rFonts w:ascii="Cambria" w:hAnsi="Cambria"/>
           <w:noProof/>
@@ -5349,7 +5416,7 @@
       <w:pPr>
         <w:pStyle w:val="NormalWeb"/>
         <w:ind w:left="640" w:hanging="640"/>
-        <w:divId w:val="1652756464"/>
+        <w:divId w:val="1001733676"/>
         <w:rPr>
           <w:rFonts w:ascii="Cambria" w:hAnsi="Cambria"/>
           <w:noProof/>
@@ -5396,7 +5463,7 @@
       <w:pPr>
         <w:pStyle w:val="NormalWeb"/>
         <w:ind w:left="640" w:hanging="640"/>
-        <w:divId w:val="1652756464"/>
+        <w:divId w:val="1001733676"/>
         <w:rPr>
           <w:rFonts w:ascii="Cambria" w:hAnsi="Cambria"/>
           <w:noProof/>
@@ -5443,7 +5510,7 @@
       <w:pPr>
         <w:pStyle w:val="NormalWeb"/>
         <w:ind w:left="640" w:hanging="640"/>
-        <w:divId w:val="1652756464"/>
+        <w:divId w:val="1001733676"/>
         <w:rPr>
           <w:rFonts w:ascii="Cambria" w:hAnsi="Cambria"/>
           <w:noProof/>
@@ -5490,7 +5557,7 @@
       <w:pPr>
         <w:pStyle w:val="NormalWeb"/>
         <w:ind w:left="640" w:hanging="640"/>
-        <w:divId w:val="1652756464"/>
+        <w:divId w:val="1001733676"/>
         <w:rPr>
           <w:rFonts w:ascii="Cambria" w:hAnsi="Cambria"/>
           <w:noProof/>
@@ -5537,7 +5604,7 @@
       <w:pPr>
         <w:pStyle w:val="NormalWeb"/>
         <w:ind w:left="640" w:hanging="640"/>
-        <w:divId w:val="1652756464"/>
+        <w:divId w:val="1001733676"/>
         <w:rPr>
           <w:rFonts w:ascii="Cambria" w:hAnsi="Cambria"/>
           <w:noProof/>
@@ -5584,7 +5651,7 @@
       <w:pPr>
         <w:pStyle w:val="NormalWeb"/>
         <w:ind w:left="640" w:hanging="640"/>
-        <w:divId w:val="1652756464"/>
+        <w:divId w:val="1001733676"/>
         <w:rPr>
           <w:rFonts w:ascii="Cambria" w:hAnsi="Cambria"/>
           <w:noProof/>
@@ -5631,7 +5698,7 @@
       <w:pPr>
         <w:pStyle w:val="NormalWeb"/>
         <w:ind w:left="640" w:hanging="640"/>
-        <w:divId w:val="1652756464"/>
+        <w:divId w:val="1001733676"/>
         <w:rPr>
           <w:rFonts w:ascii="Cambria" w:hAnsi="Cambria"/>
           <w:noProof/>
@@ -5678,7 +5745,7 @@
       <w:pPr>
         <w:pStyle w:val="NormalWeb"/>
         <w:ind w:left="640" w:hanging="640"/>
-        <w:divId w:val="1652756464"/>
+        <w:divId w:val="1001733676"/>
         <w:rPr>
           <w:rFonts w:ascii="Cambria" w:hAnsi="Cambria"/>
           <w:noProof/>
@@ -5725,7 +5792,7 @@
       <w:pPr>
         <w:pStyle w:val="NormalWeb"/>
         <w:ind w:left="640" w:hanging="640"/>
-        <w:divId w:val="1652756464"/>
+        <w:divId w:val="1001733676"/>
         <w:rPr>
           <w:rFonts w:ascii="Cambria" w:hAnsi="Cambria"/>
           <w:noProof/>
@@ -5772,7 +5839,7 @@
       <w:pPr>
         <w:pStyle w:val="NormalWeb"/>
         <w:ind w:left="640" w:hanging="640"/>
-        <w:divId w:val="1652756464"/>
+        <w:divId w:val="1001733676"/>
         <w:rPr>
           <w:rFonts w:ascii="Cambria" w:hAnsi="Cambria"/>
           <w:noProof/>
@@ -5819,7 +5886,7 @@
       <w:pPr>
         <w:pStyle w:val="NormalWeb"/>
         <w:ind w:left="640" w:hanging="640"/>
-        <w:divId w:val="1652756464"/>
+        <w:divId w:val="1001733676"/>
         <w:rPr>
           <w:rFonts w:ascii="Cambria" w:hAnsi="Cambria"/>
           <w:noProof/>
@@ -5866,7 +5933,7 @@
       <w:pPr>
         <w:pStyle w:val="NormalWeb"/>
         <w:ind w:left="640" w:hanging="640"/>
-        <w:divId w:val="1652756464"/>
+        <w:divId w:val="1001733676"/>
         <w:rPr>
           <w:rFonts w:ascii="Cambria" w:hAnsi="Cambria"/>
           <w:noProof/>
@@ -5913,7 +5980,7 @@
       <w:pPr>
         <w:pStyle w:val="NormalWeb"/>
         <w:ind w:left="640" w:hanging="640"/>
-        <w:divId w:val="701831657"/>
+        <w:divId w:val="962272852"/>
       </w:pPr>
       <w:r>
         <w:fldChar w:fldCharType="end"/>
@@ -6047,7 +6114,7 @@
   <w:abstractNum w:abstractNumId="1">
     <w:nsid w:val="36D4270E"/>
     <w:multiLevelType w:val="hybridMultilevel"/>
-    <w:tmpl w:val="54EAFA66"/>
+    <w:tmpl w:val="984E522A"/>
     <w:lvl w:ilvl="0" w:tplc="04090001">
       <w:start w:val="1"/>
       <w:numFmt w:val="bullet"/>

</xml_diff>

<commit_message>
Included a discussion of the Zhang paper.  Closes #9
</commit_message>
<xml_diff>
--- a/publications/reviews/JOBE_Response.docx
+++ b/publications/reviews/JOBE_Response.docx
@@ -36,14 +36,7 @@
         <w:rPr>
           <w:b/>
         </w:rPr>
-        <w:t xml:space="preserve"> We have substantially revised the manuscript based on these suggestions, by providing extra data </w:t>
-      </w:r>
-      <w:proofErr w:type="gramStart"/>
-      <w:r>
-        <w:rPr>
-          <w:b/>
-        </w:rPr>
-        <w:t>and</w:t>
+        <w:t xml:space="preserve"> We have substantially revised the manuscript based on these suggestions, by providing extra data and</w:t>
       </w:r>
       <w:r>
         <w:rPr>
@@ -55,14 +48,7 @@
         <w:rPr>
           <w:b/>
         </w:rPr>
-        <w:t xml:space="preserve"> more</w:t>
-      </w:r>
-      <w:proofErr w:type="gramEnd"/>
-      <w:r>
-        <w:rPr>
-          <w:b/>
-        </w:rPr>
-        <w:t xml:space="preserve"> refined </w:t>
+        <w:t xml:space="preserve"> more refined </w:t>
       </w:r>
       <w:r>
         <w:rPr>
@@ -94,23 +80,7 @@
     <w:p/>
     <w:p>
       <w:r>
-        <w:t xml:space="preserve">The aim of this study was to examine factors predicting weight gain on chow, a synthetic control diet, and a synthetic HFD in C57BL6/J mice. The authors report larger variation in weight gain in mice on HFD that was not present in </w:t>
-      </w:r>
-      <w:proofErr w:type="spellStart"/>
-      <w:r>
-        <w:t>leptin</w:t>
-      </w:r>
-      <w:proofErr w:type="spellEnd"/>
-      <w:r>
-        <w:t xml:space="preserve"> deficit models, that was unrelated to animal dominance. Weight gain was inversely related to pre-diet weight loss in response to a 16hour fast, please rationale why this was tested as a predictive factor in the introduction. Weight gain was not related to the measured appetite and </w:t>
-      </w:r>
-      <w:proofErr w:type="spellStart"/>
-      <w:r>
-        <w:t>glucoregulatory</w:t>
-      </w:r>
-      <w:proofErr w:type="spellEnd"/>
-      <w:r>
-        <w:t xml:space="preserve"> hormonal factors. There are a lot of small errors and omissions in this work throughout that require attention. I found some of the figures a bit confusing and don’t understand why some figures are supplementary and others are not. </w:t>
+        <w:t xml:space="preserve">The aim of this study was to examine factors predicting weight gain on chow, a synthetic control diet, and a synthetic HFD in C57BL6/J mice. The authors report larger variation in weight gain in mice on HFD that was not present in leptin deficit models, that was unrelated to animal dominance. Weight gain was inversely related to pre-diet weight loss in response to a 16hour fast, please rationale why this was tested as a predictive factor in the introduction. Weight gain was not related to the measured appetite and glucoregulatory hormonal factors. There are a lot of small errors and omissions in this work throughout that require attention. I found some of the figures a bit confusing and don’t understand why some figures are supplementary and others are not. </w:t>
       </w:r>
     </w:p>
     <w:p/>
@@ -123,15 +93,7 @@
         </w:numPr>
       </w:pPr>
       <w:r>
-        <w:t xml:space="preserve">Table 1 - the percentages given as fat, CHO and protein do not add up to 100% (67% for chow, 89 and 91% for CD and HFD so this leads me to believe that it is by weight with </w:t>
-      </w:r>
-      <w:proofErr w:type="spellStart"/>
-      <w:r>
-        <w:t>fibre</w:t>
-      </w:r>
-      <w:proofErr w:type="spellEnd"/>
-      <w:r>
-        <w:t xml:space="preserve"> missing from the calculation?</w:t>
+        <w:t>Table 1 - the percentages given as fat, CHO and protein do not add up to 100% (67% for chow, 89 and 91% for CD and HFD so this leads me to believe that it is by weight with fibre missing from the calculation?</w:t>
       </w:r>
     </w:p>
     <w:p>
@@ -150,21 +112,7 @@
         <w:rPr>
           <w:b/>
         </w:rPr>
-        <w:t xml:space="preserve">We checked with the vendors and we have updated Table 1 accordingly.  The percentages are given as % of calories, but </w:t>
-      </w:r>
-      <w:proofErr w:type="spellStart"/>
-      <w:r>
-        <w:rPr>
-          <w:b/>
-        </w:rPr>
-        <w:t>maltodextran</w:t>
-      </w:r>
-      <w:proofErr w:type="spellEnd"/>
-      <w:r>
-        <w:rPr>
-          <w:b/>
-        </w:rPr>
-        <w:t xml:space="preserve"> was accidentally omitted from the table.  Now that it is included, the CD and HFD amounts add up to 100% of the calories.  More details about these diets are available at the following links</w:t>
+        <w:t>We checked with the vendors and we have updated Table 1 accordingly.  The percentages are given as % of calories, but maltodextran was accidentally omitted from the table.  Now that it is included, the CD and HFD amounts add up to 100% of the calories.  More details about these diets are available at the following links</w:t>
       </w:r>
       <w:r>
         <w:rPr>
@@ -194,21 +142,7 @@
         <w:rPr>
           <w:b/>
         </w:rPr>
-        <w:t xml:space="preserve">in the </w:t>
-      </w:r>
-      <w:proofErr w:type="spellStart"/>
-      <w:r>
-        <w:rPr>
-          <w:b/>
-        </w:rPr>
-        <w:t>Teklad</w:t>
-      </w:r>
-      <w:proofErr w:type="spellEnd"/>
-      <w:r>
-        <w:rPr>
-          <w:b/>
-        </w:rPr>
-        <w:t xml:space="preserve"> diet:</w:t>
+        <w:t>in the Teklad diet:</w:t>
       </w:r>
     </w:p>
     <w:p>
@@ -231,39 +165,7 @@
           <w:b/>
           <w:color w:val="FF0000"/>
         </w:rPr>
-        <w:t xml:space="preserve">Note that there are seasonal variations in the composition of the </w:t>
-      </w:r>
-      <w:proofErr w:type="spellStart"/>
-      <w:r>
-        <w:rPr>
-          <w:b/>
-          <w:color w:val="FF0000"/>
-        </w:rPr>
-        <w:t>Teklad</w:t>
-      </w:r>
-      <w:proofErr w:type="spellEnd"/>
-      <w:r>
-        <w:rPr>
-          <w:b/>
-          <w:color w:val="FF0000"/>
-        </w:rPr>
-        <w:t xml:space="preserve"> diet, and therefore these numbers are reasonable estimates on a </w:t>
-      </w:r>
-      <w:proofErr w:type="gramStart"/>
-      <w:r>
-        <w:rPr>
-          <w:b/>
-          <w:color w:val="FF0000"/>
-        </w:rPr>
-        <w:t>batch to batch</w:t>
-      </w:r>
-      <w:proofErr w:type="gramEnd"/>
-      <w:r>
-        <w:rPr>
-          <w:b/>
-          <w:color w:val="FF0000"/>
-        </w:rPr>
-        <w:t xml:space="preserve"> basis.</w:t>
+        <w:t>Note that there are seasonal variations in the composition of the Teklad diet, and therefore these numbers are reasonable estimates on a batch to batch basis.</w:t>
       </w:r>
     </w:p>
     <w:p>
@@ -402,15 +304,7 @@
         </w:numPr>
       </w:pPr>
       <w:r>
-        <w:t xml:space="preserve">Why was a 16h fast chosen? This should be </w:t>
-      </w:r>
-      <w:proofErr w:type="gramStart"/>
-      <w:r>
-        <w:t>discussed,</w:t>
-      </w:r>
-      <w:proofErr w:type="gramEnd"/>
-      <w:r>
-        <w:t xml:space="preserve"> this is prolonged and likely induces some stress, could stress susceptibility be a factor related to weight gain? Can cortisol be assessed?</w:t>
+        <w:t>Why was a 16h fast chosen? This should be discussed, this is prolonged and likely induces some stress, could stress susceptibility be a factor related to weight gain? Can cortisol be assessed?</w:t>
       </w:r>
     </w:p>
     <w:p/>
@@ -552,7 +446,6 @@
         </w:rPr>
         <w:t xml:space="preserve">  We have addressed this </w:t>
       </w:r>
-      <w:proofErr w:type="gramStart"/>
       <w:r>
         <w:rPr>
           <w:b/>
@@ -569,46 +462,111 @@
         <w:rPr>
           <w:b/>
         </w:rPr>
-        <w:t>in</w:t>
-      </w:r>
-      <w:proofErr w:type="gramEnd"/>
-      <w:r>
-        <w:rPr>
-          <w:b/>
+        <w:t xml:space="preserve">in </w:t>
+      </w:r>
+      <w:r>
+        <w:rPr>
+          <w:b/>
+        </w:rPr>
+        <w:t>the</w:t>
+      </w:r>
+      <w:r>
+        <w:rPr>
+          <w:b/>
+        </w:rPr>
+        <w:t xml:space="preserve"> discussion section</w:t>
+      </w:r>
+      <w:r>
+        <w:rPr>
+          <w:b/>
+        </w:rPr>
+        <w:t xml:space="preserve"> (note, references are numbered relative to this document)</w:t>
+      </w:r>
+      <w:r>
+        <w:rPr>
+          <w:b/>
+        </w:rPr>
+        <w:t>:</w:t>
+      </w:r>
+    </w:p>
+    <w:p>
+      <w:pPr>
+        <w:rPr>
+          <w:b/>
+        </w:rPr>
+      </w:pPr>
+    </w:p>
+    <w:p>
+      <w:pPr>
+        <w:ind w:left="360"/>
+        <w:rPr>
+          <w:b/>
+          <w:color w:val="FF0000"/>
+        </w:rPr>
+      </w:pPr>
+      <w:r>
+        <w:rPr>
+          <w:b/>
+          <w:color w:val="FF0000"/>
+        </w:rPr>
+        <w:t xml:space="preserve">We tested the effects of fairly prolonged food deprivation, as this duration will activate not only glucagon signaling, but also other catabolic signaling cascades including growth hormone and </w:t>
+      </w:r>
+      <w:r>
+        <w:rPr>
+          <w:b/>
+          <w:color w:val="FF0000"/>
+        </w:rPr>
+        <w:t>glucocorticoids</w:t>
+      </w:r>
+      <w:r>
+        <w:rPr>
+          <w:b/>
+          <w:color w:val="FF0000"/>
         </w:rPr>
         <w:t xml:space="preserve"> </w:t>
       </w:r>
       <w:r>
         <w:rPr>
           <w:b/>
-        </w:rPr>
-        <w:t>the</w:t>
-      </w:r>
-      <w:r>
-        <w:rPr>
-          <w:b/>
-        </w:rPr>
-        <w:t xml:space="preserve"> discussion section</w:t>
-      </w:r>
-      <w:r>
-        <w:rPr>
-          <w:b/>
-        </w:rPr>
-        <w:t xml:space="preserve"> (note, references are numbered relative to this document)</w:t>
-      </w:r>
-      <w:r>
-        <w:rPr>
-          <w:b/>
-        </w:rPr>
-        <w:t>:</w:t>
-      </w:r>
-    </w:p>
-    <w:p>
-      <w:pPr>
-        <w:rPr>
-          <w:b/>
-        </w:rPr>
-      </w:pPr>
+          <w:color w:val="FF0000"/>
+        </w:rPr>
+        <w:fldChar w:fldCharType="begin" w:fldLock="1"/>
+      </w:r>
+      <w:r>
+        <w:rPr>
+          <w:b/>
+          <w:color w:val="FF0000"/>
+        </w:rPr>
+        <w:instrText>ADDIN CSL_CITATION { "citationItems" : [ { "id" : "ITEM-1", "itemData" : { "DOI" : "10.1172/JCI113450", "ISBN" : "00219738 (ISSN)", "ISSN" : "0021-9738", "PMID" : "3127426", "abstract" : "Studies in man have shown that the episodic release of growth hormone (GH) is infrequent and erratic, and unlike that in the rat does not appear to have discernible ultradian periodicities. However, these observations in nonfasted subjects may be invalid since mixed nutrients have unpredictable effects on GH release. Moreover, in the fed state basal GH levels are frequently undetectable, thus rendering the identification of low amplitude pulses unreliable. Accordingly, the 24-h pulsatile pattern of GH secretion obtained from repetitive venous sampling in six normal adult male subjects was examined during a control fed day and during the first and fifth days of a 5-d fast. The GH data were analyzed using two distinct methods: a discrete pulse detection algorithm (Cluster analysis) and Fourier expansion time-series, which allows fixed periodicities of secretory activity to be resolved. The 5-d fast resulted in a significant increase in discrete GH pulse frequency (5.8 +/- 0.7 vs. 9.9 +/- 0.7 pulses/24 h, P = 0.028), 24 h integrated GH concentration (2.82 +/- 0.50 vs. 8.75 +/- 0.82 micrograms.min/ml; P = 0.0002), and maximal pulse amplitude (5.9 +/- 1.1 vs. 12.3 +/- 1.6 ng/ml, P less than 0.005). While multiple low-amplitude sinusoidal periodicities were present on the control fed day, time-series analysis revealed enhancement of circadian and ultradian cycles on the first and fifth days of fasting. Concomitantly, fasting resulted in a decline (day 1 vs. day 5) in serum concentrations of somatomedin C (1.31 +/- 0.22 vs. 0.77 +/- 0.18 U/ml) and glucose (4.9 +/- 0.2 vs. 3.2 +/- 0.2 mmol/liter), and a marked rise in free fatty acid (0.43 +/- 0.12 vs. 1.55 +/- 0.35 mmol/liter) and acetoacetate (35 +/- 6 vs. 507 +/- 80 nmol/liter). We conclude that the acute nutritional status is an important determinant of spontaneous pulsatile GH secretion in man. Fast-induced enhancement of GH release is achieved through combined frequency (discrete pulses) and amplitude (sinusoidal periodicities) modulation. Such alterations in somatotropic hormone release may play an important role in substrate homeostasis during starvation.", "author" : [ { "dropping-particle" : "", "family" : "Ho", "given" : "K Y", "non-dropping-particle" : "", "parse-names" : false, "suffix" : "" }, { "dropping-particle" : "", "family" : "Veldhuis", "given" : "J D", "non-dropping-particle" : "", "parse-names" : false, "suffix" : "" }, { "dropping-particle" : "", "family" : "Johnson", "given" : "M L", "non-dropping-particle" : "", "parse-names" : false, "suffix" : "" }, { "dropping-particle" : "", "family" : "Furlanetto", "given" : "R", "non-dropping-particle" : "", "parse-names" : false, "suffix" : "" }, { "dropping-particle" : "", "family" : "Evans", "given" : "W S", "non-dropping-particle" : "", "parse-names" : false, "suffix" : "" }, { "dropping-particle" : "", "family" : "Alberti", "given" : "K G", "non-dropping-particle" : "", "parse-names" : false, "suffix" : "" }, { "dropping-particle" : "", "family" : "Thorner", "given" : "M O", "non-dropping-particle" : "", "parse-names" : false, "suffix" : "" } ], "container-title" : "The Journal of clinical investigation", "id" : "ITEM-1", "issued" : { "date-parts" : [ [ "1988" ] ] }, "page" : "968-975", "title" : "Fasting enhances growth hormone secretion and amplifies the complex rhythms of growth hormone secretion in man.", "type" : "article-journal", "volume" : "81" }, "uris" : [ "http://www.mendeley.com/documents/?uuid=d973b7d1-d297-430a-8a7f-49f98274f036" ] }, { "id" : "ITEM-2", "itemData" : { "DOI" : "10.1210/en.2006-0592", "ISSN" : "0013-7227", "PMID" : "17038558", "abstract" : "To determine whether the severity of the catabolic condition differentially regulates the GH axis, male mice were either fed ad libitum or fasted for 12, 24, and 48 h. Hypothalami, pituitaries, and stomachs were collected for assessment of mRNA levels by quantitative real-time RT-PCR, and blood collected for measurement of plasma hormone and metabolite levels by commercial assay kits. Overnight (12 h) fasting resulted in a significant suppression of circulating glucose, insulin, IGF-I, and leptin levels and an increase in corticosterone, free fatty acids, and n-octanoyl ghrelin levels, and these directional changes were maintained at the 24- and 48-h time points. Fasting (24 h) also increased circulating GH levels, which was associated with an increase in pituitary mRNA levels for GHRH receptor and ghrelin receptor and a decrease in mRNA levels for somatostatin (SST) receptor (SSTR) subtypes, SSTR2, SSTR3, and SSTR5, where the changes in ghrelin receptor and SSTR expression persisted after 48 h fasting. Hypothalamic SST mRNA levels were not altered by fasting, whereas there was a transient rise in stomach SST mRNA levels 24 h after food withdrawal. In contrast, there was a biphasic effect of fasting on GHRH expression. GHRH mRNA levels were significantly elevated at 12 and 24 h but fell to approximately 50% of fed controls 48 h after food withdrawal. A sequential rise in hypothalamic neuropeptide Y (NPY) and CRH mRNA levels preceded the fall in GHRH expression, where fasting-induced changes in CRH and GHRH mRNA levels were not observed in 48-h-fasted NPY knockout mice. These observations, in light of previous reports showing both NPY and CRH can inhibit GHRH expression and GH release, suggest that these neuronal systems may work in concert to control the ultimate impact of fasting on GH axis function.", "author" : [ { "dropping-particle" : "", "family" : "Luque", "given" : "Raul M", "non-dropping-particle" : "", "parse-names" : false, "suffix" : "" }, { "dropping-particle" : "", "family" : "Park", "given" : "Seungjoon", "non-dropping-particle" : "", "parse-names" : false, "suffix" : "" }, { "dropping-particle" : "", "family" : "Kineman", "given" : "Rhonda D", "non-dropping-particle" : "", "parse-names" : false, "suffix" : "" } ], "container-title" : "Endocrinology", "id" : "ITEM-2", "issue" : "1", "issued" : { "date-parts" : [ [ "2007", "1" ] ] }, "page" : "300-9", "title" : "Severity of the catabolic condition differentially modulates hypothalamic expression of growth hormone-releasing hormone in the fasted mouse: potential role of neuropeptide Y and corticotropin-releasing hormone.", "type" : "article-journal", "volume" : "148" }, "uris" : [ "http://www.mendeley.com/documents/?uuid=b6eb4726-946f-47b2-9f19-f2f3dc4bfc30" ] } ], "mendeley" : { "previouslyFormattedCitation" : "[1, 2]" }, "properties" : { "noteIndex" : 0 }, "schema" : "https://github.com/citation-style-language/schema/raw/master/csl-citation.json" }</w:instrText>
+      </w:r>
+      <w:r>
+        <w:rPr>
+          <w:b/>
+          <w:color w:val="FF0000"/>
+        </w:rPr>
+        <w:fldChar w:fldCharType="separate"/>
+      </w:r>
+      <w:r>
+        <w:rPr>
+          <w:noProof/>
+          <w:color w:val="FF0000"/>
+        </w:rPr>
+        <w:t>[1, 2]</w:t>
+      </w:r>
+      <w:r>
+        <w:rPr>
+          <w:b/>
+          <w:color w:val="FF0000"/>
+        </w:rPr>
+        <w:fldChar w:fldCharType="end"/>
+      </w:r>
+      <w:r>
+        <w:rPr>
+          <w:b/>
+          <w:color w:val="FF0000"/>
+        </w:rPr>
+        <w:t xml:space="preserve">.  In this way, our protocol for food deprivation is likely to engage all of these pathways to defend body weight in the absence of food. </w:t>
+      </w:r>
     </w:p>
     <w:p>
       <w:pPr>
@@ -618,139 +576,42 @@
           <w:color w:val="FF0000"/>
         </w:rPr>
       </w:pPr>
-      <w:r>
-        <w:rPr>
-          <w:b/>
-          <w:color w:val="FF0000"/>
-        </w:rPr>
-        <w:t xml:space="preserve">We tested the effects of fairly prolonged food deprivation, as this duration will activate not only glucagon signaling, but also other catabolic signaling cascades including growth hormone and </w:t>
-      </w:r>
-      <w:r>
-        <w:rPr>
-          <w:b/>
-          <w:color w:val="FF0000"/>
-        </w:rPr>
-        <w:t>glucocorticoids</w:t>
-      </w:r>
-      <w:r>
-        <w:rPr>
-          <w:b/>
-          <w:color w:val="FF0000"/>
-        </w:rPr>
-        <w:t xml:space="preserve"> </w:t>
-      </w:r>
-      <w:r>
-        <w:rPr>
-          <w:b/>
-          <w:color w:val="FF0000"/>
-        </w:rPr>
-        <w:fldChar w:fldCharType="begin" w:fldLock="1"/>
-      </w:r>
-      <w:r>
-        <w:rPr>
-          <w:b/>
-          <w:color w:val="FF0000"/>
-        </w:rPr>
-        <w:instrText>ADDIN CSL_CITATION { "citationItems" : [ { "id" : "ITEM-1", "itemData" : { "DOI" : "10.1172/JCI113450", "ISBN" : "00219738 (ISSN)", "ISSN" : "0021-9738", "PMID" : "3127426", "abstract" : "Studies in man have shown that the episodic release of growth hormone (GH) is infrequent and erratic, and unlike that in the rat does not appear to have discernible ultradian periodicities. However, these observations in nonfasted subjects may be invalid since mixed nutrients have unpredictable effects on GH release. Moreover, in the fed state basal GH levels are frequently undetectable, thus rendering the identification of low amplitude pulses unreliable. Accordingly, the 24-h pulsatile pattern of GH secretion obtained from repetitive venous sampling in six normal adult male subjects was examined during a control fed day and during the first and fifth days of a 5-d fast. The GH data were analyzed using two distinct methods: a discrete pulse detection algorithm (Cluster analysis) and Fourier expansion time-series, which allows fixed periodicities of secretory activity to be resolved. The 5-d fast resulted in a significant increase in discrete GH pulse frequency (5.8 +/- 0.7 vs. 9.9 +/- 0.7 pulses/24 h, P = 0.028), 24 h integrated GH concentration (2.82 +/- 0.50 vs. 8.75 +/- 0.82 micrograms.min/ml; P = 0.0002), and maximal pulse amplitude (5.9 +/- 1.1 vs. 12.3 +/- 1.6 ng/ml, P less than 0.005). While multiple low-amplitude sinusoidal periodicities were present on the control fed day, time-series analysis revealed enhancement of circadian and ultradian cycles on the first and fifth days of fasting. Concomitantly, fasting resulted in a decline (day 1 vs. day 5) in serum concentrations of somatomedin C (1.31 +/- 0.22 vs. 0.77 +/- 0.18 U/ml) and glucose (4.9 +/- 0.2 vs. 3.2 +/- 0.2 mmol/liter), and a marked rise in free fatty acid (0.43 +/- 0.12 vs. 1.55 +/- 0.35 mmol/liter) and acetoacetate (35 +/- 6 vs. 507 +/- 80 nmol/liter). We conclude that the acute nutritional status is an important determinant of spontaneous pulsatile GH secretion in man. Fast-induced enhancement of GH release is achieved through combined frequency (discrete pulses) and amplitude (sinusoidal periodicities) modulation. Such alterations in somatotropic hormone release may play an important role in substrate homeostasis during starvation.", "author" : [ { "dropping-particle" : "", "family" : "Ho", "given" : "K Y", "non-dropping-particle" : "", "parse-names" : false, "suffix" : "" }, { "dropping-particle" : "", "family" : "Veldhuis", "given" : "J D", "non-dropping-particle" : "", "parse-names" : false, "suffix" : "" }, { "dropping-particle" : "", "family" : "Johnson", "given" : "M L", "non-dropping-particle" : "", "parse-names" : false, "suffix" : "" }, { "dropping-particle" : "", "family" : "Furlanetto", "given" : "R", "non-dropping-particle" : "", "parse-names" : false, "suffix" : "" }, { "dropping-particle" : "", "family" : "Evans", "given" : "W S", "non-dropping-particle" : "", "parse-names" : false, "suffix" : "" }, { "dropping-particle" : "", "family" : "Alberti", "given" : "K G", "non-dropping-particle" : "", "parse-names" : false, "suffix" : "" }, { "dropping-particle" : "", "family" : "Thorner", "given" : "M O", "non-dropping-particle" : "", "parse-names" : false, "suffix" : "" } ], "container-title" : "The Journal of clinical investigation", "id" : "ITEM-1", "issued" : { "date-parts" : [ [ "1988" ] ] }, "page" : "968-975", "title" : "Fasting enhances growth hormone secretion and amplifies the complex rhythms of growth hormone secretion in man.", "type" : "article-journal", "volume" : "81" }, "uris" : [ "http://www.mendeley.com/documents/?uuid=d973b7d1-d297-430a-8a7f-49f98274f036" ] }, { "id" : "ITEM-2", "itemData" : { "DOI" : "10.1210/en.2006-0592", "ISSN" : "0013-7227", "PMID" : "17038558", "abstract" : "To determine whether the severity of the catabolic condition differentially regulates the GH axis, male mice were either fed ad libitum or fasted for 12, 24, and 48 h. Hypothalami, pituitaries, and stomachs were collected for assessment of mRNA levels by quantitative real-time RT-PCR, and blood collected for measurement of plasma hormone and metabolite levels by commercial assay kits. Overnight (12 h) fasting resulted in a significant suppression of circulating glucose, insulin, IGF-I, and leptin levels and an increase in corticosterone, free fatty acids, and n-octanoyl ghrelin levels, and these directional changes were maintained at the 24- and 48-h time points. Fasting (24 h) also increased circulating GH levels, which was associated with an increase in pituitary mRNA levels for GHRH receptor and ghrelin receptor and a decrease in mRNA levels for somatostatin (SST) receptor (SSTR) subtypes, SSTR2, SSTR3, and SSTR5, where the changes in ghrelin receptor and SSTR expression persisted after 48 h fasting. Hypothalamic SST mRNA levels were not altered by fasting, whereas there was a transient rise in stomach SST mRNA levels 24 h after food withdrawal. In contrast, there was a biphasic effect of fasting on GHRH expression. GHRH mRNA levels were significantly elevated at 12 and 24 h but fell to approximately 50% of fed controls 48 h after food withdrawal. A sequential rise in hypothalamic neuropeptide Y (NPY) and CRH mRNA levels preceded the fall in GHRH expression, where fasting-induced changes in CRH and GHRH mRNA levels were not observed in 48-h-fasted NPY knockout mice. These observations, in light of previous reports showing both NPY and CRH can inhibit GHRH expression and GH release, suggest that these neuronal systems may work in concert to control the ultimate impact of fasting on GH axis function.", "author" : [ { "dropping-particle" : "", "family" : "Luque", "given" : "Raul M", "non-dropping-particle" : "", "parse-names" : false, "suffix" : "" }, { "dropping-particle" : "", "family" : "Park", "given" : "Seungjoon", "non-dropping-particle" : "", "parse-names" : false, "suffix" : "" }, { "dropping-particle" : "", "family" : "Kineman", "given" : "Rhonda D", "non-dropping-particle" : "", "parse-names" : false, "suffix" : "" } ], "container-title" : "Endocrinology", "id" : "ITEM-2", "issue" : "1", "issued" : { "date-parts" : [ [ "2007", "1" ] ] }, "page" : "300-9", "title" : "Severity of the catabolic condition differentially modulates hypothalamic expression of growth hormone-releasing hormone in the fasted mouse: potential role of neuropeptide Y and corticotropin-releasing hormone.", "type" : "article-journal", "volume" : "148" }, "uris" : [ "http://www.mendeley.com/documents/?uuid=b6eb4726-946f-47b2-9f19-f2f3dc4bfc30" ] } ], "mendeley" : { "previouslyFormattedCitation" : "[1, 2]" }, "properties" : { "noteIndex" : 0 }, "schema" : "https://github.com/citation-style-language/schema/raw/master/csl-citation.json" }</w:instrText>
-      </w:r>
-      <w:r>
-        <w:rPr>
-          <w:b/>
-          <w:color w:val="FF0000"/>
-        </w:rPr>
-        <w:fldChar w:fldCharType="separate"/>
-      </w:r>
-      <w:r>
-        <w:rPr>
-          <w:noProof/>
-          <w:color w:val="FF0000"/>
-        </w:rPr>
-        <w:t>[1, 2]</w:t>
-      </w:r>
-      <w:r>
-        <w:rPr>
-          <w:b/>
-          <w:color w:val="FF0000"/>
-        </w:rPr>
-        <w:fldChar w:fldCharType="end"/>
-      </w:r>
-      <w:r>
-        <w:rPr>
-          <w:b/>
-          <w:color w:val="FF0000"/>
-        </w:rPr>
-        <w:t xml:space="preserve">.  In this way, our protocol for food deprivation is likely to engage all of these pathways to defend body weight in the absence of food. </w:t>
+    </w:p>
+    <w:p>
+      <w:pPr>
+        <w:rPr>
+          <w:b/>
+        </w:rPr>
+      </w:pPr>
+      <w:r>
+        <w:rPr>
+          <w:b/>
+        </w:rPr>
+        <w:t>We also mentioned in the results section that hormones were altered during fasting in manner consistent with other reports:</w:t>
       </w:r>
     </w:p>
     <w:p>
       <w:pPr>
         <w:ind w:left="360"/>
         <w:rPr>
-          <w:b/>
-          <w:color w:val="FF0000"/>
-        </w:rPr>
-      </w:pPr>
-    </w:p>
-    <w:p>
-      <w:pPr>
-        <w:rPr>
-          <w:b/>
-        </w:rPr>
-      </w:pPr>
-      <w:r>
-        <w:rPr>
-          <w:b/>
-        </w:rPr>
-        <w:t>We also mentioned in the results section that hormones were altered during fasting in manner consistent with other reports:</w:t>
-      </w:r>
+          <w:color w:val="FF0000"/>
+        </w:rPr>
+      </w:pPr>
     </w:p>
     <w:p>
       <w:pPr>
         <w:ind w:left="360"/>
         <w:rPr>
-          <w:color w:val="FF0000"/>
-        </w:rPr>
-      </w:pPr>
-    </w:p>
-    <w:p>
-      <w:pPr>
-        <w:ind w:left="360"/>
-        <w:rPr>
-          <w:b/>
-          <w:color w:val="FF0000"/>
-        </w:rPr>
-      </w:pPr>
-      <w:proofErr w:type="spellStart"/>
-      <w:r>
-        <w:rPr>
-          <w:b/>
-          <w:color w:val="FF0000"/>
-        </w:rPr>
-        <w:t>Futhermore</w:t>
-      </w:r>
-      <w:proofErr w:type="spellEnd"/>
-      <w:r>
-        <w:rPr>
-          <w:b/>
-          <w:color w:val="FF0000"/>
-        </w:rPr>
-        <w:t>, the fasting/</w:t>
-      </w:r>
-      <w:proofErr w:type="spellStart"/>
-      <w:r>
-        <w:rPr>
-          <w:b/>
-          <w:color w:val="FF0000"/>
-        </w:rPr>
-        <w:t>refeeding</w:t>
-      </w:r>
-      <w:proofErr w:type="spellEnd"/>
-      <w:r>
-        <w:rPr>
-          <w:b/>
-          <w:color w:val="FF0000"/>
-        </w:rPr>
-        <w:t xml:space="preserve"> responses (decreases in total ghrelin, glucagon, GLP-1 and increases with insulin) are consistent with previous data, supportive of a normal fasting response </w:t>
+          <w:b/>
+          <w:color w:val="FF0000"/>
+        </w:rPr>
+      </w:pPr>
+      <w:r>
+        <w:rPr>
+          <w:b/>
+          <w:color w:val="FF0000"/>
+        </w:rPr>
+        <w:t xml:space="preserve">Futhermore, the fasting/refeeding responses (decreases in total ghrelin, glucagon, GLP-1 and increases with insulin) are consistent with previous data, supportive of a normal fasting response </w:t>
       </w:r>
       <w:r>
         <w:rPr>
@@ -812,23 +673,7 @@
         </w:numPr>
       </w:pPr>
       <w:r>
-        <w:t xml:space="preserve">Do the investigators consider that fasting levels of gut related peptides and one </w:t>
-      </w:r>
-      <w:proofErr w:type="spellStart"/>
-      <w:r>
-        <w:t>refed</w:t>
-      </w:r>
-      <w:proofErr w:type="spellEnd"/>
-      <w:r>
-        <w:t xml:space="preserve"> </w:t>
-      </w:r>
-      <w:proofErr w:type="spellStart"/>
-      <w:r>
-        <w:t>timpoint</w:t>
-      </w:r>
-      <w:proofErr w:type="spellEnd"/>
-      <w:r>
-        <w:t xml:space="preserve"> is sufficient for proper assessment of appetite related factors? Please discuss. Please clarify the re-fed time taken in the methodology.</w:t>
+        <w:t>Do the investigators consider that fasting levels of gut related peptides and one refed timpoint is sufficient for proper assessment of appetite related factors? Please discuss. Please clarify the re-fed time taken in the methodology.</w:t>
       </w:r>
     </w:p>
     <w:p/>
@@ -838,19 +683,11 @@
           <w:b/>
         </w:rPr>
       </w:pPr>
-      <w:proofErr w:type="spellStart"/>
-      <w:r>
-        <w:rPr>
-          <w:b/>
-        </w:rPr>
-        <w:t>Refeeding</w:t>
-      </w:r>
-      <w:proofErr w:type="spellEnd"/>
-      <w:r>
-        <w:rPr>
-          <w:b/>
-        </w:rPr>
-        <w:t xml:space="preserve"> was performed for 6h in these animals, as cla</w:t>
+      <w:r>
+        <w:rPr>
+          <w:b/>
+        </w:rPr>
+        <w:t>Refeeding was performed for 6h in these animals, as cla</w:t>
       </w:r>
       <w:r>
         <w:rPr>
@@ -935,21 +772,7 @@
         <w:rPr>
           <w:b/>
         </w:rPr>
-        <w:t xml:space="preserve">d significant elevations in fasting </w:t>
-      </w:r>
-      <w:proofErr w:type="spellStart"/>
-      <w:r>
-        <w:rPr>
-          <w:b/>
-        </w:rPr>
-        <w:t>ghrein</w:t>
-      </w:r>
-      <w:proofErr w:type="spellEnd"/>
-      <w:r>
-        <w:rPr>
-          <w:b/>
-        </w:rPr>
-        <w:t xml:space="preserve"> and </w:t>
+        <w:t xml:space="preserve">d significant elevations in fasting ghrein and </w:t>
       </w:r>
       <w:r>
         <w:rPr>
@@ -961,21 +784,7 @@
         <w:rPr>
           <w:b/>
         </w:rPr>
-        <w:t xml:space="preserve">, and a modest elevation of GLP-1 between fasted and </w:t>
-      </w:r>
-      <w:proofErr w:type="spellStart"/>
-      <w:r>
-        <w:rPr>
-          <w:b/>
-        </w:rPr>
-        <w:t>refed</w:t>
-      </w:r>
-      <w:proofErr w:type="spellEnd"/>
-      <w:r>
-        <w:rPr>
-          <w:b/>
-        </w:rPr>
-        <w:t xml:space="preserve"> groups (see Supplementary Figure 2A), a thorough examination of the kinetics of these changes was not performed, and is beyond the scope of this study.  These markers do however provide a context to the extent of fasting and re-feedin</w:t>
+        <w:t>, and a modest elevation of GLP-1 between fasted and refed groups (see Supplementary Figure 2A), a thorough examination of the kinetics of these changes was not performed, and is beyond the scope of this study.  These markers do however provide a context to the extent of fasting and re-feedin</w:t>
       </w:r>
       <w:r>
         <w:rPr>
@@ -1626,20 +1435,7 @@
                               <w:t>separated effects of pre-diet fasting response to weight gain during HFD.</w:t>
                             </w:r>
                             <w:r>
-                              <w:t xml:space="preserve">  In both cohorts, </w:t>
-                            </w:r>
-                            <w:proofErr w:type="gramStart"/>
-                            <w:r>
-                              <w:t xml:space="preserve">the </w:t>
-                            </w:r>
-                            <w:proofErr w:type="spellStart"/>
-                            <w:r>
-                              <w:t>the</w:t>
-                            </w:r>
-                            <w:proofErr w:type="spellEnd"/>
-                            <w:proofErr w:type="gramEnd"/>
-                            <w:r>
-                              <w:t xml:space="preserve"> relationship between pre-diet fasting response and weight gain by HFD was   p&lt;0.003 with a Rho</w:t>
+                              <w:t xml:space="preserve">  In both cohorts, the the relationship between pre-diet fasting response and weight gain by HFD was   p&lt;0.003 with a Rho</w:t>
                             </w:r>
                             <w:r>
                               <w:rPr>
@@ -1752,20 +1548,7 @@
                         <w:t>separated effects of pre-diet fasting response to weight gain during HFD.</w:t>
                       </w:r>
                       <w:r>
-                        <w:t xml:space="preserve">  In both cohorts, </w:t>
-                      </w:r>
-                      <w:proofErr w:type="gramStart"/>
-                      <w:r>
-                        <w:t xml:space="preserve">the </w:t>
-                      </w:r>
-                      <w:proofErr w:type="spellStart"/>
-                      <w:r>
-                        <w:t>the</w:t>
-                      </w:r>
-                      <w:proofErr w:type="spellEnd"/>
-                      <w:proofErr w:type="gramEnd"/>
-                      <w:r>
-                        <w:t xml:space="preserve"> relationship between pre-diet fasting response and weight gain by HFD was   p&lt;0.003 with a Rho</w:t>
+                        <w:t xml:space="preserve">  In both cohorts, the the relationship between pre-diet fasting response and weight gain by HFD was   p&lt;0.003 with a Rho</w:t>
                       </w:r>
                       <w:r>
                         <w:rPr>
@@ -1875,19 +1658,11 @@
         </w:rPr>
         <w:t xml:space="preserve">Importantly, the key finding of this paper in which pre-diet fasting responses correlated with eventual weight gain was highly </w:t>
       </w:r>
-      <w:proofErr w:type="spellStart"/>
-      <w:r>
-        <w:rPr>
-          <w:b/>
-        </w:rPr>
-        <w:t>siginificant</w:t>
-      </w:r>
-      <w:proofErr w:type="spellEnd"/>
-      <w:r>
-        <w:rPr>
-          <w:b/>
-        </w:rPr>
-        <w:t xml:space="preserve"> in both cohorts tested.  These data, separated by cohort are shown in Figure 2 of this response.</w:t>
+      <w:r>
+        <w:rPr>
+          <w:b/>
+        </w:rPr>
+        <w:t>siginificant in both cohorts tested.  These data, separated by cohort are shown in Figure 2 of this response.</w:t>
       </w:r>
     </w:p>
     <w:p>
@@ -1931,21 +1706,7 @@
         <w:rPr>
           <w:b/>
         </w:rPr>
-        <w:t xml:space="preserve">we present only one set of graphs for space reasons, but describe weight loss in </w:t>
-      </w:r>
-      <w:proofErr w:type="gramStart"/>
-      <w:r>
-        <w:rPr>
-          <w:b/>
-        </w:rPr>
-        <w:t>both absolute (g lost) or</w:t>
-      </w:r>
-      <w:proofErr w:type="gramEnd"/>
-      <w:r>
-        <w:rPr>
-          <w:b/>
-        </w:rPr>
-        <w:t xml:space="preserve"> relative (% loss) terms throughout.  For example:</w:t>
+        <w:t>we present only one set of graphs for space reasons, but describe weight loss in both absolute (g lost) or relative (% loss) terms throughout.  For example:</w:t>
       </w:r>
     </w:p>
     <w:p>
@@ -2886,21 +2647,8 @@
           <w:numId w:val="2"/>
         </w:numPr>
       </w:pPr>
-      <w:proofErr w:type="gramStart"/>
-      <w:r>
-        <w:t>There were also 2 outliers</w:t>
-      </w:r>
-      <w:proofErr w:type="gramEnd"/>
-      <w:r>
-        <w:t xml:space="preserve">, </w:t>
-      </w:r>
-      <w:proofErr w:type="gramStart"/>
-      <w:r>
-        <w:t>did results include these individuals</w:t>
-      </w:r>
-      <w:proofErr w:type="gramEnd"/>
-      <w:r>
-        <w:t xml:space="preserve">? </w:t>
+      <w:r>
+        <w:t xml:space="preserve">There were also 2 outliers, did results include these individuals? </w:t>
       </w:r>
     </w:p>
     <w:p>
@@ -4195,15 +3943,7 @@
         </w:numPr>
       </w:pPr>
       <w:r>
-        <w:t xml:space="preserve">Please be consistent with terminology </w:t>
-      </w:r>
-      <w:proofErr w:type="spellStart"/>
-      <w:r>
-        <w:t>utilising</w:t>
-      </w:r>
-      <w:proofErr w:type="spellEnd"/>
-      <w:r>
-        <w:t xml:space="preserve"> NCD or “chow”</w:t>
+        <w:t>Please be consistent with terminology utilising NCD or “chow”</w:t>
       </w:r>
     </w:p>
     <w:p>
@@ -4312,21 +4052,7 @@
         <w:rPr>
           <w:b/>
         </w:rPr>
-        <w:t xml:space="preserve">This has been </w:t>
-      </w:r>
-      <w:proofErr w:type="gramStart"/>
-      <w:r>
-        <w:rPr>
-          <w:b/>
-        </w:rPr>
-        <w:t>fixed,</w:t>
-      </w:r>
-      <w:proofErr w:type="gramEnd"/>
-      <w:r>
-        <w:rPr>
-          <w:b/>
-        </w:rPr>
-        <w:t xml:space="preserve"> we thank the reviewer for noticing this error</w:t>
+        <w:t>This has been fixed, we thank the reviewer for noticing this error</w:t>
       </w:r>
       <w:r>
         <w:rPr>
@@ -4350,13 +4076,8 @@
           <w:numId w:val="2"/>
         </w:numPr>
       </w:pPr>
-      <w:proofErr w:type="gramStart"/>
-      <w:r>
-        <w:t>Figures 2 is</w:t>
-      </w:r>
-      <w:proofErr w:type="gramEnd"/>
-      <w:r>
-        <w:t xml:space="preserve"> not significant and could be removed. </w:t>
+      <w:r>
+        <w:t xml:space="preserve">Figures 2 is not significant and could be removed. </w:t>
       </w:r>
     </w:p>
     <w:p/>
@@ -4370,21 +4091,7 @@
         <w:rPr>
           <w:b/>
         </w:rPr>
-        <w:t xml:space="preserve">Figure 2 (now Figure 1) is important even though there were no significant differences detected.  Of course, the absence of proof is not proof of an absence, but these results, as well as those in Table 2 rule out some common possibilities of predictors of weight gain.  We feel it is essential that these negative data </w:t>
-      </w:r>
-      <w:proofErr w:type="gramStart"/>
-      <w:r>
-        <w:rPr>
-          <w:b/>
-        </w:rPr>
-        <w:t>are</w:t>
-      </w:r>
-      <w:proofErr w:type="gramEnd"/>
-      <w:r>
-        <w:rPr>
-          <w:b/>
-        </w:rPr>
-        <w:t xml:space="preserve"> reported.</w:t>
+        <w:t>Figure 2 (now Figure 1) is important even though there were no significant differences detected.  Of course, the absence of proof is not proof of an absence, but these results, as well as those in Table 2 rule out some common possibilities of predictors of weight gain.  We feel it is essential that these negative data are reported.</w:t>
       </w:r>
     </w:p>
     <w:p>
@@ -4568,71 +4275,7 @@
           <w:b/>
           <w:color w:val="FF0000"/>
         </w:rPr>
-        <w:t>Significant differences of were detected between several hormones (</w:t>
-      </w:r>
-      <w:proofErr w:type="spellStart"/>
-      <w:r>
-        <w:rPr>
-          <w:b/>
-          <w:color w:val="FF0000"/>
-        </w:rPr>
-        <w:t>resistin</w:t>
-      </w:r>
-      <w:proofErr w:type="spellEnd"/>
-      <w:r>
-        <w:rPr>
-          <w:b/>
-          <w:color w:val="FF0000"/>
-        </w:rPr>
-        <w:t xml:space="preserve">, total ghrelin, GLP-1 and </w:t>
-      </w:r>
-      <w:proofErr w:type="spellStart"/>
-      <w:r>
-        <w:rPr>
-          <w:b/>
-          <w:color w:val="FF0000"/>
-        </w:rPr>
-        <w:t>leptin</w:t>
-      </w:r>
-      <w:proofErr w:type="spellEnd"/>
-      <w:r>
-        <w:rPr>
-          <w:b/>
-          <w:color w:val="FF0000"/>
-        </w:rPr>
-        <w:t xml:space="preserve">) as well as fasting glucose levels between these diets.  These are consistent with previous reports of HFD induced changes relative to NCD diets for </w:t>
-      </w:r>
-      <w:proofErr w:type="spellStart"/>
-      <w:r>
-        <w:rPr>
-          <w:b/>
-          <w:color w:val="FF0000"/>
-        </w:rPr>
-        <w:t>resistin</w:t>
-      </w:r>
-      <w:proofErr w:type="spellEnd"/>
-      <w:r>
-        <w:rPr>
-          <w:b/>
-          <w:color w:val="FF0000"/>
-        </w:rPr>
-        <w:t xml:space="preserve"> and </w:t>
-      </w:r>
-      <w:proofErr w:type="spellStart"/>
-      <w:r>
-        <w:rPr>
-          <w:b/>
-          <w:color w:val="FF0000"/>
-        </w:rPr>
-        <w:t>leptin</w:t>
-      </w:r>
-      <w:proofErr w:type="spellEnd"/>
-      <w:r>
-        <w:rPr>
-          <w:b/>
-          <w:color w:val="FF0000"/>
-        </w:rPr>
-        <w:t xml:space="preserve"> </w:t>
+        <w:t xml:space="preserve">Significant differences of were detected between several hormones (resistin, total ghrelin, GLP-1 and leptin) as well as fasting glucose levels between these diets.  These are consistent with previous reports of HFD induced changes relative to NCD diets for resistin and leptin </w:t>
       </w:r>
       <w:r>
         <w:rPr>
@@ -4757,15 +4400,7 @@
         </w:rPr>
       </w:pPr>
       <w:r>
-        <w:t xml:space="preserve">I saw this paper published on </w:t>
-      </w:r>
-      <w:proofErr w:type="spellStart"/>
-      <w:r>
-        <w:t>biorxiv</w:t>
-      </w:r>
-      <w:proofErr w:type="spellEnd"/>
-      <w:r>
-        <w:t xml:space="preserve"> already. </w:t>
+        <w:t xml:space="preserve">I saw this paper published on biorxiv already. </w:t>
       </w:r>
       <w:hyperlink r:id="rId10" w:history="1">
         <w:r>
@@ -4794,21 +4429,7 @@
         <w:rPr>
           <w:b/>
         </w:rPr>
-        <w:t xml:space="preserve">, there is a quite simple explanation.  </w:t>
-      </w:r>
-      <w:proofErr w:type="spellStart"/>
-      <w:r>
-        <w:rPr>
-          <w:b/>
-        </w:rPr>
-        <w:t>Biorxiv</w:t>
-      </w:r>
-      <w:proofErr w:type="spellEnd"/>
-      <w:r>
-        <w:rPr>
-          <w:b/>
-        </w:rPr>
-        <w:t xml:space="preserve"> is a pre-print server where publications under </w:t>
+        <w:t xml:space="preserve">, there is a quite simple explanation.  Biorxiv is a pre-print server where publications under </w:t>
       </w:r>
       <w:r>
         <w:rPr>
@@ -4948,21 +4569,7 @@
         <w:rPr>
           <w:b/>
         </w:rPr>
-        <w:t>Based on data obtained from the SHERPA/</w:t>
-      </w:r>
-      <w:proofErr w:type="spellStart"/>
-      <w:r>
-        <w:rPr>
-          <w:b/>
-        </w:rPr>
-        <w:t>RoMEO</w:t>
-      </w:r>
-      <w:proofErr w:type="spellEnd"/>
-      <w:r>
-        <w:rPr>
-          <w:b/>
-        </w:rPr>
-        <w:t xml:space="preserve"> database (</w:t>
+        <w:t>Based on data obtained from the SHERPA/RoMEO database (</w:t>
       </w:r>
       <w:hyperlink r:id="rId11" w:history="1">
         <w:r>
@@ -5033,41 +4640,13 @@
         <w:rPr>
           <w:b/>
         </w:rPr>
-        <w:t xml:space="preserve">Based on a suggestion of someone who read the article on </w:t>
-      </w:r>
-      <w:proofErr w:type="spellStart"/>
-      <w:r>
-        <w:rPr>
-          <w:b/>
-        </w:rPr>
-        <w:t>biorxiv</w:t>
-      </w:r>
-      <w:proofErr w:type="spellEnd"/>
-      <w:r>
-        <w:rPr>
-          <w:b/>
-        </w:rPr>
-        <w:t xml:space="preserve">, we tested the assumption that the pre-diet hormones and </w:t>
-      </w:r>
-      <w:r>
-        <w:rPr>
-          <w:b/>
-        </w:rPr>
-        <w:t>body weight gain (both absolute and percent) fit a normal distribution.  We did this via a Shapiro-</w:t>
-      </w:r>
-      <w:proofErr w:type="spellStart"/>
-      <w:r>
-        <w:rPr>
-          <w:b/>
-        </w:rPr>
-        <w:t>Wilk</w:t>
-      </w:r>
-      <w:proofErr w:type="spellEnd"/>
-      <w:r>
-        <w:rPr>
-          <w:b/>
-        </w:rPr>
-        <w:t xml:space="preserve"> test, and determined that the data were not normally distributed.  Therefore rather than use Pearson’s R to calculate correlations we used Spearman’s Rank Order test, which does not presume normality between covariates.  This </w:t>
+        <w:t xml:space="preserve">Based on a suggestion of someone who read the article on biorxiv, we tested the assumption that the pre-diet hormones and </w:t>
+      </w:r>
+      <w:r>
+        <w:rPr>
+          <w:b/>
+        </w:rPr>
+        <w:t xml:space="preserve">body weight gain (both absolute and percent) fit a normal distribution.  We did this via a Shapiro-Wilk test, and determined that the data were not normally distributed.  Therefore rather than use Pearson’s R to calculate correlations we used Spearman’s Rank Order test, which does not presume normality between covariates.  This </w:t>
       </w:r>
       <w:r>
         <w:rPr>
@@ -5153,23 +4732,7 @@
           <w:b/>
           <w:color w:val="FF0000"/>
         </w:rPr>
-        <w:t>Correlations were determined using Spearman’s rho after testing whether the covariates were normally distributed (Shapiro-</w:t>
-      </w:r>
-      <w:proofErr w:type="spellStart"/>
-      <w:r>
-        <w:rPr>
-          <w:b/>
-          <w:color w:val="FF0000"/>
-        </w:rPr>
-        <w:t>Wilk</w:t>
-      </w:r>
-      <w:proofErr w:type="spellEnd"/>
-      <w:r>
-        <w:rPr>
-          <w:b/>
-          <w:color w:val="FF0000"/>
-        </w:rPr>
-        <w:t xml:space="preserve"> test p&lt;0.05).  </w:t>
+        <w:t xml:space="preserve">Correlations were determined using Spearman’s rho after testing whether the covariates were normally distributed (Shapiro-Wilk test p&lt;0.05).  </w:t>
       </w:r>
     </w:p>
     <w:p>
@@ -5221,10 +4784,128 @@
           <w:ilvl w:val="0"/>
           <w:numId w:val="3"/>
         </w:numPr>
-      </w:pPr>
+        <w:rPr>
+          <w:b/>
+        </w:rPr>
+      </w:pPr>
+      <w:r>
+        <w:rPr>
+          <w:b/>
+        </w:rPr>
+        <w:t>Another comment was that the</w:t>
+      </w:r>
       <w:bookmarkStart w:id="0" w:name="_GoBack"/>
       <w:bookmarkEnd w:id="0"/>
-    </w:p>
+      <w:r>
+        <w:rPr>
+          <w:b/>
+        </w:rPr>
+        <w:t xml:space="preserve">re was a relatively recent paper that discussed the influence of pre-diet fat mass on weight gain in mice </w:t>
+      </w:r>
+      <w:r>
+        <w:rPr>
+          <w:b/>
+        </w:rPr>
+        <w:fldChar w:fldCharType="begin" w:fldLock="1"/>
+      </w:r>
+      <w:r>
+        <w:rPr>
+          <w:b/>
+        </w:rPr>
+        <w:instrText>ADDIN CSL_CITATION { "citationItems" : [ { "id" : "ITEM-1", "itemData" : { "DOI" : "10.1038/oby.2011.151", "ISSN" : "1930-739X", "PMID" : "21720432", "abstract" : "Inbred C57BL/6J mice displayed large individual variations in weight gain when fed a high-fat diet (HFD). The objective of this study was to examine whether this predominantly nongenetic variability could be predicted by relevant baseline features and to explore whether variations in these significant features were influenced during pregnancy and/or lactation. Fat mass (FM), fat-free mass (FFM), food intake (FI), resting metabolic rate (RMR), physical activity (PA), and body temperature (T(b)) were all evaluated at baseline in 60 mice (aged 10-12 weeks) before HFD feeding. Regression analyses showed that baseline FM was a strong positive predictor of weight gain between 4 and 16 weeks of HFD. Baseline PA was negatively associated with weight gain at week 8, 12, and 16, and baseline FFM had a positive effect at week 12 and 16. In a second experiment, 40 female mice were mated and litter sizes (LS) were manipulated on day 3 of lactation. Weaning weight and postweaning growth rate (GR) had positive impacts on FM and FFM at age 9 weeks (FM, P = 0.001; FFM, P &lt; 0.001: n = 97). Lactation LS had a negative effect on weaning weight and a positive effect on postweaning GR. In conclusion, our results show that obesity induced by HFD was associated with a higher baseline FM, a higher baseline FFM and a lower baseline PA level before the exposure of HFD. Two of these traits (FM and FFM) were influenced by lactation LS via weaning weight and postweaning GR.", "author" : [ { "dropping-particle" : "", "family" : "Zhang", "given" : "Li-Na", "non-dropping-particle" : "", "parse-names" : false, "suffix" : "" }, { "dropping-particle" : "", "family" : "Morgan", "given" : "David G", "non-dropping-particle" : "", "parse-names" : false, "suffix" : "" }, { "dropping-particle" : "", "family" : "Clapham", "given" : "John C", "non-dropping-particle" : "", "parse-names" : false, "suffix" : "" }, { "dropping-particle" : "", "family" : "Speakman", "given" : "John R", "non-dropping-particle" : "", "parse-names" : false, "suffix" : "" } ], "container-title" : "Obesity (Silver Spring, Md.)", "id" : "ITEM-1", "issue" : "6", "issued" : { "date-parts" : [ [ "2012", "6" ] ] }, "page" : "1179-88", "publisher" : "Nature Publishing Group", "title" : "Factors predicting nongenetic variability in body weight gain induced by a high-fat diet in inbred C57BL/6J mice.", "type" : "article-journal", "volume" : "20" }, "uris" : [ "http://www.mendeley.com/documents/?uuid=5ccdad82-82c9-482b-aa12-b8df2f141140" ] } ], "mendeley" : { "previouslyFormattedCitation" : "[17]" }, "properties" : { "noteIndex" : 0 }, "schema" : "https://github.com/citation-style-language/schema/raw/master/csl-citation.json" }</w:instrText>
+      </w:r>
+      <w:r>
+        <w:rPr>
+          <w:b/>
+        </w:rPr>
+        <w:fldChar w:fldCharType="separate"/>
+      </w:r>
+      <w:r>
+        <w:rPr>
+          <w:b/>
+          <w:noProof/>
+        </w:rPr>
+        <w:t>[17]</w:t>
+      </w:r>
+      <w:r>
+        <w:rPr>
+          <w:b/>
+        </w:rPr>
+        <w:fldChar w:fldCharType="end"/>
+      </w:r>
+      <w:r>
+        <w:rPr>
+          <w:b/>
+        </w:rPr>
+        <w:t>.  We had overlooked this study previously and have included its findings in our discussion section:</w:t>
+      </w:r>
+    </w:p>
+    <w:p>
+      <w:pPr>
+        <w:pStyle w:val="ListParagraph"/>
+        <w:rPr>
+          <w:b/>
+        </w:rPr>
+      </w:pPr>
+    </w:p>
+    <w:p>
+      <w:pPr>
+        <w:rPr>
+          <w:b/>
+          <w:color w:val="FF0000"/>
+        </w:rPr>
+      </w:pPr>
+      <w:r>
+        <w:rPr>
+          <w:b/>
+          <w:color w:val="FF0000"/>
+        </w:rPr>
+        <w:t xml:space="preserve">The negative relationship between fasting responses and weight gain is similar in magnitude to the positive relationship between absolute fat mass on HFD-induced weight gain in mice </w:t>
+      </w:r>
+      <w:r>
+        <w:rPr>
+          <w:b/>
+          <w:color w:val="FF0000"/>
+        </w:rPr>
+        <w:fldChar w:fldCharType="begin" w:fldLock="1"/>
+      </w:r>
+      <w:r>
+        <w:rPr>
+          <w:b/>
+          <w:color w:val="FF0000"/>
+        </w:rPr>
+        <w:instrText>ADDIN CSL_CITATION { "citationItems" : [ { "id" : "ITEM-1", "itemData" : { "DOI" : "10.1038/oby.2011.151", "ISSN" : "1930-739X", "PMID" : "21720432", "abstract" : "Inbred C57BL/6J mice displayed large individual variations in weight gain when fed a high-fat diet (HFD). The objective of this study was to examine whether this predominantly nongenetic variability could be predicted by relevant baseline features and to explore whether variations in these significant features were influenced during pregnancy and/or lactation. Fat mass (FM), fat-free mass (FFM), food intake (FI), resting metabolic rate (RMR), physical activity (PA), and body temperature (T(b)) were all evaluated at baseline in 60 mice (aged 10-12 weeks) before HFD feeding. Regression analyses showed that baseline FM was a strong positive predictor of weight gain between 4 and 16 weeks of HFD. Baseline PA was negatively associated with weight gain at week 8, 12, and 16, and baseline FFM had a positive effect at week 12 and 16. In a second experiment, 40 female mice were mated and litter sizes (LS) were manipulated on day 3 of lactation. Weaning weight and postweaning growth rate (GR) had positive impacts on FM and FFM at age 9 weeks (FM, P = 0.001; FFM, P &lt; 0.001: n = 97). Lactation LS had a negative effect on weaning weight and a positive effect on postweaning GR. In conclusion, our results show that obesity induced by HFD was associated with a higher baseline FM, a higher baseline FFM and a lower baseline PA level before the exposure of HFD. Two of these traits (FM and FFM) were influenced by lactation LS via weaning weight and postweaning GR.", "author" : [ { "dropping-particle" : "", "family" : "Zhang", "given" : "Li-Na", "non-dropping-particle" : "", "parse-names" : false, "suffix" : "" }, { "dropping-particle" : "", "family" : "Morgan", "given" : "David G", "non-dropping-particle" : "", "parse-names" : false, "suffix" : "" }, { "dropping-particle" : "", "family" : "Clapham", "given" : "John C", "non-dropping-particle" : "", "parse-names" : false, "suffix" : "" }, { "dropping-particle" : "", "family" : "Speakman", "given" : "John R", "non-dropping-particle" : "", "parse-names" : false, "suffix" : "" } ], "container-title" : "Obesity (Silver Spring, Md.)", "id" : "ITEM-1", "issue" : "6", "issued" : { "date-parts" : [ [ "2012", "6" ] ] }, "page" : "1179-88", "publisher" : "Nature Publishing Group", "title" : "Factors predicting nongenetic variability in body weight gain induced by a high-fat diet in inbred C57BL/6J mice.", "type" : "article-journal", "volume" : "20" }, "uris" : [ "http://www.mendeley.com/documents/?uuid=5ccdad82-82c9-482b-aa12-b8df2f141140" ] } ], "mendeley" : { "previouslyFormattedCitation" : "[17]" }, "properties" : { "noteIndex" : 0 }, "schema" : "https://github.com/citation-style-language/schema/raw/master/csl-citation.json" }</w:instrText>
+      </w:r>
+      <w:r>
+        <w:rPr>
+          <w:b/>
+          <w:color w:val="FF0000"/>
+        </w:rPr>
+        <w:fldChar w:fldCharType="separate"/>
+      </w:r>
+      <w:r>
+        <w:rPr>
+          <w:noProof/>
+          <w:color w:val="FF0000"/>
+        </w:rPr>
+        <w:t>[17]</w:t>
+      </w:r>
+      <w:r>
+        <w:rPr>
+          <w:b/>
+          <w:color w:val="FF0000"/>
+        </w:rPr>
+        <w:fldChar w:fldCharType="end"/>
+      </w:r>
+      <w:r>
+        <w:rPr>
+          <w:b/>
+          <w:color w:val="FF0000"/>
+        </w:rPr>
+        <w:t>. It is possible that young mice that have larger fat stores are able to lose more weight in response to fasting than lean mice and that fasting responses and fat mass levels are related, both to teach other and to predicting weight gain during HFD feeding.</w:t>
+      </w:r>
+    </w:p>
+    <w:p/>
     <w:p>
       <w:pPr>
         <w:pStyle w:val="Heading2"/>
@@ -5237,7 +4918,7 @@
       <w:pPr>
         <w:pStyle w:val="NormalWeb"/>
         <w:ind w:left="640" w:hanging="640"/>
-        <w:divId w:val="1001733676"/>
+        <w:divId w:val="194269268"/>
         <w:rPr>
           <w:rFonts w:ascii="Cambria" w:hAnsi="Cambria"/>
           <w:noProof/>
@@ -5293,7 +4974,7 @@
       <w:pPr>
         <w:pStyle w:val="NormalWeb"/>
         <w:ind w:left="640" w:hanging="640"/>
-        <w:divId w:val="1001733676"/>
+        <w:divId w:val="194269268"/>
         <w:rPr>
           <w:rFonts w:ascii="Cambria" w:hAnsi="Cambria"/>
           <w:noProof/>
@@ -5340,7 +5021,7 @@
       <w:pPr>
         <w:pStyle w:val="NormalWeb"/>
         <w:ind w:left="640" w:hanging="640"/>
-        <w:divId w:val="1001733676"/>
+        <w:divId w:val="194269268"/>
         <w:rPr>
           <w:rFonts w:ascii="Cambria" w:hAnsi="Cambria"/>
           <w:noProof/>
@@ -5369,7 +5050,7 @@
       <w:pPr>
         <w:pStyle w:val="NormalWeb"/>
         <w:ind w:left="640" w:hanging="640"/>
-        <w:divId w:val="1001733676"/>
+        <w:divId w:val="194269268"/>
         <w:rPr>
           <w:rFonts w:ascii="Cambria" w:hAnsi="Cambria"/>
           <w:noProof/>
@@ -5416,7 +5097,7 @@
       <w:pPr>
         <w:pStyle w:val="NormalWeb"/>
         <w:ind w:left="640" w:hanging="640"/>
-        <w:divId w:val="1001733676"/>
+        <w:divId w:val="194269268"/>
         <w:rPr>
           <w:rFonts w:ascii="Cambria" w:hAnsi="Cambria"/>
           <w:noProof/>
@@ -5463,7 +5144,7 @@
       <w:pPr>
         <w:pStyle w:val="NormalWeb"/>
         <w:ind w:left="640" w:hanging="640"/>
-        <w:divId w:val="1001733676"/>
+        <w:divId w:val="194269268"/>
         <w:rPr>
           <w:rFonts w:ascii="Cambria" w:hAnsi="Cambria"/>
           <w:noProof/>
@@ -5510,7 +5191,7 @@
       <w:pPr>
         <w:pStyle w:val="NormalWeb"/>
         <w:ind w:left="640" w:hanging="640"/>
-        <w:divId w:val="1001733676"/>
+        <w:divId w:val="194269268"/>
         <w:rPr>
           <w:rFonts w:ascii="Cambria" w:hAnsi="Cambria"/>
           <w:noProof/>
@@ -5557,7 +5238,7 @@
       <w:pPr>
         <w:pStyle w:val="NormalWeb"/>
         <w:ind w:left="640" w:hanging="640"/>
-        <w:divId w:val="1001733676"/>
+        <w:divId w:val="194269268"/>
         <w:rPr>
           <w:rFonts w:ascii="Cambria" w:hAnsi="Cambria"/>
           <w:noProof/>
@@ -5604,7 +5285,7 @@
       <w:pPr>
         <w:pStyle w:val="NormalWeb"/>
         <w:ind w:left="640" w:hanging="640"/>
-        <w:divId w:val="1001733676"/>
+        <w:divId w:val="194269268"/>
         <w:rPr>
           <w:rFonts w:ascii="Cambria" w:hAnsi="Cambria"/>
           <w:noProof/>
@@ -5651,7 +5332,7 @@
       <w:pPr>
         <w:pStyle w:val="NormalWeb"/>
         <w:ind w:left="640" w:hanging="640"/>
-        <w:divId w:val="1001733676"/>
+        <w:divId w:val="194269268"/>
         <w:rPr>
           <w:rFonts w:ascii="Cambria" w:hAnsi="Cambria"/>
           <w:noProof/>
@@ -5698,7 +5379,7 @@
       <w:pPr>
         <w:pStyle w:val="NormalWeb"/>
         <w:ind w:left="640" w:hanging="640"/>
-        <w:divId w:val="1001733676"/>
+        <w:divId w:val="194269268"/>
         <w:rPr>
           <w:rFonts w:ascii="Cambria" w:hAnsi="Cambria"/>
           <w:noProof/>
@@ -5745,7 +5426,7 @@
       <w:pPr>
         <w:pStyle w:val="NormalWeb"/>
         <w:ind w:left="640" w:hanging="640"/>
-        <w:divId w:val="1001733676"/>
+        <w:divId w:val="194269268"/>
         <w:rPr>
           <w:rFonts w:ascii="Cambria" w:hAnsi="Cambria"/>
           <w:noProof/>
@@ -5792,7 +5473,7 @@
       <w:pPr>
         <w:pStyle w:val="NormalWeb"/>
         <w:ind w:left="640" w:hanging="640"/>
-        <w:divId w:val="1001733676"/>
+        <w:divId w:val="194269268"/>
         <w:rPr>
           <w:rFonts w:ascii="Cambria" w:hAnsi="Cambria"/>
           <w:noProof/>
@@ -5839,7 +5520,7 @@
       <w:pPr>
         <w:pStyle w:val="NormalWeb"/>
         <w:ind w:left="640" w:hanging="640"/>
-        <w:divId w:val="1001733676"/>
+        <w:divId w:val="194269268"/>
         <w:rPr>
           <w:rFonts w:ascii="Cambria" w:hAnsi="Cambria"/>
           <w:noProof/>
@@ -5886,7 +5567,7 @@
       <w:pPr>
         <w:pStyle w:val="NormalWeb"/>
         <w:ind w:left="640" w:hanging="640"/>
-        <w:divId w:val="1001733676"/>
+        <w:divId w:val="194269268"/>
         <w:rPr>
           <w:rFonts w:ascii="Cambria" w:hAnsi="Cambria"/>
           <w:noProof/>
@@ -5933,7 +5614,7 @@
       <w:pPr>
         <w:pStyle w:val="NormalWeb"/>
         <w:ind w:left="640" w:hanging="640"/>
-        <w:divId w:val="1001733676"/>
+        <w:divId w:val="194269268"/>
         <w:rPr>
           <w:rFonts w:ascii="Cambria" w:hAnsi="Cambria"/>
           <w:noProof/>
@@ -5973,14 +5654,61 @@
           <w:noProof/>
           <w:sz w:val="24"/>
         </w:rPr>
-        <w:t xml:space="preserve">, 234–7. </w:t>
+        <w:t>, 234–7.</w:t>
       </w:r>
     </w:p>
     <w:p>
       <w:pPr>
         <w:pStyle w:val="NormalWeb"/>
         <w:ind w:left="640" w:hanging="640"/>
-        <w:divId w:val="962272852"/>
+        <w:divId w:val="194269268"/>
+        <w:rPr>
+          <w:rFonts w:ascii="Cambria" w:hAnsi="Cambria"/>
+          <w:noProof/>
+          <w:sz w:val="24"/>
+        </w:rPr>
+      </w:pPr>
+      <w:r>
+        <w:rPr>
+          <w:rFonts w:ascii="Cambria" w:hAnsi="Cambria"/>
+          <w:noProof/>
+          <w:sz w:val="24"/>
+        </w:rPr>
+        <w:t>17.</w:t>
+      </w:r>
+      <w:r>
+        <w:rPr>
+          <w:rFonts w:ascii="Cambria" w:hAnsi="Cambria"/>
+          <w:noProof/>
+          <w:sz w:val="24"/>
+        </w:rPr>
+        <w:tab/>
+        <w:t xml:space="preserve">Zhang, L.-N., Morgan, D. G., Clapham, J. C., and Speakman, J. R. (2012). Factors predicting nongenetic variability in body weight gain induced by a high-fat diet in inbred C57BL/6J mice. Obesity (Silver Spring). </w:t>
+      </w:r>
+      <w:r>
+        <w:rPr>
+          <w:rFonts w:ascii="Cambria" w:hAnsi="Cambria"/>
+          <w:i/>
+          <w:iCs/>
+          <w:noProof/>
+          <w:sz w:val="24"/>
+        </w:rPr>
+        <w:t>20</w:t>
+      </w:r>
+      <w:r>
+        <w:rPr>
+          <w:rFonts w:ascii="Cambria" w:hAnsi="Cambria"/>
+          <w:noProof/>
+          <w:sz w:val="24"/>
+        </w:rPr>
+        <w:t xml:space="preserve">, 1179–88. </w:t>
+      </w:r>
+    </w:p>
+    <w:p>
+      <w:pPr>
+        <w:pStyle w:val="NormalWeb"/>
+        <w:ind w:left="640" w:hanging="640"/>
+        <w:divId w:val="2051146680"/>
       </w:pPr>
       <w:r>
         <w:fldChar w:fldCharType="end"/>
@@ -6555,7 +6283,6 @@
   <w:style w:type="character" w:default="1" w:styleId="DefaultParagraphFont">
     <w:name w:val="Default Paragraph Font"/>
     <w:uiPriority w:val="1"/>
-    <w:semiHidden/>
     <w:unhideWhenUsed/>
   </w:style>
   <w:style w:type="table" w:default="1" w:styleId="TableNormal">
@@ -6941,7 +6668,6 @@
   <w:style w:type="character" w:default="1" w:styleId="DefaultParagraphFont">
     <w:name w:val="Default Paragraph Font"/>
     <w:uiPriority w:val="1"/>
-    <w:semiHidden/>
     <w:unhideWhenUsed/>
   </w:style>
   <w:style w:type="table" w:default="1" w:styleId="TableNormal">

</xml_diff>

<commit_message>
Fixed several minor typos in the response letter
</commit_message>
<xml_diff>
--- a/publications/reviews/JOBE_Response.docx
+++ b/publications/reviews/JOBE_Response.docx
@@ -36,14 +36,7 @@
         <w:rPr>
           <w:b/>
         </w:rPr>
-        <w:t xml:space="preserve"> We have substantially revised the manuscript based on these suggestions, by providing extra data </w:t>
-      </w:r>
-      <w:proofErr w:type="gramStart"/>
-      <w:r>
-        <w:rPr>
-          <w:b/>
-        </w:rPr>
-        <w:t>and</w:t>
+        <w:t xml:space="preserve"> We have substantially revised the manuscript based on these suggestions, by providing extra data and</w:t>
       </w:r>
       <w:r>
         <w:rPr>
@@ -55,20 +48,13 @@
         <w:rPr>
           <w:b/>
         </w:rPr>
-        <w:t xml:space="preserve"> more</w:t>
-      </w:r>
-      <w:proofErr w:type="gramEnd"/>
-      <w:r>
-        <w:rPr>
-          <w:b/>
-        </w:rPr>
-        <w:t xml:space="preserve"> refined </w:t>
-      </w:r>
-      <w:r>
-        <w:rPr>
-          <w:b/>
-        </w:rPr>
-        <w:t>details in the manuscript</w:t>
+        <w:t xml:space="preserve">more refined </w:t>
+      </w:r>
+      <w:r>
+        <w:rPr>
+          <w:b/>
+        </w:rPr>
+        <w:t>details</w:t>
       </w:r>
       <w:r>
         <w:rPr>
@@ -80,7 +66,19 @@
         <w:rPr>
           <w:b/>
         </w:rPr>
-        <w:t xml:space="preserve">  Our comments are in bold, and direct quotes from the manuscript are shown in bold and red.</w:t>
+        <w:t xml:space="preserve">  Our comments are in bold, and direct quotes from the </w:t>
+      </w:r>
+      <w:r>
+        <w:rPr>
+          <w:b/>
+        </w:rPr>
+        <w:t xml:space="preserve">revised </w:t>
+      </w:r>
+      <w:r>
+        <w:rPr>
+          <w:b/>
+        </w:rPr>
+        <w:t>manuscript are shown in bold and red.</w:t>
       </w:r>
     </w:p>
     <w:p>
@@ -94,7 +92,15 @@
     <w:p/>
     <w:p>
       <w:r>
-        <w:t xml:space="preserve">The aim of this study was to examine factors predicting weight gain on chow, a synthetic control diet, and a synthetic HFD in C57BL6/J mice. The authors report larger variation in weight gain in mice on HFD that was not present in leptin deficit models, that was unrelated to animal dominance. Weight gain was inversely related to pre-diet weight loss in response to a 16hour fast, please rationale why this was tested as a predictive factor in the introduction. </w:t>
+        <w:t xml:space="preserve">The aim of this study was to examine factors predicting weight gain on chow, a synthetic control diet, and a synthetic HFD in C57BL6/J mice. The authors report larger variation in weight gain in mice on HFD that was not present in </w:t>
+      </w:r>
+      <w:proofErr w:type="spellStart"/>
+      <w:r>
+        <w:t>leptin</w:t>
+      </w:r>
+      <w:proofErr w:type="spellEnd"/>
+      <w:r>
+        <w:t xml:space="preserve"> deficit models, that was unrelated to animal dominance. Weight gain was inversely related to pre-diet weight loss in response to a 16hour fast, please rationale why this was tested as a predictive factor in the introduction. </w:t>
       </w:r>
     </w:p>
     <w:p/>
@@ -179,7 +185,15 @@
     <w:p/>
     <w:p>
       <w:r>
-        <w:t xml:space="preserve">Weight gain was not related to the measured appetite and glucoregulatory hormonal factors. There are a lot of small errors and omissions in this work throughout that require attention. I found some of the figures a bit confusing and don’t understand why some figures are supplementary and others are not. </w:t>
+        <w:t xml:space="preserve">Weight gain was not related to the measured appetite and </w:t>
+      </w:r>
+      <w:proofErr w:type="spellStart"/>
+      <w:r>
+        <w:t>glucoregulatory</w:t>
+      </w:r>
+      <w:proofErr w:type="spellEnd"/>
+      <w:r>
+        <w:t xml:space="preserve"> hormonal factors. There are a lot of small errors and omissions in this work throughout that require attention. I found some of the figures a bit confusing and don’t understand why some figures are supplementary and others are not. </w:t>
       </w:r>
     </w:p>
     <w:p/>
@@ -192,7 +206,15 @@
         </w:numPr>
       </w:pPr>
       <w:r>
-        <w:t>Table 1 - the percentages given as fat, CHO and protein do not add up to 100% (67% for chow, 89 and 91% for CD and HFD so this leads me to believe that it is by weight with fibre missing from the calculation?</w:t>
+        <w:t xml:space="preserve">Table 1 - the percentages given as fat, CHO and protein do not add up to 100% (67% for chow, 89 and 91% for CD and HFD so this leads me to believe that it is by weight with </w:t>
+      </w:r>
+      <w:proofErr w:type="spellStart"/>
+      <w:r>
+        <w:t>fibre</w:t>
+      </w:r>
+      <w:proofErr w:type="spellEnd"/>
+      <w:r>
+        <w:t xml:space="preserve"> missing from the calculation?</w:t>
       </w:r>
     </w:p>
     <w:p>
@@ -211,19 +233,45 @@
         <w:rPr>
           <w:b/>
         </w:rPr>
-        <w:t>We checked with the vendors and we have updated Table 1 accordingly.  The percentages are given as % of calories, but maltodextran was accidentally omitted from the table.  Now that it is included, the CD and HFD amounts add up to 100% of the calories.  More details about these diets are available at the following links</w:t>
-      </w:r>
-      <w:r>
-        <w:rPr>
-          <w:b/>
-        </w:rPr>
-        <w:t xml:space="preserve">.   Furthermore, NCD was erroneously presented as percent weight not percent calories.  This has been rectified as well.  We apologize for this error. </w:t>
-      </w:r>
-      <w:r>
-        <w:rPr>
-          <w:b/>
-        </w:rPr>
-        <w:t xml:space="preserve">  Furthermore, we have indicated a note in the methods section </w:t>
+        <w:t xml:space="preserve">We checked with the vendors and we have updated Table 1 accordingly.  The percentages are given as % of calories, but </w:t>
+      </w:r>
+      <w:proofErr w:type="spellStart"/>
+      <w:r>
+        <w:rPr>
+          <w:b/>
+        </w:rPr>
+        <w:t>maltodextran</w:t>
+      </w:r>
+      <w:proofErr w:type="spellEnd"/>
+      <w:r>
+        <w:rPr>
+          <w:b/>
+        </w:rPr>
+        <w:t xml:space="preserve"> was accidentally omitted from the table.  Now that it is included, the CD and HFD amounts add up to 100% of the calories. </w:t>
+      </w:r>
+      <w:r>
+        <w:rPr>
+          <w:b/>
+        </w:rPr>
+        <w:t xml:space="preserve">Furthermore, NCD was erroneously presented as percent weight not percent calories.  This has been rectified as well.  We apologize for this error. </w:t>
+      </w:r>
+      <w:r>
+        <w:rPr>
+          <w:b/>
+        </w:rPr>
+        <w:t xml:space="preserve">  </w:t>
+      </w:r>
+      <w:r>
+        <w:rPr>
+          <w:b/>
+        </w:rPr>
+        <w:t>We</w:t>
+      </w:r>
+      <w:r>
+        <w:rPr>
+          <w:b/>
+        </w:rPr>
+        <w:t xml:space="preserve"> have indicated a note in the methods section </w:t>
       </w:r>
       <w:r>
         <w:rPr>
@@ -241,7 +289,21 @@
         <w:rPr>
           <w:b/>
         </w:rPr>
-        <w:t>in the Teklad diet:</w:t>
+        <w:t xml:space="preserve">in the </w:t>
+      </w:r>
+      <w:proofErr w:type="spellStart"/>
+      <w:r>
+        <w:rPr>
+          <w:b/>
+        </w:rPr>
+        <w:t>Teklad</w:t>
+      </w:r>
+      <w:proofErr w:type="spellEnd"/>
+      <w:r>
+        <w:rPr>
+          <w:b/>
+        </w:rPr>
+        <w:t xml:space="preserve"> diet:</w:t>
       </w:r>
     </w:p>
     <w:p>
@@ -265,7 +327,30 @@
           <w:color w:val="FF0000"/>
         </w:rPr>
         <w:lastRenderedPageBreak/>
-        <w:t xml:space="preserve">Note that there are seasonal variations in the composition of the Teklad diet, and therefore these numbers are reasonable estimates on a </w:t>
+        <w:t xml:space="preserve">Note that there are seasonal variations in the composition of the </w:t>
+      </w:r>
+      <w:proofErr w:type="spellStart"/>
+      <w:r>
+        <w:rPr>
+          <w:b/>
+          <w:color w:val="FF0000"/>
+        </w:rPr>
+        <w:t>Teklad</w:t>
+      </w:r>
+      <w:proofErr w:type="spellEnd"/>
+      <w:r>
+        <w:rPr>
+          <w:b/>
+          <w:color w:val="FF0000"/>
+        </w:rPr>
+        <w:t xml:space="preserve"> diet, and therefore these numbers are reasonable estimates on a batch to batch basis</w:t>
+      </w:r>
+      <w:r>
+        <w:rPr>
+          <w:b/>
+          <w:color w:val="FF0000"/>
+        </w:rPr>
+        <w:t xml:space="preserve"> </w:t>
       </w:r>
       <w:proofErr w:type="gramStart"/>
       <w:r>
@@ -273,7 +358,7 @@
           <w:b/>
           <w:color w:val="FF0000"/>
         </w:rPr>
-        <w:t>batch to batch</w:t>
+        <w:t>provided  by</w:t>
       </w:r>
       <w:proofErr w:type="gramEnd"/>
       <w:r>
@@ -281,7 +366,14 @@
           <w:b/>
           <w:color w:val="FF0000"/>
         </w:rPr>
-        <w:t xml:space="preserve"> basis.</w:t>
+        <w:t xml:space="preserve"> the vendor</w:t>
+      </w:r>
+      <w:r>
+        <w:rPr>
+          <w:b/>
+          <w:color w:val="FF0000"/>
+        </w:rPr>
+        <w:t>.</w:t>
       </w:r>
     </w:p>
     <w:p>
@@ -401,7 +493,19 @@
         <w:rPr>
           <w:b/>
         </w:rPr>
-        <w:t>, as the reviewer makes and excellent point regarding our interrogation of energy expenditure without supporting data.</w:t>
+        <w:t xml:space="preserve">, as the reviewer makes and excellent point regarding our interrogation of energy expenditure without </w:t>
+      </w:r>
+      <w:r>
+        <w:rPr>
+          <w:b/>
+        </w:rPr>
+        <w:t>a direct measurement</w:t>
+      </w:r>
+      <w:r>
+        <w:rPr>
+          <w:b/>
+        </w:rPr>
+        <w:t>.</w:t>
       </w:r>
     </w:p>
     <w:p>
@@ -496,7 +600,13 @@
         <w:rPr>
           <w:b/>
         </w:rPr>
-        <w:t xml:space="preserve">, and </w:t>
+        <w:t>.  We</w:t>
+      </w:r>
+      <w:r>
+        <w:rPr>
+          <w:b/>
+        </w:rPr>
+        <w:t xml:space="preserve"> and </w:t>
       </w:r>
       <w:r>
         <w:rPr>
@@ -532,7 +642,7 @@
         <w:rPr>
           <w:b/>
         </w:rPr>
-        <w:instrText>ADDIN CSL_CITATION { "citationItems" : [ { "id" : "ITEM-1", "itemData" : { "DOI" : "10.2337/db13-1531", "ISSN" : "1939-327X", "PMID" : "24722244", "abstract" : "Glycogen and lipid are major storage forms of energy that are tightly regulated by hormones and metabolic signals. Here, we demonstrate that feeding mice a high fat diet (HFD) increased hepatic glycogen, due to increased expression of the glycogenic scaffolding protein PTG/R5. PTG promoter activity was increased and glycogen levels were augmented in mice and cells after activation of mechanistic target of rapamycin complex 1 (mTORC1) and its downstream target sterol regulatory element binding protein 1 (SREBP1). Deletion of the PTG gene in mice prevented HFD-induced hepatic glycogen accumulation. Surprisingly, PTG deletion also blocked hepatic steatosis in HFD-fed mice, and reduced the expression of numerous lipogenic genes. Additionally, PTG deletion reduced fasting glucose and insulin levels in obese mice, while improving insulin sensitivity, a result of reduced hepatic glucose output. This metabolic crosstalk was due to decreased mTORC1 and SREBP activity in PTG knockout mice or knockdown cells, suggesting a positive feedback loop in which once accumulated, glycogen stimulates the mTORC1/SREBP1 pathway to shift energy storage to lipogenesis. Together, these data reveal a previously unappreciated broad role for glycogen in the control of energy homeostasis.", "author" : [ { "dropping-particle" : "", "family" : "Lu", "given" : "Binbin", "non-dropping-particle" : "", "parse-names" : false, "suffix" : "" }, { "dropping-particle" : "", "family" : "Bridges", "given" : "Dave", "non-dropping-particle" : "", "parse-names" : false, "suffix" : "" }, { "dropping-particle" : "", "family" : "Yang", "given" : "Yemen", "non-dropping-particle" : "", "parse-names" : false, "suffix" : "" }, { "dropping-particle" : "", "family" : "Fisher", "given" : "Kaleigh", "non-dropping-particle" : "", "parse-names" : false, "suffix" : "" }, { "dropping-particle" : "", "family" : "Cheng", "given" : "Alan", "non-dropping-particle" : "", "parse-names" : false, "suffix" : "" }, { "dropping-particle" : "", "family" : "Chang", "given" : "Louise", "non-dropping-particle" : "", "parse-names" : false, "suffix" : "" }, { "dropping-particle" : "", "family" : "Meng", "given" : "Zhuoxian", "non-dropping-particle" : "", "parse-names" : false, "suffix" : "" }, { "dropping-particle" : "", "family" : "Lin", "given" : "Jiandie", "non-dropping-particle" : "", "parse-names" : false, "suffix" : "" }, { "dropping-particle" : "", "family" : "Downes", "given" : "Michael", "non-dropping-particle" : "", "parse-names" : false, "suffix" : "" }, { "dropping-particle" : "", "family" : "Yu", "given" : "Ruth T", "non-dropping-particle" : "", "parse-names" : false, "suffix" : "" }, { "dropping-particle" : "", "family" : "Liddle", "given" : "Christopher", "non-dropping-particle" : "", "parse-names" : false, "suffix" : "" }, { "dropping-particle" : "", "family" : "Evans", "given" : "Ronald M", "non-dropping-particle" : "", "parse-names" : false, "suffix" : "" }, { "dropping-particle" : "", "family" : "Saltiel", "given" : "Alan R", "non-dropping-particle" : "", "parse-names" : false, "suffix" : "" } ], "container-title" : "Diabetes", "id" : "ITEM-1", "issued" : { "date-parts" : [ [ "2014", "4", "10" ] ] }, "page" : "1-49", "title" : "Metabolic Crosstalk: molecular links between glycogen and lipid metabolism in obesity.", "type" : "article-journal" }, "uris" : [ "http://www.mendeley.com/documents/?uuid=098fbdfd-260f-433b-93e7-c3a8071dc6b2" ] } ], "mendeley" : { "previouslyFormattedCitation" : "[5]" }, "properties" : { "noteIndex" : 0 }, "schema" : "https://github.com/citation-style-language/schema/raw/master/csl-citation.json" }</w:instrText>
+        <w:instrText>ADDIN CSL_CITATION { "citationItems" : [ { "id" : "ITEM-1", "itemData" : { "DOI" : "10.2337/db13-1531", "ISSN" : "1939-327X", "PMID" : "24722244", "abstract" : "Glycogen and lipid are major storage forms of energy that are tightly regulated by hormones and metabolic signals. Here, we demonstrate that feeding mice a high fat diet (HFD) increased hepatic glycogen, due to increased expression of the glycogenic scaffolding protein PTG/R5. PTG promoter activity was increased and glycogen levels were augmented in mice and cells after activation of mechanistic target of rapamycin complex 1 (mTORC1) and its downstream target sterol regulatory element binding protein 1 (SREBP1). Deletion of the PTG gene in mice prevented HFD-induced hepatic glycogen accumulation. Surprisingly, PTG deletion also blocked hepatic steatosis in HFD-fed mice, and reduced the expression of numerous lipogenic genes. Additionally, PTG deletion reduced fasting glucose and insulin levels in obese mice, while improving insulin sensitivity, a result of reduced hepatic glucose output. This metabolic crosstalk was due to decreased mTORC1 and SREBP activity in PTG knockout mice or knockdown cells, suggesting a positive feedback loop in which once accumulated, glycogen stimulates the mTORC1/SREBP1 pathway to shift energy storage to lipogenesis. Together, these data reveal a previously unappreciated broad role for glycogen in the control of energy homeostasis.", "author" : [ { "dropping-particle" : "", "family" : "Lu", "given" : "Binbin", "non-dropping-particle" : "", "parse-names" : false, "suffix" : "" }, { "dropping-particle" : "", "family" : "Bridges", "given" : "Dave", "non-dropping-particle" : "", "parse-names" : false, "suffix" : "" }, { "dropping-particle" : "", "family" : "Yang", "given" : "Yemen", "non-dropping-particle" : "", "parse-names" : false, "suffix" : "" }, { "dropping-particle" : "", "family" : "Fisher", "given" : "Kaleigh", "non-dropping-particle" : "", "parse-names" : false, "suffix" : "" }, { "dropping-particle" : "", "family" : "Cheng", "given" : "Alan", "non-dropping-particle" : "", "parse-names" : false, "suffix" : "" }, { "dropping-particle" : "", "family" : "Chang", "given" : "Louise", "non-dropping-particle" : "", "parse-names" : false, "suffix" : "" }, { "dropping-particle" : "", "family" : "Meng", "given" : "Zhuoxian", "non-dropping-particle" : "", "parse-names" : false, "suffix" : "" }, { "dropping-particle" : "", "family" : "Lin", "given" : "Jiandie", "non-dropping-particle" : "", "parse-names" : false, "suffix" : "" }, { "dropping-particle" : "", "family" : "Downes", "given" : "Michael", "non-dropping-particle" : "", "parse-names" : false, "suffix" : "" }, { "dropping-particle" : "", "family" : "Yu", "given" : "Ruth T", "non-dropping-particle" : "", "parse-names" : false, "suffix" : "" }, { "dropping-particle" : "", "family" : "Liddle", "given" : "Christopher", "non-dropping-particle" : "", "parse-names" : false, "suffix" : "" }, { "dropping-particle" : "", "family" : "Evans", "given" : "Ronald M", "non-dropping-particle" : "", "parse-names" : false, "suffix" : "" }, { "dropping-particle" : "", "family" : "Saltiel", "given" : "Alan R", "non-dropping-particle" : "", "parse-names" : false, "suffix" : "" } ], "container-title" : "Diabetes", "id" : "ITEM-1", "issued" : { "date-parts" : [ [ "2014", "4", "10" ] ] }, "page" : "1-49", "title" : "Metabolic Crosstalk: molecular links between glycogen and lipid metabolism in obesity.", "type" : "article-journal" }, "uris" : [ "http://www.mendeley.com/documents/?uuid=098fbdfd-260f-433b-93e7-c3a8071dc6b2" ] }, { "id" : "ITEM-2", "itemData" : { "DOI" : "10.1172/JCI200214596.Introduction", "author" : [ { "dropping-particle" : "", "family" : "Hajri", "given" : "Tahar", "non-dropping-particle" : "", "parse-names" : false, "suffix" : "" }, { "dropping-particle" : "", "family" : "Han", "given" : "Xiao Xia", "non-dropping-particle" : "", "parse-names" : false, "suffix" : "" }, { "dropping-particle" : "", "family" : "Bonen", "given" : "Arend", "non-dropping-particle" : "", "parse-names" : false, "suffix" : "" }, { "dropping-particle" : "", "family" : "Abumrad", "given" : "Nada A", "non-dropping-particle" : "", "parse-names" : false, "suffix" : "" } ], "id" : "ITEM-2", "issue" : "10", "issued" : { "date-parts" : [ [ "2002" ] ] }, "title" : "Defective fatty acid uptake modulates insulin responsiveness and metabolic responses to diet in CD36-null mice", "type" : "article-journal", "volume" : "109" }, "uris" : [ "http://www.mendeley.com/documents/?uuid=b6d8144c-91e5-4cba-bfe3-0f225e2a3d57" ] }, { "id" : "ITEM-3", "itemData" : { "DOI" : "10.1111/acel.12097", "ISSN" : "1474-9726", "PMID" : "23648089", "abstract" : "Rapamycin, an inhibitor of the mechanistic target of rapamycin (mTOR) signaling pathway, extends the life span of yeast, worms, flies, and mice. Interventions that promote longevity are often correlated with increased insulin sensitivity, and it therefore is surprising that chronic rapamycin treatment of mice, rats, and humans is associated with insulin resistance (J Am Soc Nephrol., 19, 2008, 1411; Diabetes, 00, 2010, 00; Science, 335, 2012, 1638). We examined the effect of dietary rapamycin treatment on glucose homeostasis and insulin resistance in the genetically heterogeneous HET3 mouse strain, a strain in which dietary rapamycin robustly extends mean and maximum life span. We find that rapamycin treatment leads to glucose intolerance in both young and old HET3 mice, but in contrast to the previously reported effect of injected rapamycin in C57BL/6 mice, HET3 mice treated with dietary rapamycin responded normally in an insulin tolerance test. To gauge the overall consequences of rapamycin treatment on average blood glucose levels, we measured HBA1c. Dietary rapamycin increased HBA1c over the first 3 weeks of treatment in young animals, but the effect was lost by 3 months, and no effect was detected in older animals. Our results demonstrate that the extended life span of HET3 mice on a rapamycin diet occurs in the absence of major changes in insulin sensitivity and highlight the importance of strain background and delivery method in testing effects of longevity interventions.", "author" : [ { "dropping-particle" : "", "family" : "Lamming", "given" : "Dudley W.", "non-dropping-particle" : "", "parse-names" : false, "suffix" : "" }, { "dropping-particle" : "", "family" : "Ye", "given" : "Lan", "non-dropping-particle" : "", "parse-names" : false, "suffix" : "" }, { "dropping-particle" : "", "family" : "Astle", "given" : "Clinton M", "non-dropping-particle" : "", "parse-names" : false, "suffix" : "" }, { "dropping-particle" : "", "family" : "Baur", "given" : "Joseph A", "non-dropping-particle" : "", "parse-names" : false, "suffix" : "" }, { "dropping-particle" : "", "family" : "Sabatini", "given" : "David\u00a0M.", "non-dropping-particle" : "", "parse-names" : false, "suffix" : "" }, { "dropping-particle" : "", "family" : "Harrison", "given" : "David E", "non-dropping-particle" : "", "parse-names" : false, "suffix" : "" } ], "container-title" : "Aging cell", "id" : "ITEM-3", "issued" : { "date-parts" : [ [ "2013", "5", "4" ] ] }, "title" : "Young and old genetically heterogeneous HET3 mice on a rapamycin diet are glucose intolerant but insulin sensitive.", "type" : "article-journal" }, "uris" : [ "http://www.mendeley.com/documents/?uuid=e27c9760-af6d-40ea-a0e2-45242ac6710c" ] }, { "id" : "ITEM-4", "itemData" : { "DOI" : "10.1172/JCI67674", "ISSN" : "1558-8238", "PMID" : "23863708", "abstract" : "Aging is a major risk factor for a large number of disorders and functional impairments. Therapeutic targeting of the aging process may therefore represent an innovative strategy in the quest for novel and broadly effective treatments against age-related diseases. The recent report of lifespan extension in mice treated with the FDA-approved mTOR inhibitor rapamycin represented the first demonstration of pharmacological extension of maximal lifespan in mammals. Longevity effects of rapamycin may, however, be due to rapamycin's effects on specific life-limiting pathologies, such as cancers, and it remains unclear if this compound actually slows the rate of aging in mammals. Here, we present results from a comprehensive, large-scale assessment of a wide range of structural and functional aging phenotypes, which we performed to determine whether rapamycin slows the rate of aging in male C57BL/6J mice. While rapamycin did extend lifespan, it ameliorated few studied aging phenotypes. A subset of aging traits appeared to be rescued by rapamycin. Rapamycin, however, had similar effects on many of these traits in young animals, indicating that these effects were not due to a modulation of aging, but rather related to aging-independent drug effects. Therefore, our data largely dissociate rapamycin's longevity effects from effects on aging itself.", "author" : [ { "dropping-particle" : "", "family" : "Neff", "given" : "Frauke", "non-dropping-particle" : "", "parse-names" : false, "suffix" : "" }, { "dropping-particle" : "", "family" : "Flores-Dominguez", "given" : "Diana", "non-dropping-particle" : "", "parse-names" : false, "suffix" : "" }, { "dropping-particle" : "", "family" : "Ryan", "given" : "Devon P", "non-dropping-particle" : "", "parse-names" : false, "suffix" : "" }, { "dropping-particle" : "", "family" : "Horsch", "given" : "Marion", "non-dropping-particle" : "", "parse-names" : false, "suffix" : "" }, { "dropping-particle" : "", "family" : "Schr\u00f6der", "given" : "Susanne", "non-dropping-particle" : "", "parse-names" : false, "suffix" : "" }, { "dropping-particle" : "", "family" : "Adler", "given" : "Thure", "non-dropping-particle" : "", "parse-names" : false, "suffix" : "" }, { "dropping-particle" : "", "family" : "Afonso", "given" : "Luciana Caminha", "non-dropping-particle" : "", "parse-names" : false, "suffix" : "" }, { "dropping-particle" : "", "family" : "Aguilar-Pimentel", "given" : "Juan Antonio", "non-dropping-particle" : "", "parse-names" : false, "suffix" : "" }, { "dropping-particle" : "", "family" : "Becker", "given" : "Lore", "non-dropping-particle" : "", "parse-names" : false, "suffix" : "" }, { "dropping-particle" : "", "family" : "Garrett", "given" : "Lillian", "non-dropping-particle" : "", "parse-names" : false, "suffix" : "" }, { "dropping-particle" : "", "family" : "Hans", "given" : "Wolfgang", "non-dropping-particle" : "", "parse-names" : false, "suffix" : "" }, { "dropping-particle" : "", "family" : "Hettich", "given" : "Moritz M", "non-dropping-particle" : "", "parse-names" : false, "suffix" : "" }, { "dropping-particle" : "", "family" : "Holtmeier", "given" : "Richard", "non-dropping-particle" : "", "parse-names" : false, "suffix" : "" }, { "dropping-particle" : "", "family" : "H\u00f6lter", "given" : "Sabine M", "non-dropping-particle" : "", "parse-names" : false, "suffix" : "" }, { "dropping-particle" : "", "family" : "Moreth", "given" : "Kristin", "non-dropping-particle" : "", "parse-names" : false, "suffix" : "" }, { "dropping-particle" : "", "family" : "Prehn", "given" : "Cornelia", "non-dropping-particle" : "", "parse-names" : false, "suffix" : "" }, { "dropping-particle" : "", "family" : "Puk", "given" : "Oliver", "non-dropping-particle" : "", "parse-names" : false, "suffix" : "" }, { "dropping-particle" : "", "family" : "R\u00e1cz", "given" : "Ildik\u00f3", "non-dropping-particle" : "", "parse-names" : false, "suffix" : "" }, { "dropping-particle" : "", "family" : "Rathkolb", "given" : "Birgit", "non-dropping-particle" : "", "parse-names" : false, "suffix" : "" }, { "dropping-particle" : "", "family" : "Rozman", "given" : "Jan", "non-dropping-particle" : "", "parse-names" : false, "suffix" : "" }, { "dropping-particle" : "", "family" : "Naton", "given" : "Beatrix", "non-dropping-particle" : "", "parse-names" : false, "suffix" : "" }, { "dropping-particle" : "", "family" : "Ordemann", "given" : "Rainer", "non-dropping-particle" : "", "parse-names" : false, "suffix" : "" }, { "dropping-particle" : "", "family" : "Adamski", "given" : "Jerzy", "non-dropping-particle" : "", "parse-names" : false, "suffix" : "" }, { "dropping-particle" : "", "family" : "Beckers", "given" : "Johannes", "non-dropping-particle" : "", "parse-names" : false, "suffix" : "" }, { "dropping-particle" : "", "family" : "Bekeredjian", "given" : "Raffi", "non-dropping-particle" : "", "parse-names" : false, "suffix" : "" }, { "dropping-particle" : "", "family" : "Busch", "given" : "Dirk H", "non-dropping-particle" : "", "parse-names" : false, "suffix" : "" }, { "dropping-particle" : "", "family" : "Ehninger", "given" : "Gerhard", "non-dropping-particle" : "", "parse-names" : false, "suffix" : "" }, { "dropping-particle" : "", "family" : "Graw", "given" : "Jochen", "non-dropping-particle" : "", "parse-names" : false, "suffix" : "" }, { "dropping-particle" : "", "family" : "H\u00f6fler", "given" : "Heinz", "non-dropping-particle" : "", "parse-names" : false, "suffix" : "" }, { "dropping-particle" : "", "family" : "Klingenspor", "given" : "Martin", "non-dropping-particle" : "", "parse-names" : false, "suffix" : "" }, { "dropping-particle" : "", "family" : "Klopstock", "given" : "Thomas", "non-dropping-particle" : "", "parse-names" : false, "suffix" : "" }, { "dropping-particle" : "", "family" : "Ollert", "given" : "Markus", "non-dropping-particle" : "", "parse-names" : false, "suffix" : "" }, { "dropping-particle" : "", "family" : "Stypmann", "given" : "J\u00f6rg", "non-dropping-particle" : "", "parse-names" : false, "suffix" : "" }, { "dropping-particle" : "", "family" : "Wolf", "given" : "Eckhard", "non-dropping-particle" : "", "parse-names" : false, "suffix" : "" }, { "dropping-particle" : "", "family" : "Wurst", "given" : "Wolfgang", "non-dropping-particle" : "", "parse-names" : false, "suffix" : "" }, { "dropping-particle" : "", "family" : "Zimmer", "given" : "Andreas", "non-dropping-particle" : "", "parse-names" : false, "suffix" : "" }, { "dropping-particle" : "", "family" : "Fuchs", "given" : "Helmut", "non-dropping-particle" : "", "parse-names" : false, "suffix" : "" }, { "dropping-particle" : "", "family" : "Gailus-Durner", "given" : "Val\u00e9rie", "non-dropping-particle" : "", "parse-names" : false, "suffix" : "" }, { "dropping-particle" : "", "family" : "Hrabe de Angelis", "given" : "Martin", "non-dropping-particle" : "", "parse-names" : false, "suffix" : "" }, { "dropping-particle" : "", "family" : "Ehninger", "given" : "Dan", "non-dropping-particle" : "", "parse-names" : false, "suffix" : "" } ], "container-title" : "The Journal of clinical investigation", "id" : "ITEM-4", "issue" : "8", "issued" : { "date-parts" : [ [ "2013", "8", "1" ] ] }, "page" : "3272-91", "title" : "Rapamycin extends murine lifespan but has limited effects on aging.", "type" : "article-journal", "volume" : "123" }, "uris" : [ "http://www.mendeley.com/documents/?uuid=81032c7b-402f-4549-9d93-b1c4e507208f" ] }, { "id" : "ITEM-5", "itemData" : { "DOI" : "10.1210/en.2013-1362", "ISSN" : "1945-7170", "PMID" : "23832962", "abstract" : "Metabolic syndrome is growing in importance with the rising levels of obesity, type 2 diabetes, and insulin resistance. Metabolic syndrome shares many characteristics with Cushing's syndrome, which has led to investigation of the link between excess glucocorticoids and metabolic syndrome. Indeed, increased glucocorticoids from intracellular regeneration by 11\u03b2-hydroxysteroid dehydrogenase type 1 (11\u03b2-HSD1) drives insulin resistance and increases adiposity, but these metabolic changes are assumed to be due to increased circulating glucocorticoids. We hypothesized that increasing the substrate for 11\u03b2-HSD1 (11-dehydrocorticosterone, 11-DHC) would adversely affect metabolic parameters. We found that chronic administration of 11-DHC to male C57BL/6J mice resulted in increased circulating glucocorticoids, and down-regulation of the hypothalamic-pituitary-adrenal axis. This elevated 11\u03b2-HSD1-derived corticosterone led to increased body weight gain and adiposity and produced marked insulin resistance. Surprisingly liver-specific 11\u03b2-HSD1 knockout (LKO) mice given 11-DHC did not show any of the adverse metabolic effects seen in wild-type mice. This occurred despite the 11-DHC administration resulting in elevated circulating corticosterone, presumably from adipose tissue. Mice with global deletion of 11\u03b2-HSD1 (global knockout) were unaffected by treatment with 11-DHC, having no increase in circulating corticosterone and exhibiting no signs of metabolic impairment. Taken together, these data show that in the absence of 11\u03b2-HSD1 in the liver, mice are protected from the metabolic effects of 11-DHC administration, even though circulating glucocorticoids are increased. This implies that liver-derived intratissue glucocorticoids, rather than circulating glucocorticoids, contribute significantly to the development of metabolic syndrome and suggest that local action within hepatic tissue mediates these effects.", "author" : [ { "dropping-particle" : "", "family" : "Harno", "given" : "Erika", "non-dropping-particle" : "", "parse-names" : false, "suffix" : "" }, { "dropping-particle" : "", "family" : "Cottrell", "given" : "Elizabeth C", "non-dropping-particle" : "", "parse-names" : false, "suffix" : "" }, { "dropping-particle" : "", "family" : "Keevil", "given" : "Brian G", "non-dropping-particle" : "", "parse-names" : false, "suffix" : "" }, { "dropping-particle" : "", "family" : "DeSchoolmeester", "given" : "Joanne", "non-dropping-particle" : "", "parse-names" : false, "suffix" : "" }, { "dropping-particle" : "", "family" : "Bohlooly-Y", "given" : "Mohammad", "non-dropping-particle" : "", "parse-names" : false, "suffix" : "" }, { "dropping-particle" : "", "family" : "Anders\u00e9n", "given" : "Harriet", "non-dropping-particle" : "", "parse-names" : false, "suffix" : "" }, { "dropping-particle" : "V", "family" : "Turnbull", "given" : "Andrew", "non-dropping-particle" : "", "parse-names" : false, "suffix" : "" }, { "dropping-particle" : "", "family" : "Leighton", "given" : "Brendan", "non-dropping-particle" : "", "parse-names" : false, "suffix" : "" }, { "dropping-particle" : "", "family" : "White", "given" : "Anne", "non-dropping-particle" : "", "parse-names" : false, "suffix" : "" } ], "container-title" : "Endocrinology", "id" : "ITEM-5", "issue" : "10", "issued" : { "date-parts" : [ [ "2013", "10" ] ] }, "page" : "3599-609", "title" : "11-Dehydrocorticosterone causes metabolic syndrome, which is prevented when 11\u03b2-HSD1 is knocked out in livers of male mice.", "type" : "article-journal", "volume" : "154" }, "uris" : [ "http://www.mendeley.com/documents/?uuid=7c03afaf-a546-4edf-a61d-d6668e3c90e5" ] }, { "id" : "ITEM-6", "itemData" : { "DOI" : "10.1172/JCI29881", "ISSN" : "0021-9738", "PMID" : "17200717", "abstract" : "Adipose tissue macrophages (ATMs) infiltrate adipose tissue during obesity and contribute to insulin resistance. We hypothesized that macrophages migrating to adipose tissue upon high-fat feeding may differ from those that reside there under normal diet conditions. To this end, we found a novel F4/80(+)CD11c(+) population of ATMs in adipose tissue of obese mice that was not seen in lean mice. ATMs from lean mice expressed many genes characteristic of M2 or \"alternatively activated\" macrophages, including Ym1, arginase 1, and Il10. Diet-induced obesity decreased expression of these genes in ATMs while increasing expression of genes such as those encoding TNF-alpha and iNOS that are characteristic of M1 or \"classically activated\" macrophages. Interestingly, ATMs from obese C-C motif chemokine receptor 2-KO (Ccr2-KO) mice express M2 markers at levels similar to those from lean mice. The antiinflammatory cytokine IL-10, which was overexpressed in ATMs from lean mice, protected adipocytes from TNF-alpha-induced insulin resistance. Thus, diet-induced obesity leads to a shift in the activation state of ATMs from an M2-polarized state in lean animals that may protect adipocytes from inflammation to an M1 proinflammatory state that contributes to insulin resistance.", "author" : [ { "dropping-particle" : "", "family" : "Lumeng", "given" : "Carey N", "non-dropping-particle" : "", "parse-names" : false, "suffix" : "" }, { "dropping-particle" : "", "family" : "Bodzin", "given" : "Jennifer L", "non-dropping-particle" : "", "parse-names" : false, "suffix" : "" }, { "dropping-particle" : "", "family" : "Saltiel", "given" : "Alan R", "non-dropping-particle" : "", "parse-names" : false, "suffix" : "" } ], "container-title" : "The Journal of clinical investigation", "id" : "ITEM-6", "issue" : "1", "issued" : { "date-parts" : [ [ "2007", "1" ] ] }, "page" : "175-84", "title" : "Obesity induces a phenotypic switch in adipose tissue macrophage polarization.", "type" : "article-journal", "volume" : "117" }, "uris" : [ "http://www.mendeley.com/documents/?uuid=ca28d913-029e-4d8e-8235-23f3c89aad2c" ] }, { "id" : "ITEM-7", "itemData" : { "DOI" : "10.1172/JCI24196", "ISSN" : "0021-9738", "PMID" : "16239968", "abstract" : "The G protein G(s)alpha is essential for hormone-stimulated cAMP generation and is an important metabolic regulator. We investigated the role of liver G(s)-signaling pathways by developing mice with liver-specific G(s)alpha deficiency (LGsKO mice). LGsKO mice had increased liver weight and glycogen content and reduced adiposity, whereas survival, body weight, food intake, and metabolic rates at ambient temperature were unaffected. LGsKO mice had increased glucose tolerance with both increased glucose-stimulated insulin secretion and increased insulin sensitivity in liver and muscle. Fed LGsKO mice were hypoglycemic and hypoinsulinemic, with low expression of hepatic gluconeogenic enzymes and PPARgamma coactivator-1. However, LGsKO mice maintained normal fasting glucose and insulin levels, probably due to prolonged breakdown of glycogen stores and possibly increased extrahepatic gluconeogenesis. Lipid metabolism was unaffected in fed LGsKO mice, but fasted LGsKO mice had increased lipogenic and reduced lipid oxidation gene expression in liver and increased serum triglyceride and FFA levels. LGsKO mice had very high serum glucagon and glucagon-like peptide-1 levels and pancreatic alpha cell hyperplasia, probably secondary to hepatic glucagon resistance and/or chronic hypoglycemia. Our results define novel roles for hepatic G(s)-signaling pathways in glucose and lipid regulation, which may prove useful in designing new therapeutic targets for diabetes and obesity.", "author" : [ { "dropping-particle" : "", "family" : "Chen", "given" : "Min", "non-dropping-particle" : "", "parse-names" : false, "suffix" : "" }, { "dropping-particle" : "", "family" : "Gavrilova", "given" : "Oksana", "non-dropping-particle" : "", "parse-names" : false, "suffix" : "" }, { "dropping-particle" : "", "family" : "Zhao", "given" : "Wei-qin", "non-dropping-particle" : "", "parse-names" : false, "suffix" : "" }, { "dropping-particle" : "", "family" : "Nguyen", "given" : "Annie", "non-dropping-particle" : "", "parse-names" : false, "suffix" : "" }, { "dropping-particle" : "", "family" : "Lorenzo", "given" : "Javier", "non-dropping-particle" : "", "parse-names" : false, "suffix" : "" }, { "dropping-particle" : "", "family" : "Shen", "given" : "Laura", "non-dropping-particle" : "", "parse-names" : false, "suffix" : "" }, { "dropping-particle" : "", "family" : "Nackers", "given" : "Lisa", "non-dropping-particle" : "", "parse-names" : false, "suffix" : "" }, { "dropping-particle" : "", "family" : "Pack", "given" : "Stephanie", "non-dropping-particle" : "", "parse-names" : false, "suffix" : "" }, { "dropping-particle" : "", "family" : "Jou", "given" : "William", "non-dropping-particle" : "", "parse-names" : false, "suffix" : "" }, { "dropping-particle" : "", "family" : "Weinstein", "given" : "Lee S", "non-dropping-particle" : "", "parse-names" : false, "suffix" : "" } ], "container-title" : "The Journal of clinical investigation", "id" : "ITEM-7", "issue" : "11", "issued" : { "date-parts" : [ [ "2005", "11" ] ] }, "page" : "3217-27", "title" : "Increased glucose tolerance and reduced adiposity in the absence of fasting hypoglycemia in mice with liver-specific Gs alpha deficiency.", "type" : "article-journal", "volume" : "115" }, "uris" : [ "http://www.mendeley.com/documents/?uuid=7a9406fa-a451-476f-ab62-87f0deb04feb" ] }, { "id" : "ITEM-8", "itemData" : { "DOI" : "10.1210/me.2010-0120", "ISSN" : "1944-9917", "PMID" : "20592160", "abstract" : "The major role of glucagon is to promote hepatic gluconeogenesis and glycogenolysis to raise blood glucose levels during hypoglycemic conditions. Several animal models have been established to examine the in vivo function of glucagon in the liver through attenuation of glucagon via glucagon receptor knockout animals and pharmacological interventions. To investigate the consequences of glucagon loss to hepatic glucose production and glucose homeostasis, we derived mice with a pancreas specific ablation of the alpha-cell transcription factor, Arx, resulting in a complete loss of the glucagon-producing pancreatic alpha-cell. Using this model, we found that glucagon is not required for the general health of mice but is essential for total hepatic glucose production. Our data clarifies the importance of glucagon during the regulation of fasting and postprandial glucose homeostasis.", "author" : [ { "dropping-particle" : "", "family" : "Hancock", "given" : "Aidan S", "non-dropping-particle" : "", "parse-names" : false, "suffix" : "" }, { "dropping-particle" : "", "family" : "Du", "given" : "Aiping", "non-dropping-particle" : "", "parse-names" : false, "suffix" : "" }, { "dropping-particle" : "", "family" : "Liu", "given" : "Jingxuan", "non-dropping-particle" : "", "parse-names" : false, "suffix" : "" }, { "dropping-particle" : "", "family" : "Miller", "given" : "Mayumi", "non-dropping-particle" : "", "parse-names" : false, "suffix" : "" }, { "dropping-particle" : "", "family" : "May", "given" : "Catherine L", "non-dropping-particle" : "", "parse-names" : false, "suffix" : "" } ], "container-title" : "Molecular endocrinology (Baltimore, Md.)", "id" : "ITEM-8", "issue" : "8", "issued" : { "date-parts" : [ [ "2010", "8" ] ] }, "page" : "1605-14", "title" : "Glucagon deficiency reduces hepatic glucose production and improves glucose tolerance in adult mice.", "type" : "article-journal", "volume" : "24" }, "uris" : [ "http://www.mendeley.com/documents/?uuid=c6c6b452-c617-4980-8ad5-ea6b5ed58683" ] } ], "mendeley" : { "previouslyFormattedCitation" : "[5\u201312]" }, "properties" : { "noteIndex" : 0 }, "schema" : "https://github.com/citation-style-language/schema/raw/master/csl-citation.json" }</w:instrText>
       </w:r>
       <w:r>
         <w:rPr>
@@ -544,7 +654,7 @@
         <w:rPr>
           <w:noProof/>
         </w:rPr>
-        <w:t>[5]</w:t>
+        <w:t>[5–12]</w:t>
       </w:r>
       <w:r>
         <w:rPr>
@@ -641,7 +751,35 @@
           <w:b/>
           <w:color w:val="FF0000"/>
         </w:rPr>
-        <w:t xml:space="preserve">We tested the effects of fairly prolonged food deprivation, as this duration will activate not only glucagon signaling, but also other catabolic signaling cascades including growth hormone and </w:t>
+        <w:t xml:space="preserve">We tested the effects of </w:t>
+      </w:r>
+      <w:r>
+        <w:rPr>
+          <w:b/>
+          <w:color w:val="FF0000"/>
+        </w:rPr>
+        <w:t>a</w:t>
+      </w:r>
+      <w:r>
+        <w:rPr>
+          <w:b/>
+          <w:color w:val="FF0000"/>
+        </w:rPr>
+        <w:t xml:space="preserve"> prolonged food deprivation, as this </w:t>
+      </w:r>
+      <w:r>
+        <w:rPr>
+          <w:b/>
+          <w:color w:val="FF0000"/>
+        </w:rPr>
+        <w:t>intervention</w:t>
+      </w:r>
+      <w:r>
+        <w:rPr>
+          <w:b/>
+          <w:color w:val="FF0000"/>
+        </w:rPr>
+        <w:t xml:space="preserve"> will activate not only glucagon signaling, but also other catabolic signaling cascades including growth hormone and </w:t>
       </w:r>
       <w:r>
         <w:rPr>
@@ -738,13 +876,38 @@
           <w:color w:val="FF0000"/>
         </w:rPr>
       </w:pPr>
+      <w:proofErr w:type="spellStart"/>
       <w:r>
         <w:rPr>
           <w:b/>
           <w:color w:val="FF0000"/>
         </w:rPr>
         <w:lastRenderedPageBreak/>
-        <w:t xml:space="preserve">Futhermore, the fasting/refeeding responses (decreases in total ghrelin, glucagon, GLP-1 and increases with insulin) are consistent with previous data, supportive of a normal fasting response </w:t>
+        <w:t>Futhermore</w:t>
+      </w:r>
+      <w:proofErr w:type="spellEnd"/>
+      <w:r>
+        <w:rPr>
+          <w:b/>
+          <w:color w:val="FF0000"/>
+        </w:rPr>
+        <w:t>, the fasting/</w:t>
+      </w:r>
+      <w:proofErr w:type="spellStart"/>
+      <w:r>
+        <w:rPr>
+          <w:b/>
+          <w:color w:val="FF0000"/>
+        </w:rPr>
+        <w:t>refeeding</w:t>
+      </w:r>
+      <w:proofErr w:type="spellEnd"/>
+      <w:r>
+        <w:rPr>
+          <w:b/>
+          <w:color w:val="FF0000"/>
+        </w:rPr>
+        <w:t xml:space="preserve"> responses (decreases in total ghrelin, glucagon, GLP-1 and increases with insulin) are consistent with previous data, supportive of a normal fasting response </w:t>
       </w:r>
       <w:r>
         <w:rPr>
@@ -758,7 +921,7 @@
           <w:b/>
           <w:color w:val="FF0000"/>
         </w:rPr>
-        <w:instrText>ADDIN CSL_CITATION { "citationItems" : [ { "id" : "ITEM-1", "itemData" : { "ISSN" : "0014-5793", "PMID" : "3542566", "abstract" : "By hydrophobic gel permeation and high pressure liquid chromatography we isolated from pig intestinal mucosa a peptide which corresponds to proglucagon 78-107 as suggested by chromatography and determination of its N-terminal sequence. Natural and synthetic proglucagon 78-107 dose dependently and potently increased insulin secretion from the isolated perfused pig pancreas. Proglucagon 78-107 also secreted by the small intestine may participate in the hormonal control of insulin secretion.", "author" : [ { "dropping-particle" : "", "family" : "Holst", "given" : "J J", "non-dropping-particle" : "", "parse-names" : false, "suffix" : "" }, { "dropping-particle" : "", "family" : "Orskov", "given" : "C", "non-dropping-particle" : "", "parse-names" : false, "suffix" : "" }, { "dropping-particle" : "V", "family" : "Nielsen", "given" : "O", "non-dropping-particle" : "", "parse-names" : false, "suffix" : "" }, { "dropping-particle" : "", "family" : "Schwartz", "given" : "T W", "non-dropping-particle" : "", "parse-names" : false, "suffix" : "" } ], "container-title" : "FEBS letters", "id" : "ITEM-1", "issue" : "2", "issued" : { "date-parts" : [ [ "1987", "1", "26" ] ] }, "page" : "169-74", "title" : "Truncated glucagon-like peptide I, an insulin-releasing hormone from the distal gut.", "type" : "article-journal", "volume" : "211" }, "uris" : [ "http://www.mendeley.com/documents/?uuid=8ede94ab-a8e0-40ae-b020-b004c56760aa" ] }, { "id" : "ITEM-2", "itemData" : { "DOI" : "10.1016/S0140-6736(87)91194-9", "ISSN" : "01406736", "author" : [ { "dropping-particle" : "", "family" : "Kreymann", "given" : "B.", "non-dropping-particle" : "", "parse-names" : false, "suffix" : "" }, { "dropping-particle" : "", "family" : "Ghatei", "given" : "M.A.", "non-dropping-particle" : "", "parse-names" : false, "suffix" : "" }, { "dropping-particle" : "", "family" : "Williams", "given" : "G.", "non-dropping-particle" : "", "parse-names" : false, "suffix" : "" }, { "dropping-particle" : "", "family" : "Bloom", "given" : "S.R.", "non-dropping-particle" : "", "parse-names" : false, "suffix" : "" } ], "container-title" : "The Lancet", "id" : "ITEM-2", "issue" : "8571", "issued" : { "date-parts" : [ [ "1987", "12" ] ] }, "page" : "1300-1304", "title" : "Glucagon-Like Peptide-1 7-36: A Physiological Incretin in Man", "type" : "article-journal", "volume" : "330" }, "uris" : [ "http://www.mendeley.com/documents/?uuid=71dd3c06-6045-41d5-9858-d336c109441d" ] }, { "id" : "ITEM-3", "itemData" : { "ISSN" : "0012-1797", "PMID" : "11289032", "abstract" : "Ghrelin is a novel endogenous natural ligand for the growth hormone (GH) secretagogue receptor that has recently been isolated from the rat stomach. Ghrelin administration stimulates GH secretion but also causes weight gain by increasing food intake and reducing fat utilization in rodents. To investigate the possible involvement of ghrelin in the pathogenesis of human obesity, we measured body composition (by dual X-ray absorption) as well as fasting plasma ghrelin concentrations (radioimmunoassay) in 15 Caucasians (8 men and 7 women, 31+/-9 years of age, 92+/-24 kg body wt, and 29+/-10% body fat, mean +/- SD) and 15 Pima Indians (8 men and 7 women, 33+/-5 years of age, 97+/-29 kg body wt, and 30+/-8% body fat). Fasting plasma ghrelin was negatively correlated with percent body fat (r = -0.45; P = 0.01), fasting insulin (r = -0.45; P = 0.01) and leptin (r = -0.38; P = 0.03) concentrations. Plasma ghrelin concentration was decreased in obese Caucasians as compared with lean Caucasians (P &lt; 0.01). Also, fasting plasma ghrelin was lower in Pima Indians, a population with a very high prevalence of obesity, compared with Caucasians (87+/-28 vs. 129+/-34 fmol/ml; P &lt; 0.01). This result did not change after adjustment for fasting plasma insulin concentration. There was no correlation between fasting plasma ghrelin and height. Prospective clinical studies are now needed to establish the role of ghrelin in the pathogenesis of human obesity.", "author" : [ { "dropping-particle" : "", "family" : "Tsch\u00f6p", "given" : "M", "non-dropping-particle" : "", "parse-names" : false, "suffix" : "" }, { "dropping-particle" : "", "family" : "Weyer", "given" : "C", "non-dropping-particle" : "", "parse-names" : false, "suffix" : "" }, { "dropping-particle" : "", "family" : "Tataranni", "given" : "P a", "non-dropping-particle" : "", "parse-names" : false, "suffix" : "" }, { "dropping-particle" : "", "family" : "Devanarayan", "given" : "V", "non-dropping-particle" : "", "parse-names" : false, "suffix" : "" }, { "dropping-particle" : "", "family" : "Ravussin", "given" : "E", "non-dropping-particle" : "", "parse-names" : false, "suffix" : "" }, { "dropping-particle" : "", "family" : "Heiman", "given" : "M L", "non-dropping-particle" : "", "parse-names" : false, "suffix" : "" } ], "container-title" : "Diabetes", "id" : "ITEM-3", "issue" : "4", "issued" : { "date-parts" : [ [ "2001", "4" ] ] }, "page" : "707-9", "title" : "Circulating ghrelin levels are decreased in human obesity.", "type" : "article-journal", "volume" : "50" }, "uris" : [ "http://www.mendeley.com/documents/?uuid=8f4f8b20-0a1e-408a-8918-29afe5ff63e1" ] }, { "id" : "ITEM-4", "itemData" : { "DOI" : "10.1038/35038090", "ISSN" : "0028-0836", "PMID" : "11057670", "abstract" : "The discovery of the peptide hormone ghrelin, an endogenous ligand for the growth hormone secretagogue (GHS) receptor, yielded the surprising result that the principal site of ghrelin synthesis is the stomach and not the hypothalamus. Although ghrelin is likely to regulate pituitary growth hormone (GH) secretion along with GH-releasing hormone and somatostatin, GHS receptors have also been identified on hypothalamic neurons and in the brainstem. Apart from potential paracrine effects, ghrelin may thus offer an endocrine link between stomach, hypothalamus and pituitary, suggesting an involvement in regulation of energy balance. Here we show that peripheral daily administration of ghrelin caused weight gain by reducing fat utilization in mice and rats. Intracerebroventricular administration of ghrelin generated a dose-dependent increase in food intake and body weight. Rat serum ghrelin concentrations were increased by fasting and were reduced by re-feeding or oral glucose administration, but not by water ingestion. We propose that ghrelin, in addition to its role in regulating GH secretion, signals the hypothalamus when an increase in metabolic efficiency is necessary.", "author" : [ { "dropping-particle" : "", "family" : "Tsch\u00f6p", "given" : "M", "non-dropping-particle" : "", "parse-names" : false, "suffix" : "" }, { "dropping-particle" : "", "family" : "Smiley", "given" : "D L", "non-dropping-particle" : "", "parse-names" : false, "suffix" : "" }, { "dropping-particle" : "", "family" : "Heiman", "given" : "M L", "non-dropping-particle" : "", "parse-names" : false, "suffix" : "" } ], "container-title" : "Nature", "id" : "ITEM-4", "issue" : "6806", "issued" : { "date-parts" : [ [ "2000", "10", "19" ] ] }, "page" : "908-13", "title" : "Ghrelin induces adiposity in rodents.", "type" : "article-journal", "volume" : "407" }, "uris" : [ "http://www.mendeley.com/documents/?uuid=c7c479d3-a8a7-4cdd-8b7c-47f5fd4496f5" ] } ], "mendeley" : { "previouslyFormattedCitation" : "[6\u20139]" }, "properties" : { "noteIndex" : 0 }, "schema" : "https://github.com/citation-style-language/schema/raw/master/csl-citation.json" }</w:instrText>
+        <w:instrText>ADDIN CSL_CITATION { "citationItems" : [ { "id" : "ITEM-1", "itemData" : { "ISSN" : "0014-5793", "PMID" : "3542566", "abstract" : "By hydrophobic gel permeation and high pressure liquid chromatography we isolated from pig intestinal mucosa a peptide which corresponds to proglucagon 78-107 as suggested by chromatography and determination of its N-terminal sequence. Natural and synthetic proglucagon 78-107 dose dependently and potently increased insulin secretion from the isolated perfused pig pancreas. Proglucagon 78-107 also secreted by the small intestine may participate in the hormonal control of insulin secretion.", "author" : [ { "dropping-particle" : "", "family" : "Holst", "given" : "J J", "non-dropping-particle" : "", "parse-names" : false, "suffix" : "" }, { "dropping-particle" : "", "family" : "Orskov", "given" : "C", "non-dropping-particle" : "", "parse-names" : false, "suffix" : "" }, { "dropping-particle" : "V", "family" : "Nielsen", "given" : "O", "non-dropping-particle" : "", "parse-names" : false, "suffix" : "" }, { "dropping-particle" : "", "family" : "Schwartz", "given" : "T W", "non-dropping-particle" : "", "parse-names" : false, "suffix" : "" } ], "container-title" : "FEBS letters", "id" : "ITEM-1", "issue" : "2", "issued" : { "date-parts" : [ [ "1987", "1", "26" ] ] }, "page" : "169-74", "title" : "Truncated glucagon-like peptide I, an insulin-releasing hormone from the distal gut.", "type" : "article-journal", "volume" : "211" }, "uris" : [ "http://www.mendeley.com/documents/?uuid=8ede94ab-a8e0-40ae-b020-b004c56760aa" ] }, { "id" : "ITEM-2", "itemData" : { "DOI" : "10.1016/S0140-6736(87)91194-9", "ISSN" : "01406736", "author" : [ { "dropping-particle" : "", "family" : "Kreymann", "given" : "B.", "non-dropping-particle" : "", "parse-names" : false, "suffix" : "" }, { "dropping-particle" : "", "family" : "Ghatei", "given" : "M.A.", "non-dropping-particle" : "", "parse-names" : false, "suffix" : "" }, { "dropping-particle" : "", "family" : "Williams", "given" : "G.", "non-dropping-particle" : "", "parse-names" : false, "suffix" : "" }, { "dropping-particle" : "", "family" : "Bloom", "given" : "S.R.", "non-dropping-particle" : "", "parse-names" : false, "suffix" : "" } ], "container-title" : "The Lancet", "id" : "ITEM-2", "issue" : "8571", "issued" : { "date-parts" : [ [ "1987", "12" ] ] }, "page" : "1300-1304", "title" : "Glucagon-Like Peptide-1 7-36: A Physiological Incretin in Man", "type" : "article-journal", "volume" : "330" }, "uris" : [ "http://www.mendeley.com/documents/?uuid=71dd3c06-6045-41d5-9858-d336c109441d" ] }, { "id" : "ITEM-3", "itemData" : { "ISSN" : "0012-1797", "PMID" : "11289032", "abstract" : "Ghrelin is a novel endogenous natural ligand for the growth hormone (GH) secretagogue receptor that has recently been isolated from the rat stomach. Ghrelin administration stimulates GH secretion but also causes weight gain by increasing food intake and reducing fat utilization in rodents. To investigate the possible involvement of ghrelin in the pathogenesis of human obesity, we measured body composition (by dual X-ray absorption) as well as fasting plasma ghrelin concentrations (radioimmunoassay) in 15 Caucasians (8 men and 7 women, 31+/-9 years of age, 92+/-24 kg body wt, and 29+/-10% body fat, mean +/- SD) and 15 Pima Indians (8 men and 7 women, 33+/-5 years of age, 97+/-29 kg body wt, and 30+/-8% body fat). Fasting plasma ghrelin was negatively correlated with percent body fat (r = -0.45; P = 0.01), fasting insulin (r = -0.45; P = 0.01) and leptin (r = -0.38; P = 0.03) concentrations. Plasma ghrelin concentration was decreased in obese Caucasians as compared with lean Caucasians (P &lt; 0.01). Also, fasting plasma ghrelin was lower in Pima Indians, a population with a very high prevalence of obesity, compared with Caucasians (87+/-28 vs. 129+/-34 fmol/ml; P &lt; 0.01). This result did not change after adjustment for fasting plasma insulin concentration. There was no correlation between fasting plasma ghrelin and height. Prospective clinical studies are now needed to establish the role of ghrelin in the pathogenesis of human obesity.", "author" : [ { "dropping-particle" : "", "family" : "Tsch\u00f6p", "given" : "M", "non-dropping-particle" : "", "parse-names" : false, "suffix" : "" }, { "dropping-particle" : "", "family" : "Weyer", "given" : "C", "non-dropping-particle" : "", "parse-names" : false, "suffix" : "" }, { "dropping-particle" : "", "family" : "Tataranni", "given" : "P a", "non-dropping-particle" : "", "parse-names" : false, "suffix" : "" }, { "dropping-particle" : "", "family" : "Devanarayan", "given" : "V", "non-dropping-particle" : "", "parse-names" : false, "suffix" : "" }, { "dropping-particle" : "", "family" : "Ravussin", "given" : "E", "non-dropping-particle" : "", "parse-names" : false, "suffix" : "" }, { "dropping-particle" : "", "family" : "Heiman", "given" : "M L", "non-dropping-particle" : "", "parse-names" : false, "suffix" : "" } ], "container-title" : "Diabetes", "id" : "ITEM-3", "issue" : "4", "issued" : { "date-parts" : [ [ "2001", "4" ] ] }, "page" : "707-9", "title" : "Circulating ghrelin levels are decreased in human obesity.", "type" : "article-journal", "volume" : "50" }, "uris" : [ "http://www.mendeley.com/documents/?uuid=8f4f8b20-0a1e-408a-8918-29afe5ff63e1" ] }, { "id" : "ITEM-4", "itemData" : { "DOI" : "10.1038/35038090", "ISSN" : "0028-0836", "PMID" : "11057670", "abstract" : "The discovery of the peptide hormone ghrelin, an endogenous ligand for the growth hormone secretagogue (GHS) receptor, yielded the surprising result that the principal site of ghrelin synthesis is the stomach and not the hypothalamus. Although ghrelin is likely to regulate pituitary growth hormone (GH) secretion along with GH-releasing hormone and somatostatin, GHS receptors have also been identified on hypothalamic neurons and in the brainstem. Apart from potential paracrine effects, ghrelin may thus offer an endocrine link between stomach, hypothalamus and pituitary, suggesting an involvement in regulation of energy balance. Here we show that peripheral daily administration of ghrelin caused weight gain by reducing fat utilization in mice and rats. Intracerebroventricular administration of ghrelin generated a dose-dependent increase in food intake and body weight. Rat serum ghrelin concentrations were increased by fasting and were reduced by re-feeding or oral glucose administration, but not by water ingestion. We propose that ghrelin, in addition to its role in regulating GH secretion, signals the hypothalamus when an increase in metabolic efficiency is necessary.", "author" : [ { "dropping-particle" : "", "family" : "Tsch\u00f6p", "given" : "M", "non-dropping-particle" : "", "parse-names" : false, "suffix" : "" }, { "dropping-particle" : "", "family" : "Smiley", "given" : "D L", "non-dropping-particle" : "", "parse-names" : false, "suffix" : "" }, { "dropping-particle" : "", "family" : "Heiman", "given" : "M L", "non-dropping-particle" : "", "parse-names" : false, "suffix" : "" } ], "container-title" : "Nature", "id" : "ITEM-4", "issue" : "6806", "issued" : { "date-parts" : [ [ "2000", "10", "19" ] ] }, "page" : "908-13", "title" : "Ghrelin induces adiposity in rodents.", "type" : "article-journal", "volume" : "407" }, "uris" : [ "http://www.mendeley.com/documents/?uuid=c7c479d3-a8a7-4cdd-8b7c-47f5fd4496f5" ] } ], "mendeley" : { "previouslyFormattedCitation" : "[13\u201316]" }, "properties" : { "noteIndex" : 0 }, "schema" : "https://github.com/citation-style-language/schema/raw/master/csl-citation.json" }</w:instrText>
       </w:r>
       <w:r>
         <w:rPr>
@@ -772,7 +935,7 @@
           <w:noProof/>
           <w:color w:val="FF0000"/>
         </w:rPr>
-        <w:t>[6–9]</w:t>
+        <w:t>[13–16]</w:t>
       </w:r>
       <w:r>
         <w:rPr>
@@ -806,7 +969,23 @@
         </w:numPr>
       </w:pPr>
       <w:r>
-        <w:t>Do the investigators consider that fasting levels of gut related peptides and one refed timpoint is sufficient for proper assessment of appetite related factors? Please discuss. Please clarify the re-fed time taken in the methodology.</w:t>
+        <w:t xml:space="preserve">Do the investigators consider that fasting levels of gut related peptides and one </w:t>
+      </w:r>
+      <w:proofErr w:type="spellStart"/>
+      <w:r>
+        <w:t>refed</w:t>
+      </w:r>
+      <w:proofErr w:type="spellEnd"/>
+      <w:r>
+        <w:t xml:space="preserve"> </w:t>
+      </w:r>
+      <w:proofErr w:type="spellStart"/>
+      <w:r>
+        <w:t>timpoint</w:t>
+      </w:r>
+      <w:proofErr w:type="spellEnd"/>
+      <w:r>
+        <w:t xml:space="preserve"> is sufficient for proper assessment of appetite related factors? Please discuss. Please clarify the re-fed time taken in the methodology.</w:t>
       </w:r>
     </w:p>
     <w:p/>
@@ -816,11 +995,19 @@
           <w:b/>
         </w:rPr>
       </w:pPr>
-      <w:r>
-        <w:rPr>
-          <w:b/>
-        </w:rPr>
-        <w:t>Refeeding was performed for 6h in these animals, as cla</w:t>
+      <w:proofErr w:type="spellStart"/>
+      <w:r>
+        <w:rPr>
+          <w:b/>
+        </w:rPr>
+        <w:t>Refeeding</w:t>
+      </w:r>
+      <w:proofErr w:type="spellEnd"/>
+      <w:r>
+        <w:rPr>
+          <w:b/>
+        </w:rPr>
+        <w:t xml:space="preserve"> was performed for 6h in these animals, as cla</w:t>
       </w:r>
       <w:r>
         <w:rPr>
@@ -891,13 +1078,13 @@
         <mc:AlternateContent>
           <mc:Choice Requires="wps">
             <w:drawing>
-              <wp:anchor distT="0" distB="0" distL="114300" distR="114300" simplePos="0" relativeHeight="251661312" behindDoc="0" locked="0" layoutInCell="1" allowOverlap="1" wp14:anchorId="18D918DC" wp14:editId="7E7F9E3F">
+              <wp:anchor distT="0" distB="0" distL="114300" distR="114300" simplePos="0" relativeHeight="251661312" behindDoc="0" locked="0" layoutInCell="1" allowOverlap="1" wp14:anchorId="18D918DC" wp14:editId="05462670">
                 <wp:simplePos x="0" y="0"/>
                 <wp:positionH relativeFrom="column">
                   <wp:posOffset>2057400</wp:posOffset>
                 </wp:positionH>
                 <wp:positionV relativeFrom="paragraph">
-                  <wp:posOffset>634365</wp:posOffset>
+                  <wp:posOffset>405765</wp:posOffset>
                 </wp:positionV>
                 <wp:extent cx="3657600" cy="5257800"/>
                 <wp:effectExtent l="0" t="0" r="0" b="0"/>
@@ -1045,7 +1232,7 @@
                 <v:stroke joinstyle="miter"/>
                 <v:path gradientshapeok="t" o:connecttype="rect"/>
               </v:shapetype>
-              <v:shape id="Text Box 3" o:spid="_x0000_s1026" type="#_x0000_t202" style="position:absolute;margin-left:162pt;margin-top:49.95pt;width:4in;height:414pt;z-index:251661312;visibility:visible;mso-wrap-style:square;mso-width-percent:0;mso-height-percent:0;mso-wrap-distance-left:9pt;mso-wrap-distance-top:0;mso-wrap-distance-right:9pt;mso-wrap-distance-bottom:0;mso-position-horizontal:absolute;mso-position-horizontal-relative:text;mso-position-vertical:absolute;mso-position-vertical-relative:text;mso-width-percent:0;mso-height-percent:0;mso-width-relative:margin;mso-height-relative:margin;v-text-anchor:top" o:gfxdata="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" filled="f" stroked="f">
+              <v:shape id="Text Box 3" o:spid="_x0000_s1026" type="#_x0000_t202" style="position:absolute;margin-left:162pt;margin-top:31.95pt;width:4in;height:414pt;z-index:251661312;visibility:visible;mso-wrap-style:square;mso-width-percent:0;mso-height-percent:0;mso-wrap-distance-left:9pt;mso-wrap-distance-top:0;mso-wrap-distance-right:9pt;mso-wrap-distance-bottom:0;mso-position-horizontal:absolute;mso-position-horizontal-relative:text;mso-position-vertical:absolute;mso-position-vertical-relative:text;mso-width-percent:0;mso-height-percent:0;mso-width-relative:margin;mso-height-relative:margin;v-text-anchor:top" o:gfxdata="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" filled="f" stroked="f">
                 <v:textbox>
                   <w:txbxContent>
                     <w:p>
@@ -1154,7 +1341,21 @@
         <w:rPr>
           <w:b/>
         </w:rPr>
-        <w:t xml:space="preserve">d significant elevations in fasting ghrein and </w:t>
+        <w:t xml:space="preserve">d significant elevations in fasting </w:t>
+      </w:r>
+      <w:proofErr w:type="spellStart"/>
+      <w:r>
+        <w:rPr>
+          <w:b/>
+        </w:rPr>
+        <w:t>ghrein</w:t>
+      </w:r>
+      <w:proofErr w:type="spellEnd"/>
+      <w:r>
+        <w:rPr>
+          <w:b/>
+        </w:rPr>
+        <w:t xml:space="preserve"> and </w:t>
       </w:r>
       <w:r>
         <w:rPr>
@@ -1166,7 +1367,21 @@
         <w:rPr>
           <w:b/>
         </w:rPr>
-        <w:t>, and a modest elevation of GLP-1 between fasted and refed groups (see Supplementary Figure 2A), a thorough examination of the kinetics of these changes was not performed, and is beyond the scope of this study.  These markers do however provide a context to the extent of fasting and re-feedin</w:t>
+        <w:t xml:space="preserve">, and a modest elevation of GLP-1 between fasted and </w:t>
+      </w:r>
+      <w:proofErr w:type="spellStart"/>
+      <w:r>
+        <w:rPr>
+          <w:b/>
+        </w:rPr>
+        <w:t>refed</w:t>
+      </w:r>
+      <w:proofErr w:type="spellEnd"/>
+      <w:r>
+        <w:rPr>
+          <w:b/>
+        </w:rPr>
+        <w:t xml:space="preserve"> groups (see Supplementary Figure 2A), a thorough examination of the kinetics of these changes was not performed, and is beyond the scope of this study.  These markers do however provide a context to the extent of fasting and re-feedin</w:t>
       </w:r>
       <w:r>
         <w:rPr>
@@ -1184,7 +1399,19 @@
         <w:rPr>
           <w:b/>
         </w:rPr>
-        <w:t xml:space="preserve"> as described above in comment #4 from this reviewer.</w:t>
+        <w:t xml:space="preserve"> </w:t>
+      </w:r>
+      <w:r>
+        <w:rPr>
+          <w:b/>
+        </w:rPr>
+        <w:t>and i</w:t>
+      </w:r>
+      <w:r>
+        <w:rPr>
+          <w:b/>
+        </w:rPr>
+        <w:t>s described above in comment #4 from this reviewer.</w:t>
       </w:r>
     </w:p>
     <w:p>
@@ -1205,6 +1432,12 @@
           <w:b/>
         </w:rPr>
         <w:t>Furthermore, we clarify in both the results and discussion section that we determined total ghrelin and not active ghrelin.</w:t>
+      </w:r>
+      <w:r>
+        <w:rPr>
+          <w:b/>
+        </w:rPr>
+        <w:t xml:space="preserve">  We have therefore not made any conclusions about the role of food intake in predicting weight gain in this study. </w:t>
       </w:r>
     </w:p>
     <w:p>
@@ -1353,13 +1586,13 @@
         <mc:AlternateContent>
           <mc:Choice Requires="wps">
             <w:drawing>
-              <wp:anchor distT="0" distB="0" distL="114300" distR="114300" simplePos="0" relativeHeight="251663360" behindDoc="0" locked="0" layoutInCell="1" allowOverlap="1" wp14:anchorId="7E7268DC" wp14:editId="56BE10AD">
+              <wp:anchor distT="0" distB="0" distL="114300" distR="114300" simplePos="0" relativeHeight="251663360" behindDoc="0" locked="0" layoutInCell="1" allowOverlap="1" wp14:anchorId="7E7268DC" wp14:editId="637D53B1">
                 <wp:simplePos x="0" y="0"/>
                 <wp:positionH relativeFrom="column">
                   <wp:posOffset>0</wp:posOffset>
                 </wp:positionH>
                 <wp:positionV relativeFrom="paragraph">
-                  <wp:posOffset>1012825</wp:posOffset>
+                  <wp:posOffset>412750</wp:posOffset>
                 </wp:positionV>
                 <wp:extent cx="2743200" cy="4114800"/>
                 <wp:effectExtent l="0" t="0" r="0" b="0"/>
@@ -1485,8 +1718,13 @@
                             </w:r>
                             <w:proofErr w:type="gramStart"/>
                             <w:r>
-                              <w:t>the the</w:t>
+                              <w:t xml:space="preserve">the </w:t>
                             </w:r>
+                            <w:proofErr w:type="spellStart"/>
+                            <w:r>
+                              <w:t>the</w:t>
+                            </w:r>
+                            <w:proofErr w:type="spellEnd"/>
                             <w:proofErr w:type="gramEnd"/>
                             <w:r>
                               <w:t xml:space="preserve"> relationship between pre-diet fasting response and weight gain by HFD was   p&lt;0.003 with a Rho</w:t>
@@ -1523,7 +1761,7 @@
           </mc:Choice>
           <mc:Fallback>
             <w:pict>
-              <v:shape id="Text Box 6" o:spid="_x0000_s1027" type="#_x0000_t202" style="position:absolute;margin-left:0;margin-top:79.75pt;width:3in;height:324pt;z-index:251663360;visibility:visible;mso-wrap-style:square;mso-width-percent:0;mso-height-percent:0;mso-wrap-distance-left:9pt;mso-wrap-distance-top:0;mso-wrap-distance-right:9pt;mso-wrap-distance-bottom:0;mso-position-horizontal:absolute;mso-position-horizontal-relative:text;mso-position-vertical:absolute;mso-position-vertical-relative:text;mso-width-percent:0;mso-height-percent:0;mso-width-relative:margin;mso-height-relative:margin;v-text-anchor:top" o:gfxdata="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" filled="f" stroked="f">
+              <v:shape id="Text Box 6" o:spid="_x0000_s1027" type="#_x0000_t202" style="position:absolute;margin-left:0;margin-top:32.5pt;width:3in;height:324pt;z-index:251663360;visibility:visible;mso-wrap-style:square;mso-width-percent:0;mso-height-percent:0;mso-wrap-distance-left:9pt;mso-wrap-distance-top:0;mso-wrap-distance-right:9pt;mso-wrap-distance-bottom:0;mso-position-horizontal:absolute;mso-position-horizontal-relative:text;mso-position-vertical:absolute;mso-position-vertical-relative:text;mso-width-percent:0;mso-height-percent:0;mso-width-relative:margin;mso-height-relative:margin;v-text-anchor:top" o:gfxdata="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" filled="f" stroked="f">
                 <v:textbox>
                   <w:txbxContent>
                     <w:p/>
@@ -1606,8 +1844,13 @@
                       </w:r>
                       <w:proofErr w:type="gramStart"/>
                       <w:r>
-                        <w:t>the the</w:t>
+                        <w:t xml:space="preserve">the </w:t>
                       </w:r>
+                      <w:proofErr w:type="spellStart"/>
+                      <w:r>
+                        <w:t>the</w:t>
+                      </w:r>
+                      <w:proofErr w:type="spellEnd"/>
                       <w:proofErr w:type="gramEnd"/>
                       <w:r>
                         <w:t xml:space="preserve"> relationship between pre-diet fasting response and weight gain by HFD was   p&lt;0.003 with a Rho</w:t>
@@ -1634,7 +1877,45 @@
         <w:rPr>
           <w:b/>
         </w:rPr>
-        <w:t xml:space="preserve">This re-analysis has our interpretation of the altered variance.  It is possible that one of these facilities is an outlier, and that there either is or is not increase variance in HFD-fed animals, but without repeating this at several other animal facilities we can not make any conclusive statements.  </w:t>
+        <w:t xml:space="preserve">This re-analysis has </w:t>
+      </w:r>
+      <w:r>
+        <w:rPr>
+          <w:b/>
+        </w:rPr>
+        <w:t xml:space="preserve">altered </w:t>
+      </w:r>
+      <w:r>
+        <w:rPr>
+          <w:b/>
+        </w:rPr>
+        <w:t>our interpretation of the variance.  It is possible that one of these facilities is an outlier</w:t>
+      </w:r>
+      <w:r>
+        <w:rPr>
+          <w:b/>
+        </w:rPr>
+        <w:t xml:space="preserve">, </w:t>
+      </w:r>
+      <w:r>
+        <w:rPr>
+          <w:b/>
+        </w:rPr>
+        <w:t xml:space="preserve">but without repeating this at several other animal facilities we </w:t>
+      </w:r>
+      <w:proofErr w:type="gramStart"/>
+      <w:r>
+        <w:rPr>
+          <w:b/>
+        </w:rPr>
+        <w:t>can not</w:t>
+      </w:r>
+      <w:proofErr w:type="gramEnd"/>
+      <w:r>
+        <w:rPr>
+          <w:b/>
+        </w:rPr>
+        <w:t xml:space="preserve"> make any conclusive statements.  </w:t>
       </w:r>
       <w:r>
         <w:rPr>
@@ -1658,21 +1939,7 @@
         <w:rPr>
           <w:b/>
         </w:rPr>
-        <w:t xml:space="preserve"> Figure 1 from this paper, and any reference to the increase variation with high fat diet as we are not confident in these effects.  We profusely thank the </w:t>
-      </w:r>
-      <w:proofErr w:type="gramStart"/>
-      <w:r>
-        <w:rPr>
-          <w:b/>
-        </w:rPr>
-        <w:t>reviewer</w:t>
-      </w:r>
-      <w:proofErr w:type="gramEnd"/>
-      <w:r>
-        <w:rPr>
-          <w:b/>
-        </w:rPr>
-        <w:t xml:space="preserve"> for his</w:t>
+        <w:t xml:space="preserve"> Figure 1 from this paper, and any reference to the increase variation with high fat diet as we are not confident in these effects.  We profusely thank the reviewer for his</w:t>
       </w:r>
       <w:r>
         <w:rPr>
@@ -1708,7 +1975,27 @@
         <w:rPr>
           <w:b/>
         </w:rPr>
-        <w:t>Notably, there is quite strong consistency between cohorts 3 and 4</w:t>
+        <w:t xml:space="preserve">Notably, there is quite strong consistency between cohorts 3 and </w:t>
+      </w:r>
+      <w:proofErr w:type="gramStart"/>
+      <w:r>
+        <w:rPr>
+          <w:b/>
+        </w:rPr>
+        <w:t>4</w:t>
+      </w:r>
+      <w:r>
+        <w:rPr>
+          <w:b/>
+        </w:rPr>
+        <w:t xml:space="preserve"> which</w:t>
+      </w:r>
+      <w:proofErr w:type="gramEnd"/>
+      <w:r>
+        <w:rPr>
+          <w:b/>
+        </w:rPr>
+        <w:t xml:space="preserve"> is the cohorts used in the majority of the experiments</w:t>
       </w:r>
       <w:r>
         <w:rPr>
@@ -1829,11 +2116,19 @@
         </w:rPr>
         <w:t xml:space="preserve">Importantly, the key finding of this paper in which pre-diet fasting responses correlated with eventual weight gain was highly </w:t>
       </w:r>
-      <w:r>
-        <w:rPr>
-          <w:b/>
-        </w:rPr>
-        <w:t>siginificant in both cohorts tested.  These data, separated by cohort are shown in Figure 2 of this response.</w:t>
+      <w:proofErr w:type="spellStart"/>
+      <w:r>
+        <w:rPr>
+          <w:b/>
+        </w:rPr>
+        <w:t>siginificant</w:t>
+      </w:r>
+      <w:proofErr w:type="spellEnd"/>
+      <w:r>
+        <w:rPr>
+          <w:b/>
+        </w:rPr>
+        <w:t xml:space="preserve"> in both cohorts tested.  These data, separated by cohort are shown in Figure 2 of this response.</w:t>
       </w:r>
     </w:p>
     <w:p>
@@ -1864,66 +2159,18 @@
       <w:r>
         <w:rPr>
           <w:b/>
-        </w:rPr>
-        <w:t>We have now clarified throughout the manuscript both relative and absolute weight loss and weight gain, and which effects were significant.</w:t>
-      </w:r>
-      <w:r>
-        <w:rPr>
-          <w:b/>
-        </w:rPr>
-        <w:t xml:space="preserve">  For Figure 3 (now Figure 2), </w:t>
-      </w:r>
-      <w:r>
-        <w:rPr>
-          <w:b/>
-        </w:rPr>
-        <w:t xml:space="preserve">we present only one set of graphs for space reasons, but describe weight loss in </w:t>
-      </w:r>
-      <w:proofErr w:type="gramStart"/>
-      <w:r>
-        <w:rPr>
-          <w:b/>
-        </w:rPr>
-        <w:t>both absolute (g lost) or</w:t>
-      </w:r>
-      <w:proofErr w:type="gramEnd"/>
-      <w:r>
-        <w:rPr>
-          <w:b/>
-        </w:rPr>
-        <w:t xml:space="preserve"> relative (% loss) terms throughout.  For example:</w:t>
-      </w:r>
-    </w:p>
-    <w:p>
-      <w:pPr>
-        <w:rPr>
-          <w:b/>
-        </w:rPr>
-      </w:pPr>
-    </w:p>
-    <w:p>
-      <w:pPr>
-        <w:ind w:left="720"/>
-        <w:rPr>
-          <w:b/>
-          <w:color w:val="FF0000"/>
-        </w:rPr>
-      </w:pPr>
-      <w:r>
-        <w:rPr>
-          <w:b/>
           <w:noProof/>
         </w:rPr>
         <mc:AlternateContent>
           <mc:Choice Requires="wps">
             <w:drawing>
-              <wp:anchor distT="0" distB="0" distL="114300" distR="114300" simplePos="0" relativeHeight="251659264" behindDoc="0" locked="0" layoutInCell="1" allowOverlap="1" wp14:anchorId="55B19FDE" wp14:editId="6B72B0F4">
+              <wp:anchor distT="0" distB="0" distL="114300" distR="114300" simplePos="0" relativeHeight="251659264" behindDoc="0" locked="0" layoutInCell="1" allowOverlap="1" wp14:anchorId="55B19FDE" wp14:editId="1D9263E1">
                 <wp:simplePos x="0" y="0"/>
                 <wp:positionH relativeFrom="column">
                   <wp:posOffset>2057400</wp:posOffset>
                 </wp:positionH>
                 <wp:positionV relativeFrom="paragraph">
-                  <wp:posOffset>427355</wp:posOffset>
+                  <wp:posOffset>720090</wp:posOffset>
                 </wp:positionV>
                 <wp:extent cx="3429000" cy="4229100"/>
                 <wp:effectExtent l="0" t="0" r="0" b="12700"/>
@@ -2072,7 +2319,7 @@
           </mc:Choice>
           <mc:Fallback>
             <w:pict>
-              <v:shape id="Text Box 2" o:spid="_x0000_s1028" type="#_x0000_t202" style="position:absolute;left:0;text-align:left;margin-left:162pt;margin-top:33.65pt;width:270pt;height:333pt;z-index:251659264;visibility:visible;mso-wrap-style:square;mso-width-percent:0;mso-height-percent:0;mso-wrap-distance-left:9pt;mso-wrap-distance-top:0;mso-wrap-distance-right:9pt;mso-wrap-distance-bottom:0;mso-position-horizontal:absolute;mso-position-horizontal-relative:text;mso-position-vertical:absolute;mso-position-vertical-relative:text;mso-width-percent:0;mso-height-percent:0;mso-width-relative:margin;mso-height-relative:margin;v-text-anchor:top" o:gfxdata="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" filled="f" stroked="f">
+              <v:shape id="Text Box 2" o:spid="_x0000_s1028" type="#_x0000_t202" style="position:absolute;margin-left:162pt;margin-top:56.7pt;width:270pt;height:333pt;z-index:251659264;visibility:visible;mso-wrap-style:square;mso-width-percent:0;mso-height-percent:0;mso-wrap-distance-left:9pt;mso-wrap-distance-top:0;mso-wrap-distance-right:9pt;mso-wrap-distance-bottom:0;mso-position-horizontal:absolute;mso-position-horizontal-relative:text;mso-position-vertical:absolute;mso-position-vertical-relative:text;mso-width-percent:0;mso-height-percent:0;mso-width-relative:margin;mso-height-relative:margin;v-text-anchor:top" o:gfxdata="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" filled="f" stroked="f">
                 <v:textbox>
                   <w:txbxContent>
                     <w:p>
@@ -2167,6 +2414,66 @@
       <w:r>
         <w:rPr>
           <w:b/>
+        </w:rPr>
+        <w:t>We have now clarified throughout the manuscript both relative and absolute weight loss and weight gain, and which effects were</w:t>
+      </w:r>
+      <w:r>
+        <w:rPr>
+          <w:b/>
+        </w:rPr>
+        <w:t xml:space="preserve"> statistically</w:t>
+      </w:r>
+      <w:r>
+        <w:rPr>
+          <w:b/>
+        </w:rPr>
+        <w:t xml:space="preserve"> significant.</w:t>
+      </w:r>
+      <w:r>
+        <w:rPr>
+          <w:b/>
+        </w:rPr>
+        <w:t xml:space="preserve">  For Figure 3 (now Figure 2), </w:t>
+      </w:r>
+      <w:r>
+        <w:rPr>
+          <w:b/>
+        </w:rPr>
+        <w:t xml:space="preserve">we present only one set of graphs for space reasons, but describe weight loss in </w:t>
+      </w:r>
+      <w:proofErr w:type="gramStart"/>
+      <w:r>
+        <w:rPr>
+          <w:b/>
+        </w:rPr>
+        <w:t>both absolute (g lost) or</w:t>
+      </w:r>
+      <w:proofErr w:type="gramEnd"/>
+      <w:r>
+        <w:rPr>
+          <w:b/>
+        </w:rPr>
+        <w:t xml:space="preserve"> relative (% loss) terms throughout.  For example:</w:t>
+      </w:r>
+    </w:p>
+    <w:p>
+      <w:pPr>
+        <w:rPr>
+          <w:b/>
+        </w:rPr>
+      </w:pPr>
+    </w:p>
+    <w:p>
+      <w:pPr>
+        <w:ind w:left="720"/>
+        <w:rPr>
+          <w:b/>
+          <w:color w:val="FF0000"/>
+        </w:rPr>
+      </w:pPr>
+      <w:r>
+        <w:rPr>
+          <w:b/>
           <w:color w:val="FF0000"/>
         </w:rPr>
         <w:t>Fasting responses, as measured by either absolute or percent reductions in body weight were stable within NCD fed male C57BL/6J mice over time (Figure 2A, Rho</w:t>
@@ -2454,18 +2761,618 @@
       <w:r>
         <w:rPr>
           <w:b/>
+        </w:rPr>
+        <w:t>In addition to the 10-week and 22-</w:t>
+      </w:r>
+      <w:r>
+        <w:rPr>
+          <w:b/>
+        </w:rPr>
+        <w:t>week weights (which were part of the pre-diet and post-diet measurements), w</w:t>
+      </w:r>
+      <w:r>
+        <w:rPr>
+          <w:b/>
+        </w:rPr>
+        <w:t xml:space="preserve">e also included an extra cohort, of only wild-type normal chow C57BL/6J that were untreated and left on a chow diet for an extended period of time.  These mice make up the </w:t>
+      </w:r>
+      <w:r>
+        <w:rPr>
+          <w:b/>
+        </w:rPr>
+        <w:t xml:space="preserve">~215 </w:t>
+      </w:r>
+      <w:r>
+        <w:rPr>
+          <w:b/>
+        </w:rPr>
+        <w:t>day old cohort shown in Figure 2</w:t>
+      </w:r>
+      <w:r>
+        <w:rPr>
+          <w:b/>
+        </w:rPr>
+        <w:t>A</w:t>
+      </w:r>
+      <w:r>
+        <w:rPr>
+          <w:b/>
+        </w:rPr>
+        <w:t xml:space="preserve"> (formerly 3A)</w:t>
+      </w:r>
+      <w:r>
+        <w:rPr>
+          <w:b/>
+        </w:rPr>
+        <w:t xml:space="preserve">.  </w:t>
+      </w:r>
+      <w:r>
+        <w:rPr>
+          <w:b/>
+        </w:rPr>
+        <w:t xml:space="preserve">No other studies were performed on this cohort, and they were not used in any other analyses since they had no age matched HFD/CD cohort.  </w:t>
+      </w:r>
+      <w:r>
+        <w:rPr>
+          <w:b/>
+        </w:rPr>
+        <w:t xml:space="preserve">We include this to demonstrate over a longer range of ages that fasting responses are quite stable at a population level.  </w:t>
+      </w:r>
+      <w:r>
+        <w:rPr>
+          <w:b/>
+        </w:rPr>
+        <w:t>We indicated this in the</w:t>
+      </w:r>
+      <w:r>
+        <w:rPr>
+          <w:b/>
+        </w:rPr>
+        <w:t xml:space="preserve"> results section where we clarify that these are NCD fed mice and in the</w:t>
+      </w:r>
+      <w:r>
+        <w:rPr>
+          <w:b/>
+        </w:rPr>
+        <w:t xml:space="preserve"> methods section:</w:t>
+      </w:r>
+    </w:p>
+    <w:p/>
+    <w:p>
+      <w:pPr>
+        <w:ind w:left="360"/>
+        <w:rPr>
+          <w:b/>
+          <w:color w:val="FF0000"/>
+        </w:rPr>
+      </w:pPr>
+      <w:r>
+        <w:rPr>
+          <w:b/>
+          <w:color w:val="FF0000"/>
+        </w:rPr>
+        <w:t>For the ~215 day old mouse cohort s</w:t>
+      </w:r>
+      <w:r>
+        <w:rPr>
+          <w:b/>
+          <w:color w:val="FF0000"/>
+        </w:rPr>
+        <w:t>hown in Figure 2</w:t>
+      </w:r>
+      <w:r>
+        <w:rPr>
+          <w:b/>
+          <w:color w:val="FF0000"/>
+        </w:rPr>
+        <w:t>A, these mice were maintained on NCD for a longer duration than other cohorts, before fasting responses were measured.</w:t>
+      </w:r>
+    </w:p>
+    <w:p>
+      <w:pPr>
+        <w:ind w:left="360"/>
+        <w:rPr>
+          <w:b/>
+          <w:color w:val="FF0000"/>
+        </w:rPr>
+      </w:pPr>
+    </w:p>
+    <w:p>
+      <w:pPr>
+        <w:pStyle w:val="ListParagraph"/>
+        <w:numPr>
+          <w:ilvl w:val="0"/>
+          <w:numId w:val="2"/>
+        </w:numPr>
+      </w:pPr>
+      <w:proofErr w:type="gramStart"/>
+      <w:r>
+        <w:t>There were also 2 outliers</w:t>
+      </w:r>
+      <w:proofErr w:type="gramEnd"/>
+      <w:r>
+        <w:t xml:space="preserve">, </w:t>
+      </w:r>
+      <w:proofErr w:type="gramStart"/>
+      <w:r>
+        <w:t>did results include these individuals</w:t>
+      </w:r>
+      <w:proofErr w:type="gramEnd"/>
+      <w:r>
+        <w:t xml:space="preserve">? </w:t>
+      </w:r>
+    </w:p>
+    <w:p>
+      <w:pPr>
+        <w:pStyle w:val="ListParagraph"/>
+        <w:ind w:left="360"/>
+      </w:pPr>
+    </w:p>
+    <w:p>
+      <w:pPr>
+        <w:pStyle w:val="ListParagraph"/>
+        <w:ind w:left="0"/>
+        <w:rPr>
+          <w:b/>
+        </w:rPr>
+      </w:pPr>
+      <w:r>
+        <w:rPr>
+          <w:b/>
+        </w:rPr>
+        <w:t xml:space="preserve">Yes, throughout the study all outliers were included in the analysis.  As per this particular figure, there </w:t>
+      </w:r>
+      <w:r>
+        <w:rPr>
+          <w:b/>
+        </w:rPr>
+        <w:t>were</w:t>
+      </w:r>
+      <w:r>
+        <w:rPr>
+          <w:b/>
+        </w:rPr>
+        <w:t xml:space="preserve"> </w:t>
+      </w:r>
+      <w:r>
+        <w:rPr>
+          <w:b/>
+        </w:rPr>
+        <w:t>several</w:t>
+      </w:r>
+      <w:r>
+        <w:rPr>
+          <w:b/>
+        </w:rPr>
+        <w:t xml:space="preserve"> outliers.  </w:t>
+      </w:r>
+      <w:r>
+        <w:rPr>
+          <w:b/>
+        </w:rPr>
+        <w:t xml:space="preserve">One of these was determined to be a data entry error, in one Control Diet animal’s pre-diet fasting response.  This was corrected in the revised analysis.  </w:t>
+      </w:r>
+      <w:r>
+        <w:rPr>
+          <w:b/>
+        </w:rPr>
+        <w:t xml:space="preserve">Removing </w:t>
+      </w:r>
+      <w:r>
+        <w:rPr>
+          <w:b/>
+        </w:rPr>
+        <w:t>the other actual outliers</w:t>
+      </w:r>
+      <w:r>
+        <w:rPr>
+          <w:b/>
+        </w:rPr>
+        <w:t xml:space="preserve"> did not affect the results of this regression analysis</w:t>
+      </w:r>
+      <w:r>
+        <w:rPr>
+          <w:b/>
+        </w:rPr>
+        <w:t>.</w:t>
+      </w:r>
+      <w:r>
+        <w:rPr>
+          <w:b/>
+        </w:rPr>
+        <w:t xml:space="preserve">  </w:t>
+      </w:r>
+      <w:r>
+        <w:rPr>
+          <w:b/>
+        </w:rPr>
+        <w:t>For percent weight loss upon fasting the Spearman's rank ordered test showe</w:t>
+      </w:r>
+      <w:r>
+        <w:rPr>
+          <w:b/>
+        </w:rPr>
+        <w:t>d no significant correlation. (Rho</w:t>
+      </w:r>
+      <w:r>
+        <w:rPr>
+          <w:b/>
+        </w:rPr>
+        <w:t xml:space="preserve">=0.0427 </w:t>
+      </w:r>
+      <w:r>
+        <w:rPr>
+          <w:b/>
+        </w:rPr>
+        <w:t>Rho</w:t>
+      </w:r>
+      <w:r>
+        <w:rPr>
+          <w:b/>
+          <w:vertAlign w:val="superscript"/>
+        </w:rPr>
+        <w:t>2</w:t>
+      </w:r>
+      <w:r>
+        <w:rPr>
+          <w:b/>
+        </w:rPr>
+        <w:t>= 0.0177 and p=0.26</w:t>
+      </w:r>
+      <w:r>
+        <w:rPr>
+          <w:b/>
+        </w:rPr>
+        <w:t>85) and with outliers removed (Rho</w:t>
+      </w:r>
+      <w:r>
+        <w:rPr>
+          <w:b/>
+        </w:rPr>
+        <w:t xml:space="preserve">=0.1772 </w:t>
+      </w:r>
+      <w:r>
+        <w:rPr>
+          <w:b/>
+        </w:rPr>
+        <w:t>Rho</w:t>
+      </w:r>
+      <w:r>
+        <w:rPr>
+          <w:b/>
+          <w:vertAlign w:val="superscript"/>
+        </w:rPr>
+        <w:t>2</w:t>
+      </w:r>
+      <w:r>
+        <w:rPr>
+          <w:b/>
+        </w:rPr>
+        <w:t xml:space="preserve">= 0.0314 and p=0.1484). For </w:t>
+      </w:r>
+      <w:r>
+        <w:rPr>
+          <w:b/>
+        </w:rPr>
+        <w:t>absolute</w:t>
+      </w:r>
+      <w:r>
+        <w:rPr>
+          <w:b/>
+        </w:rPr>
+        <w:t xml:space="preserve"> weight loss </w:t>
+      </w:r>
+      <w:r>
+        <w:rPr>
+          <w:b/>
+        </w:rPr>
+        <w:t>there was also no correlation (Rho</w:t>
+      </w:r>
+      <w:r>
+        <w:rPr>
+          <w:b/>
+        </w:rPr>
+        <w:t xml:space="preserve">=-0.093 </w:t>
+      </w:r>
+      <w:r>
+        <w:rPr>
+          <w:b/>
+        </w:rPr>
+        <w:t>Rho</w:t>
+      </w:r>
+      <w:r>
+        <w:rPr>
+          <w:b/>
+          <w:vertAlign w:val="superscript"/>
+        </w:rPr>
+        <w:t>2</w:t>
+      </w:r>
+      <w:r>
+        <w:rPr>
+          <w:b/>
+        </w:rPr>
+        <w:t>= 0.0071 and p=0.48</w:t>
+      </w:r>
+      <w:r>
+        <w:rPr>
+          <w:b/>
+        </w:rPr>
+        <w:t>34) and with outliers removed (Rho</w:t>
+      </w:r>
+      <w:r>
+        <w:rPr>
+          <w:b/>
+        </w:rPr>
+        <w:t xml:space="preserve">=-0.0618 </w:t>
+      </w:r>
+      <w:r>
+        <w:rPr>
+          <w:b/>
+        </w:rPr>
+        <w:t>Rho</w:t>
+      </w:r>
+      <w:r>
+        <w:rPr>
+          <w:b/>
+          <w:vertAlign w:val="superscript"/>
+        </w:rPr>
+        <w:t>2</w:t>
+      </w:r>
+      <w:r>
+        <w:rPr>
+          <w:b/>
+        </w:rPr>
+        <w:t>= 0.0038 and p=0.6167).</w:t>
+      </w:r>
+      <w:r>
+        <w:rPr>
+          <w:b/>
+        </w:rPr>
+        <w:t xml:space="preserve">  </w:t>
+      </w:r>
+    </w:p>
+    <w:p>
+      <w:pPr>
+        <w:pStyle w:val="ListParagraph"/>
+        <w:ind w:left="0"/>
+      </w:pPr>
+    </w:p>
+    <w:p>
+      <w:pPr>
+        <w:pStyle w:val="ListParagraph"/>
+        <w:numPr>
+          <w:ilvl w:val="0"/>
+          <w:numId w:val="2"/>
+        </w:numPr>
+      </w:pPr>
+      <w:r>
+        <w:t>Figure 3B can be deleted.</w:t>
+      </w:r>
+    </w:p>
+    <w:p/>
+    <w:p>
+      <w:pPr>
+        <w:rPr>
+          <w:b/>
+        </w:rPr>
+      </w:pPr>
+      <w:r>
+        <w:rPr>
+          <w:b/>
+        </w:rPr>
+        <w:t xml:space="preserve">We disagree, our findings show that fasting responses at ~10 weeks of age are </w:t>
+      </w:r>
+      <w:r>
+        <w:rPr>
+          <w:b/>
+        </w:rPr>
+        <w:t>not strongly</w:t>
+      </w:r>
+      <w:r>
+        <w:rPr>
+          <w:b/>
+        </w:rPr>
+        <w:t xml:space="preserve"> predictive of weight gain, but that the fasting response of a mouse is not</w:t>
+      </w:r>
+      <w:r>
+        <w:rPr>
+          <w:b/>
+        </w:rPr>
+        <w:t xml:space="preserve"> stable over time.  This figure (now 2B, formerly 3B) </w:t>
+      </w:r>
+      <w:r>
+        <w:rPr>
+          <w:b/>
+        </w:rPr>
+        <w:t>is essential to this point as noted in the discussion section:</w:t>
+      </w:r>
+    </w:p>
+    <w:p>
+      <w:pPr>
+        <w:rPr>
+          <w:b/>
+        </w:rPr>
+      </w:pPr>
+    </w:p>
+    <w:p>
+      <w:pPr>
+        <w:ind w:left="360"/>
+        <w:rPr>
+          <w:b/>
+          <w:color w:val="FF0000"/>
+        </w:rPr>
+      </w:pPr>
+      <w:r>
+        <w:rPr>
+          <w:b/>
+          <w:color w:val="FF0000"/>
+        </w:rPr>
+        <w:t>Of note it is interesting that fasting responses themselves are not stable throughout life on</w:t>
+      </w:r>
+      <w:r>
+        <w:rPr>
+          <w:b/>
+          <w:color w:val="FF0000"/>
+        </w:rPr>
+        <w:t xml:space="preserve"> a per mouse basis (see Figure 2</w:t>
+      </w:r>
+      <w:r>
+        <w:rPr>
+          <w:b/>
+          <w:color w:val="FF0000"/>
+        </w:rPr>
+        <w:t xml:space="preserve">B).  This suggests that either the fasting response is not causative of weight gain directly, or is only </w:t>
+      </w:r>
+      <w:r>
+        <w:rPr>
+          <w:b/>
+          <w:color w:val="FF0000"/>
+        </w:rPr>
+        <w:t>correlates with predisposition to weight gain</w:t>
+      </w:r>
+      <w:r>
+        <w:rPr>
+          <w:b/>
+          <w:color w:val="FF0000"/>
+        </w:rPr>
+        <w:t xml:space="preserve"> during a younger age. These data are consistent with reports that among adult human populations, basal metabolic rate is not reduced in obese individuals </w:t>
+      </w:r>
+      <w:r>
+        <w:rPr>
+          <w:b/>
+          <w:color w:val="FF0000"/>
+        </w:rPr>
+        <w:fldChar w:fldCharType="begin" w:fldLock="1"/>
+      </w:r>
+      <w:r>
+        <w:rPr>
+          <w:b/>
+          <w:color w:val="FF0000"/>
+        </w:rPr>
+        <w:instrText>ADDIN CSL_CITATION { "citationItems" : [ { "id" : "ITEM-1", "itemData" : { "DOI" : "10.1056/NEJM199503093321001", "ISSN" : "0028-4793", "PMID" : "7632212", "abstract" : "BACKGROUND: No current treatment for obesity reliably sustains weight loss, perhaps because compensatory metabolic processes resist the maintenance of the altered body weight. We examined the effects of experimental perturbations of body weight on energy expenditure to determine whether they lead to metabolic changes and whether obese subjects and those who have never been obese respond similarly.\n\nMETHODS: We repeatedly measured 24-hour total energy expenditure, resting and nonresting energy expenditure, and the thermic effect of feeding in 18 obese subjects and 23 subjects who had never been obese. The subjects were studied at their usual body weight and after losing 10 to 20 percent of their body weight by underfeeding or gaining 10 percent by overfeeding.\n\nRESULTS: Maintenance of a body weight at a level 10 percent or more below the initial weight was associated with a mean (+/- SD) reduction in total energy expenditure of 6 +/- 3 kcal per kilogram of fat-free mass per day in the subjects who had never been obese (P &lt; 0.001) and 8 +/- 5 kcal per kilogram per day in the obese subjects (P &lt; 0.001). Resting energy expenditure and nonresting energy expenditure each decreased 3 to 4 kcal per kilogram of fat-free mass per day in both groups of subjects. Maintenance of body weight at a level 10 percent above the usual weight was associated with an increase in total energy expenditure of 9 +/- 7 kcal per kilogram of fat-free mass per day in the subjects who had never been obese (P &lt; 0.001) and 8 +/- 4 kcal per kilogram per day in the obese subjects (P &lt; 0.001). The thermic effect of feeding and nonresting energy expenditure increased by approximately 1 to 2 and 8 to 9 kcal per kilogram of fat-free mass per day, respectively, after weight gain. These changes in energy expenditure were not related to the degree of adiposity or the sex of the subjects.\n\nCONCLUSIONS: Maintenance of a reduced or elevated body weight is associated with compensatory changes in energy expenditure, which oppose the maintenance of a body weight that is different from the usual weight. These compensatory changes may account for the poor long-term efficacy of treatments for obesity.", "author" : [ { "dropping-particle" : "", "family" : "Leibel", "given" : "R L", "non-dropping-particle" : "", "parse-names" : false, "suffix" : "" }, { "dropping-particle" : "", "family" : "Rosenbaum", "given" : "M", "non-dropping-particle" : "", "parse-names" : false, "suffix" : "" }, { "dropping-particle" : "", "family" : "Hirsch", "given" : "J", "non-dropping-particle" : "", "parse-names" : false, "suffix" : "" } ], "container-title" : "The New England journal of medicine", "id" : "ITEM-1", "issue" : "10", "issued" : { "date-parts" : [ [ "1995", "3", "9" ] ] }, "page" : "621-8", "title" : "Changes in energy expenditure resulting from altered body weight.", "type" : "article-journal", "volume" : "332" }, "uris" : [ "http://www.mendeley.com/documents/?uuid=47481080-52d6-4a86-9cc7-9949011a9420" ] }, { "id" : "ITEM-2", "itemData" : { "DOI" : "10.1172/JCI112749", "ISSN" : "0021-9738", "PMID" : "3782471", "abstract" : "Daily human energy requirements calculated from separate components of energy expenditure are inaccurate and usually in poor agreement with measured energy intakes. Measurement of energy expenditure over periods of 24 h or longer is needed to determine more accurately rates of daily energy expenditure in humans. We provide a detailed description of a human respiratory chamber and methods used to determine rates of energy expenditure over 24-h periods in 177 subjects. The results show that: fat-free mass (FFM) as estimated by densitometry is the best available determinant of 24-h energy expenditures (24EE) and explains 81% of the variance observed between individuals (24EE [kcal/d] = 597 + 26.5 FFM); 24EE in an individual is very reproducible (coefficient of variation = 2.4%); and even when adjusted for differences in FFM, there is still considerable interperson variability of the daily energy expenditure. A large portion of the variability of 24EE among individuals, independent of differences in body size, was due to variability in the degree of spontaneous physical activity, i.e., \"fidgeting,\" which accounted for 100-800 kcal/d in these subjects.", "author" : [ { "dropping-particle" : "", "family" : "Ravussin", "given" : "Eric", "non-dropping-particle" : "", "parse-names" : false, "suffix" : "" }, { "dropping-particle" : "", "family" : "Lillioja", "given" : "Stephen", "non-dropping-particle" : "", "parse-names" : false, "suffix" : "" }, { "dropping-particle" : "", "family" : "Anderson", "given" : "Thomas E", "non-dropping-particle" : "", "parse-names" : false, "suffix" : "" }, { "dropping-particle" : "", "family" : "Christin", "given" : "Laurent", "non-dropping-particle" : "", "parse-names" : false, "suffix" : "" }, { "dropping-particle" : "", "family" : "Bogardus", "given" : "Clifton", "non-dropping-particle" : "", "parse-names" : false, "suffix" : "" } ], "container-title" : "The Journal of clinical investigation", "id" : "ITEM-2", "issue" : "6", "issued" : { "date-parts" : [ [ "1986", "12" ] ] }, "page" : "1568-78", "title" : "Determinants of 24-hour energy expenditure in man. Methods and results using a respiratory chamber.", "type" : "article-journal", "volume" : "78" }, "uris" : [ "http://www.mendeley.com/documents/?uuid=641dd9c0-1811-4bc3-a10d-96962d61c3b6" ] } ], "mendeley" : { "previouslyFormattedCitation" : "[17, 18]" }, "properties" : { "noteIndex" : 0 }, "schema" : "https://github.com/citation-style-language/schema/raw/master/csl-citation.json" }</w:instrText>
+      </w:r>
+      <w:r>
+        <w:rPr>
+          <w:b/>
+          <w:color w:val="FF0000"/>
+        </w:rPr>
+        <w:fldChar w:fldCharType="separate"/>
+      </w:r>
+      <w:r>
+        <w:rPr>
+          <w:noProof/>
+          <w:color w:val="FF0000"/>
+        </w:rPr>
+        <w:t>[17, 18]</w:t>
+      </w:r>
+      <w:r>
+        <w:rPr>
+          <w:b/>
+          <w:color w:val="FF0000"/>
+        </w:rPr>
+        <w:fldChar w:fldCharType="end"/>
+      </w:r>
+      <w:r>
+        <w:rPr>
+          <w:b/>
+          <w:color w:val="FF0000"/>
+        </w:rPr>
+        <w:t xml:space="preserve"> </w:t>
+      </w:r>
+      <w:r>
+        <w:rPr>
+          <w:b/>
+          <w:color w:val="FF0000"/>
+        </w:rPr>
+        <w:t>while</w:t>
+      </w:r>
+      <w:r>
+        <w:rPr>
+          <w:b/>
+          <w:color w:val="FF0000"/>
+        </w:rPr>
+        <w:t xml:space="preserve"> reductions in metabolic rates in pediatric populations are predictive of obesity </w:t>
+      </w:r>
+      <w:r>
+        <w:rPr>
+          <w:b/>
+          <w:color w:val="FF0000"/>
+        </w:rPr>
+        <w:fldChar w:fldCharType="begin" w:fldLock="1"/>
+      </w:r>
+      <w:r>
+        <w:rPr>
+          <w:b/>
+          <w:color w:val="FF0000"/>
+        </w:rPr>
+        <w:instrText>ADDIN CSL_CITATION { "citationItems" : [ { "id" : "ITEM-1", "itemData" : { "DOI" : "10.1016/0140-6736(90)91592-X", "ISSN" : "01406736", "author" : [ { "dropping-particle" : "", "family" : "Griffiths", "given" : "M", "non-dropping-particle" : "", "parse-names" : false, "suffix" : "" }, { "dropping-particle" : "", "family" : "Payne", "given" : "P.R", "non-dropping-particle" : "", "parse-names" : false, "suffix" : "" }, { "dropping-particle" : "", "family" : "Rivers", "given" : "J.P.W", "non-dropping-particle" : "", "parse-names" : false, "suffix" : "" }, { "dropping-particle" : "", "family" : "Cox", "given" : "M", "non-dropping-particle" : "", "parse-names" : false, "suffix" : "" }, { "dropping-particle" : "", "family" : "Stunkard", "given" : "A.J", "non-dropping-particle" : "", "parse-names" : false, "suffix" : "" } ], "container-title" : "The Lancet", "id" : "ITEM-1", "issue" : "8707", "issued" : { "date-parts" : [ [ "1990", "7" ] ] }, "page" : "76-78", "title" : "Metabolic rate and physical development in children at risk of obesity", "type" : "article-journal", "volume" : "336" }, "uris" : [ "http://www.mendeley.com/documents/?uuid=14358780-3d16-471f-80e4-91201d1fa907" ] }, { "id" : "ITEM-2", "itemData" : { "DOI" : "10.1056/NEJM198802253180801", "ISSN" : "0028-4793", "PMID" : "3340127", "abstract" : "We investigated the contributions of low energy expenditure and high energy intake to excessive weight gain in infants born to overweight mothers. The subjects were infants of 6 lean and 12 overweight mothers, recruited soon after birth. Total energy expenditure and metabolizable energy intake were measured with a new doubly labeled water method over a period of seven days when the infants were 3 months of age, and the postprandial metabolic rate was measured by indirect calorimetry when the infants were 0.1 and 3 months of age. The results were related to weight gain in the first year of life. No significant difference was observed between infants who became overweight by the age of one year (50 percent of infants born to overweight mothers) and those who did not, with respect to weight, length, skinfold thicknesses, metabolic rate at 0.1 and 3 months of age, and metabolizable energy intake at 3 months. However, total energy expenditure at three months of age was 20.7 percent lower in the infants who became overweight than in the other infants (means +/- SE, 256 +/- 27 and 323 +/- 12 kJ per kilogram of body weight per day; P less than 0.05). This difference could account for the mean difference in weight gain. These data suggest that reduced energy expenditure, particularly on physical activity, was an important factor in the rapid weight gain during the first year of life in infants born to overweight mothers.", "author" : [ { "dropping-particle" : "", "family" : "Roberts", "given" : "S B", "non-dropping-particle" : "", "parse-names" : false, "suffix" : "" }, { "dropping-particle" : "", "family" : "Savage", "given" : "J", "non-dropping-particle" : "", "parse-names" : false, "suffix" : "" }, { "dropping-particle" : "", "family" : "Coward", "given" : "W A", "non-dropping-particle" : "", "parse-names" : false, "suffix" : "" }, { "dropping-particle" : "", "family" : "Chew", "given" : "B", "non-dropping-particle" : "", "parse-names" : false, "suffix" : "" }, { "dropping-particle" : "", "family" : "Lucas", "given" : "A", "non-dropping-particle" : "", "parse-names" : false, "suffix" : "" } ], "container-title" : "The New England journal of medicine", "id" : "ITEM-2", "issue" : "8", "issued" : { "date-parts" : [ [ "1988", "2", "25" ] ] }, "page" : "461-6", "title" : "Energy expenditure and intake in infants born to lean and overweight mothers.", "type" : "article-journal", "volume" : "318" }, "uris" : [ "http://www.mendeley.com/documents/?uuid=8b40a6e2-c70a-4000-b136-7ac60cb10c0a" ] } ], "mendeley" : { "previouslyFormattedCitation" : "[19, 20]" }, "properties" : { "noteIndex" : 0 }, "schema" : "https://github.com/citation-style-language/schema/raw/master/csl-citation.json" }</w:instrText>
+      </w:r>
+      <w:r>
+        <w:rPr>
+          <w:b/>
+          <w:color w:val="FF0000"/>
+        </w:rPr>
+        <w:fldChar w:fldCharType="separate"/>
+      </w:r>
+      <w:r>
+        <w:rPr>
+          <w:noProof/>
+          <w:color w:val="FF0000"/>
+        </w:rPr>
+        <w:t>[19, 20]</w:t>
+      </w:r>
+      <w:r>
+        <w:rPr>
+          <w:b/>
+          <w:color w:val="FF0000"/>
+        </w:rPr>
+        <w:fldChar w:fldCharType="end"/>
+      </w:r>
+      <w:r>
+        <w:rPr>
+          <w:b/>
+          <w:color w:val="FF0000"/>
+        </w:rPr>
+        <w:t>.</w:t>
+      </w:r>
+      <w:r>
+        <w:rPr>
+          <w:b/>
+          <w:color w:val="FF0000"/>
+        </w:rPr>
+        <w:t xml:space="preserve">  </w:t>
+      </w:r>
+    </w:p>
+    <w:p>
+      <w:pPr>
+        <w:ind w:left="360"/>
+        <w:rPr>
+          <w:b/>
+          <w:color w:val="FF0000"/>
+        </w:rPr>
+      </w:pPr>
+    </w:p>
+    <w:p>
+      <w:pPr>
+        <w:rPr>
+          <w:b/>
+        </w:rPr>
+      </w:pPr>
+      <w:r>
+        <w:rPr>
+          <w:b/>
           <w:noProof/>
         </w:rPr>
         <mc:AlternateContent>
           <mc:Choice Requires="wps">
             <w:drawing>
-              <wp:anchor distT="0" distB="0" distL="114300" distR="114300" simplePos="0" relativeHeight="251660288" behindDoc="0" locked="0" layoutInCell="1" allowOverlap="1" wp14:anchorId="1E149CD2" wp14:editId="3827EBF4">
+              <wp:anchor distT="0" distB="0" distL="114300" distR="114300" simplePos="0" relativeHeight="251660288" behindDoc="0" locked="0" layoutInCell="1" allowOverlap="1" wp14:anchorId="1E149CD2" wp14:editId="40058617">
                 <wp:simplePos x="0" y="0"/>
                 <wp:positionH relativeFrom="column">
-                  <wp:posOffset>2400300</wp:posOffset>
+                  <wp:posOffset>228600</wp:posOffset>
                 </wp:positionH>
                 <wp:positionV relativeFrom="paragraph">
-                  <wp:posOffset>506095</wp:posOffset>
+                  <wp:posOffset>84455</wp:posOffset>
                 </wp:positionV>
                 <wp:extent cx="2971800" cy="4686300"/>
                 <wp:effectExtent l="0" t="0" r="0" b="12700"/>
@@ -2617,7 +3524,7 @@
           </mc:Choice>
           <mc:Fallback>
             <w:pict>
-              <v:shape id="Text Box 1" o:spid="_x0000_s1029" type="#_x0000_t202" style="position:absolute;margin-left:189pt;margin-top:39.85pt;width:234pt;height:369pt;z-index:251660288;visibility:visible;mso-wrap-style:square;mso-width-percent:0;mso-height-percent:0;mso-wrap-distance-left:9pt;mso-wrap-distance-top:0;mso-wrap-distance-right:9pt;mso-wrap-distance-bottom:0;mso-position-horizontal:absolute;mso-position-horizontal-relative:text;mso-position-vertical:absolute;mso-position-vertical-relative:text;mso-width-percent:0;mso-height-percent:0;mso-width-relative:margin;mso-height-relative:margin;v-text-anchor:top" o:gfxdata="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" filled="f" stroked="f">
+              <v:shape id="Text Box 1" o:spid="_x0000_s1029" type="#_x0000_t202" style="position:absolute;margin-left:18pt;margin-top:6.65pt;width:234pt;height:369pt;z-index:251660288;visibility:visible;mso-wrap-style:square;mso-width-percent:0;mso-height-percent:0;mso-wrap-distance-left:9pt;mso-wrap-distance-top:0;mso-wrap-distance-right:9pt;mso-wrap-distance-bottom:0;mso-position-horizontal:absolute;mso-position-horizontal-relative:text;mso-position-vertical:absolute;mso-position-vertical-relative:text;mso-width-percent:0;mso-height-percent:0;mso-width-relative:margin;mso-height-relative:margin;v-text-anchor:top" o:gfxdata="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" filled="f" stroked="f">
                 <v:textbox>
                   <w:txbxContent>
                     <w:p>
@@ -2716,121 +3623,10 @@
         <w:rPr>
           <w:b/>
         </w:rPr>
-        <w:t>In addition to the 10-week and 22-</w:t>
-      </w:r>
-      <w:r>
-        <w:rPr>
-          <w:b/>
-        </w:rPr>
-        <w:t>week weights (which were part of the pre-diet and post-diet measurements), w</w:t>
-      </w:r>
-      <w:r>
-        <w:rPr>
-          <w:b/>
-        </w:rPr>
-        <w:t xml:space="preserve">e also included an extra cohort, of only wild-type normal chow C57BL/6J that were untreated and left on a chow diet for an extended period of time.  These mice make up the </w:t>
-      </w:r>
-      <w:r>
-        <w:rPr>
-          <w:b/>
-        </w:rPr>
-        <w:t xml:space="preserve">~215 </w:t>
-      </w:r>
-      <w:r>
-        <w:rPr>
-          <w:b/>
-        </w:rPr>
-        <w:t>day old cohort shown in Figure 2</w:t>
-      </w:r>
-      <w:r>
-        <w:rPr>
-          <w:b/>
-        </w:rPr>
-        <w:t>A</w:t>
-      </w:r>
-      <w:r>
-        <w:rPr>
-          <w:b/>
-        </w:rPr>
-        <w:t xml:space="preserve"> (formerly 3A)</w:t>
-      </w:r>
-      <w:r>
-        <w:rPr>
-          <w:b/>
-        </w:rPr>
-        <w:t xml:space="preserve">.  </w:t>
-      </w:r>
-      <w:r>
-        <w:rPr>
-          <w:b/>
-        </w:rPr>
-        <w:t xml:space="preserve">No other studies were performed on this cohort, and they were not used in any other analyses since they had no age matched HFD/CD cohort.  </w:t>
-      </w:r>
-      <w:r>
-        <w:rPr>
-          <w:b/>
-        </w:rPr>
-        <w:t xml:space="preserve">We include this to demonstrate over a longer range of ages that fasting responses are quite stable at a population level.  </w:t>
-      </w:r>
-      <w:r>
-        <w:rPr>
-          <w:b/>
-        </w:rPr>
-        <w:t>We indicated this in the</w:t>
-      </w:r>
-      <w:r>
-        <w:rPr>
-          <w:b/>
-        </w:rPr>
-        <w:t xml:space="preserve"> results section where we clarify that these are NCD fed mice and in the</w:t>
-      </w:r>
-      <w:r>
-        <w:rPr>
-          <w:b/>
-        </w:rPr>
-        <w:t xml:space="preserve"> methods section:</w:t>
+        <w:t>We therefore feel that this figure is essential to the interpretation of how fasting responses are established and when they exert their effects.</w:t>
       </w:r>
     </w:p>
     <w:p/>
-    <w:p>
-      <w:pPr>
-        <w:ind w:left="360"/>
-        <w:rPr>
-          <w:b/>
-          <w:color w:val="FF0000"/>
-        </w:rPr>
-      </w:pPr>
-      <w:r>
-        <w:rPr>
-          <w:b/>
-          <w:color w:val="FF0000"/>
-        </w:rPr>
-        <w:t>For the ~215 day old mouse cohort s</w:t>
-      </w:r>
-      <w:r>
-        <w:rPr>
-          <w:b/>
-          <w:color w:val="FF0000"/>
-        </w:rPr>
-        <w:t>hown in Figure 2</w:t>
-      </w:r>
-      <w:r>
-        <w:rPr>
-          <w:b/>
-          <w:color w:val="FF0000"/>
-        </w:rPr>
-        <w:t>A, these mice were maintained on NCD for a longer duration than other cohorts, before fasting responses were measured.</w:t>
-      </w:r>
-    </w:p>
-    <w:p>
-      <w:pPr>
-        <w:ind w:left="360"/>
-        <w:rPr>
-          <w:b/>
-          <w:color w:val="FF0000"/>
-        </w:rPr>
-      </w:pPr>
-    </w:p>
     <w:p>
       <w:pPr>
         <w:pStyle w:val="ListParagraph"/>
@@ -2839,256 +3635,8 @@
           <w:numId w:val="2"/>
         </w:numPr>
       </w:pPr>
-      <w:proofErr w:type="gramStart"/>
-      <w:r>
-        <w:t>There were also 2 outliers</w:t>
-      </w:r>
-      <w:proofErr w:type="gramEnd"/>
-      <w:r>
-        <w:t xml:space="preserve">, </w:t>
-      </w:r>
-      <w:proofErr w:type="gramStart"/>
-      <w:r>
-        <w:t>did results include these individuals</w:t>
-      </w:r>
-      <w:proofErr w:type="gramEnd"/>
-      <w:r>
-        <w:t xml:space="preserve">? </w:t>
-      </w:r>
-    </w:p>
-    <w:p>
-      <w:pPr>
-        <w:pStyle w:val="ListParagraph"/>
-        <w:ind w:left="360"/>
-      </w:pPr>
-    </w:p>
-    <w:p>
-      <w:pPr>
-        <w:pStyle w:val="ListParagraph"/>
-        <w:ind w:left="0"/>
-        <w:rPr>
-          <w:b/>
-        </w:rPr>
-      </w:pPr>
-      <w:r>
-        <w:rPr>
-          <w:b/>
-        </w:rPr>
-        <w:t xml:space="preserve">Yes, throughout the study all outliers were included in the analysis.  As per this particular figure, there </w:t>
-      </w:r>
-      <w:r>
-        <w:rPr>
-          <w:b/>
-        </w:rPr>
-        <w:t>were</w:t>
-      </w:r>
-      <w:r>
-        <w:rPr>
-          <w:b/>
-        </w:rPr>
-        <w:t xml:space="preserve"> </w:t>
-      </w:r>
-      <w:r>
-        <w:rPr>
-          <w:b/>
-        </w:rPr>
-        <w:t>several</w:t>
-      </w:r>
-      <w:r>
-        <w:rPr>
-          <w:b/>
-        </w:rPr>
-        <w:t xml:space="preserve"> outliers.  </w:t>
-      </w:r>
-      <w:r>
-        <w:rPr>
-          <w:b/>
-        </w:rPr>
-        <w:t xml:space="preserve">One of these was determined to be a data entry error, in one Control Diet animal’s pre-diet fasting response.  This was corrected in the revised analysis.  </w:t>
-      </w:r>
-      <w:r>
-        <w:rPr>
-          <w:b/>
-        </w:rPr>
-        <w:t xml:space="preserve">Removing </w:t>
-      </w:r>
-      <w:r>
-        <w:rPr>
-          <w:b/>
-        </w:rPr>
-        <w:t>the other actual outliers</w:t>
-      </w:r>
-      <w:r>
-        <w:rPr>
-          <w:b/>
-        </w:rPr>
-        <w:t xml:space="preserve"> did not affect the results of this regression analysis</w:t>
-      </w:r>
-      <w:r>
-        <w:rPr>
-          <w:b/>
-        </w:rPr>
-        <w:t>.</w:t>
-      </w:r>
-      <w:r>
-        <w:rPr>
-          <w:b/>
-        </w:rPr>
-        <w:t xml:space="preserve">  </w:t>
-      </w:r>
-      <w:r>
-        <w:rPr>
-          <w:b/>
-        </w:rPr>
-        <w:t>For percent weight loss upon fasting the Spearman's rank ordered test showe</w:t>
-      </w:r>
-      <w:r>
-        <w:rPr>
-          <w:b/>
-        </w:rPr>
-        <w:t>d no significant correlation. (Rho</w:t>
-      </w:r>
-      <w:r>
-        <w:rPr>
-          <w:b/>
-        </w:rPr>
-        <w:t xml:space="preserve">=0.0427 </w:t>
-      </w:r>
-      <w:r>
-        <w:rPr>
-          <w:b/>
-        </w:rPr>
-        <w:t>Rho</w:t>
-      </w:r>
-      <w:r>
-        <w:rPr>
-          <w:b/>
-          <w:vertAlign w:val="superscript"/>
-        </w:rPr>
-        <w:t>2</w:t>
-      </w:r>
-      <w:r>
-        <w:rPr>
-          <w:b/>
-        </w:rPr>
-        <w:t>= 0.0177 and p=0.26</w:t>
-      </w:r>
-      <w:r>
-        <w:rPr>
-          <w:b/>
-        </w:rPr>
-        <w:t>85) and with outliers removed (Rho</w:t>
-      </w:r>
-      <w:r>
-        <w:rPr>
-          <w:b/>
-        </w:rPr>
-        <w:t xml:space="preserve">=0.1772 </w:t>
-      </w:r>
-      <w:r>
-        <w:rPr>
-          <w:b/>
-        </w:rPr>
-        <w:t>Rho</w:t>
-      </w:r>
-      <w:r>
-        <w:rPr>
-          <w:b/>
-          <w:vertAlign w:val="superscript"/>
-        </w:rPr>
-        <w:t>2</w:t>
-      </w:r>
-      <w:r>
-        <w:rPr>
-          <w:b/>
-        </w:rPr>
-        <w:t xml:space="preserve">= 0.0314 and p=0.1484). For total weight loss </w:t>
-      </w:r>
-      <w:r>
-        <w:rPr>
-          <w:b/>
-        </w:rPr>
-        <w:t>there was also no correlation (Rho</w:t>
-      </w:r>
-      <w:r>
-        <w:rPr>
-          <w:b/>
-        </w:rPr>
-        <w:t xml:space="preserve">=-0.093 </w:t>
-      </w:r>
-      <w:r>
-        <w:rPr>
-          <w:b/>
-        </w:rPr>
-        <w:t>Rho</w:t>
-      </w:r>
-      <w:r>
-        <w:rPr>
-          <w:b/>
-          <w:vertAlign w:val="superscript"/>
-        </w:rPr>
-        <w:t>2</w:t>
-      </w:r>
-      <w:r>
-        <w:rPr>
-          <w:b/>
-        </w:rPr>
-        <w:t>= 0.0071 and p=0.48</w:t>
-      </w:r>
-      <w:r>
-        <w:rPr>
-          <w:b/>
-        </w:rPr>
-        <w:t>34) and with outliers removed (Rho</w:t>
-      </w:r>
-      <w:r>
-        <w:rPr>
-          <w:b/>
-        </w:rPr>
-        <w:t xml:space="preserve">=-0.0618 </w:t>
-      </w:r>
-      <w:r>
-        <w:rPr>
-          <w:b/>
-        </w:rPr>
-        <w:t>Rho</w:t>
-      </w:r>
-      <w:r>
-        <w:rPr>
-          <w:b/>
-          <w:vertAlign w:val="superscript"/>
-        </w:rPr>
-        <w:t>2</w:t>
-      </w:r>
-      <w:r>
-        <w:rPr>
-          <w:b/>
-        </w:rPr>
-        <w:t>= 0.0038 and p=0.6167).</w:t>
-      </w:r>
-      <w:r>
-        <w:rPr>
-          <w:b/>
-        </w:rPr>
-        <w:t xml:space="preserve">  </w:t>
-      </w:r>
-    </w:p>
-    <w:p>
-      <w:pPr>
-        <w:pStyle w:val="ListParagraph"/>
-        <w:ind w:left="0"/>
-      </w:pPr>
-    </w:p>
-    <w:p>
-      <w:pPr>
-        <w:pStyle w:val="ListParagraph"/>
-        <w:numPr>
-          <w:ilvl w:val="0"/>
-          <w:numId w:val="2"/>
-        </w:numPr>
-      </w:pPr>
-      <w:r>
-        <w:t>Figure 3B can be deleted.</w:t>
+      <w:r>
+        <w:t xml:space="preserve">The last 3 paragraphs of the results section could be shortened to one. Please clarify the relative contribution of fasting response and diet to weight gain. </w:t>
       </w:r>
     </w:p>
     <w:p/>
@@ -3102,195 +3650,6 @@
         <w:rPr>
           <w:b/>
         </w:rPr>
-        <w:t>We disagree, our findings show that fasting responses at ~10 weeks of age are quite predictive of weight gain, but that the fasting response of a mouse is not</w:t>
-      </w:r>
-      <w:r>
-        <w:rPr>
-          <w:b/>
-        </w:rPr>
-        <w:t xml:space="preserve"> stable over time.  This figure (now 2B, formerly 3B) </w:t>
-      </w:r>
-      <w:r>
-        <w:rPr>
-          <w:b/>
-        </w:rPr>
-        <w:t>is essential to this point as noted in the discussion section:</w:t>
-      </w:r>
-    </w:p>
-    <w:p>
-      <w:pPr>
-        <w:rPr>
-          <w:b/>
-        </w:rPr>
-      </w:pPr>
-    </w:p>
-    <w:p>
-      <w:pPr>
-        <w:ind w:left="360"/>
-        <w:rPr>
-          <w:b/>
-          <w:color w:val="FF0000"/>
-        </w:rPr>
-      </w:pPr>
-      <w:r>
-        <w:rPr>
-          <w:b/>
-          <w:color w:val="FF0000"/>
-        </w:rPr>
-        <w:t>Of note it is interesting that fasting responses themselves are not stable throughout life on</w:t>
-      </w:r>
-      <w:r>
-        <w:rPr>
-          <w:b/>
-          <w:color w:val="FF0000"/>
-        </w:rPr>
-        <w:t xml:space="preserve"> a per mouse basis (see Figure 2</w:t>
-      </w:r>
-      <w:r>
-        <w:rPr>
-          <w:b/>
-          <w:color w:val="FF0000"/>
-        </w:rPr>
-        <w:t xml:space="preserve">B).  This suggests that either the fasting response is not causative of weight gain directly, or is only causal during a younger age. These data are consistent with reports that among adult human populations, basal metabolic rate is not reduced in obese individuals </w:t>
-      </w:r>
-      <w:r>
-        <w:rPr>
-          <w:b/>
-          <w:color w:val="FF0000"/>
-        </w:rPr>
-        <w:fldChar w:fldCharType="begin" w:fldLock="1"/>
-      </w:r>
-      <w:r>
-        <w:rPr>
-          <w:b/>
-          <w:color w:val="FF0000"/>
-        </w:rPr>
-        <w:instrText>ADDIN CSL_CITATION { "citationItems" : [ { "id" : "ITEM-1", "itemData" : { "DOI" : "10.1056/NEJM199503093321001", "ISSN" : "0028-4793", "PMID" : "7632212", "abstract" : "BACKGROUND: No current treatment for obesity reliably sustains weight loss, perhaps because compensatory metabolic processes resist the maintenance of the altered body weight. We examined the effects of experimental perturbations of body weight on energy expenditure to determine whether they lead to metabolic changes and whether obese subjects and those who have never been obese respond similarly.\n\nMETHODS: We repeatedly measured 24-hour total energy expenditure, resting and nonresting energy expenditure, and the thermic effect of feeding in 18 obese subjects and 23 subjects who had never been obese. The subjects were studied at their usual body weight and after losing 10 to 20 percent of their body weight by underfeeding or gaining 10 percent by overfeeding.\n\nRESULTS: Maintenance of a body weight at a level 10 percent or more below the initial weight was associated with a mean (+/- SD) reduction in total energy expenditure of 6 +/- 3 kcal per kilogram of fat-free mass per day in the subjects who had never been obese (P &lt; 0.001) and 8 +/- 5 kcal per kilogram per day in the obese subjects (P &lt; 0.001). Resting energy expenditure and nonresting energy expenditure each decreased 3 to 4 kcal per kilogram of fat-free mass per day in both groups of subjects. Maintenance of body weight at a level 10 percent above the usual weight was associated with an increase in total energy expenditure of 9 +/- 7 kcal per kilogram of fat-free mass per day in the subjects who had never been obese (P &lt; 0.001) and 8 +/- 4 kcal per kilogram per day in the obese subjects (P &lt; 0.001). The thermic effect of feeding and nonresting energy expenditure increased by approximately 1 to 2 and 8 to 9 kcal per kilogram of fat-free mass per day, respectively, after weight gain. These changes in energy expenditure were not related to the degree of adiposity or the sex of the subjects.\n\nCONCLUSIONS: Maintenance of a reduced or elevated body weight is associated with compensatory changes in energy expenditure, which oppose the maintenance of a body weight that is different from the usual weight. These compensatory changes may account for the poor long-term efficacy of treatments for obesity.", "author" : [ { "dropping-particle" : "", "family" : "Leibel", "given" : "R L", "non-dropping-particle" : "", "parse-names" : false, "suffix" : "" }, { "dropping-particle" : "", "family" : "Rosenbaum", "given" : "M", "non-dropping-particle" : "", "parse-names" : false, "suffix" : "" }, { "dropping-particle" : "", "family" : "Hirsch", "given" : "J", "non-dropping-particle" : "", "parse-names" : false, "suffix" : "" } ], "container-title" : "The New England journal of medicine", "id" : "ITEM-1", "issue" : "10", "issued" : { "date-parts" : [ [ "1995", "3", "9" ] ] }, "page" : "621-8", "title" : "Changes in energy expenditure resulting from altered body weight.", "type" : "article-journal", "volume" : "332" }, "uris" : [ "http://www.mendeley.com/documents/?uuid=47481080-52d6-4a86-9cc7-9949011a9420" ] }, { "id" : "ITEM-2", "itemData" : { "DOI" : "10.1172/JCI112749", "ISSN" : "0021-9738", "PMID" : "3782471", "abstract" : "Daily human energy requirements calculated from separate components of energy expenditure are inaccurate and usually in poor agreement with measured energy intakes. Measurement of energy expenditure over periods of 24 h or longer is needed to determine more accurately rates of daily energy expenditure in humans. We provide a detailed description of a human respiratory chamber and methods used to determine rates of energy expenditure over 24-h periods in 177 subjects. The results show that: fat-free mass (FFM) as estimated by densitometry is the best available determinant of 24-h energy expenditures (24EE) and explains 81% of the variance observed between individuals (24EE [kcal/d] = 597 + 26.5 FFM); 24EE in an individual is very reproducible (coefficient of variation = 2.4%); and even when adjusted for differences in FFM, there is still considerable interperson variability of the daily energy expenditure. A large portion of the variability of 24EE among individuals, independent of differences in body size, was due to variability in the degree of spontaneous physical activity, i.e., \"fidgeting,\" which accounted for 100-800 kcal/d in these subjects.", "author" : [ { "dropping-particle" : "", "family" : "Ravussin", "given" : "Eric", "non-dropping-particle" : "", "parse-names" : false, "suffix" : "" }, { "dropping-particle" : "", "family" : "Lillioja", "given" : "Stephen", "non-dropping-particle" : "", "parse-names" : false, "suffix" : "" }, { "dropping-particle" : "", "family" : "Anderson", "given" : "Thomas E", "non-dropping-particle" : "", "parse-names" : false, "suffix" : "" }, { "dropping-particle" : "", "family" : "Christin", "given" : "Laurent", "non-dropping-particle" : "", "parse-names" : false, "suffix" : "" }, { "dropping-particle" : "", "family" : "Bogardus", "given" : "Clifton", "non-dropping-particle" : "", "parse-names" : false, "suffix" : "" } ], "container-title" : "The Journal of clinical investigation", "id" : "ITEM-2", "issue" : "6", "issued" : { "date-parts" : [ [ "1986", "12" ] ] }, "page" : "1568-78", "title" : "Determinants of 24-hour energy expenditure in man. Methods and results using a respiratory chamber.", "type" : "article-journal", "volume" : "78" }, "uris" : [ "http://www.mendeley.com/documents/?uuid=641dd9c0-1811-4bc3-a10d-96962d61c3b6" ] } ], "mendeley" : { "previouslyFormattedCitation" : "[10, 11]" }, "properties" : { "noteIndex" : 0 }, "schema" : "https://github.com/citation-style-language/schema/raw/master/csl-citation.json" }</w:instrText>
-      </w:r>
-      <w:r>
-        <w:rPr>
-          <w:b/>
-          <w:color w:val="FF0000"/>
-        </w:rPr>
-        <w:fldChar w:fldCharType="separate"/>
-      </w:r>
-      <w:r>
-        <w:rPr>
-          <w:noProof/>
-          <w:color w:val="FF0000"/>
-        </w:rPr>
-        <w:t>[10, 11]</w:t>
-      </w:r>
-      <w:r>
-        <w:rPr>
-          <w:b/>
-          <w:color w:val="FF0000"/>
-        </w:rPr>
-        <w:fldChar w:fldCharType="end"/>
-      </w:r>
-      <w:r>
-        <w:rPr>
-          <w:b/>
-          <w:color w:val="FF0000"/>
-        </w:rPr>
-        <w:t xml:space="preserve"> to the extent that reductions in metabolic rates in pediatric populations are predictive of obesity </w:t>
-      </w:r>
-      <w:r>
-        <w:rPr>
-          <w:b/>
-          <w:color w:val="FF0000"/>
-        </w:rPr>
-        <w:fldChar w:fldCharType="begin" w:fldLock="1"/>
-      </w:r>
-      <w:r>
-        <w:rPr>
-          <w:b/>
-          <w:color w:val="FF0000"/>
-        </w:rPr>
-        <w:instrText>ADDIN CSL_CITATION { "citationItems" : [ { "id" : "ITEM-1", "itemData" : { "DOI" : "10.1016/0140-6736(90)91592-X", "ISSN" : "01406736", "author" : [ { "dropping-particle" : "", "family" : "Griffiths", "given" : "M", "non-dropping-particle" : "", "parse-names" : false, "suffix" : "" }, { "dropping-particle" : "", "family" : "Payne", "given" : "P.R", "non-dropping-particle" : "", "parse-names" : false, "suffix" : "" }, { "dropping-particle" : "", "family" : "Rivers", "given" : "J.P.W", "non-dropping-particle" : "", "parse-names" : false, "suffix" : "" }, { "dropping-particle" : "", "family" : "Cox", "given" : "M", "non-dropping-particle" : "", "parse-names" : false, "suffix" : "" }, { "dropping-particle" : "", "family" : "Stunkard", "given" : "A.J", "non-dropping-particle" : "", "parse-names" : false, "suffix" : "" } ], "container-title" : "The Lancet", "id" : "ITEM-1", "issue" : "8707", "issued" : { "date-parts" : [ [ "1990", "7" ] ] }, "page" : "76-78", "title" : "Metabolic rate and physical development in children at risk of obesity", "type" : "article-journal", "volume" : "336" }, "uris" : [ "http://www.mendeley.com/documents/?uuid=14358780-3d16-471f-80e4-91201d1fa907" ] }, { "id" : "ITEM-2", "itemData" : { "DOI" : "10.1056/NEJM198802253180801", "ISSN" : "0028-4793", "PMID" : "3340127", "abstract" : "We investigated the contributions of low energy expenditure and high energy intake to excessive weight gain in infants born to overweight mothers. The subjects were infants of 6 lean and 12 overweight mothers, recruited soon after birth. Total energy expenditure and metabolizable energy intake were measured with a new doubly labeled water method over a period of seven days when the infants were 3 months of age, and the postprandial metabolic rate was measured by indirect calorimetry when the infants were 0.1 and 3 months of age. The results were related to weight gain in the first year of life. No significant difference was observed between infants who became overweight by the age of one year (50 percent of infants born to overweight mothers) and those who did not, with respect to weight, length, skinfold thicknesses, metabolic rate at 0.1 and 3 months of age, and metabolizable energy intake at 3 months. However, total energy expenditure at three months of age was 20.7 percent lower in the infants who became overweight than in the other infants (means +/- SE, 256 +/- 27 and 323 +/- 12 kJ per kilogram of body weight per day; P less than 0.05). This difference could account for the mean difference in weight gain. These data suggest that reduced energy expenditure, particularly on physical activity, was an important factor in the rapid weight gain during the first year of life in infants born to overweight mothers.", "author" : [ { "dropping-particle" : "", "family" : "Roberts", "given" : "S B", "non-dropping-particle" : "", "parse-names" : false, "suffix" : "" }, { "dropping-particle" : "", "family" : "Savage", "given" : "J", "non-dropping-particle" : "", "parse-names" : false, "suffix" : "" }, { "dropping-particle" : "", "family" : "Coward", "given" : "W A", "non-dropping-particle" : "", "parse-names" : false, "suffix" : "" }, { "dropping-particle" : "", "family" : "Chew", "given" : "B", "non-dropping-particle" : "", "parse-names" : false, "suffix" : "" }, { "dropping-particle" : "", "family" : "Lucas", "given" : "A", "non-dropping-particle" : "", "parse-names" : false, "suffix" : "" } ], "container-title" : "The New England journal of medicine", "id" : "ITEM-2", "issue" : "8", "issued" : { "date-parts" : [ [ "1988", "2", "25" ] ] }, "page" : "461-6", "title" : "Energy expenditure and intake in infants born to lean and overweight mothers.", "type" : "article-journal", "volume" : "318" }, "uris" : [ "http://www.mendeley.com/documents/?uuid=8b40a6e2-c70a-4000-b136-7ac60cb10c0a" ] } ], "mendeley" : { "previouslyFormattedCitation" : "[12, 13]" }, "properties" : { "noteIndex" : 0 }, "schema" : "https://github.com/citation-style-language/schema/raw/master/csl-citation.json" }</w:instrText>
-      </w:r>
-      <w:r>
-        <w:rPr>
-          <w:b/>
-          <w:color w:val="FF0000"/>
-        </w:rPr>
-        <w:fldChar w:fldCharType="separate"/>
-      </w:r>
-      <w:r>
-        <w:rPr>
-          <w:noProof/>
-          <w:color w:val="FF0000"/>
-        </w:rPr>
-        <w:t>[12, 13]</w:t>
-      </w:r>
-      <w:r>
-        <w:rPr>
-          <w:b/>
-          <w:color w:val="FF0000"/>
-        </w:rPr>
-        <w:fldChar w:fldCharType="end"/>
-      </w:r>
-      <w:r>
-        <w:rPr>
-          <w:b/>
-          <w:color w:val="FF0000"/>
-        </w:rPr>
-        <w:t>.</w:t>
-      </w:r>
-      <w:r>
-        <w:rPr>
-          <w:b/>
-          <w:color w:val="FF0000"/>
-        </w:rPr>
-        <w:t xml:space="preserve">  </w:t>
-      </w:r>
-    </w:p>
-    <w:p>
-      <w:pPr>
-        <w:ind w:left="360"/>
-        <w:rPr>
-          <w:b/>
-          <w:color w:val="FF0000"/>
-        </w:rPr>
-      </w:pPr>
-    </w:p>
-    <w:p>
-      <w:pPr>
-        <w:rPr>
-          <w:b/>
-        </w:rPr>
-      </w:pPr>
-      <w:r>
-        <w:rPr>
-          <w:b/>
-        </w:rPr>
-        <w:t>We therefore feel that this figure is essential to the interpretation of how fasting responses are established and when they exert their effects.</w:t>
-      </w:r>
-    </w:p>
-    <w:p/>
-    <w:p>
-      <w:pPr>
-        <w:pStyle w:val="ListParagraph"/>
-        <w:numPr>
-          <w:ilvl w:val="0"/>
-          <w:numId w:val="2"/>
-        </w:numPr>
-      </w:pPr>
-      <w:r>
-        <w:t xml:space="preserve">The last 3 paragraphs of the results section could be shortened to one. Please clarify the relative contribution of fasting response and diet to weight gain. </w:t>
-      </w:r>
-    </w:p>
-    <w:p/>
-    <w:p>
-      <w:pPr>
-        <w:rPr>
-          <w:b/>
-        </w:rPr>
-      </w:pPr>
-      <w:r>
-        <w:rPr>
-          <w:b/>
-        </w:rPr>
         <w:t>This paragraph was revised and shortened as suggested</w:t>
       </w:r>
       <w:r>
@@ -3333,7 +3692,19 @@
         <w:rPr>
           <w:b/>
         </w:rPr>
-        <w:t>and graphed form</w:t>
+        <w:t xml:space="preserve">and </w:t>
+      </w:r>
+      <w:r>
+        <w:rPr>
+          <w:b/>
+        </w:rPr>
+        <w:t>graphical</w:t>
+      </w:r>
+      <w:r>
+        <w:rPr>
+          <w:b/>
+        </w:rPr>
+        <w:t xml:space="preserve"> form</w:t>
       </w:r>
       <w:r>
         <w:rPr>
@@ -3394,14 +3765,10 @@
     </w:p>
     <w:tbl>
       <w:tblPr>
+        <w:tblStyle w:val="TableGrid"/>
         <w:tblW w:w="8640" w:type="dxa"/>
-        <w:tblBorders>
-          <w:top w:val="nil"/>
-          <w:left w:val="nil"/>
-          <w:right w:val="nil"/>
-        </w:tblBorders>
         <w:tblLayout w:type="fixed"/>
-        <w:tblLook w:val="0000" w:firstRow="0" w:lastRow="0" w:firstColumn="0" w:lastColumn="0" w:noHBand="0" w:noVBand="0"/>
+        <w:tblLook w:val="0480" w:firstRow="0" w:lastRow="0" w:firstColumn="1" w:lastColumn="0" w:noHBand="0" w:noVBand="1"/>
       </w:tblPr>
       <w:tblGrid>
         <w:gridCol w:w="3240"/>
@@ -3412,13 +3779,6 @@
         <w:tc>
           <w:tcPr>
             <w:tcW w:w="3240" w:type="dxa"/>
-            <w:tcMar>
-              <w:top w:w="20" w:type="nil"/>
-              <w:left w:w="20" w:type="nil"/>
-              <w:bottom w:w="20" w:type="nil"/>
-              <w:right w:w="20" w:type="nil"/>
-            </w:tcMar>
-            <w:vAlign w:val="center"/>
           </w:tcPr>
           <w:p>
             <w:pPr>
@@ -3437,13 +3797,6 @@
         <w:tc>
           <w:tcPr>
             <w:tcW w:w="2520" w:type="dxa"/>
-            <w:tcMar>
-              <w:top w:w="20" w:type="nil"/>
-              <w:left w:w="20" w:type="nil"/>
-              <w:bottom w:w="20" w:type="nil"/>
-              <w:right w:w="20" w:type="nil"/>
-            </w:tcMar>
-            <w:vAlign w:val="center"/>
           </w:tcPr>
           <w:p>
             <w:pPr>
@@ -3471,13 +3824,6 @@
         <w:tc>
           <w:tcPr>
             <w:tcW w:w="2880" w:type="dxa"/>
-            <w:tcMar>
-              <w:top w:w="20" w:type="nil"/>
-              <w:left w:w="20" w:type="nil"/>
-              <w:bottom w:w="20" w:type="nil"/>
-              <w:right w:w="20" w:type="nil"/>
-            </w:tcMar>
-            <w:vAlign w:val="center"/>
           </w:tcPr>
           <w:p>
             <w:pPr>
@@ -3504,22 +3850,9 @@
         </w:tc>
       </w:tr>
       <w:tr>
-        <w:tblPrEx>
-          <w:tblBorders>
-            <w:top w:val="none" w:sz="0" w:space="0" w:color="auto"/>
-          </w:tblBorders>
-        </w:tblPrEx>
         <w:tc>
           <w:tcPr>
             <w:tcW w:w="3240" w:type="dxa"/>
-            <w:shd w:val="clear" w:color="auto" w:fill="FFFFFF"/>
-            <w:tcMar>
-              <w:top w:w="20" w:type="nil"/>
-              <w:left w:w="20" w:type="nil"/>
-              <w:bottom w:w="20" w:type="nil"/>
-              <w:right w:w="20" w:type="nil"/>
-            </w:tcMar>
-            <w:vAlign w:val="center"/>
           </w:tcPr>
           <w:p>
             <w:pPr>
@@ -3543,14 +3876,6 @@
         <w:tc>
           <w:tcPr>
             <w:tcW w:w="2520" w:type="dxa"/>
-            <w:shd w:val="clear" w:color="auto" w:fill="FFFFFF"/>
-            <w:tcMar>
-              <w:top w:w="20" w:type="nil"/>
-              <w:left w:w="20" w:type="nil"/>
-              <w:bottom w:w="20" w:type="nil"/>
-              <w:right w:w="20" w:type="nil"/>
-            </w:tcMar>
-            <w:vAlign w:val="center"/>
           </w:tcPr>
           <w:p>
             <w:pPr>
@@ -3574,14 +3899,6 @@
         <w:tc>
           <w:tcPr>
             <w:tcW w:w="2880" w:type="dxa"/>
-            <w:shd w:val="clear" w:color="auto" w:fill="FFFFFF"/>
-            <w:tcMar>
-              <w:top w:w="20" w:type="nil"/>
-              <w:left w:w="20" w:type="nil"/>
-              <w:bottom w:w="20" w:type="nil"/>
-              <w:right w:w="20" w:type="nil"/>
-            </w:tcMar>
-            <w:vAlign w:val="center"/>
           </w:tcPr>
           <w:p>
             <w:pPr>
@@ -3604,22 +3921,9 @@
         </w:tc>
       </w:tr>
       <w:tr>
-        <w:tblPrEx>
-          <w:tblBorders>
-            <w:top w:val="none" w:sz="0" w:space="0" w:color="auto"/>
-          </w:tblBorders>
-        </w:tblPrEx>
         <w:tc>
           <w:tcPr>
             <w:tcW w:w="3240" w:type="dxa"/>
-            <w:shd w:val="clear" w:color="auto" w:fill="FFFFFF"/>
-            <w:tcMar>
-              <w:top w:w="20" w:type="nil"/>
-              <w:left w:w="20" w:type="nil"/>
-              <w:bottom w:w="20" w:type="nil"/>
-              <w:right w:w="20" w:type="nil"/>
-            </w:tcMar>
-            <w:vAlign w:val="center"/>
           </w:tcPr>
           <w:p>
             <w:pPr>
@@ -3643,14 +3947,6 @@
         <w:tc>
           <w:tcPr>
             <w:tcW w:w="2520" w:type="dxa"/>
-            <w:shd w:val="clear" w:color="auto" w:fill="FFFFFF"/>
-            <w:tcMar>
-              <w:top w:w="20" w:type="nil"/>
-              <w:left w:w="20" w:type="nil"/>
-              <w:bottom w:w="20" w:type="nil"/>
-              <w:right w:w="20" w:type="nil"/>
-            </w:tcMar>
-            <w:vAlign w:val="center"/>
           </w:tcPr>
           <w:p>
             <w:pPr>
@@ -3674,14 +3970,6 @@
         <w:tc>
           <w:tcPr>
             <w:tcW w:w="2880" w:type="dxa"/>
-            <w:shd w:val="clear" w:color="auto" w:fill="FFFFFF"/>
-            <w:tcMar>
-              <w:top w:w="20" w:type="nil"/>
-              <w:left w:w="20" w:type="nil"/>
-              <w:bottom w:w="20" w:type="nil"/>
-              <w:right w:w="20" w:type="nil"/>
-            </w:tcMar>
-            <w:vAlign w:val="center"/>
           </w:tcPr>
           <w:p>
             <w:pPr>
@@ -3704,22 +3992,9 @@
         </w:tc>
       </w:tr>
       <w:tr>
-        <w:tblPrEx>
-          <w:tblBorders>
-            <w:top w:val="none" w:sz="0" w:space="0" w:color="auto"/>
-          </w:tblBorders>
-        </w:tblPrEx>
         <w:tc>
           <w:tcPr>
             <w:tcW w:w="3240" w:type="dxa"/>
-            <w:shd w:val="clear" w:color="auto" w:fill="FFFFFF"/>
-            <w:tcMar>
-              <w:top w:w="20" w:type="nil"/>
-              <w:left w:w="20" w:type="nil"/>
-              <w:bottom w:w="20" w:type="nil"/>
-              <w:right w:w="20" w:type="nil"/>
-            </w:tcMar>
-            <w:vAlign w:val="center"/>
           </w:tcPr>
           <w:p>
             <w:pPr>
@@ -3749,14 +4024,6 @@
         <w:tc>
           <w:tcPr>
             <w:tcW w:w="2520" w:type="dxa"/>
-            <w:shd w:val="clear" w:color="auto" w:fill="FFFFFF"/>
-            <w:tcMar>
-              <w:top w:w="20" w:type="nil"/>
-              <w:left w:w="20" w:type="nil"/>
-              <w:bottom w:w="20" w:type="nil"/>
-              <w:right w:w="20" w:type="nil"/>
-            </w:tcMar>
-            <w:vAlign w:val="center"/>
           </w:tcPr>
           <w:p>
             <w:pPr>
@@ -3780,14 +4047,6 @@
         <w:tc>
           <w:tcPr>
             <w:tcW w:w="2880" w:type="dxa"/>
-            <w:shd w:val="clear" w:color="auto" w:fill="FFFFFF"/>
-            <w:tcMar>
-              <w:top w:w="20" w:type="nil"/>
-              <w:left w:w="20" w:type="nil"/>
-              <w:bottom w:w="20" w:type="nil"/>
-              <w:right w:w="20" w:type="nil"/>
-            </w:tcMar>
-            <w:vAlign w:val="center"/>
           </w:tcPr>
           <w:p>
             <w:pPr>
@@ -3816,22 +4075,9 @@
         </w:tc>
       </w:tr>
       <w:tr>
-        <w:tblPrEx>
-          <w:tblBorders>
-            <w:top w:val="none" w:sz="0" w:space="0" w:color="auto"/>
-          </w:tblBorders>
-        </w:tblPrEx>
         <w:tc>
           <w:tcPr>
             <w:tcW w:w="3240" w:type="dxa"/>
-            <w:shd w:val="clear" w:color="auto" w:fill="FFFFFF"/>
-            <w:tcMar>
-              <w:top w:w="20" w:type="nil"/>
-              <w:left w:w="20" w:type="nil"/>
-              <w:bottom w:w="20" w:type="nil"/>
-              <w:right w:w="20" w:type="nil"/>
-            </w:tcMar>
-            <w:vAlign w:val="center"/>
           </w:tcPr>
           <w:p>
             <w:pPr>
@@ -3855,14 +4101,6 @@
         <w:tc>
           <w:tcPr>
             <w:tcW w:w="2520" w:type="dxa"/>
-            <w:shd w:val="clear" w:color="auto" w:fill="FFFFFF"/>
-            <w:tcMar>
-              <w:top w:w="20" w:type="nil"/>
-              <w:left w:w="20" w:type="nil"/>
-              <w:bottom w:w="20" w:type="nil"/>
-              <w:right w:w="20" w:type="nil"/>
-            </w:tcMar>
-            <w:vAlign w:val="center"/>
           </w:tcPr>
           <w:p>
             <w:pPr>
@@ -3892,14 +4130,6 @@
         <w:tc>
           <w:tcPr>
             <w:tcW w:w="2880" w:type="dxa"/>
-            <w:shd w:val="clear" w:color="auto" w:fill="FFFFFF"/>
-            <w:tcMar>
-              <w:top w:w="20" w:type="nil"/>
-              <w:left w:w="20" w:type="nil"/>
-              <w:bottom w:w="20" w:type="nil"/>
-              <w:right w:w="20" w:type="nil"/>
-            </w:tcMar>
-            <w:vAlign w:val="center"/>
           </w:tcPr>
           <w:p>
             <w:pPr>
@@ -4050,7 +4280,14 @@
           <w:b/>
           <w:color w:val="FF0000"/>
         </w:rPr>
-        <w:t xml:space="preserve"> =0.373, p=6.6 x 10</w:t>
+        <w:t xml:space="preserve"> =0.37</w:t>
+      </w:r>
+      <w:r>
+        <w:rPr>
+          <w:b/>
+          <w:color w:val="FF0000"/>
+        </w:rPr>
+        <w:t>, p=6.6 x 10</w:t>
       </w:r>
       <w:r>
         <w:rPr>
@@ -4065,7 +4302,21 @@
           <w:b/>
           <w:color w:val="FF0000"/>
         </w:rPr>
-        <w:t>). For CD fed mice the same pattern was present, though the correlation did not quite reach statistical significance (Rho=-0.334, Rho</w:t>
+        <w:t>). For CD fed mice the same pattern was present, though the correlation did not quite reach stat</w:t>
+      </w:r>
+      <w:r>
+        <w:rPr>
+          <w:b/>
+          <w:color w:val="FF0000"/>
+        </w:rPr>
+        <w:t>istical significance (Rho=-0.33</w:t>
+      </w:r>
+      <w:r>
+        <w:rPr>
+          <w:b/>
+          <w:color w:val="FF0000"/>
+        </w:rPr>
+        <w:t>, Rho</w:t>
       </w:r>
       <w:r>
         <w:rPr>
@@ -4080,7 +4331,14 @@
           <w:b/>
           <w:color w:val="FF0000"/>
         </w:rPr>
-        <w:t xml:space="preserve"> =0.112, p=0.0538).  These trends also reached statistical significance for </w:t>
+        <w:t xml:space="preserve"> =0.11, p=0.054</w:t>
+      </w:r>
+      <w:r>
+        <w:rPr>
+          <w:b/>
+          <w:color w:val="FF0000"/>
+        </w:rPr>
+        <w:t xml:space="preserve">).  These trends also reached statistical significance for </w:t>
       </w:r>
       <w:r>
         <w:rPr>
@@ -4149,7 +4407,15 @@
         </w:numPr>
       </w:pPr>
       <w:r>
-        <w:t>Please be consistent with terminology utilising NCD or “chow”</w:t>
+        <w:t xml:space="preserve">Please be consistent with terminology </w:t>
+      </w:r>
+      <w:proofErr w:type="spellStart"/>
+      <w:r>
+        <w:t>utilising</w:t>
+      </w:r>
+      <w:proofErr w:type="spellEnd"/>
+      <w:r>
+        <w:t xml:space="preserve"> NCD or “chow”</w:t>
       </w:r>
     </w:p>
     <w:p>
@@ -4225,7 +4491,21 @@
           <w:b/>
           <w:color w:val="FF0000"/>
         </w:rPr>
-        <w:t xml:space="preserve">We found that food intake on both a per gram basis (Supplementary Figure 1D, p=0.0033) and a caloric basis (Supplementary Figure 1E, p=0.0038) decreased even as the mice gained weight.  </w:t>
+        <w:t xml:space="preserve">We found that food intake on both a per gram basis (Supplementary Figure 1D, p=0.0033) and a caloric basis (Supplementary Figure 1E, p=0.0038) decreased </w:t>
+      </w:r>
+      <w:r>
+        <w:rPr>
+          <w:b/>
+          <w:color w:val="FF0000"/>
+        </w:rPr>
+        <w:t xml:space="preserve">over time </w:t>
+      </w:r>
+      <w:r>
+        <w:rPr>
+          <w:b/>
+          <w:color w:val="FF0000"/>
+        </w:rPr>
+        <w:t xml:space="preserve">even as the mice gained weight.  </w:t>
       </w:r>
     </w:p>
     <w:p>
@@ -4316,21 +4596,25 @@
         <w:rPr>
           <w:b/>
         </w:rPr>
-        <w:t xml:space="preserve">Figure 2 (now Figure 1) is important even though there were no significant differences detected.  Of course, the absence of proof is not proof of an absence, but these results, as well as those in Table 2 rule out some common possibilities of predictors of weight gain.  We feel it is essential that these negative data </w:t>
-      </w:r>
-      <w:proofErr w:type="gramStart"/>
-      <w:r>
-        <w:rPr>
-          <w:b/>
-        </w:rPr>
-        <w:t>are</w:t>
-      </w:r>
-      <w:proofErr w:type="gramEnd"/>
-      <w:r>
-        <w:rPr>
-          <w:b/>
-        </w:rPr>
-        <w:t xml:space="preserve"> reported.</w:t>
+        <w:t xml:space="preserve">Figure 2 (now Figure 1) is important even though there were no significant differences detected.  Of course, the absence of proof is not proof of an absence, but these results, as well as those in Table 2 rule out some common possibilities of predictors of weight gain.  We feel it is </w:t>
+      </w:r>
+      <w:r>
+        <w:rPr>
+          <w:b/>
+        </w:rPr>
+        <w:t>helpful</w:t>
+      </w:r>
+      <w:r>
+        <w:rPr>
+          <w:b/>
+        </w:rPr>
+        <w:t xml:space="preserve"> that these negative data are reported.</w:t>
+      </w:r>
+      <w:r>
+        <w:rPr>
+          <w:b/>
+        </w:rPr>
+        <w:t xml:space="preserve">  </w:t>
       </w:r>
     </w:p>
     <w:p>
@@ -4514,7 +4798,71 @@
           <w:b/>
           <w:color w:val="FF0000"/>
         </w:rPr>
-        <w:t xml:space="preserve">Significant differences of were detected between several hormones (resistin, total ghrelin, GLP-1 and leptin) as well as fasting glucose levels between these diets.  These are consistent with previous reports of HFD induced changes relative to NCD diets for resistin and leptin </w:t>
+        <w:t>Significant differences of were detected between several hormones (</w:t>
+      </w:r>
+      <w:proofErr w:type="spellStart"/>
+      <w:r>
+        <w:rPr>
+          <w:b/>
+          <w:color w:val="FF0000"/>
+        </w:rPr>
+        <w:t>resistin</w:t>
+      </w:r>
+      <w:proofErr w:type="spellEnd"/>
+      <w:r>
+        <w:rPr>
+          <w:b/>
+          <w:color w:val="FF0000"/>
+        </w:rPr>
+        <w:t xml:space="preserve">, total ghrelin, GLP-1 and </w:t>
+      </w:r>
+      <w:proofErr w:type="spellStart"/>
+      <w:r>
+        <w:rPr>
+          <w:b/>
+          <w:color w:val="FF0000"/>
+        </w:rPr>
+        <w:t>leptin</w:t>
+      </w:r>
+      <w:proofErr w:type="spellEnd"/>
+      <w:r>
+        <w:rPr>
+          <w:b/>
+          <w:color w:val="FF0000"/>
+        </w:rPr>
+        <w:t xml:space="preserve">) as well as fasting glucose levels between these diets.  These are consistent with previous reports of HFD induced changes relative to NCD diets for </w:t>
+      </w:r>
+      <w:proofErr w:type="spellStart"/>
+      <w:r>
+        <w:rPr>
+          <w:b/>
+          <w:color w:val="FF0000"/>
+        </w:rPr>
+        <w:t>resistin</w:t>
+      </w:r>
+      <w:proofErr w:type="spellEnd"/>
+      <w:r>
+        <w:rPr>
+          <w:b/>
+          <w:color w:val="FF0000"/>
+        </w:rPr>
+        <w:t xml:space="preserve"> and </w:t>
+      </w:r>
+      <w:proofErr w:type="spellStart"/>
+      <w:r>
+        <w:rPr>
+          <w:b/>
+          <w:color w:val="FF0000"/>
+        </w:rPr>
+        <w:t>leptin</w:t>
+      </w:r>
+      <w:proofErr w:type="spellEnd"/>
+      <w:r>
+        <w:rPr>
+          <w:b/>
+          <w:color w:val="FF0000"/>
+        </w:rPr>
+        <w:t xml:space="preserve"> </w:t>
       </w:r>
       <w:r>
         <w:rPr>
@@ -4528,7 +4876,7 @@
           <w:b/>
           <w:color w:val="FF0000"/>
         </w:rPr>
-        <w:instrText>ADDIN CSL_CITATION { "citationItems" : [ { "id" : "ITEM-1", "itemData" : { "DOI" : "10.1038/35053000", "ISSN" : "0028-0836", "PMID" : "11201732", "abstract" : "Diabetes mellitus is a chronic disease that leads to complications including heart disease, stroke, kidney failure, blindness and nerve damage. Type 2 diabetes, characterized by target-tissue resistance to insulin, is epidemic in industrialized societies and is strongly associated with obesity; however, the mechanism by which increased adiposity causes insulin resistance is unclear. Here we show that adipocytes secrete a unique signalling molecule, which we have named resistin (for resistance to insulin). Circulating resistin levels are decreased by the anti-diabetic drug rosiglitazone, and increased in diet-induced and genetic forms of obesity. Administration of anti-resistin antibody improves blood sugar and insulin action in mice with diet-induced obesity. Moreover, treatment of normal mice with recombinant resistin impairs glucose tolerance and insulin action. Insulin-stimulated glucose uptake by adipocytes is enhanced by neutralization of resistin and is reduced by resistin treatment. Resistin is thus a hormone that potentially links obesity to diabetes.", "author" : [ { "dropping-particle" : "", "family" : "Steppan", "given" : "C M", "non-dropping-particle" : "", "parse-names" : false, "suffix" : "" }, { "dropping-particle" : "", "family" : "Bailey", "given" : "S T", "non-dropping-particle" : "", "parse-names" : false, "suffix" : "" }, { "dropping-particle" : "", "family" : "Bhat", "given" : "S", "non-dropping-particle" : "", "parse-names" : false, "suffix" : "" }, { "dropping-particle" : "", "family" : "Brown", "given" : "E J", "non-dropping-particle" : "", "parse-names" : false, "suffix" : "" }, { "dropping-particle" : "", "family" : "Banerjee", "given" : "R R", "non-dropping-particle" : "", "parse-names" : false, "suffix" : "" }, { "dropping-particle" : "", "family" : "Wright", "given" : "C M", "non-dropping-particle" : "", "parse-names" : false, "suffix" : "" }, { "dropping-particle" : "", "family" : "Patel", "given" : "H R", "non-dropping-particle" : "", "parse-names" : false, "suffix" : "" }, { "dropping-particle" : "", "family" : "Ahima", "given" : "R S", "non-dropping-particle" : "", "parse-names" : false, "suffix" : "" }, { "dropping-particle" : "", "family" : "Lazar", "given" : "M a", "non-dropping-particle" : "", "parse-names" : false, "suffix" : "" } ], "container-title" : "Nature", "id" : "ITEM-1", "issue" : "6818", "issued" : { "date-parts" : [ [ "2001", "1", "18" ] ] }, "page" : "307-12", "title" : "The hormone resistin links obesity to diabetes.", "type" : "article-journal", "volume" : "409" }, "uris" : [ "http://www.mendeley.com/documents/?uuid=4760ac4f-2eec-4cd2-b65b-53d43d7635b5" ] }, { "id" : "ITEM-2", "itemData" : { "ISSN" : "1078-8956", "PMID" : "7489415", "abstract" : "The regulation of body weight and composition involves input from genes and the environment, demonstrated, for example, by the variable susceptibility of inbred strains of mice to obesity when offered a high-fat diet. The identification of the gene responsible for obesity in the ob/ob mouse provides a new approach to defining links between diet and genetics in the regulation of body weight. The ob gene protein product, leptin, is an adipocyte-derived circulating protein. Administration of recombinant leptin reduces food intake and increases energy expenditure in ob/ob mice, suggesting that it signals to the brain the magnitude of fat stores. Information on the regulation of this protein is limited. In several rodent models of obesity including db/db, fa/fa, yellow (Ay/a) VMH-lesioned, and those induced by gold thioglucose, monosodium glutamate, and transgenic ablation of brown adipose tissue, leptin mRNA expression and the level of circulating leptin are increased, suggesting resistance to one or more of its actions. We have assessed the impact of increased dietary fat on circulating leptin levels in normal FVB mice and FVB mice with transgene-induced ablation of brown adipose tissue. We find that high-fat diet evokes a sustained increase in circulating leptin in both normal and transgenic mice, with leptin levels accurately reflecting the amount of body lipid across a broad range of body fat. However, despite increased leptin levels, animals fed a high-fat diet became obese without decreasing their caloric intake, suggesting that a high content of dietary fat changes the 'set point' for body weight, at least in part by limiting the action of leptin.", "author" : [ { "dropping-particle" : "", "family" : "Frederich", "given" : "R C", "non-dropping-particle" : "", "parse-names" : false, "suffix" : "" }, { "dropping-particle" : "", "family" : "Hamann", "given" : "A", "non-dropping-particle" : "", "parse-names" : false, "suffix" : "" }, { "dropping-particle" : "", "family" : "Anderson", "given" : "S", "non-dropping-particle" : "", "parse-names" : false, "suffix" : "" }, { "dropping-particle" : "", "family" : "L\u00f6llmann", "given" : "B", "non-dropping-particle" : "", "parse-names" : false, "suffix" : "" }, { "dropping-particle" : "", "family" : "Lowell", "given" : "B B", "non-dropping-particle" : "", "parse-names" : false, "suffix" : "" }, { "dropping-particle" : "", "family" : "Flier", "given" : "J S", "non-dropping-particle" : "", "parse-names" : false, "suffix" : "" } ], "container-title" : "Nature medicine", "id" : "ITEM-2", "issue" : "12", "issued" : { "date-parts" : [ [ "1995", "12" ] ] }, "page" : "1311-4", "title" : "Leptin levels reflect body lipid content in mice: evidence for diet-induced resistance to leptin action.", "type" : "article-journal", "volume" : "1" }, "uris" : [ "http://www.mendeley.com/documents/?uuid=d352a6de-d587-4294-ba2e-17351e3e1706" ] } ], "mendeley" : { "previouslyFormattedCitation" : "[14, 15]" }, "properties" : { "noteIndex" : 0 }, "schema" : "https://github.com/citation-style-language/schema/raw/master/csl-citation.json" }</w:instrText>
+        <w:instrText>ADDIN CSL_CITATION { "citationItems" : [ { "id" : "ITEM-1", "itemData" : { "DOI" : "10.1038/35053000", "ISSN" : "0028-0836", "PMID" : "11201732", "abstract" : "Diabetes mellitus is a chronic disease that leads to complications including heart disease, stroke, kidney failure, blindness and nerve damage. Type 2 diabetes, characterized by target-tissue resistance to insulin, is epidemic in industrialized societies and is strongly associated with obesity; however, the mechanism by which increased adiposity causes insulin resistance is unclear. Here we show that adipocytes secrete a unique signalling molecule, which we have named resistin (for resistance to insulin). Circulating resistin levels are decreased by the anti-diabetic drug rosiglitazone, and increased in diet-induced and genetic forms of obesity. Administration of anti-resistin antibody improves blood sugar and insulin action in mice with diet-induced obesity. Moreover, treatment of normal mice with recombinant resistin impairs glucose tolerance and insulin action. Insulin-stimulated glucose uptake by adipocytes is enhanced by neutralization of resistin and is reduced by resistin treatment. Resistin is thus a hormone that potentially links obesity to diabetes.", "author" : [ { "dropping-particle" : "", "family" : "Steppan", "given" : "C M", "non-dropping-particle" : "", "parse-names" : false, "suffix" : "" }, { "dropping-particle" : "", "family" : "Bailey", "given" : "S T", "non-dropping-particle" : "", "parse-names" : false, "suffix" : "" }, { "dropping-particle" : "", "family" : "Bhat", "given" : "S", "non-dropping-particle" : "", "parse-names" : false, "suffix" : "" }, { "dropping-particle" : "", "family" : "Brown", "given" : "E J", "non-dropping-particle" : "", "parse-names" : false, "suffix" : "" }, { "dropping-particle" : "", "family" : "Banerjee", "given" : "R R", "non-dropping-particle" : "", "parse-names" : false, "suffix" : "" }, { "dropping-particle" : "", "family" : "Wright", "given" : "C M", "non-dropping-particle" : "", "parse-names" : false, "suffix" : "" }, { "dropping-particle" : "", "family" : "Patel", "given" : "H R", "non-dropping-particle" : "", "parse-names" : false, "suffix" : "" }, { "dropping-particle" : "", "family" : "Ahima", "given" : "R S", "non-dropping-particle" : "", "parse-names" : false, "suffix" : "" }, { "dropping-particle" : "", "family" : "Lazar", "given" : "M a", "non-dropping-particle" : "", "parse-names" : false, "suffix" : "" } ], "container-title" : "Nature", "id" : "ITEM-1", "issue" : "6818", "issued" : { "date-parts" : [ [ "2001", "1", "18" ] ] }, "page" : "307-12", "title" : "The hormone resistin links obesity to diabetes.", "type" : "article-journal", "volume" : "409" }, "uris" : [ "http://www.mendeley.com/documents/?uuid=4760ac4f-2eec-4cd2-b65b-53d43d7635b5" ] }, { "id" : "ITEM-2", "itemData" : { "ISSN" : "1078-8956", "PMID" : "7489415", "abstract" : "The regulation of body weight and composition involves input from genes and the environment, demonstrated, for example, by the variable susceptibility of inbred strains of mice to obesity when offered a high-fat diet. The identification of the gene responsible for obesity in the ob/ob mouse provides a new approach to defining links between diet and genetics in the regulation of body weight. The ob gene protein product, leptin, is an adipocyte-derived circulating protein. Administration of recombinant leptin reduces food intake and increases energy expenditure in ob/ob mice, suggesting that it signals to the brain the magnitude of fat stores. Information on the regulation of this protein is limited. In several rodent models of obesity including db/db, fa/fa, yellow (Ay/a) VMH-lesioned, and those induced by gold thioglucose, monosodium glutamate, and transgenic ablation of brown adipose tissue, leptin mRNA expression and the level of circulating leptin are increased, suggesting resistance to one or more of its actions. We have assessed the impact of increased dietary fat on circulating leptin levels in normal FVB mice and FVB mice with transgene-induced ablation of brown adipose tissue. We find that high-fat diet evokes a sustained increase in circulating leptin in both normal and transgenic mice, with leptin levels accurately reflecting the amount of body lipid across a broad range of body fat. However, despite increased leptin levels, animals fed a high-fat diet became obese without decreasing their caloric intake, suggesting that a high content of dietary fat changes the 'set point' for body weight, at least in part by limiting the action of leptin.", "author" : [ { "dropping-particle" : "", "family" : "Frederich", "given" : "R C", "non-dropping-particle" : "", "parse-names" : false, "suffix" : "" }, { "dropping-particle" : "", "family" : "Hamann", "given" : "A", "non-dropping-particle" : "", "parse-names" : false, "suffix" : "" }, { "dropping-particle" : "", "family" : "Anderson", "given" : "S", "non-dropping-particle" : "", "parse-names" : false, "suffix" : "" }, { "dropping-particle" : "", "family" : "L\u00f6llmann", "given" : "B", "non-dropping-particle" : "", "parse-names" : false, "suffix" : "" }, { "dropping-particle" : "", "family" : "Lowell", "given" : "B B", "non-dropping-particle" : "", "parse-names" : false, "suffix" : "" }, { "dropping-particle" : "", "family" : "Flier", "given" : "J S", "non-dropping-particle" : "", "parse-names" : false, "suffix" : "" } ], "container-title" : "Nature medicine", "id" : "ITEM-2", "issue" : "12", "issued" : { "date-parts" : [ [ "1995", "12" ] ] }, "page" : "1311-4", "title" : "Leptin levels reflect body lipid content in mice: evidence for diet-induced resistance to leptin action.", "type" : "article-journal", "volume" : "1" }, "uris" : [ "http://www.mendeley.com/documents/?uuid=d352a6de-d587-4294-ba2e-17351e3e1706" ] } ], "mendeley" : { "previouslyFormattedCitation" : "[21, 22]" }, "properties" : { "noteIndex" : 0 }, "schema" : "https://github.com/citation-style-language/schema/raw/master/csl-citation.json" }</w:instrText>
       </w:r>
       <w:r>
         <w:rPr>
@@ -4542,7 +4890,7 @@
           <w:noProof/>
           <w:color w:val="FF0000"/>
         </w:rPr>
-        <w:t>[14, 15]</w:t>
+        <w:t>[21, 22]</w:t>
       </w:r>
       <w:r>
         <w:rPr>
@@ -4570,8 +4918,6 @@
       <w:pPr>
         <w:pStyle w:val="Heading2"/>
       </w:pPr>
-      <w:bookmarkStart w:id="0" w:name="_GoBack"/>
-      <w:bookmarkEnd w:id="0"/>
       <w:r>
         <w:t>Reviewer 2</w:t>
       </w:r>
@@ -4579,7 +4925,6 @@
     <w:p/>
     <w:p>
       <w:r>
-        <w:lastRenderedPageBreak/>
         <w:t>In this manuscript the authors have described the physiological effects of dietary manipulation in a common inbred strain of laboratory mice. The aim of this study was to control the genetic background, environment and diet of these laboratory animals as closely as possible in order to assess the amount of variability that is not due to genetic differences. Although this work is compare different genetic mouse, the data presented are not novel and some results are not consistent with the conclusive statements of the Authors.</w:t>
       </w:r>
     </w:p>
@@ -4618,7 +4963,13 @@
         <w:rPr>
           <w:b/>
         </w:rPr>
-        <w:t>, we believe that these very likely overlap with some of the comments and clarifications suggested by reviewer #1.  This is especially true for reviewer 1’s comments 1, 3 and 7</w:t>
+        <w:t xml:space="preserve">, we believe that these very likely overlap with some of the comments and clarifications suggested by reviewer #1.  This is especially true for reviewer 1’s comments 1, </w:t>
+      </w:r>
+      <w:r>
+        <w:rPr>
+          <w:b/>
+        </w:rPr>
+        <w:t>7, 8 and 12</w:t>
       </w:r>
       <w:r>
         <w:rPr>
@@ -4647,7 +4998,15 @@
         </w:rPr>
       </w:pPr>
       <w:r>
-        <w:t xml:space="preserve">I saw this paper published on biorxiv already. </w:t>
+        <w:t xml:space="preserve">I saw this paper published on </w:t>
+      </w:r>
+      <w:proofErr w:type="spellStart"/>
+      <w:r>
+        <w:t>biorxiv</w:t>
+      </w:r>
+      <w:proofErr w:type="spellEnd"/>
+      <w:r>
+        <w:t xml:space="preserve"> already. </w:t>
       </w:r>
       <w:hyperlink r:id="rId10" w:history="1">
         <w:r>
@@ -4676,7 +5035,21 @@
         <w:rPr>
           <w:b/>
         </w:rPr>
-        <w:t xml:space="preserve">, there is a quite simple explanation.  Biorxiv is a pre-print server where publications under </w:t>
+        <w:t xml:space="preserve">, there is a quite simple explanation.  </w:t>
+      </w:r>
+      <w:proofErr w:type="spellStart"/>
+      <w:r>
+        <w:rPr>
+          <w:b/>
+        </w:rPr>
+        <w:t>Biorxiv</w:t>
+      </w:r>
+      <w:proofErr w:type="spellEnd"/>
+      <w:r>
+        <w:rPr>
+          <w:b/>
+        </w:rPr>
+        <w:t xml:space="preserve"> is a pre-print server where publications under </w:t>
       </w:r>
       <w:r>
         <w:rPr>
@@ -4700,7 +5073,7 @@
         <w:rPr>
           <w:b/>
         </w:rPr>
-        <w:instrText>ADDIN CSL_CITATION { "citationItems" : [ { "id" : "ITEM-1", "itemData" : { "DOI" : "10.1371/journal.pbio.1001563", "ISSN" : "1545-7885", "PMID" : "23690752", "author" : [ { "dropping-particle" : "", "family" : "Desjardins-Proulx", "given" : "Philippe", "non-dropping-particle" : "", "parse-names" : false, "suffix" : "" }, { "dropping-particle" : "", "family" : "White", "given" : "Ethan P", "non-dropping-particle" : "", "parse-names" : false, "suffix" : "" }, { "dropping-particle" : "", "family" : "Adamson", "given" : "Joel J", "non-dropping-particle" : "", "parse-names" : false, "suffix" : "" }, { "dropping-particle" : "", "family" : "Ram", "given" : "Karthik", "non-dropping-particle" : "", "parse-names" : false, "suffix" : "" }, { "dropping-particle" : "", "family" : "Poisot", "given" : "Timoth\u00e9e", "non-dropping-particle" : "", "parse-names" : false, "suffix" : "" }, { "dropping-particle" : "", "family" : "Gravel", "given" : "Dominique", "non-dropping-particle" : "", "parse-names" : false, "suffix" : "" } ], "container-title" : "PLoS biology", "id" : "ITEM-1", "issue" : "5", "issued" : { "date-parts" : [ [ "2013", "1" ] ] }, "page" : "e1001563", "title" : "The case for open preprints in biology.", "type" : "article-journal", "volume" : "11" }, "uris" : [ "http://www.mendeley.com/documents/?uuid=6c18a075-d43f-478b-a9a6-df11009692fd" ] } ], "mendeley" : { "previouslyFormattedCitation" : "[16]" }, "properties" : { "noteIndex" : 0 }, "schema" : "https://github.com/citation-style-language/schema/raw/master/csl-citation.json" }</w:instrText>
+        <w:instrText>ADDIN CSL_CITATION { "citationItems" : [ { "id" : "ITEM-1", "itemData" : { "DOI" : "10.1371/journal.pbio.1001563", "ISSN" : "1545-7885", "PMID" : "23690752", "author" : [ { "dropping-particle" : "", "family" : "Desjardins-Proulx", "given" : "Philippe", "non-dropping-particle" : "", "parse-names" : false, "suffix" : "" }, { "dropping-particle" : "", "family" : "White", "given" : "Ethan P", "non-dropping-particle" : "", "parse-names" : false, "suffix" : "" }, { "dropping-particle" : "", "family" : "Adamson", "given" : "Joel J", "non-dropping-particle" : "", "parse-names" : false, "suffix" : "" }, { "dropping-particle" : "", "family" : "Ram", "given" : "Karthik", "non-dropping-particle" : "", "parse-names" : false, "suffix" : "" }, { "dropping-particle" : "", "family" : "Poisot", "given" : "Timoth\u00e9e", "non-dropping-particle" : "", "parse-names" : false, "suffix" : "" }, { "dropping-particle" : "", "family" : "Gravel", "given" : "Dominique", "non-dropping-particle" : "", "parse-names" : false, "suffix" : "" } ], "container-title" : "PLoS biology", "id" : "ITEM-1", "issue" : "5", "issued" : { "date-parts" : [ [ "2013", "1" ] ] }, "page" : "e1001563", "title" : "The case for open preprints in biology.", "type" : "article-journal", "volume" : "11" }, "uris" : [ "http://www.mendeley.com/documents/?uuid=6c18a075-d43f-478b-a9a6-df11009692fd" ] } ], "mendeley" : { "previouslyFormattedCitation" : "[23]" }, "properties" : { "noteIndex" : 0 }, "schema" : "https://github.com/citation-style-language/schema/raw/master/csl-citation.json" }</w:instrText>
       </w:r>
       <w:r>
         <w:rPr>
@@ -4712,7 +5085,7 @@
         <w:rPr>
           <w:noProof/>
         </w:rPr>
-        <w:t>[16]</w:t>
+        <w:t>[23]</w:t>
       </w:r>
       <w:r>
         <w:rPr>
@@ -4772,7 +5145,7 @@
         <w:rPr>
           <w:b/>
         </w:rPr>
-        <w:instrText>ADDIN CSL_CITATION { "citationItems" : [ { "id" : "ITEM-1", "itemData" : { "DOI" : "10.1371/journal.pgen.1004293", "ISSN" : "1553-7404", "PMID" : "24762628", "abstract" : "Temperature affects both the timing and outcome of animal development, but the detailed effects of temperature on the progress of early development have been poorly characterized. To determine the impact of temperature on the order and timing of events during Drosophila melanogaster embryogenesis, we used time-lapse imaging to track the progress of embryos from shortly after egg laying through hatching at seven precisely maintained temperatures between 17.5 \u00b0C and 32.5 \u00b0C. We employed a combination of automated and manual annotation to determine when 36 milestones occurred in each embryo. D. melanogaster embryogenesis takes [Formula: see text]33 hours at 17.5 \u00b0C, and accelerates with increasing temperature to a low of 16 hours at 27.5 \u00b0C, above which embryogenesis slows slightly. Remarkably, while the total time of embryogenesis varies over two fold, the relative timing of events from cellularization through hatching is constant across temperatures. To further explore the relationship between temperature and embryogenesis, we expanded our analysis to cover ten additional Drosophila species of varying climatic origins. Six of these species, like D. melanogaster, are of tropical origin, and embryogenesis time at different temperatures was similar for them all. D. mojavensis, a sub-tropical fly, develops slower than the tropical species at lower temperatures, while D. virilis, a temperate fly, exhibits slower development at all temperatures. The alpine sister species D. persimilis and D. pseudoobscura develop as rapidly as tropical flies at cooler temperatures, but exhibit diminished acceleration above 22.5 \u00b0C and have drastically slowed development by 30 \u00b0C. Despite ranging from 13 hours for D. erecta at 30 \u00b0C to 46 hours for D. virilis at 17.5 \u00b0C, the relative timing of events from cellularization through hatching is constant across all species and temperatures examined here, suggesting the existence of a previously unrecognized timer controlling the progress of embryogenesis that has been tuned by natural selection as each species diverges.", "author" : [ { "dropping-particle" : "", "family" : "Kuntz", "given" : "Steven G", "non-dropping-particle" : "", "parse-names" : false, "suffix" : "" }, { "dropping-particle" : "", "family" : "Eisen", "given" : "Michael B", "non-dropping-particle" : "", "parse-names" : false, "suffix" : "" } ], "container-title" : "PLoS genetics", "id" : "ITEM-1", "issue" : "4", "issued" : { "date-parts" : [ [ "2014", "4" ] ] }, "page" : "e1004293", "title" : "Drosophila embryogenesis scales uniformly across temperature in developmentally diverse species.", "type" : "article-journal", "volume" : "10" }, "uris" : [ "http://www.mendeley.com/documents/?uuid=2fcf0b64-6455-48d7-8f75-106badacaeb8" ] }, { "id" : "ITEM-2", "itemData" : { "DOI" : "10.1038/nature11867", "ISSN" : "1476-4687", "PMID" : "23376951", "abstract" : "For many traits, including susceptibility to common diseases in humans, causal loci uncovered by genetic-mapping studies explain only a minority of the heritable contribution to trait variation. Multiple explanations for this 'missing heritability' have been proposed. Here we use a large cross between two yeast strains to accurately estimate different sources of heritable variation for 46 quantitative traits, and to detect underlying loci with high statistical power. We find that the detected loci explain nearly the entire additive contribution to heritable variation for the traits studied. We also show that the contribution to heritability of gene-gene interactions varies among traits, from near zero to approximately 50 per cent. Detected two-locus interactions explain only a minority of this contribution. These results substantially advance our understanding of the missing heritability problem and have important implications for future studies of complex and quantitative traits.", "author" : [ { "dropping-particle" : "", "family" : "Bloom", "given" : "Joshua S", "non-dropping-particle" : "", "parse-names" : false, "suffix" : "" }, { "dropping-particle" : "", "family" : "Ehrenreich", "given" : "Ian M", "non-dropping-particle" : "", "parse-names" : false, "suffix" : "" }, { "dropping-particle" : "", "family" : "Loo", "given" : "Wesley T", "non-dropping-particle" : "", "parse-names" : false, "suffix" : "" }, { "dropping-particle" : "", "family" : "Lite", "given" : "Th\u00fay-Lan V\u00f5", "non-dropping-particle" : "", "parse-names" : false, "suffix" : "" }, { "dropping-particle" : "", "family" : "Kruglyak", "given" : "Leonid", "non-dropping-particle" : "", "parse-names" : false, "suffix" : "" } ], "container-title" : "Nature", "id" : "ITEM-2", "issue" : "7436", "issued" : { "date-parts" : [ [ "2013", "2", "14" ] ] }, "page" : "234-7", "title" : "Finding the sources of missing heritability in a yeast cross.", "type" : "article-journal", "volume" : "494" }, "uris" : [ "http://www.mendeley.com/documents/?uuid=3086d26c-045d-47fd-8f4d-96a2f41a1b62" ] } ], "mendeley" : { "previouslyFormattedCitation" : "[17, 18]" }, "properties" : { "noteIndex" : 0 }, "schema" : "https://github.com/citation-style-language/schema/raw/master/csl-citation.json" }</w:instrText>
+        <w:instrText>ADDIN CSL_CITATION { "citationItems" : [ { "id" : "ITEM-1", "itemData" : { "DOI" : "10.1371/journal.pgen.1004293", "ISSN" : "1553-7404", "PMID" : "24762628", "abstract" : "Temperature affects both the timing and outcome of animal development, but the detailed effects of temperature on the progress of early development have been poorly characterized. To determine the impact of temperature on the order and timing of events during Drosophila melanogaster embryogenesis, we used time-lapse imaging to track the progress of embryos from shortly after egg laying through hatching at seven precisely maintained temperatures between 17.5 \u00b0C and 32.5 \u00b0C. We employed a combination of automated and manual annotation to determine when 36 milestones occurred in each embryo. D. melanogaster embryogenesis takes [Formula: see text]33 hours at 17.5 \u00b0C, and accelerates with increasing temperature to a low of 16 hours at 27.5 \u00b0C, above which embryogenesis slows slightly. Remarkably, while the total time of embryogenesis varies over two fold, the relative timing of events from cellularization through hatching is constant across temperatures. To further explore the relationship between temperature and embryogenesis, we expanded our analysis to cover ten additional Drosophila species of varying climatic origins. Six of these species, like D. melanogaster, are of tropical origin, and embryogenesis time at different temperatures was similar for them all. D. mojavensis, a sub-tropical fly, develops slower than the tropical species at lower temperatures, while D. virilis, a temperate fly, exhibits slower development at all temperatures. The alpine sister species D. persimilis and D. pseudoobscura develop as rapidly as tropical flies at cooler temperatures, but exhibit diminished acceleration above 22.5 \u00b0C and have drastically slowed development by 30 \u00b0C. Despite ranging from 13 hours for D. erecta at 30 \u00b0C to 46 hours for D. virilis at 17.5 \u00b0C, the relative timing of events from cellularization through hatching is constant across all species and temperatures examined here, suggesting the existence of a previously unrecognized timer controlling the progress of embryogenesis that has been tuned by natural selection as each species diverges.", "author" : [ { "dropping-particle" : "", "family" : "Kuntz", "given" : "Steven G", "non-dropping-particle" : "", "parse-names" : false, "suffix" : "" }, { "dropping-particle" : "", "family" : "Eisen", "given" : "Michael B", "non-dropping-particle" : "", "parse-names" : false, "suffix" : "" } ], "container-title" : "PLoS genetics", "id" : "ITEM-1", "issue" : "4", "issued" : { "date-parts" : [ [ "2014", "4" ] ] }, "page" : "e1004293", "title" : "Drosophila embryogenesis scales uniformly across temperature in developmentally diverse species.", "type" : "article-journal", "volume" : "10" }, "uris" : [ "http://www.mendeley.com/documents/?uuid=2fcf0b64-6455-48d7-8f75-106badacaeb8" ] }, { "id" : "ITEM-2", "itemData" : { "DOI" : "10.1038/nature11867", "ISSN" : "1476-4687", "PMID" : "23376951", "abstract" : "For many traits, including susceptibility to common diseases in humans, causal loci uncovered by genetic-mapping studies explain only a minority of the heritable contribution to trait variation. Multiple explanations for this 'missing heritability' have been proposed. Here we use a large cross between two yeast strains to accurately estimate different sources of heritable variation for 46 quantitative traits, and to detect underlying loci with high statistical power. We find that the detected loci explain nearly the entire additive contribution to heritable variation for the traits studied. We also show that the contribution to heritability of gene-gene interactions varies among traits, from near zero to approximately 50 per cent. Detected two-locus interactions explain only a minority of this contribution. These results substantially advance our understanding of the missing heritability problem and have important implications for future studies of complex and quantitative traits.", "author" : [ { "dropping-particle" : "", "family" : "Bloom", "given" : "Joshua S", "non-dropping-particle" : "", "parse-names" : false, "suffix" : "" }, { "dropping-particle" : "", "family" : "Ehrenreich", "given" : "Ian M", "non-dropping-particle" : "", "parse-names" : false, "suffix" : "" }, { "dropping-particle" : "", "family" : "Loo", "given" : "Wesley T", "non-dropping-particle" : "", "parse-names" : false, "suffix" : "" }, { "dropping-particle" : "", "family" : "Lite", "given" : "Th\u00fay-Lan V\u00f5", "non-dropping-particle" : "", "parse-names" : false, "suffix" : "" }, { "dropping-particle" : "", "family" : "Kruglyak", "given" : "Leonid", "non-dropping-particle" : "", "parse-names" : false, "suffix" : "" } ], "container-title" : "Nature", "id" : "ITEM-2", "issue" : "7436", "issued" : { "date-parts" : [ [ "2013", "2", "14" ] ] }, "page" : "234-7", "title" : "Finding the sources of missing heritability in a yeast cross.", "type" : "article-journal", "volume" : "494" }, "uris" : [ "http://www.mendeley.com/documents/?uuid=3086d26c-045d-47fd-8f4d-96a2f41a1b62" ] } ], "mendeley" : { "previouslyFormattedCitation" : "[24, 25]" }, "properties" : { "noteIndex" : 0 }, "schema" : "https://github.com/citation-style-language/schema/raw/master/csl-citation.json" }</w:instrText>
       </w:r>
       <w:r>
         <w:rPr>
@@ -4784,7 +5157,7 @@
         <w:rPr>
           <w:noProof/>
         </w:rPr>
-        <w:t>[17, 18]</w:t>
+        <w:t>[24, 25]</w:t>
       </w:r>
       <w:r>
         <w:rPr>
@@ -4816,7 +5189,21 @@
         <w:rPr>
           <w:b/>
         </w:rPr>
-        <w:t>Based on data obtained from the SHERPA/RoMEO database (</w:t>
+        <w:t>Based on data obtained from the SHERPA/</w:t>
+      </w:r>
+      <w:proofErr w:type="spellStart"/>
+      <w:r>
+        <w:rPr>
+          <w:b/>
+        </w:rPr>
+        <w:t>RoMEO</w:t>
+      </w:r>
+      <w:proofErr w:type="spellEnd"/>
+      <w:r>
+        <w:rPr>
+          <w:b/>
+        </w:rPr>
+        <w:t xml:space="preserve"> database (</w:t>
       </w:r>
       <w:hyperlink r:id="rId11" w:history="1">
         <w:r>
@@ -4887,13 +5274,48 @@
         <w:rPr>
           <w:b/>
         </w:rPr>
-        <w:t xml:space="preserve">Based on a suggestion of someone who read the article on biorxiv, we tested the assumption that the pre-diet hormones and </w:t>
-      </w:r>
-      <w:r>
-        <w:rPr>
-          <w:b/>
-        </w:rPr>
-        <w:t xml:space="preserve">body weight gain (both absolute and percent) fit a normal distribution.  We did this via a Shapiro-Wilk test, and determined that the data were not normally distributed.  Therefore rather than use Pearson’s R to calculate correlations we used Spearman’s Rank Order test, which does not presume normality between covariates.  This </w:t>
+        <w:t xml:space="preserve">Based on a suggestion of someone who read the article on </w:t>
+      </w:r>
+      <w:proofErr w:type="spellStart"/>
+      <w:r>
+        <w:rPr>
+          <w:b/>
+        </w:rPr>
+        <w:t>biorxiv</w:t>
+      </w:r>
+      <w:proofErr w:type="spellEnd"/>
+      <w:r>
+        <w:rPr>
+          <w:b/>
+        </w:rPr>
+        <w:t xml:space="preserve">, we tested the assumption that the pre-diet hormones and </w:t>
+      </w:r>
+      <w:r>
+        <w:rPr>
+          <w:b/>
+        </w:rPr>
+        <w:t>body weight gain (both absolute and percent) fit a normal distribution.  We did this via a Shapiro-</w:t>
+      </w:r>
+      <w:proofErr w:type="spellStart"/>
+      <w:r>
+        <w:rPr>
+          <w:b/>
+        </w:rPr>
+        <w:t>Wilk</w:t>
+      </w:r>
+      <w:proofErr w:type="spellEnd"/>
+      <w:r>
+        <w:rPr>
+          <w:b/>
+        </w:rPr>
+        <w:t xml:space="preserve"> test, and determined that the data were not normally distributed.  Therefore rather than use Pearson’s R to calculate correlations we used Spearman’s Rank Order test, which does not </w:t>
+      </w:r>
+      <w:r>
+        <w:rPr>
+          <w:b/>
+        </w:rPr>
+        <w:lastRenderedPageBreak/>
+        <w:t xml:space="preserve">presume normality between covariates.  This </w:t>
       </w:r>
       <w:r>
         <w:rPr>
@@ -4979,8 +5401,37 @@
           <w:b/>
           <w:color w:val="FF0000"/>
         </w:rPr>
-        <w:lastRenderedPageBreak/>
-        <w:t xml:space="preserve">Correlations were determined using Spearman’s rho after testing whether the covariates were normally distributed (Shapiro-Wilk test p&lt;0.05).  </w:t>
+        <w:t>Correlations we</w:t>
+      </w:r>
+      <w:r>
+        <w:rPr>
+          <w:b/>
+          <w:color w:val="FF0000"/>
+        </w:rPr>
+        <w:t>re determined using Spearman’s R</w:t>
+      </w:r>
+      <w:r>
+        <w:rPr>
+          <w:b/>
+          <w:color w:val="FF0000"/>
+        </w:rPr>
+        <w:t>ho after testing whether the covariates were normally distributed (Shapiro-</w:t>
+      </w:r>
+      <w:proofErr w:type="spellStart"/>
+      <w:r>
+        <w:rPr>
+          <w:b/>
+          <w:color w:val="FF0000"/>
+        </w:rPr>
+        <w:t>Wilk</w:t>
+      </w:r>
+      <w:proofErr w:type="spellEnd"/>
+      <w:r>
+        <w:rPr>
+          <w:b/>
+          <w:color w:val="FF0000"/>
+        </w:rPr>
+        <w:t xml:space="preserve"> test p&lt;0.05).  </w:t>
       </w:r>
     </w:p>
     <w:p>
@@ -5022,8 +5473,46 @@
           <w:b/>
           <w:color w:val="FF0000"/>
         </w:rPr>
-        <w:t>Furthermore, we noted that the negative relationship between fasting responses and weight gain is present for both CD and HFD fed animals.  This suggests that the fasting response may be part of a general body weight defense mechanism, rather than a phenomena specific to diet-induced obesity, but also that this effect may be exacerbated by HFD.</w:t>
-      </w:r>
+        <w:t xml:space="preserve">Furthermore, we noted that the negative relationship between fasting responses and weight gain is present for both CD and HFD fed animals.  This suggests that the fasting response may be part of a general body weight defense mechanism, rather than </w:t>
+      </w:r>
+      <w:proofErr w:type="gramStart"/>
+      <w:r>
+        <w:rPr>
+          <w:b/>
+          <w:color w:val="FF0000"/>
+        </w:rPr>
+        <w:t>a phenomena</w:t>
+      </w:r>
+      <w:proofErr w:type="gramEnd"/>
+      <w:r>
+        <w:rPr>
+          <w:b/>
+          <w:color w:val="FF0000"/>
+        </w:rPr>
+        <w:t xml:space="preserve"> specific to diet-induced obesity, </w:t>
+      </w:r>
+      <w:r>
+        <w:rPr>
+          <w:b/>
+          <w:color w:val="FF0000"/>
+        </w:rPr>
+        <w:t>and</w:t>
+      </w:r>
+      <w:r>
+        <w:rPr>
+          <w:b/>
+          <w:color w:val="FF0000"/>
+        </w:rPr>
+        <w:t xml:space="preserve"> that this effect may be exacerbated by HFD.</w:t>
+      </w:r>
+    </w:p>
+    <w:p>
+      <w:pPr>
+        <w:rPr>
+          <w:b/>
+          <w:color w:val="FF0000"/>
+        </w:rPr>
+      </w:pPr>
     </w:p>
     <w:p>
       <w:pPr>
@@ -5076,7 +5565,7 @@
         <w:rPr>
           <w:b/>
         </w:rPr>
-        <w:instrText>ADDIN CSL_CITATION { "citationItems" : [ { "id" : "ITEM-1", "itemData" : { "DOI" : "10.1038/oby.2011.151", "ISSN" : "1930-739X", "PMID" : "21720432", "abstract" : "Inbred C57BL/6J mice displayed large individual variations in weight gain when fed a high-fat diet (HFD). The objective of this study was to examine whether this predominantly nongenetic variability could be predicted by relevant baseline features and to explore whether variations in these significant features were influenced during pregnancy and/or lactation. Fat mass (FM), fat-free mass (FFM), food intake (FI), resting metabolic rate (RMR), physical activity (PA), and body temperature (T(b)) were all evaluated at baseline in 60 mice (aged 10-12 weeks) before HFD feeding. Regression analyses showed that baseline FM was a strong positive predictor of weight gain between 4 and 16 weeks of HFD. Baseline PA was negatively associated with weight gain at week 8, 12, and 16, and baseline FFM had a positive effect at week 12 and 16. In a second experiment, 40 female mice were mated and litter sizes (LS) were manipulated on day 3 of lactation. Weaning weight and postweaning growth rate (GR) had positive impacts on FM and FFM at age 9 weeks (FM, P = 0.001; FFM, P &lt; 0.001: n = 97). Lactation LS had a negative effect on weaning weight and a positive effect on postweaning GR. In conclusion, our results show that obesity induced by HFD was associated with a higher baseline FM, a higher baseline FFM and a lower baseline PA level before the exposure of HFD. Two of these traits (FM and FFM) were influenced by lactation LS via weaning weight and postweaning GR.", "author" : [ { "dropping-particle" : "", "family" : "Zhang", "given" : "Li-Na", "non-dropping-particle" : "", "parse-names" : false, "suffix" : "" }, { "dropping-particle" : "", "family" : "Morgan", "given" : "David G", "non-dropping-particle" : "", "parse-names" : false, "suffix" : "" }, { "dropping-particle" : "", "family" : "Clapham", "given" : "John C", "non-dropping-particle" : "", "parse-names" : false, "suffix" : "" }, { "dropping-particle" : "", "family" : "Speakman", "given" : "John R", "non-dropping-particle" : "", "parse-names" : false, "suffix" : "" } ], "container-title" : "Obesity (Silver Spring, Md.)", "id" : "ITEM-1", "issue" : "6", "issued" : { "date-parts" : [ [ "2012", "6" ] ] }, "page" : "1179-88", "publisher" : "Nature Publishing Group", "title" : "Factors predicting nongenetic variability in body weight gain induced by a high-fat diet in inbred C57BL/6J mice.", "type" : "article-journal", "volume" : "20" }, "uris" : [ "http://www.mendeley.com/documents/?uuid=5ccdad82-82c9-482b-aa12-b8df2f141140" ] }, { "id" : "ITEM-2", "itemData" : { "DOI" : "10.1002/oby.20811", "ISSN" : "1930-739X", "PMID" : "24942674", "abstract" : "OBJECTIVE: To investigate the variations in body weight, food intake, and body composition of both male and female C57BL/6J mice during a diet-induced obesity model with high-fat diet (HFD) feeding.\n\nMETHODS: Mice were individually housed and fed ad libitum either a low-fat diet (LFD, 10% calories from fat; n\u2009=\u200915 male, n\u2009=\u200915 female) or HFD (45% calories from fat; n\u2009=\u2009277 male, n\u2009=\u2009278 female) from 8 to 43 weeks of age. Body weight, food intake, and body composition were routinely measured.\n\nRESULTS: Body weight was significantly increased with HFD (vs. LFD) in males from week 14 (P\u2009=\u20090.0221) and in females from week 27 (P\u2009=\u20090.0076). Fat mass and fat-free mass of all groups were significantly increased over time (all P\u2009&lt;\u20090.0001), with a large variation observed in fat mass. Baseline fat mass, fat-free mass, and daily energy intake were significant predictors of future body weight for both sexes (P\u2009&lt;\u20090.0001). Baseline fat mass was a significant predictor of future body fat (P\u2009&lt;\u20090.0001).\n\nCONCLUSIONS: Both males and females have large variations in fat mass, and this variability increases over time, while that of fat-free mass remains relatively stable. Sex differences exist in HFD responses and multivariate predicting models of body weight.", "author" : [ { "dropping-particle" : "", "family" : "Yang", "given" : "Yongbin", "non-dropping-particle" : "", "parse-names" : false, "suffix" : "" }, { "dropping-particle" : "", "family" : "Smith", "given" : "Daniel L", "non-dropping-particle" : "", "parse-names" : false, "suffix" : "" }, { "dropping-particle" : "", "family" : "Keating", "given" : "Karen D", "non-dropping-particle" : "", "parse-names" : false, "suffix" : "" }, { "dropping-particle" : "", "family" : "Allison", "given" : "David B", "non-dropping-particle" : "", "parse-names" : false, "suffix" : "" }, { "dropping-particle" : "", "family" : "Nagy", "given" : "Tim R", "non-dropping-particle" : "", "parse-names" : false, "suffix" : "" } ], "container-title" : "Obesity (Silver Spring, Md.)", "id" : "ITEM-2", "issue" : "00", "issued" : { "date-parts" : [ [ "2014", "6", "19" ] ] }, "page" : "1-9", "title" : "Variations in body weight, food intake, and body composition after long-term high-fat diet feeding in C57BL/6J mice.", "type" : "article-journal", "volume" : "00" }, "uris" : [ "http://www.mendeley.com/documents/?uuid=b83dd074-cb41-4889-98a1-3a4ba62494f5" ] } ], "mendeley" : { "previouslyFormattedCitation" : "[19, 20]" }, "properties" : { "noteIndex" : 0 }, "schema" : "https://github.com/citation-style-language/schema/raw/master/csl-citation.json" }</w:instrText>
+        <w:instrText>ADDIN CSL_CITATION { "citationItems" : [ { "id" : "ITEM-1", "itemData" : { "DOI" : "10.1038/oby.2011.151", "ISSN" : "1930-739X", "PMID" : "21720432", "abstract" : "Inbred C57BL/6J mice displayed large individual variations in weight gain when fed a high-fat diet (HFD). The objective of this study was to examine whether this predominantly nongenetic variability could be predicted by relevant baseline features and to explore whether variations in these significant features were influenced during pregnancy and/or lactation. Fat mass (FM), fat-free mass (FFM), food intake (FI), resting metabolic rate (RMR), physical activity (PA), and body temperature (T(b)) were all evaluated at baseline in 60 mice (aged 10-12 weeks) before HFD feeding. Regression analyses showed that baseline FM was a strong positive predictor of weight gain between 4 and 16 weeks of HFD. Baseline PA was negatively associated with weight gain at week 8, 12, and 16, and baseline FFM had a positive effect at week 12 and 16. In a second experiment, 40 female mice were mated and litter sizes (LS) were manipulated on day 3 of lactation. Weaning weight and postweaning growth rate (GR) had positive impacts on FM and FFM at age 9 weeks (FM, P = 0.001; FFM, P &lt; 0.001: n = 97). Lactation LS had a negative effect on weaning weight and a positive effect on postweaning GR. In conclusion, our results show that obesity induced by HFD was associated with a higher baseline FM, a higher baseline FFM and a lower baseline PA level before the exposure of HFD. Two of these traits (FM and FFM) were influenced by lactation LS via weaning weight and postweaning GR.", "author" : [ { "dropping-particle" : "", "family" : "Zhang", "given" : "Li-Na", "non-dropping-particle" : "", "parse-names" : false, "suffix" : "" }, { "dropping-particle" : "", "family" : "Morgan", "given" : "David G", "non-dropping-particle" : "", "parse-names" : false, "suffix" : "" }, { "dropping-particle" : "", "family" : "Clapham", "given" : "John C", "non-dropping-particle" : "", "parse-names" : false, "suffix" : "" }, { "dropping-particle" : "", "family" : "Speakman", "given" : "John R", "non-dropping-particle" : "", "parse-names" : false, "suffix" : "" } ], "container-title" : "Obesity (Silver Spring, Md.)", "id" : "ITEM-1", "issue" : "6", "issued" : { "date-parts" : [ [ "2012", "6" ] ] }, "page" : "1179-88", "publisher" : "Nature Publishing Group", "title" : "Factors predicting nongenetic variability in body weight gain induced by a high-fat diet in inbred C57BL/6J mice.", "type" : "article-journal", "volume" : "20" }, "uris" : [ "http://www.mendeley.com/documents/?uuid=5ccdad82-82c9-482b-aa12-b8df2f141140" ] }, { "id" : "ITEM-2", "itemData" : { "DOI" : "10.1002/oby.20811", "ISSN" : "1930-739X", "PMID" : "24942674", "abstract" : "OBJECTIVE: To investigate the variations in body weight, food intake, and body composition of both male and female C57BL/6J mice during a diet-induced obesity model with high-fat diet (HFD) feeding.\n\nMETHODS: Mice were individually housed and fed ad libitum either a low-fat diet (LFD, 10% calories from fat; n\u2009=\u200915 male, n\u2009=\u200915 female) or HFD (45% calories from fat; n\u2009=\u2009277 male, n\u2009=\u2009278 female) from 8 to 43 weeks of age. Body weight, food intake, and body composition were routinely measured.\n\nRESULTS: Body weight was significantly increased with HFD (vs. LFD) in males from week 14 (P\u2009=\u20090.0221) and in females from week 27 (P\u2009=\u20090.0076). Fat mass and fat-free mass of all groups were significantly increased over time (all P\u2009&lt;\u20090.0001), with a large variation observed in fat mass. Baseline fat mass, fat-free mass, and daily energy intake were significant predictors of future body weight for both sexes (P\u2009&lt;\u20090.0001). Baseline fat mass was a significant predictor of future body fat (P\u2009&lt;\u20090.0001).\n\nCONCLUSIONS: Both males and females have large variations in fat mass, and this variability increases over time, while that of fat-free mass remains relatively stable. Sex differences exist in HFD responses and multivariate predicting models of body weight.", "author" : [ { "dropping-particle" : "", "family" : "Yang", "given" : "Yongbin", "non-dropping-particle" : "", "parse-names" : false, "suffix" : "" }, { "dropping-particle" : "", "family" : "Smith", "given" : "Daniel L", "non-dropping-particle" : "", "parse-names" : false, "suffix" : "" }, { "dropping-particle" : "", "family" : "Keating", "given" : "Karen D", "non-dropping-particle" : "", "parse-names" : false, "suffix" : "" }, { "dropping-particle" : "", "family" : "Allison", "given" : "David B", "non-dropping-particle" : "", "parse-names" : false, "suffix" : "" }, { "dropping-particle" : "", "family" : "Nagy", "given" : "Tim R", "non-dropping-particle" : "", "parse-names" : false, "suffix" : "" } ], "container-title" : "Obesity (Silver Spring, Md.)", "id" : "ITEM-2", "issue" : "00", "issued" : { "date-parts" : [ [ "2014", "6", "19" ] ] }, "page" : "1-9", "title" : "Variations in body weight, food intake, and body composition after long-term high-fat diet feeding in C57BL/6J mice.", "type" : "article-journal", "volume" : "00" }, "uris" : [ "http://www.mendeley.com/documents/?uuid=b83dd074-cb41-4889-98a1-3a4ba62494f5" ] } ], "mendeley" : { "previouslyFormattedCitation" : "[26, 27]" }, "properties" : { "noteIndex" : 0 }, "schema" : "https://github.com/citation-style-language/schema/raw/master/csl-citation.json" }</w:instrText>
       </w:r>
       <w:r>
         <w:rPr>
@@ -5088,7 +5577,7 @@
         <w:rPr>
           <w:noProof/>
         </w:rPr>
-        <w:t>[19, 20]</w:t>
+        <w:t>[26, 27]</w:t>
       </w:r>
       <w:r>
         <w:rPr>
@@ -5137,7 +5626,7 @@
           <w:b/>
           <w:color w:val="FF0000"/>
         </w:rPr>
-        <w:instrText>ADDIN CSL_CITATION { "citationItems" : [ { "id" : "ITEM-1", "itemData" : { "DOI" : "10.1038/oby.2011.151", "ISSN" : "1930-739X", "PMID" : "21720432", "abstract" : "Inbred C57BL/6J mice displayed large individual variations in weight gain when fed a high-fat diet (HFD). The objective of this study was to examine whether this predominantly nongenetic variability could be predicted by relevant baseline features and to explore whether variations in these significant features were influenced during pregnancy and/or lactation. Fat mass (FM), fat-free mass (FFM), food intake (FI), resting metabolic rate (RMR), physical activity (PA), and body temperature (T(b)) were all evaluated at baseline in 60 mice (aged 10-12 weeks) before HFD feeding. Regression analyses showed that baseline FM was a strong positive predictor of weight gain between 4 and 16 weeks of HFD. Baseline PA was negatively associated with weight gain at week 8, 12, and 16, and baseline FFM had a positive effect at week 12 and 16. In a second experiment, 40 female mice were mated and litter sizes (LS) were manipulated on day 3 of lactation. Weaning weight and postweaning growth rate (GR) had positive impacts on FM and FFM at age 9 weeks (FM, P = 0.001; FFM, P &lt; 0.001: n = 97). Lactation LS had a negative effect on weaning weight and a positive effect on postweaning GR. In conclusion, our results show that obesity induced by HFD was associated with a higher baseline FM, a higher baseline FFM and a lower baseline PA level before the exposure of HFD. Two of these traits (FM and FFM) were influenced by lactation LS via weaning weight and postweaning GR.", "author" : [ { "dropping-particle" : "", "family" : "Zhang", "given" : "Li-Na", "non-dropping-particle" : "", "parse-names" : false, "suffix" : "" }, { "dropping-particle" : "", "family" : "Morgan", "given" : "David G", "non-dropping-particle" : "", "parse-names" : false, "suffix" : "" }, { "dropping-particle" : "", "family" : "Clapham", "given" : "John C", "non-dropping-particle" : "", "parse-names" : false, "suffix" : "" }, { "dropping-particle" : "", "family" : "Speakman", "given" : "John R", "non-dropping-particle" : "", "parse-names" : false, "suffix" : "" } ], "container-title" : "Obesity (Silver Spring, Md.)", "id" : "ITEM-1", "issue" : "6", "issued" : { "date-parts" : [ [ "2012", "6" ] ] }, "page" : "1179-88", "publisher" : "Nature Publishing Group", "title" : "Factors predicting nongenetic variability in body weight gain induced by a high-fat diet in inbred C57BL/6J mice.", "type" : "article-journal", "volume" : "20" }, "uris" : [ "http://www.mendeley.com/documents/?uuid=5ccdad82-82c9-482b-aa12-b8df2f141140" ] }, { "id" : "ITEM-2", "itemData" : { "DOI" : "10.1002/oby.20811", "ISSN" : "1930-739X", "PMID" : "24942674", "abstract" : "OBJECTIVE: To investigate the variations in body weight, food intake, and body composition of both male and female C57BL/6J mice during a diet-induced obesity model with high-fat diet (HFD) feeding.\n\nMETHODS: Mice were individually housed and fed ad libitum either a low-fat diet (LFD, 10% calories from fat; n\u2009=\u200915 male, n\u2009=\u200915 female) or HFD (45% calories from fat; n\u2009=\u2009277 male, n\u2009=\u2009278 female) from 8 to 43 weeks of age. Body weight, food intake, and body composition were routinely measured.\n\nRESULTS: Body weight was significantly increased with HFD (vs. LFD) in males from week 14 (P\u2009=\u20090.0221) and in females from week 27 (P\u2009=\u20090.0076). Fat mass and fat-free mass of all groups were significantly increased over time (all P\u2009&lt;\u20090.0001), with a large variation observed in fat mass. Baseline fat mass, fat-free mass, and daily energy intake were significant predictors of future body weight for both sexes (P\u2009&lt;\u20090.0001). Baseline fat mass was a significant predictor of future body fat (P\u2009&lt;\u20090.0001).\n\nCONCLUSIONS: Both males and females have large variations in fat mass, and this variability increases over time, while that of fat-free mass remains relatively stable. Sex differences exist in HFD responses and multivariate predicting models of body weight.", "author" : [ { "dropping-particle" : "", "family" : "Yang", "given" : "Yongbin", "non-dropping-particle" : "", "parse-names" : false, "suffix" : "" }, { "dropping-particle" : "", "family" : "Smith", "given" : "Daniel L", "non-dropping-particle" : "", "parse-names" : false, "suffix" : "" }, { "dropping-particle" : "", "family" : "Keating", "given" : "Karen D", "non-dropping-particle" : "", "parse-names" : false, "suffix" : "" }, { "dropping-particle" : "", "family" : "Allison", "given" : "David B", "non-dropping-particle" : "", "parse-names" : false, "suffix" : "" }, { "dropping-particle" : "", "family" : "Nagy", "given" : "Tim R", "non-dropping-particle" : "", "parse-names" : false, "suffix" : "" } ], "container-title" : "Obesity (Silver Spring, Md.)", "id" : "ITEM-2", "issue" : "00", "issued" : { "date-parts" : [ [ "2014", "6", "19" ] ] }, "page" : "1-9", "title" : "Variations in body weight, food intake, and body composition after long-term high-fat diet feeding in C57BL/6J mice.", "type" : "article-journal", "volume" : "00" }, "uris" : [ "http://www.mendeley.com/documents/?uuid=b83dd074-cb41-4889-98a1-3a4ba62494f5" ] } ], "mendeley" : { "previouslyFormattedCitation" : "[19, 20]" }, "properties" : { "noteIndex" : 0 }, "schema" : "https://github.com/citation-style-language/schema/raw/master/csl-citation.json" }</w:instrText>
+        <w:instrText>ADDIN CSL_CITATION { "citationItems" : [ { "id" : "ITEM-1", "itemData" : { "DOI" : "10.1038/oby.2011.151", "ISSN" : "1930-739X", "PMID" : "21720432", "abstract" : "Inbred C57BL/6J mice displayed large individual variations in weight gain when fed a high-fat diet (HFD). The objective of this study was to examine whether this predominantly nongenetic variability could be predicted by relevant baseline features and to explore whether variations in these significant features were influenced during pregnancy and/or lactation. Fat mass (FM), fat-free mass (FFM), food intake (FI), resting metabolic rate (RMR), physical activity (PA), and body temperature (T(b)) were all evaluated at baseline in 60 mice (aged 10-12 weeks) before HFD feeding. Regression analyses showed that baseline FM was a strong positive predictor of weight gain between 4 and 16 weeks of HFD. Baseline PA was negatively associated with weight gain at week 8, 12, and 16, and baseline FFM had a positive effect at week 12 and 16. In a second experiment, 40 female mice were mated and litter sizes (LS) were manipulated on day 3 of lactation. Weaning weight and postweaning growth rate (GR) had positive impacts on FM and FFM at age 9 weeks (FM, P = 0.001; FFM, P &lt; 0.001: n = 97). Lactation LS had a negative effect on weaning weight and a positive effect on postweaning GR. In conclusion, our results show that obesity induced by HFD was associated with a higher baseline FM, a higher baseline FFM and a lower baseline PA level before the exposure of HFD. Two of these traits (FM and FFM) were influenced by lactation LS via weaning weight and postweaning GR.", "author" : [ { "dropping-particle" : "", "family" : "Zhang", "given" : "Li-Na", "non-dropping-particle" : "", "parse-names" : false, "suffix" : "" }, { "dropping-particle" : "", "family" : "Morgan", "given" : "David G", "non-dropping-particle" : "", "parse-names" : false, "suffix" : "" }, { "dropping-particle" : "", "family" : "Clapham", "given" : "John C", "non-dropping-particle" : "", "parse-names" : false, "suffix" : "" }, { "dropping-particle" : "", "family" : "Speakman", "given" : "John R", "non-dropping-particle" : "", "parse-names" : false, "suffix" : "" } ], "container-title" : "Obesity (Silver Spring, Md.)", "id" : "ITEM-1", "issue" : "6", "issued" : { "date-parts" : [ [ "2012", "6" ] ] }, "page" : "1179-88", "publisher" : "Nature Publishing Group", "title" : "Factors predicting nongenetic variability in body weight gain induced by a high-fat diet in inbred C57BL/6J mice.", "type" : "article-journal", "volume" : "20" }, "uris" : [ "http://www.mendeley.com/documents/?uuid=5ccdad82-82c9-482b-aa12-b8df2f141140" ] }, { "id" : "ITEM-2", "itemData" : { "DOI" : "10.1002/oby.20811", "ISSN" : "1930-739X", "PMID" : "24942674", "abstract" : "OBJECTIVE: To investigate the variations in body weight, food intake, and body composition of both male and female C57BL/6J mice during a diet-induced obesity model with high-fat diet (HFD) feeding.\n\nMETHODS: Mice were individually housed and fed ad libitum either a low-fat diet (LFD, 10% calories from fat; n\u2009=\u200915 male, n\u2009=\u200915 female) or HFD (45% calories from fat; n\u2009=\u2009277 male, n\u2009=\u2009278 female) from 8 to 43 weeks of age. Body weight, food intake, and body composition were routinely measured.\n\nRESULTS: Body weight was significantly increased with HFD (vs. LFD) in males from week 14 (P\u2009=\u20090.0221) and in females from week 27 (P\u2009=\u20090.0076). Fat mass and fat-free mass of all groups were significantly increased over time (all P\u2009&lt;\u20090.0001), with a large variation observed in fat mass. Baseline fat mass, fat-free mass, and daily energy intake were significant predictors of future body weight for both sexes (P\u2009&lt;\u20090.0001). Baseline fat mass was a significant predictor of future body fat (P\u2009&lt;\u20090.0001).\n\nCONCLUSIONS: Both males and females have large variations in fat mass, and this variability increases over time, while that of fat-free mass remains relatively stable. Sex differences exist in HFD responses and multivariate predicting models of body weight.", "author" : [ { "dropping-particle" : "", "family" : "Yang", "given" : "Yongbin", "non-dropping-particle" : "", "parse-names" : false, "suffix" : "" }, { "dropping-particle" : "", "family" : "Smith", "given" : "Daniel L", "non-dropping-particle" : "", "parse-names" : false, "suffix" : "" }, { "dropping-particle" : "", "family" : "Keating", "given" : "Karen D", "non-dropping-particle" : "", "parse-names" : false, "suffix" : "" }, { "dropping-particle" : "", "family" : "Allison", "given" : "David B", "non-dropping-particle" : "", "parse-names" : false, "suffix" : "" }, { "dropping-particle" : "", "family" : "Nagy", "given" : "Tim R", "non-dropping-particle" : "", "parse-names" : false, "suffix" : "" } ], "container-title" : "Obesity (Silver Spring, Md.)", "id" : "ITEM-2", "issue" : "00", "issued" : { "date-parts" : [ [ "2014", "6", "19" ] ] }, "page" : "1-9", "title" : "Variations in body weight, food intake, and body composition after long-term high-fat diet feeding in C57BL/6J mice.", "type" : "article-journal", "volume" : "00" }, "uris" : [ "http://www.mendeley.com/documents/?uuid=b83dd074-cb41-4889-98a1-3a4ba62494f5" ] } ], "mendeley" : { "previouslyFormattedCitation" : "[26, 27]" }, "properties" : { "noteIndex" : 0 }, "schema" : "https://github.com/citation-style-language/schema/raw/master/csl-citation.json" }</w:instrText>
       </w:r>
       <w:r>
         <w:rPr>
@@ -5151,7 +5640,7 @@
           <w:noProof/>
           <w:color w:val="FF0000"/>
         </w:rPr>
-        <w:t>[19, 20]</w:t>
+        <w:t>[26, 27]</w:t>
       </w:r>
       <w:r>
         <w:rPr>
@@ -5165,9 +5654,41 @@
           <w:b/>
           <w:color w:val="FF0000"/>
         </w:rPr>
-        <w:t>. It is possible that young mice that have larger fat stores are able to lose more weight in response to fasting than lean mice and that fasting responses and fat mass levels are related, both to teach other and to predicting weight gain during HFD feeding.</w:t>
-      </w:r>
-    </w:p>
+        <w:t>. It is possible that young mice that have larger fat stores are able to lose more weight in response to fasting than lean mice and that fasting responses and fat mass levels are related</w:t>
+      </w:r>
+      <w:r>
+        <w:rPr>
+          <w:b/>
+          <w:color w:val="FF0000"/>
+        </w:rPr>
+        <w:t xml:space="preserve">.  </w:t>
+      </w:r>
+      <w:bookmarkStart w:id="0" w:name="_GoBack"/>
+      <w:r>
+        <w:rPr>
+          <w:b/>
+          <w:color w:val="FF0000"/>
+        </w:rPr>
+        <w:t xml:space="preserve">Understanding the relationship between fat </w:t>
+      </w:r>
+      <w:proofErr w:type="gramStart"/>
+      <w:r>
+        <w:rPr>
+          <w:b/>
+          <w:color w:val="FF0000"/>
+        </w:rPr>
+        <w:t>mass</w:t>
+      </w:r>
+      <w:proofErr w:type="gramEnd"/>
+      <w:r>
+        <w:rPr>
+          <w:b/>
+          <w:color w:val="FF0000"/>
+        </w:rPr>
+        <w:t>, fasting responses and predisposition to weight gain will be the focus of future studies.</w:t>
+      </w:r>
+    </w:p>
+    <w:bookmarkEnd w:id="0"/>
     <w:p/>
     <w:p>
       <w:pPr>
@@ -5181,7 +5702,7 @@
       <w:pPr>
         <w:pStyle w:val="NormalWeb"/>
         <w:ind w:left="640" w:hanging="640"/>
-        <w:divId w:val="1102459453"/>
+        <w:divId w:val="77989807"/>
         <w:rPr>
           <w:rFonts w:ascii="Cambria" w:hAnsi="Cambria"/>
           <w:noProof/>
@@ -5237,7 +5758,7 @@
       <w:pPr>
         <w:pStyle w:val="NormalWeb"/>
         <w:ind w:left="640" w:hanging="640"/>
-        <w:divId w:val="1102459453"/>
+        <w:divId w:val="77989807"/>
         <w:rPr>
           <w:rFonts w:ascii="Cambria" w:hAnsi="Cambria"/>
           <w:noProof/>
@@ -5284,7 +5805,7 @@
       <w:pPr>
         <w:pStyle w:val="NormalWeb"/>
         <w:ind w:left="640" w:hanging="640"/>
-        <w:divId w:val="1102459453"/>
+        <w:divId w:val="77989807"/>
         <w:rPr>
           <w:rFonts w:ascii="Cambria" w:hAnsi="Cambria"/>
           <w:noProof/>
@@ -5331,19 +5852,20 @@
       <w:pPr>
         <w:pStyle w:val="NormalWeb"/>
         <w:ind w:left="640" w:hanging="640"/>
-        <w:divId w:val="1102459453"/>
-        <w:rPr>
-          <w:rFonts w:ascii="Cambria" w:hAnsi="Cambria"/>
-          <w:noProof/>
-          <w:sz w:val="24"/>
-        </w:rPr>
-      </w:pPr>
-      <w:r>
-        <w:rPr>
-          <w:rFonts w:ascii="Cambria" w:hAnsi="Cambria"/>
-          <w:noProof/>
-          <w:sz w:val="24"/>
-        </w:rPr>
+        <w:divId w:val="77989807"/>
+        <w:rPr>
+          <w:rFonts w:ascii="Cambria" w:hAnsi="Cambria"/>
+          <w:noProof/>
+          <w:sz w:val="24"/>
+        </w:rPr>
+      </w:pPr>
+      <w:r>
+        <w:rPr>
+          <w:rFonts w:ascii="Cambria" w:hAnsi="Cambria"/>
+          <w:noProof/>
+          <w:sz w:val="24"/>
+        </w:rPr>
+        <w:lastRenderedPageBreak/>
         <w:t>4.</w:t>
       </w:r>
       <w:r>
@@ -5378,20 +5900,19 @@
       <w:pPr>
         <w:pStyle w:val="NormalWeb"/>
         <w:ind w:left="640" w:hanging="640"/>
-        <w:divId w:val="1102459453"/>
-        <w:rPr>
-          <w:rFonts w:ascii="Cambria" w:hAnsi="Cambria"/>
-          <w:noProof/>
-          <w:sz w:val="24"/>
-        </w:rPr>
-      </w:pPr>
-      <w:r>
-        <w:rPr>
-          <w:rFonts w:ascii="Cambria" w:hAnsi="Cambria"/>
-          <w:noProof/>
-          <w:sz w:val="24"/>
-        </w:rPr>
-        <w:lastRenderedPageBreak/>
+        <w:divId w:val="77989807"/>
+        <w:rPr>
+          <w:rFonts w:ascii="Cambria" w:hAnsi="Cambria"/>
+          <w:noProof/>
+          <w:sz w:val="24"/>
+        </w:rPr>
+      </w:pPr>
+      <w:r>
+        <w:rPr>
+          <w:rFonts w:ascii="Cambria" w:hAnsi="Cambria"/>
+          <w:noProof/>
+          <w:sz w:val="24"/>
+        </w:rPr>
         <w:t>5.</w:t>
       </w:r>
       <w:r>
@@ -5408,7 +5929,7 @@
       <w:pPr>
         <w:pStyle w:val="NormalWeb"/>
         <w:ind w:left="640" w:hanging="640"/>
-        <w:divId w:val="1102459453"/>
+        <w:divId w:val="77989807"/>
         <w:rPr>
           <w:rFonts w:ascii="Cambria" w:hAnsi="Cambria"/>
           <w:noProof/>
@@ -5422,6 +5943,317 @@
           <w:sz w:val="24"/>
         </w:rPr>
         <w:t>6.</w:t>
+      </w:r>
+      <w:r>
+        <w:rPr>
+          <w:rFonts w:ascii="Cambria" w:hAnsi="Cambria"/>
+          <w:noProof/>
+          <w:sz w:val="24"/>
+        </w:rPr>
+        <w:tab/>
+        <w:t xml:space="preserve">Hajri, T., Han, X. X., Bonen, A., and Abumrad, N. A. (2002). Defective fatty acid uptake modulates insulin responsiveness and metabolic responses to diet in CD36-null mice. </w:t>
+      </w:r>
+      <w:r>
+        <w:rPr>
+          <w:rFonts w:ascii="Cambria" w:hAnsi="Cambria"/>
+          <w:i/>
+          <w:iCs/>
+          <w:noProof/>
+          <w:sz w:val="24"/>
+        </w:rPr>
+        <w:t>109</w:t>
+      </w:r>
+      <w:r>
+        <w:rPr>
+          <w:rFonts w:ascii="Cambria" w:hAnsi="Cambria"/>
+          <w:noProof/>
+          <w:sz w:val="24"/>
+        </w:rPr>
+        <w:t>.</w:t>
+      </w:r>
+    </w:p>
+    <w:p>
+      <w:pPr>
+        <w:pStyle w:val="NormalWeb"/>
+        <w:ind w:left="640" w:hanging="640"/>
+        <w:divId w:val="77989807"/>
+        <w:rPr>
+          <w:rFonts w:ascii="Cambria" w:hAnsi="Cambria"/>
+          <w:noProof/>
+          <w:sz w:val="24"/>
+        </w:rPr>
+      </w:pPr>
+      <w:r>
+        <w:rPr>
+          <w:rFonts w:ascii="Cambria" w:hAnsi="Cambria"/>
+          <w:noProof/>
+          <w:sz w:val="24"/>
+        </w:rPr>
+        <w:t>7.</w:t>
+      </w:r>
+      <w:r>
+        <w:rPr>
+          <w:rFonts w:ascii="Cambria" w:hAnsi="Cambria"/>
+          <w:noProof/>
+          <w:sz w:val="24"/>
+        </w:rPr>
+        <w:tab/>
+        <w:t>Lamming, D. W., Ye, L., Astle, C. M., Baur, J. A., Sabatini, D. M., and Harrison, D. E. (2013). Young and old genetically heterogeneous HET3 mice on a rapamycin diet are glucose intolerant but insulin sensitive. Aging Cell.</w:t>
+      </w:r>
+    </w:p>
+    <w:p>
+      <w:pPr>
+        <w:pStyle w:val="NormalWeb"/>
+        <w:ind w:left="640" w:hanging="640"/>
+        <w:divId w:val="77989807"/>
+        <w:rPr>
+          <w:rFonts w:ascii="Cambria" w:hAnsi="Cambria"/>
+          <w:noProof/>
+          <w:sz w:val="24"/>
+        </w:rPr>
+      </w:pPr>
+      <w:r>
+        <w:rPr>
+          <w:rFonts w:ascii="Cambria" w:hAnsi="Cambria"/>
+          <w:noProof/>
+          <w:sz w:val="24"/>
+        </w:rPr>
+        <w:t>8.</w:t>
+      </w:r>
+      <w:r>
+        <w:rPr>
+          <w:rFonts w:ascii="Cambria" w:hAnsi="Cambria"/>
+          <w:noProof/>
+          <w:sz w:val="24"/>
+        </w:rPr>
+        <w:tab/>
+        <w:t xml:space="preserve">Neff, F., Flores-Dominguez, D., Ryan, D. P., Horsch, M., Schröder, S., Adler, T., Afonso, L. C., Aguilar-Pimentel, J. A., Becker, L., Garrett, L., et al. (2013). Rapamycin extends murine lifespan but has limited effects on aging. J. Clin. Invest. </w:t>
+      </w:r>
+      <w:r>
+        <w:rPr>
+          <w:rFonts w:ascii="Cambria" w:hAnsi="Cambria"/>
+          <w:i/>
+          <w:iCs/>
+          <w:noProof/>
+          <w:sz w:val="24"/>
+        </w:rPr>
+        <w:t>123</w:t>
+      </w:r>
+      <w:r>
+        <w:rPr>
+          <w:rFonts w:ascii="Cambria" w:hAnsi="Cambria"/>
+          <w:noProof/>
+          <w:sz w:val="24"/>
+        </w:rPr>
+        <w:t>, 3272–91.</w:t>
+      </w:r>
+    </w:p>
+    <w:p>
+      <w:pPr>
+        <w:pStyle w:val="NormalWeb"/>
+        <w:ind w:left="640" w:hanging="640"/>
+        <w:divId w:val="77989807"/>
+        <w:rPr>
+          <w:rFonts w:ascii="Cambria" w:hAnsi="Cambria"/>
+          <w:noProof/>
+          <w:sz w:val="24"/>
+        </w:rPr>
+      </w:pPr>
+      <w:r>
+        <w:rPr>
+          <w:rFonts w:ascii="Cambria" w:hAnsi="Cambria"/>
+          <w:noProof/>
+          <w:sz w:val="24"/>
+        </w:rPr>
+        <w:t>9.</w:t>
+      </w:r>
+      <w:r>
+        <w:rPr>
+          <w:rFonts w:ascii="Cambria" w:hAnsi="Cambria"/>
+          <w:noProof/>
+          <w:sz w:val="24"/>
+        </w:rPr>
+        <w:tab/>
+        <w:t xml:space="preserve">Harno, E., Cottrell, E. C., Keevil, B. G., DeSchoolmeester, J., Bohlooly-Y, M., Andersén, H., Turnbull, A. V, Leighton, B., and White, A. (2013). 11-Dehydrocorticosterone causes metabolic syndrome, which is prevented when 11β-HSD1 is knocked out in livers of male mice. Endocrinology </w:t>
+      </w:r>
+      <w:r>
+        <w:rPr>
+          <w:rFonts w:ascii="Cambria" w:hAnsi="Cambria"/>
+          <w:i/>
+          <w:iCs/>
+          <w:noProof/>
+          <w:sz w:val="24"/>
+        </w:rPr>
+        <w:t>154</w:t>
+      </w:r>
+      <w:r>
+        <w:rPr>
+          <w:rFonts w:ascii="Cambria" w:hAnsi="Cambria"/>
+          <w:noProof/>
+          <w:sz w:val="24"/>
+        </w:rPr>
+        <w:t>, 3599–609.</w:t>
+      </w:r>
+    </w:p>
+    <w:p>
+      <w:pPr>
+        <w:pStyle w:val="NormalWeb"/>
+        <w:ind w:left="640" w:hanging="640"/>
+        <w:divId w:val="77989807"/>
+        <w:rPr>
+          <w:rFonts w:ascii="Cambria" w:hAnsi="Cambria"/>
+          <w:noProof/>
+          <w:sz w:val="24"/>
+        </w:rPr>
+      </w:pPr>
+      <w:r>
+        <w:rPr>
+          <w:rFonts w:ascii="Cambria" w:hAnsi="Cambria"/>
+          <w:noProof/>
+          <w:sz w:val="24"/>
+        </w:rPr>
+        <w:t>10.</w:t>
+      </w:r>
+      <w:r>
+        <w:rPr>
+          <w:rFonts w:ascii="Cambria" w:hAnsi="Cambria"/>
+          <w:noProof/>
+          <w:sz w:val="24"/>
+        </w:rPr>
+        <w:tab/>
+        <w:t xml:space="preserve">Lumeng, C. N., Bodzin, J. L., and Saltiel, A. R. (2007). Obesity induces a phenotypic switch in adipose tissue macrophage polarization. J. Clin. Invest. </w:t>
+      </w:r>
+      <w:r>
+        <w:rPr>
+          <w:rFonts w:ascii="Cambria" w:hAnsi="Cambria"/>
+          <w:i/>
+          <w:iCs/>
+          <w:noProof/>
+          <w:sz w:val="24"/>
+        </w:rPr>
+        <w:t>117</w:t>
+      </w:r>
+      <w:r>
+        <w:rPr>
+          <w:rFonts w:ascii="Cambria" w:hAnsi="Cambria"/>
+          <w:noProof/>
+          <w:sz w:val="24"/>
+        </w:rPr>
+        <w:t>, 175–84.</w:t>
+      </w:r>
+    </w:p>
+    <w:p>
+      <w:pPr>
+        <w:pStyle w:val="NormalWeb"/>
+        <w:ind w:left="640" w:hanging="640"/>
+        <w:divId w:val="77989807"/>
+        <w:rPr>
+          <w:rFonts w:ascii="Cambria" w:hAnsi="Cambria"/>
+          <w:noProof/>
+          <w:sz w:val="24"/>
+        </w:rPr>
+      </w:pPr>
+      <w:r>
+        <w:rPr>
+          <w:rFonts w:ascii="Cambria" w:hAnsi="Cambria"/>
+          <w:noProof/>
+          <w:sz w:val="24"/>
+        </w:rPr>
+        <w:t>11.</w:t>
+      </w:r>
+      <w:r>
+        <w:rPr>
+          <w:rFonts w:ascii="Cambria" w:hAnsi="Cambria"/>
+          <w:noProof/>
+          <w:sz w:val="24"/>
+        </w:rPr>
+        <w:tab/>
+        <w:t xml:space="preserve">Chen, M., Gavrilova, O., Zhao, W., Nguyen, A., Lorenzo, J., Shen, L., Nackers, L., Pack, S., Jou, W., and Weinstein, L. S. (2005). Increased glucose tolerance and reduced adiposity in the absence of fasting hypoglycemia in mice with liver-specific Gs alpha deficiency. J. Clin. Invest. </w:t>
+      </w:r>
+      <w:r>
+        <w:rPr>
+          <w:rFonts w:ascii="Cambria" w:hAnsi="Cambria"/>
+          <w:i/>
+          <w:iCs/>
+          <w:noProof/>
+          <w:sz w:val="24"/>
+        </w:rPr>
+        <w:t>115</w:t>
+      </w:r>
+      <w:r>
+        <w:rPr>
+          <w:rFonts w:ascii="Cambria" w:hAnsi="Cambria"/>
+          <w:noProof/>
+          <w:sz w:val="24"/>
+        </w:rPr>
+        <w:t>, 3217–27.</w:t>
+      </w:r>
+    </w:p>
+    <w:p>
+      <w:pPr>
+        <w:pStyle w:val="NormalWeb"/>
+        <w:ind w:left="640" w:hanging="640"/>
+        <w:divId w:val="77989807"/>
+        <w:rPr>
+          <w:rFonts w:ascii="Cambria" w:hAnsi="Cambria"/>
+          <w:noProof/>
+          <w:sz w:val="24"/>
+        </w:rPr>
+      </w:pPr>
+      <w:r>
+        <w:rPr>
+          <w:rFonts w:ascii="Cambria" w:hAnsi="Cambria"/>
+          <w:noProof/>
+          <w:sz w:val="24"/>
+        </w:rPr>
+        <w:t>12.</w:t>
+      </w:r>
+      <w:r>
+        <w:rPr>
+          <w:rFonts w:ascii="Cambria" w:hAnsi="Cambria"/>
+          <w:noProof/>
+          <w:sz w:val="24"/>
+        </w:rPr>
+        <w:tab/>
+        <w:t xml:space="preserve">Hancock, A. S., Du, A., Liu, J., Miller, M., and May, C. L. (2010). Glucagon deficiency reduces hepatic glucose production and improves glucose tolerance in adult mice. Mol. Endocrinol. </w:t>
+      </w:r>
+      <w:r>
+        <w:rPr>
+          <w:rFonts w:ascii="Cambria" w:hAnsi="Cambria"/>
+          <w:i/>
+          <w:iCs/>
+          <w:noProof/>
+          <w:sz w:val="24"/>
+        </w:rPr>
+        <w:t>24</w:t>
+      </w:r>
+      <w:r>
+        <w:rPr>
+          <w:rFonts w:ascii="Cambria" w:hAnsi="Cambria"/>
+          <w:noProof/>
+          <w:sz w:val="24"/>
+        </w:rPr>
+        <w:t>, 1605–14.</w:t>
+      </w:r>
+    </w:p>
+    <w:p>
+      <w:pPr>
+        <w:pStyle w:val="NormalWeb"/>
+        <w:ind w:left="640" w:hanging="640"/>
+        <w:divId w:val="77989807"/>
+        <w:rPr>
+          <w:rFonts w:ascii="Cambria" w:hAnsi="Cambria"/>
+          <w:noProof/>
+          <w:sz w:val="24"/>
+        </w:rPr>
+      </w:pPr>
+      <w:r>
+        <w:rPr>
+          <w:rFonts w:ascii="Cambria" w:hAnsi="Cambria"/>
+          <w:noProof/>
+          <w:sz w:val="24"/>
+        </w:rPr>
+        <w:t>13.</w:t>
       </w:r>
       <w:r>
         <w:rPr>
@@ -5455,20 +6287,21 @@
       <w:pPr>
         <w:pStyle w:val="NormalWeb"/>
         <w:ind w:left="640" w:hanging="640"/>
-        <w:divId w:val="1102459453"/>
-        <w:rPr>
-          <w:rFonts w:ascii="Cambria" w:hAnsi="Cambria"/>
-          <w:noProof/>
-          <w:sz w:val="24"/>
-        </w:rPr>
-      </w:pPr>
-      <w:r>
-        <w:rPr>
-          <w:rFonts w:ascii="Cambria" w:hAnsi="Cambria"/>
-          <w:noProof/>
-          <w:sz w:val="24"/>
-        </w:rPr>
-        <w:t>7.</w:t>
+        <w:divId w:val="77989807"/>
+        <w:rPr>
+          <w:rFonts w:ascii="Cambria" w:hAnsi="Cambria"/>
+          <w:noProof/>
+          <w:sz w:val="24"/>
+        </w:rPr>
+      </w:pPr>
+      <w:r>
+        <w:rPr>
+          <w:rFonts w:ascii="Cambria" w:hAnsi="Cambria"/>
+          <w:noProof/>
+          <w:sz w:val="24"/>
+        </w:rPr>
+        <w:lastRenderedPageBreak/>
+        <w:t>14.</w:t>
       </w:r>
       <w:r>
         <w:rPr>
@@ -5502,20 +6335,20 @@
       <w:pPr>
         <w:pStyle w:val="NormalWeb"/>
         <w:ind w:left="640" w:hanging="640"/>
-        <w:divId w:val="1102459453"/>
-        <w:rPr>
-          <w:rFonts w:ascii="Cambria" w:hAnsi="Cambria"/>
-          <w:noProof/>
-          <w:sz w:val="24"/>
-        </w:rPr>
-      </w:pPr>
-      <w:r>
-        <w:rPr>
-          <w:rFonts w:ascii="Cambria" w:hAnsi="Cambria"/>
-          <w:noProof/>
-          <w:sz w:val="24"/>
-        </w:rPr>
-        <w:t>8.</w:t>
+        <w:divId w:val="77989807"/>
+        <w:rPr>
+          <w:rFonts w:ascii="Cambria" w:hAnsi="Cambria"/>
+          <w:noProof/>
+          <w:sz w:val="24"/>
+        </w:rPr>
+      </w:pPr>
+      <w:r>
+        <w:rPr>
+          <w:rFonts w:ascii="Cambria" w:hAnsi="Cambria"/>
+          <w:noProof/>
+          <w:sz w:val="24"/>
+        </w:rPr>
+        <w:t>15.</w:t>
       </w:r>
       <w:r>
         <w:rPr>
@@ -5549,20 +6382,20 @@
       <w:pPr>
         <w:pStyle w:val="NormalWeb"/>
         <w:ind w:left="640" w:hanging="640"/>
-        <w:divId w:val="1102459453"/>
-        <w:rPr>
-          <w:rFonts w:ascii="Cambria" w:hAnsi="Cambria"/>
-          <w:noProof/>
-          <w:sz w:val="24"/>
-        </w:rPr>
-      </w:pPr>
-      <w:r>
-        <w:rPr>
-          <w:rFonts w:ascii="Cambria" w:hAnsi="Cambria"/>
-          <w:noProof/>
-          <w:sz w:val="24"/>
-        </w:rPr>
-        <w:t>9.</w:t>
+        <w:divId w:val="77989807"/>
+        <w:rPr>
+          <w:rFonts w:ascii="Cambria" w:hAnsi="Cambria"/>
+          <w:noProof/>
+          <w:sz w:val="24"/>
+        </w:rPr>
+      </w:pPr>
+      <w:r>
+        <w:rPr>
+          <w:rFonts w:ascii="Cambria" w:hAnsi="Cambria"/>
+          <w:noProof/>
+          <w:sz w:val="24"/>
+        </w:rPr>
+        <w:t>16.</w:t>
       </w:r>
       <w:r>
         <w:rPr>
@@ -5596,20 +6429,20 @@
       <w:pPr>
         <w:pStyle w:val="NormalWeb"/>
         <w:ind w:left="640" w:hanging="640"/>
-        <w:divId w:val="1102459453"/>
-        <w:rPr>
-          <w:rFonts w:ascii="Cambria" w:hAnsi="Cambria"/>
-          <w:noProof/>
-          <w:sz w:val="24"/>
-        </w:rPr>
-      </w:pPr>
-      <w:r>
-        <w:rPr>
-          <w:rFonts w:ascii="Cambria" w:hAnsi="Cambria"/>
-          <w:noProof/>
-          <w:sz w:val="24"/>
-        </w:rPr>
-        <w:t>10.</w:t>
+        <w:divId w:val="77989807"/>
+        <w:rPr>
+          <w:rFonts w:ascii="Cambria" w:hAnsi="Cambria"/>
+          <w:noProof/>
+          <w:sz w:val="24"/>
+        </w:rPr>
+      </w:pPr>
+      <w:r>
+        <w:rPr>
+          <w:rFonts w:ascii="Cambria" w:hAnsi="Cambria"/>
+          <w:noProof/>
+          <w:sz w:val="24"/>
+        </w:rPr>
+        <w:t>17.</w:t>
       </w:r>
       <w:r>
         <w:rPr>
@@ -5643,20 +6476,20 @@
       <w:pPr>
         <w:pStyle w:val="NormalWeb"/>
         <w:ind w:left="640" w:hanging="640"/>
-        <w:divId w:val="1102459453"/>
-        <w:rPr>
-          <w:rFonts w:ascii="Cambria" w:hAnsi="Cambria"/>
-          <w:noProof/>
-          <w:sz w:val="24"/>
-        </w:rPr>
-      </w:pPr>
-      <w:r>
-        <w:rPr>
-          <w:rFonts w:ascii="Cambria" w:hAnsi="Cambria"/>
-          <w:noProof/>
-          <w:sz w:val="24"/>
-        </w:rPr>
-        <w:t>11.</w:t>
+        <w:divId w:val="77989807"/>
+        <w:rPr>
+          <w:rFonts w:ascii="Cambria" w:hAnsi="Cambria"/>
+          <w:noProof/>
+          <w:sz w:val="24"/>
+        </w:rPr>
+      </w:pPr>
+      <w:r>
+        <w:rPr>
+          <w:rFonts w:ascii="Cambria" w:hAnsi="Cambria"/>
+          <w:noProof/>
+          <w:sz w:val="24"/>
+        </w:rPr>
+        <w:t>18.</w:t>
       </w:r>
       <w:r>
         <w:rPr>
@@ -5690,20 +6523,20 @@
       <w:pPr>
         <w:pStyle w:val="NormalWeb"/>
         <w:ind w:left="640" w:hanging="640"/>
-        <w:divId w:val="1102459453"/>
-        <w:rPr>
-          <w:rFonts w:ascii="Cambria" w:hAnsi="Cambria"/>
-          <w:noProof/>
-          <w:sz w:val="24"/>
-        </w:rPr>
-      </w:pPr>
-      <w:r>
-        <w:rPr>
-          <w:rFonts w:ascii="Cambria" w:hAnsi="Cambria"/>
-          <w:noProof/>
-          <w:sz w:val="24"/>
-        </w:rPr>
-        <w:t>12.</w:t>
+        <w:divId w:val="77989807"/>
+        <w:rPr>
+          <w:rFonts w:ascii="Cambria" w:hAnsi="Cambria"/>
+          <w:noProof/>
+          <w:sz w:val="24"/>
+        </w:rPr>
+      </w:pPr>
+      <w:r>
+        <w:rPr>
+          <w:rFonts w:ascii="Cambria" w:hAnsi="Cambria"/>
+          <w:noProof/>
+          <w:sz w:val="24"/>
+        </w:rPr>
+        <w:t>19.</w:t>
       </w:r>
       <w:r>
         <w:rPr>
@@ -5737,20 +6570,20 @@
       <w:pPr>
         <w:pStyle w:val="NormalWeb"/>
         <w:ind w:left="640" w:hanging="640"/>
-        <w:divId w:val="1102459453"/>
-        <w:rPr>
-          <w:rFonts w:ascii="Cambria" w:hAnsi="Cambria"/>
-          <w:noProof/>
-          <w:sz w:val="24"/>
-        </w:rPr>
-      </w:pPr>
-      <w:r>
-        <w:rPr>
-          <w:rFonts w:ascii="Cambria" w:hAnsi="Cambria"/>
-          <w:noProof/>
-          <w:sz w:val="24"/>
-        </w:rPr>
-        <w:t>13.</w:t>
+        <w:divId w:val="77989807"/>
+        <w:rPr>
+          <w:rFonts w:ascii="Cambria" w:hAnsi="Cambria"/>
+          <w:noProof/>
+          <w:sz w:val="24"/>
+        </w:rPr>
+      </w:pPr>
+      <w:r>
+        <w:rPr>
+          <w:rFonts w:ascii="Cambria" w:hAnsi="Cambria"/>
+          <w:noProof/>
+          <w:sz w:val="24"/>
+        </w:rPr>
+        <w:t>20.</w:t>
       </w:r>
       <w:r>
         <w:rPr>
@@ -5784,20 +6617,20 @@
       <w:pPr>
         <w:pStyle w:val="NormalWeb"/>
         <w:ind w:left="640" w:hanging="640"/>
-        <w:divId w:val="1102459453"/>
-        <w:rPr>
-          <w:rFonts w:ascii="Cambria" w:hAnsi="Cambria"/>
-          <w:noProof/>
-          <w:sz w:val="24"/>
-        </w:rPr>
-      </w:pPr>
-      <w:r>
-        <w:rPr>
-          <w:rFonts w:ascii="Cambria" w:hAnsi="Cambria"/>
-          <w:noProof/>
-          <w:sz w:val="24"/>
-        </w:rPr>
-        <w:t>14.</w:t>
+        <w:divId w:val="77989807"/>
+        <w:rPr>
+          <w:rFonts w:ascii="Cambria" w:hAnsi="Cambria"/>
+          <w:noProof/>
+          <w:sz w:val="24"/>
+        </w:rPr>
+      </w:pPr>
+      <w:r>
+        <w:rPr>
+          <w:rFonts w:ascii="Cambria" w:hAnsi="Cambria"/>
+          <w:noProof/>
+          <w:sz w:val="24"/>
+        </w:rPr>
+        <w:t>21.</w:t>
       </w:r>
       <w:r>
         <w:rPr>
@@ -5831,20 +6664,20 @@
       <w:pPr>
         <w:pStyle w:val="NormalWeb"/>
         <w:ind w:left="640" w:hanging="640"/>
-        <w:divId w:val="1102459453"/>
-        <w:rPr>
-          <w:rFonts w:ascii="Cambria" w:hAnsi="Cambria"/>
-          <w:noProof/>
-          <w:sz w:val="24"/>
-        </w:rPr>
-      </w:pPr>
-      <w:r>
-        <w:rPr>
-          <w:rFonts w:ascii="Cambria" w:hAnsi="Cambria"/>
-          <w:noProof/>
-          <w:sz w:val="24"/>
-        </w:rPr>
-        <w:t>15.</w:t>
+        <w:divId w:val="77989807"/>
+        <w:rPr>
+          <w:rFonts w:ascii="Cambria" w:hAnsi="Cambria"/>
+          <w:noProof/>
+          <w:sz w:val="24"/>
+        </w:rPr>
+      </w:pPr>
+      <w:r>
+        <w:rPr>
+          <w:rFonts w:ascii="Cambria" w:hAnsi="Cambria"/>
+          <w:noProof/>
+          <w:sz w:val="24"/>
+        </w:rPr>
+        <w:t>22.</w:t>
       </w:r>
       <w:r>
         <w:rPr>
@@ -5878,20 +6711,20 @@
       <w:pPr>
         <w:pStyle w:val="NormalWeb"/>
         <w:ind w:left="640" w:hanging="640"/>
-        <w:divId w:val="1102459453"/>
-        <w:rPr>
-          <w:rFonts w:ascii="Cambria" w:hAnsi="Cambria"/>
-          <w:noProof/>
-          <w:sz w:val="24"/>
-        </w:rPr>
-      </w:pPr>
-      <w:r>
-        <w:rPr>
-          <w:rFonts w:ascii="Cambria" w:hAnsi="Cambria"/>
-          <w:noProof/>
-          <w:sz w:val="24"/>
-        </w:rPr>
-        <w:t>16.</w:t>
+        <w:divId w:val="77989807"/>
+        <w:rPr>
+          <w:rFonts w:ascii="Cambria" w:hAnsi="Cambria"/>
+          <w:noProof/>
+          <w:sz w:val="24"/>
+        </w:rPr>
+      </w:pPr>
+      <w:r>
+        <w:rPr>
+          <w:rFonts w:ascii="Cambria" w:hAnsi="Cambria"/>
+          <w:noProof/>
+          <w:sz w:val="24"/>
+        </w:rPr>
+        <w:t>23.</w:t>
       </w:r>
       <w:r>
         <w:rPr>
@@ -5925,21 +6758,20 @@
       <w:pPr>
         <w:pStyle w:val="NormalWeb"/>
         <w:ind w:left="640" w:hanging="640"/>
-        <w:divId w:val="1102459453"/>
-        <w:rPr>
-          <w:rFonts w:ascii="Cambria" w:hAnsi="Cambria"/>
-          <w:noProof/>
-          <w:sz w:val="24"/>
-        </w:rPr>
-      </w:pPr>
-      <w:r>
-        <w:rPr>
-          <w:rFonts w:ascii="Cambria" w:hAnsi="Cambria"/>
-          <w:noProof/>
-          <w:sz w:val="24"/>
-        </w:rPr>
-        <w:lastRenderedPageBreak/>
-        <w:t>17.</w:t>
+        <w:divId w:val="77989807"/>
+        <w:rPr>
+          <w:rFonts w:ascii="Cambria" w:hAnsi="Cambria"/>
+          <w:noProof/>
+          <w:sz w:val="24"/>
+        </w:rPr>
+      </w:pPr>
+      <w:r>
+        <w:rPr>
+          <w:rFonts w:ascii="Cambria" w:hAnsi="Cambria"/>
+          <w:noProof/>
+          <w:sz w:val="24"/>
+        </w:rPr>
+        <w:t>24.</w:t>
       </w:r>
       <w:r>
         <w:rPr>
@@ -5973,20 +6805,20 @@
       <w:pPr>
         <w:pStyle w:val="NormalWeb"/>
         <w:ind w:left="640" w:hanging="640"/>
-        <w:divId w:val="1102459453"/>
-        <w:rPr>
-          <w:rFonts w:ascii="Cambria" w:hAnsi="Cambria"/>
-          <w:noProof/>
-          <w:sz w:val="24"/>
-        </w:rPr>
-      </w:pPr>
-      <w:r>
-        <w:rPr>
-          <w:rFonts w:ascii="Cambria" w:hAnsi="Cambria"/>
-          <w:noProof/>
-          <w:sz w:val="24"/>
-        </w:rPr>
-        <w:t>18.</w:t>
+        <w:divId w:val="77989807"/>
+        <w:rPr>
+          <w:rFonts w:ascii="Cambria" w:hAnsi="Cambria"/>
+          <w:noProof/>
+          <w:sz w:val="24"/>
+        </w:rPr>
+      </w:pPr>
+      <w:r>
+        <w:rPr>
+          <w:rFonts w:ascii="Cambria" w:hAnsi="Cambria"/>
+          <w:noProof/>
+          <w:sz w:val="24"/>
+        </w:rPr>
+        <w:t>25.</w:t>
       </w:r>
       <w:r>
         <w:rPr>
@@ -6020,20 +6852,21 @@
       <w:pPr>
         <w:pStyle w:val="NormalWeb"/>
         <w:ind w:left="640" w:hanging="640"/>
-        <w:divId w:val="1102459453"/>
-        <w:rPr>
-          <w:rFonts w:ascii="Cambria" w:hAnsi="Cambria"/>
-          <w:noProof/>
-          <w:sz w:val="24"/>
-        </w:rPr>
-      </w:pPr>
-      <w:r>
-        <w:rPr>
-          <w:rFonts w:ascii="Cambria" w:hAnsi="Cambria"/>
-          <w:noProof/>
-          <w:sz w:val="24"/>
-        </w:rPr>
-        <w:t>19.</w:t>
+        <w:divId w:val="77989807"/>
+        <w:rPr>
+          <w:rFonts w:ascii="Cambria" w:hAnsi="Cambria"/>
+          <w:noProof/>
+          <w:sz w:val="24"/>
+        </w:rPr>
+      </w:pPr>
+      <w:r>
+        <w:rPr>
+          <w:rFonts w:ascii="Cambria" w:hAnsi="Cambria"/>
+          <w:noProof/>
+          <w:sz w:val="24"/>
+        </w:rPr>
+        <w:lastRenderedPageBreak/>
+        <w:t>26.</w:t>
       </w:r>
       <w:r>
         <w:rPr>
@@ -6067,20 +6900,20 @@
       <w:pPr>
         <w:pStyle w:val="NormalWeb"/>
         <w:ind w:left="640" w:hanging="640"/>
-        <w:divId w:val="1102459453"/>
-        <w:rPr>
-          <w:rFonts w:ascii="Cambria" w:hAnsi="Cambria"/>
-          <w:noProof/>
-          <w:sz w:val="24"/>
-        </w:rPr>
-      </w:pPr>
-      <w:r>
-        <w:rPr>
-          <w:rFonts w:ascii="Cambria" w:hAnsi="Cambria"/>
-          <w:noProof/>
-          <w:sz w:val="24"/>
-        </w:rPr>
-        <w:t>20.</w:t>
+        <w:divId w:val="77989807"/>
+        <w:rPr>
+          <w:rFonts w:ascii="Cambria" w:hAnsi="Cambria"/>
+          <w:noProof/>
+          <w:sz w:val="24"/>
+        </w:rPr>
+      </w:pPr>
+      <w:r>
+        <w:rPr>
+          <w:rFonts w:ascii="Cambria" w:hAnsi="Cambria"/>
+          <w:noProof/>
+          <w:sz w:val="24"/>
+        </w:rPr>
+        <w:t>27.</w:t>
       </w:r>
       <w:r>
         <w:rPr>
@@ -6114,7 +6947,7 @@
       <w:pPr>
         <w:pStyle w:val="NormalWeb"/>
         <w:ind w:left="640" w:hanging="640"/>
-        <w:divId w:val="115871734"/>
+        <w:divId w:val="1677801120"/>
       </w:pPr>
       <w:r>
         <w:fldChar w:fldCharType="end"/>
@@ -6865,6 +7698,29 @@
       <w:szCs w:val="20"/>
     </w:rPr>
   </w:style>
+  <w:style w:type="table" w:styleId="TableGrid">
+    <w:name w:val="Table Grid"/>
+    <w:basedOn w:val="TableNormal"/>
+    <w:uiPriority w:val="59"/>
+    <w:rsid w:val="009E6DB7"/>
+    <w:tblPr>
+      <w:tblInd w:w="0" w:type="dxa"/>
+      <w:tblBorders>
+        <w:top w:val="single" w:sz="4" w:space="0" w:color="auto"/>
+        <w:left w:val="single" w:sz="4" w:space="0" w:color="auto"/>
+        <w:bottom w:val="single" w:sz="4" w:space="0" w:color="auto"/>
+        <w:right w:val="single" w:sz="4" w:space="0" w:color="auto"/>
+        <w:insideH w:val="single" w:sz="4" w:space="0" w:color="auto"/>
+        <w:insideV w:val="single" w:sz="4" w:space="0" w:color="auto"/>
+      </w:tblBorders>
+      <w:tblCellMar>
+        <w:top w:w="0" w:type="dxa"/>
+        <w:left w:w="108" w:type="dxa"/>
+        <w:bottom w:w="0" w:type="dxa"/>
+        <w:right w:w="108" w:type="dxa"/>
+      </w:tblCellMar>
+    </w:tblPr>
+  </w:style>
 </w:styles>
 </file>
 
@@ -7250,6 +8106,29 @@
       <w:szCs w:val="20"/>
     </w:rPr>
   </w:style>
+  <w:style w:type="table" w:styleId="TableGrid">
+    <w:name w:val="Table Grid"/>
+    <w:basedOn w:val="TableNormal"/>
+    <w:uiPriority w:val="59"/>
+    <w:rsid w:val="009E6DB7"/>
+    <w:tblPr>
+      <w:tblInd w:w="0" w:type="dxa"/>
+      <w:tblBorders>
+        <w:top w:val="single" w:sz="4" w:space="0" w:color="auto"/>
+        <w:left w:val="single" w:sz="4" w:space="0" w:color="auto"/>
+        <w:bottom w:val="single" w:sz="4" w:space="0" w:color="auto"/>
+        <w:right w:val="single" w:sz="4" w:space="0" w:color="auto"/>
+        <w:insideH w:val="single" w:sz="4" w:space="0" w:color="auto"/>
+        <w:insideV w:val="single" w:sz="4" w:space="0" w:color="auto"/>
+      </w:tblBorders>
+      <w:tblCellMar>
+        <w:top w:w="0" w:type="dxa"/>
+        <w:left w:w="108" w:type="dxa"/>
+        <w:bottom w:w="0" w:type="dxa"/>
+        <w:right w:w="108" w:type="dxa"/>
+      </w:tblCellMar>
+    </w:tblPr>
+  </w:style>
 </w:styles>
 </file>
 

</xml_diff>

<commit_message>
Fixed some minor typos in the manuscript.  Ready for resubmission
</commit_message>
<xml_diff>
--- a/publications/reviews/JOBE_Response.docx
+++ b/publications/reviews/JOBE_Response.docx
@@ -92,15 +92,7 @@
     <w:p/>
     <w:p>
       <w:r>
-        <w:t xml:space="preserve">The aim of this study was to examine factors predicting weight gain on chow, a synthetic control diet, and a synthetic HFD in C57BL6/J mice. The authors report larger variation in weight gain in mice on HFD that was not present in </w:t>
-      </w:r>
-      <w:proofErr w:type="spellStart"/>
-      <w:r>
-        <w:t>leptin</w:t>
-      </w:r>
-      <w:proofErr w:type="spellEnd"/>
-      <w:r>
-        <w:t xml:space="preserve"> deficit models, that was unrelated to animal dominance. Weight gain was inversely related to pre-diet weight loss in response to a 16hour fast, please rationale why this was tested as a predictive factor in the introduction. </w:t>
+        <w:t xml:space="preserve">The aim of this study was to examine factors predicting weight gain on chow, a synthetic control diet, and a synthetic HFD in C57BL6/J mice. The authors report larger variation in weight gain in mice on HFD that was not present in leptin deficit models, that was unrelated to animal dominance. Weight gain was inversely related to pre-diet weight loss in response to a 16hour fast, please rationale why this was tested as a predictive factor in the introduction. </w:t>
       </w:r>
     </w:p>
     <w:p/>
@@ -137,7 +129,14 @@
           <w:b/>
           <w:color w:val="FF0000"/>
         </w:rPr>
-        <w:t xml:space="preserve">Previously, studies on rodent models of diet-induced obesity have described a set point in which animals defend their homeostatic body weight </w:t>
+        <w:t>…work with</w:t>
+      </w:r>
+      <w:r>
+        <w:rPr>
+          <w:b/>
+          <w:color w:val="FF0000"/>
+        </w:rPr>
+        <w:t xml:space="preserve"> rodent models of diet-induced obesity have described a set point in which animals defend their homeostatic body weight </w:t>
       </w:r>
       <w:r>
         <w:rPr>
@@ -185,15 +184,7 @@
     <w:p/>
     <w:p>
       <w:r>
-        <w:t xml:space="preserve">Weight gain was not related to the measured appetite and </w:t>
-      </w:r>
-      <w:proofErr w:type="spellStart"/>
-      <w:r>
-        <w:t>glucoregulatory</w:t>
-      </w:r>
-      <w:proofErr w:type="spellEnd"/>
-      <w:r>
-        <w:t xml:space="preserve"> hormonal factors. There are a lot of small errors and omissions in this work throughout that require attention. I found some of the figures a bit confusing and don’t understand why some figures are supplementary and others are not. </w:t>
+        <w:t xml:space="preserve">Weight gain was not related to the measured appetite and glucoregulatory hormonal factors. There are a lot of small errors and omissions in this work throughout that require attention. I found some of the figures a bit confusing and don’t understand why some figures are supplementary and others are not. </w:t>
       </w:r>
     </w:p>
     <w:p/>
@@ -206,15 +197,7 @@
         </w:numPr>
       </w:pPr>
       <w:r>
-        <w:t xml:space="preserve">Table 1 - the percentages given as fat, CHO and protein do not add up to 100% (67% for chow, 89 and 91% for CD and HFD so this leads me to believe that it is by weight with </w:t>
-      </w:r>
-      <w:proofErr w:type="spellStart"/>
-      <w:r>
-        <w:t>fibre</w:t>
-      </w:r>
-      <w:proofErr w:type="spellEnd"/>
-      <w:r>
-        <w:t xml:space="preserve"> missing from the calculation?</w:t>
+        <w:t>Table 1 - the percentages given as fat, CHO and protein do not add up to 100% (67% for chow, 89 and 91% for CD and HFD so this leads me to believe that it is by weight with fibre missing from the calculation?</w:t>
       </w:r>
     </w:p>
     <w:p>
@@ -233,21 +216,7 @@
         <w:rPr>
           <w:b/>
         </w:rPr>
-        <w:t xml:space="preserve">We checked with the vendors and we have updated Table 1 accordingly.  The percentages are given as % of calories, but </w:t>
-      </w:r>
-      <w:proofErr w:type="spellStart"/>
-      <w:r>
-        <w:rPr>
-          <w:b/>
-        </w:rPr>
-        <w:t>maltodextran</w:t>
-      </w:r>
-      <w:proofErr w:type="spellEnd"/>
-      <w:r>
-        <w:rPr>
-          <w:b/>
-        </w:rPr>
-        <w:t xml:space="preserve"> was accidentally omitted from the table.  Now that it is included, the CD and HFD amounts add up to 100% of the calories. </w:t>
+        <w:t xml:space="preserve">We checked with the vendors and we have updated Table 1 accordingly.  The percentages are given as % of calories, but maltodextran was accidentally omitted from the table.  Now that it is included, the CD and HFD amounts add up to 100% of the calories. </w:t>
       </w:r>
       <w:r>
         <w:rPr>
@@ -289,21 +258,7 @@
         <w:rPr>
           <w:b/>
         </w:rPr>
-        <w:t xml:space="preserve">in the </w:t>
-      </w:r>
-      <w:proofErr w:type="spellStart"/>
-      <w:r>
-        <w:rPr>
-          <w:b/>
-        </w:rPr>
-        <w:t>Teklad</w:t>
-      </w:r>
-      <w:proofErr w:type="spellEnd"/>
-      <w:r>
-        <w:rPr>
-          <w:b/>
-        </w:rPr>
-        <w:t xml:space="preserve"> diet:</w:t>
+        <w:t>in the Teklad diet:</w:t>
       </w:r>
     </w:p>
     <w:p>
@@ -327,46 +282,14 @@
           <w:color w:val="FF0000"/>
         </w:rPr>
         <w:lastRenderedPageBreak/>
-        <w:t xml:space="preserve">Note that there are seasonal variations in the composition of the </w:t>
-      </w:r>
-      <w:proofErr w:type="spellStart"/>
-      <w:r>
-        <w:rPr>
-          <w:b/>
-          <w:color w:val="FF0000"/>
-        </w:rPr>
-        <w:t>Teklad</w:t>
-      </w:r>
-      <w:proofErr w:type="spellEnd"/>
-      <w:r>
-        <w:rPr>
-          <w:b/>
-          <w:color w:val="FF0000"/>
-        </w:rPr>
-        <w:t xml:space="preserve"> diet, and therefore these numbers are reasonable estimates on a batch to batch basis</w:t>
-      </w:r>
-      <w:r>
-        <w:rPr>
-          <w:b/>
-          <w:color w:val="FF0000"/>
-        </w:rPr>
-        <w:t xml:space="preserve"> </w:t>
-      </w:r>
-      <w:proofErr w:type="gramStart"/>
-      <w:r>
-        <w:rPr>
-          <w:b/>
-          <w:color w:val="FF0000"/>
-        </w:rPr>
-        <w:t>provided  by</w:t>
-      </w:r>
-      <w:proofErr w:type="gramEnd"/>
-      <w:r>
-        <w:rPr>
-          <w:b/>
-          <w:color w:val="FF0000"/>
-        </w:rPr>
-        <w:t xml:space="preserve"> the vendor</w:t>
+        <w:t>Note that there are seasonal variations in the composition of the Teklad diet, and therefore these numbers are reasonable estimates on a batch to batch basis</w:t>
+      </w:r>
+      <w:r>
+        <w:rPr>
+          <w:b/>
+          <w:color w:val="FF0000"/>
+        </w:rPr>
+        <w:t xml:space="preserve"> provided  by the vendor</w:t>
       </w:r>
       <w:r>
         <w:rPr>
@@ -524,15 +447,7 @@
         </w:numPr>
       </w:pPr>
       <w:r>
-        <w:t xml:space="preserve">Why was a 16h fast chosen? This should be </w:t>
-      </w:r>
-      <w:proofErr w:type="gramStart"/>
-      <w:r>
-        <w:t>discussed,</w:t>
-      </w:r>
-      <w:proofErr w:type="gramEnd"/>
-      <w:r>
-        <w:t xml:space="preserve"> this is prolonged and likely induces some stress, could stress susceptibility be a factor related to weight gain? Can cortisol be assessed?</w:t>
+        <w:t>Why was a 16h fast chosen? This should be discussed, this is prolonged and likely induces some stress, could stress susceptibility be a factor related to weight gain? Can cortisol be assessed?</w:t>
       </w:r>
     </w:p>
     <w:p/>
@@ -680,7 +595,6 @@
         </w:rPr>
         <w:t xml:space="preserve">  We have addressed this </w:t>
       </w:r>
-      <w:proofErr w:type="gramStart"/>
       <w:r>
         <w:rPr>
           <w:b/>
@@ -697,46 +611,139 @@
         <w:rPr>
           <w:b/>
         </w:rPr>
-        <w:t>in</w:t>
-      </w:r>
-      <w:proofErr w:type="gramEnd"/>
-      <w:r>
-        <w:rPr>
-          <w:b/>
+        <w:t xml:space="preserve">in </w:t>
+      </w:r>
+      <w:r>
+        <w:rPr>
+          <w:b/>
+        </w:rPr>
+        <w:t>the</w:t>
+      </w:r>
+      <w:r>
+        <w:rPr>
+          <w:b/>
+        </w:rPr>
+        <w:t xml:space="preserve"> discussion section</w:t>
+      </w:r>
+      <w:r>
+        <w:rPr>
+          <w:b/>
+        </w:rPr>
+        <w:t xml:space="preserve"> (note, references are numbered relative to this document)</w:t>
+      </w:r>
+      <w:r>
+        <w:rPr>
+          <w:b/>
+        </w:rPr>
+        <w:t>:</w:t>
+      </w:r>
+    </w:p>
+    <w:p>
+      <w:pPr>
+        <w:rPr>
+          <w:b/>
+        </w:rPr>
+      </w:pPr>
+    </w:p>
+    <w:p>
+      <w:pPr>
+        <w:ind w:left="360"/>
+        <w:rPr>
+          <w:b/>
+          <w:color w:val="FF0000"/>
+        </w:rPr>
+      </w:pPr>
+      <w:r>
+        <w:rPr>
+          <w:b/>
+          <w:color w:val="FF0000"/>
+        </w:rPr>
+        <w:t xml:space="preserve">We tested the effects of </w:t>
+      </w:r>
+      <w:r>
+        <w:rPr>
+          <w:b/>
+          <w:color w:val="FF0000"/>
+        </w:rPr>
+        <w:t>a</w:t>
+      </w:r>
+      <w:r>
+        <w:rPr>
+          <w:b/>
+          <w:color w:val="FF0000"/>
+        </w:rPr>
+        <w:t xml:space="preserve"> prolonged food deprivation, as this </w:t>
+      </w:r>
+      <w:r>
+        <w:rPr>
+          <w:b/>
+          <w:color w:val="FF0000"/>
+        </w:rPr>
+        <w:t>intervention</w:t>
+      </w:r>
+      <w:r>
+        <w:rPr>
+          <w:b/>
+          <w:color w:val="FF0000"/>
+        </w:rPr>
+        <w:t xml:space="preserve"> will activate not only glucagon signaling, but also other catabolic signaling cascades including growth hormone and </w:t>
+      </w:r>
+      <w:r>
+        <w:rPr>
+          <w:b/>
+          <w:color w:val="FF0000"/>
+        </w:rPr>
+        <w:t>glucocorticoids</w:t>
+      </w:r>
+      <w:r>
+        <w:rPr>
+          <w:b/>
+          <w:color w:val="FF0000"/>
         </w:rPr>
         <w:t xml:space="preserve"> </w:t>
       </w:r>
       <w:r>
         <w:rPr>
           <w:b/>
-        </w:rPr>
-        <w:t>the</w:t>
-      </w:r>
-      <w:r>
-        <w:rPr>
-          <w:b/>
-        </w:rPr>
-        <w:t xml:space="preserve"> discussion section</w:t>
-      </w:r>
-      <w:r>
-        <w:rPr>
-          <w:b/>
-        </w:rPr>
-        <w:t xml:space="preserve"> (note, references are numbered relative to this document)</w:t>
-      </w:r>
-      <w:r>
-        <w:rPr>
-          <w:b/>
-        </w:rPr>
-        <w:t>:</w:t>
-      </w:r>
-    </w:p>
-    <w:p>
-      <w:pPr>
-        <w:rPr>
-          <w:b/>
-        </w:rPr>
-      </w:pPr>
+          <w:color w:val="FF0000"/>
+        </w:rPr>
+        <w:fldChar w:fldCharType="begin" w:fldLock="1"/>
+      </w:r>
+      <w:r>
+        <w:rPr>
+          <w:b/>
+          <w:color w:val="FF0000"/>
+        </w:rPr>
+        <w:instrText>ADDIN CSL_CITATION { "citationItems" : [ { "id" : "ITEM-1", "itemData" : { "DOI" : "10.1172/JCI113450", "ISBN" : "00219738 (ISSN)", "ISSN" : "0021-9738", "PMID" : "3127426", "abstract" : "Studies in man have shown that the episodic release of growth hormone (GH) is infrequent and erratic, and unlike that in the rat does not appear to have discernible ultradian periodicities. However, these observations in nonfasted subjects may be invalid since mixed nutrients have unpredictable effects on GH release. Moreover, in the fed state basal GH levels are frequently undetectable, thus rendering the identification of low amplitude pulses unreliable. Accordingly, the 24-h pulsatile pattern of GH secretion obtained from repetitive venous sampling in six normal adult male subjects was examined during a control fed day and during the first and fifth days of a 5-d fast. The GH data were analyzed using two distinct methods: a discrete pulse detection algorithm (Cluster analysis) and Fourier expansion time-series, which allows fixed periodicities of secretory activity to be resolved. The 5-d fast resulted in a significant increase in discrete GH pulse frequency (5.8 +/- 0.7 vs. 9.9 +/- 0.7 pulses/24 h, P = 0.028), 24 h integrated GH concentration (2.82 +/- 0.50 vs. 8.75 +/- 0.82 micrograms.min/ml; P = 0.0002), and maximal pulse amplitude (5.9 +/- 1.1 vs. 12.3 +/- 1.6 ng/ml, P less than 0.005). While multiple low-amplitude sinusoidal periodicities were present on the control fed day, time-series analysis revealed enhancement of circadian and ultradian cycles on the first and fifth days of fasting. Concomitantly, fasting resulted in a decline (day 1 vs. day 5) in serum concentrations of somatomedin C (1.31 +/- 0.22 vs. 0.77 +/- 0.18 U/ml) and glucose (4.9 +/- 0.2 vs. 3.2 +/- 0.2 mmol/liter), and a marked rise in free fatty acid (0.43 +/- 0.12 vs. 1.55 +/- 0.35 mmol/liter) and acetoacetate (35 +/- 6 vs. 507 +/- 80 nmol/liter). We conclude that the acute nutritional status is an important determinant of spontaneous pulsatile GH secretion in man. Fast-induced enhancement of GH release is achieved through combined frequency (discrete pulses) and amplitude (sinusoidal periodicities) modulation. Such alterations in somatotropic hormone release may play an important role in substrate homeostasis during starvation.", "author" : [ { "dropping-particle" : "", "family" : "Ho", "given" : "K Y", "non-dropping-particle" : "", "parse-names" : false, "suffix" : "" }, { "dropping-particle" : "", "family" : "Veldhuis", "given" : "J D", "non-dropping-particle" : "", "parse-names" : false, "suffix" : "" }, { "dropping-particle" : "", "family" : "Johnson", "given" : "M L", "non-dropping-particle" : "", "parse-names" : false, "suffix" : "" }, { "dropping-particle" : "", "family" : "Furlanetto", "given" : "R", "non-dropping-particle" : "", "parse-names" : false, "suffix" : "" }, { "dropping-particle" : "", "family" : "Evans", "given" : "W S", "non-dropping-particle" : "", "parse-names" : false, "suffix" : "" }, { "dropping-particle" : "", "family" : "Alberti", "given" : "K G", "non-dropping-particle" : "", "parse-names" : false, "suffix" : "" }, { "dropping-particle" : "", "family" : "Thorner", "given" : "M O", "non-dropping-particle" : "", "parse-names" : false, "suffix" : "" } ], "container-title" : "The Journal of clinical investigation", "id" : "ITEM-1", "issued" : { "date-parts" : [ [ "1988" ] ] }, "page" : "968-975", "title" : "Fasting enhances growth hormone secretion and amplifies the complex rhythms of growth hormone secretion in man.", "type" : "article-journal", "volume" : "81" }, "uris" : [ "http://www.mendeley.com/documents/?uuid=d973b7d1-d297-430a-8a7f-49f98274f036" ] }, { "id" : "ITEM-2", "itemData" : { "DOI" : "10.1210/en.2006-0592", "ISSN" : "0013-7227", "PMID" : "17038558", "abstract" : "To determine whether the severity of the catabolic condition differentially regulates the GH axis, male mice were either fed ad libitum or fasted for 12, 24, and 48 h. Hypothalami, pituitaries, and stomachs were collected for assessment of mRNA levels by quantitative real-time RT-PCR, and blood collected for measurement of plasma hormone and metabolite levels by commercial assay kits. Overnight (12 h) fasting resulted in a significant suppression of circulating glucose, insulin, IGF-I, and leptin levels and an increase in corticosterone, free fatty acids, and n-octanoyl ghrelin levels, and these directional changes were maintained at the 24- and 48-h time points. Fasting (24 h) also increased circulating GH levels, which was associated with an increase in pituitary mRNA levels for GHRH receptor and ghrelin receptor and a decrease in mRNA levels for somatostatin (SST) receptor (SSTR) subtypes, SSTR2, SSTR3, and SSTR5, where the changes in ghrelin receptor and SSTR expression persisted after 48 h fasting. Hypothalamic SST mRNA levels were not altered by fasting, whereas there was a transient rise in stomach SST mRNA levels 24 h after food withdrawal. In contrast, there was a biphasic effect of fasting on GHRH expression. GHRH mRNA levels were significantly elevated at 12 and 24 h but fell to approximately 50% of fed controls 48 h after food withdrawal. A sequential rise in hypothalamic neuropeptide Y (NPY) and CRH mRNA levels preceded the fall in GHRH expression, where fasting-induced changes in CRH and GHRH mRNA levels were not observed in 48-h-fasted NPY knockout mice. These observations, in light of previous reports showing both NPY and CRH can inhibit GHRH expression and GH release, suggest that these neuronal systems may work in concert to control the ultimate impact of fasting on GH axis function.", "author" : [ { "dropping-particle" : "", "family" : "Luque", "given" : "Raul M", "non-dropping-particle" : "", "parse-names" : false, "suffix" : "" }, { "dropping-particle" : "", "family" : "Park", "given" : "Seungjoon", "non-dropping-particle" : "", "parse-names" : false, "suffix" : "" }, { "dropping-particle" : "", "family" : "Kineman", "given" : "Rhonda D", "non-dropping-particle" : "", "parse-names" : false, "suffix" : "" } ], "container-title" : "Endocrinology", "id" : "ITEM-2", "issue" : "1", "issued" : { "date-parts" : [ [ "2007", "1" ] ] }, "page" : "300-9", "title" : "Severity of the catabolic condition differentially modulates hypothalamic expression of growth hormone-releasing hormone in the fasted mouse: potential role of neuropeptide Y and corticotropin-releasing hormone.", "type" : "article-journal", "volume" : "148" }, "uris" : [ "http://www.mendeley.com/documents/?uuid=b6eb4726-946f-47b2-9f19-f2f3dc4bfc30" ] } ], "mendeley" : { "previouslyFormattedCitation" : "[3, 4]" }, "properties" : { "noteIndex" : 0 }, "schema" : "https://github.com/citation-style-language/schema/raw/master/csl-citation.json" }</w:instrText>
+      </w:r>
+      <w:r>
+        <w:rPr>
+          <w:b/>
+          <w:color w:val="FF0000"/>
+        </w:rPr>
+        <w:fldChar w:fldCharType="separate"/>
+      </w:r>
+      <w:r>
+        <w:rPr>
+          <w:noProof/>
+          <w:color w:val="FF0000"/>
+        </w:rPr>
+        <w:t>[3, 4]</w:t>
+      </w:r>
+      <w:r>
+        <w:rPr>
+          <w:b/>
+          <w:color w:val="FF0000"/>
+        </w:rPr>
+        <w:fldChar w:fldCharType="end"/>
+      </w:r>
+      <w:r>
+        <w:rPr>
+          <w:b/>
+          <w:color w:val="FF0000"/>
+        </w:rPr>
+        <w:t xml:space="preserve">.  In this way, our protocol for food deprivation is likely to engage all of these pathways to defend body weight in the absence of food. </w:t>
+      </w:r>
     </w:p>
     <w:p>
       <w:pPr>
@@ -746,168 +753,42 @@
           <w:color w:val="FF0000"/>
         </w:rPr>
       </w:pPr>
-      <w:r>
-        <w:rPr>
-          <w:b/>
-          <w:color w:val="FF0000"/>
-        </w:rPr>
-        <w:t xml:space="preserve">We tested the effects of </w:t>
-      </w:r>
-      <w:r>
-        <w:rPr>
-          <w:b/>
-          <w:color w:val="FF0000"/>
-        </w:rPr>
-        <w:t>a</w:t>
-      </w:r>
-      <w:r>
-        <w:rPr>
-          <w:b/>
-          <w:color w:val="FF0000"/>
-        </w:rPr>
-        <w:t xml:space="preserve"> prolonged food deprivation, as this </w:t>
-      </w:r>
-      <w:r>
-        <w:rPr>
-          <w:b/>
-          <w:color w:val="FF0000"/>
-        </w:rPr>
-        <w:t>intervention</w:t>
-      </w:r>
-      <w:r>
-        <w:rPr>
-          <w:b/>
-          <w:color w:val="FF0000"/>
-        </w:rPr>
-        <w:t xml:space="preserve"> will activate not only glucagon signaling, but also other catabolic signaling cascades including growth hormone and </w:t>
-      </w:r>
-      <w:r>
-        <w:rPr>
-          <w:b/>
-          <w:color w:val="FF0000"/>
-        </w:rPr>
-        <w:t>glucocorticoids</w:t>
-      </w:r>
-      <w:r>
-        <w:rPr>
-          <w:b/>
-          <w:color w:val="FF0000"/>
-        </w:rPr>
-        <w:t xml:space="preserve"> </w:t>
-      </w:r>
-      <w:r>
-        <w:rPr>
-          <w:b/>
-          <w:color w:val="FF0000"/>
-        </w:rPr>
-        <w:fldChar w:fldCharType="begin" w:fldLock="1"/>
-      </w:r>
-      <w:r>
-        <w:rPr>
-          <w:b/>
-          <w:color w:val="FF0000"/>
-        </w:rPr>
-        <w:instrText>ADDIN CSL_CITATION { "citationItems" : [ { "id" : "ITEM-1", "itemData" : { "DOI" : "10.1172/JCI113450", "ISBN" : "00219738 (ISSN)", "ISSN" : "0021-9738", "PMID" : "3127426", "abstract" : "Studies in man have shown that the episodic release of growth hormone (GH) is infrequent and erratic, and unlike that in the rat does not appear to have discernible ultradian periodicities. However, these observations in nonfasted subjects may be invalid since mixed nutrients have unpredictable effects on GH release. Moreover, in the fed state basal GH levels are frequently undetectable, thus rendering the identification of low amplitude pulses unreliable. Accordingly, the 24-h pulsatile pattern of GH secretion obtained from repetitive venous sampling in six normal adult male subjects was examined during a control fed day and during the first and fifth days of a 5-d fast. The GH data were analyzed using two distinct methods: a discrete pulse detection algorithm (Cluster analysis) and Fourier expansion time-series, which allows fixed periodicities of secretory activity to be resolved. The 5-d fast resulted in a significant increase in discrete GH pulse frequency (5.8 +/- 0.7 vs. 9.9 +/- 0.7 pulses/24 h, P = 0.028), 24 h integrated GH concentration (2.82 +/- 0.50 vs. 8.75 +/- 0.82 micrograms.min/ml; P = 0.0002), and maximal pulse amplitude (5.9 +/- 1.1 vs. 12.3 +/- 1.6 ng/ml, P less than 0.005). While multiple low-amplitude sinusoidal periodicities were present on the control fed day, time-series analysis revealed enhancement of circadian and ultradian cycles on the first and fifth days of fasting. Concomitantly, fasting resulted in a decline (day 1 vs. day 5) in serum concentrations of somatomedin C (1.31 +/- 0.22 vs. 0.77 +/- 0.18 U/ml) and glucose (4.9 +/- 0.2 vs. 3.2 +/- 0.2 mmol/liter), and a marked rise in free fatty acid (0.43 +/- 0.12 vs. 1.55 +/- 0.35 mmol/liter) and acetoacetate (35 +/- 6 vs. 507 +/- 80 nmol/liter). We conclude that the acute nutritional status is an important determinant of spontaneous pulsatile GH secretion in man. Fast-induced enhancement of GH release is achieved through combined frequency (discrete pulses) and amplitude (sinusoidal periodicities) modulation. Such alterations in somatotropic hormone release may play an important role in substrate homeostasis during starvation.", "author" : [ { "dropping-particle" : "", "family" : "Ho", "given" : "K Y", "non-dropping-particle" : "", "parse-names" : false, "suffix" : "" }, { "dropping-particle" : "", "family" : "Veldhuis", "given" : "J D", "non-dropping-particle" : "", "parse-names" : false, "suffix" : "" }, { "dropping-particle" : "", "family" : "Johnson", "given" : "M L", "non-dropping-particle" : "", "parse-names" : false, "suffix" : "" }, { "dropping-particle" : "", "family" : "Furlanetto", "given" : "R", "non-dropping-particle" : "", "parse-names" : false, "suffix" : "" }, { "dropping-particle" : "", "family" : "Evans", "given" : "W S", "non-dropping-particle" : "", "parse-names" : false, "suffix" : "" }, { "dropping-particle" : "", "family" : "Alberti", "given" : "K G", "non-dropping-particle" : "", "parse-names" : false, "suffix" : "" }, { "dropping-particle" : "", "family" : "Thorner", "given" : "M O", "non-dropping-particle" : "", "parse-names" : false, "suffix" : "" } ], "container-title" : "The Journal of clinical investigation", "id" : "ITEM-1", "issued" : { "date-parts" : [ [ "1988" ] ] }, "page" : "968-975", "title" : "Fasting enhances growth hormone secretion and amplifies the complex rhythms of growth hormone secretion in man.", "type" : "article-journal", "volume" : "81" }, "uris" : [ "http://www.mendeley.com/documents/?uuid=d973b7d1-d297-430a-8a7f-49f98274f036" ] }, { "id" : "ITEM-2", "itemData" : { "DOI" : "10.1210/en.2006-0592", "ISSN" : "0013-7227", "PMID" : "17038558", "abstract" : "To determine whether the severity of the catabolic condition differentially regulates the GH axis, male mice were either fed ad libitum or fasted for 12, 24, and 48 h. Hypothalami, pituitaries, and stomachs were collected for assessment of mRNA levels by quantitative real-time RT-PCR, and blood collected for measurement of plasma hormone and metabolite levels by commercial assay kits. Overnight (12 h) fasting resulted in a significant suppression of circulating glucose, insulin, IGF-I, and leptin levels and an increase in corticosterone, free fatty acids, and n-octanoyl ghrelin levels, and these directional changes were maintained at the 24- and 48-h time points. Fasting (24 h) also increased circulating GH levels, which was associated with an increase in pituitary mRNA levels for GHRH receptor and ghrelin receptor and a decrease in mRNA levels for somatostatin (SST) receptor (SSTR) subtypes, SSTR2, SSTR3, and SSTR5, where the changes in ghrelin receptor and SSTR expression persisted after 48 h fasting. Hypothalamic SST mRNA levels were not altered by fasting, whereas there was a transient rise in stomach SST mRNA levels 24 h after food withdrawal. In contrast, there was a biphasic effect of fasting on GHRH expression. GHRH mRNA levels were significantly elevated at 12 and 24 h but fell to approximately 50% of fed controls 48 h after food withdrawal. A sequential rise in hypothalamic neuropeptide Y (NPY) and CRH mRNA levels preceded the fall in GHRH expression, where fasting-induced changes in CRH and GHRH mRNA levels were not observed in 48-h-fasted NPY knockout mice. These observations, in light of previous reports showing both NPY and CRH can inhibit GHRH expression and GH release, suggest that these neuronal systems may work in concert to control the ultimate impact of fasting on GH axis function.", "author" : [ { "dropping-particle" : "", "family" : "Luque", "given" : "Raul M", "non-dropping-particle" : "", "parse-names" : false, "suffix" : "" }, { "dropping-particle" : "", "family" : "Park", "given" : "Seungjoon", "non-dropping-particle" : "", "parse-names" : false, "suffix" : "" }, { "dropping-particle" : "", "family" : "Kineman", "given" : "Rhonda D", "non-dropping-particle" : "", "parse-names" : false, "suffix" : "" } ], "container-title" : "Endocrinology", "id" : "ITEM-2", "issue" : "1", "issued" : { "date-parts" : [ [ "2007", "1" ] ] }, "page" : "300-9", "title" : "Severity of the catabolic condition differentially modulates hypothalamic expression of growth hormone-releasing hormone in the fasted mouse: potential role of neuropeptide Y and corticotropin-releasing hormone.", "type" : "article-journal", "volume" : "148" }, "uris" : [ "http://www.mendeley.com/documents/?uuid=b6eb4726-946f-47b2-9f19-f2f3dc4bfc30" ] } ], "mendeley" : { "previouslyFormattedCitation" : "[3, 4]" }, "properties" : { "noteIndex" : 0 }, "schema" : "https://github.com/citation-style-language/schema/raw/master/csl-citation.json" }</w:instrText>
-      </w:r>
-      <w:r>
-        <w:rPr>
-          <w:b/>
-          <w:color w:val="FF0000"/>
-        </w:rPr>
-        <w:fldChar w:fldCharType="separate"/>
-      </w:r>
-      <w:r>
-        <w:rPr>
-          <w:noProof/>
-          <w:color w:val="FF0000"/>
-        </w:rPr>
-        <w:t>[3, 4]</w:t>
-      </w:r>
-      <w:r>
-        <w:rPr>
-          <w:b/>
-          <w:color w:val="FF0000"/>
-        </w:rPr>
-        <w:fldChar w:fldCharType="end"/>
-      </w:r>
-      <w:r>
-        <w:rPr>
-          <w:b/>
-          <w:color w:val="FF0000"/>
-        </w:rPr>
-        <w:t xml:space="preserve">.  In this way, our protocol for food deprivation is likely to engage all of these pathways to defend body weight in the absence of food. </w:t>
+    </w:p>
+    <w:p>
+      <w:pPr>
+        <w:rPr>
+          <w:b/>
+        </w:rPr>
+      </w:pPr>
+      <w:r>
+        <w:rPr>
+          <w:b/>
+        </w:rPr>
+        <w:t>We also mentioned in the results section that hormones were altered during fasting in manner consistent with other reports:</w:t>
       </w:r>
     </w:p>
     <w:p>
       <w:pPr>
         <w:ind w:left="360"/>
         <w:rPr>
-          <w:b/>
-          <w:color w:val="FF0000"/>
-        </w:rPr>
-      </w:pPr>
-    </w:p>
-    <w:p>
-      <w:pPr>
-        <w:rPr>
-          <w:b/>
-        </w:rPr>
-      </w:pPr>
-      <w:r>
-        <w:rPr>
-          <w:b/>
-        </w:rPr>
-        <w:t>We also mentioned in the results section that hormones were altered during fasting in manner consistent with other reports:</w:t>
-      </w:r>
+          <w:color w:val="FF0000"/>
+        </w:rPr>
+      </w:pPr>
     </w:p>
     <w:p>
       <w:pPr>
         <w:ind w:left="360"/>
         <w:rPr>
-          <w:color w:val="FF0000"/>
-        </w:rPr>
-      </w:pPr>
-    </w:p>
-    <w:p>
-      <w:pPr>
-        <w:ind w:left="360"/>
-        <w:rPr>
-          <w:b/>
-          <w:color w:val="FF0000"/>
-        </w:rPr>
-      </w:pPr>
-      <w:proofErr w:type="spellStart"/>
-      <w:r>
-        <w:rPr>
-          <w:b/>
-          <w:color w:val="FF0000"/>
-        </w:rPr>
-        <w:lastRenderedPageBreak/>
-        <w:t>Futhermore</w:t>
-      </w:r>
-      <w:proofErr w:type="spellEnd"/>
-      <w:r>
-        <w:rPr>
-          <w:b/>
-          <w:color w:val="FF0000"/>
-        </w:rPr>
-        <w:t>, the fasting/</w:t>
-      </w:r>
-      <w:proofErr w:type="spellStart"/>
-      <w:r>
-        <w:rPr>
-          <w:b/>
-          <w:color w:val="FF0000"/>
-        </w:rPr>
-        <w:t>refeeding</w:t>
-      </w:r>
-      <w:proofErr w:type="spellEnd"/>
-      <w:r>
-        <w:rPr>
-          <w:b/>
-          <w:color w:val="FF0000"/>
-        </w:rPr>
-        <w:t xml:space="preserve"> responses (decreases in total ghrelin, glucagon, GLP-1 and increases with insulin) are consistent with previous data, supportive of a normal fasting response </w:t>
+          <w:b/>
+          <w:color w:val="FF0000"/>
+        </w:rPr>
+      </w:pPr>
+      <w:r>
+        <w:rPr>
+          <w:b/>
+          <w:color w:val="FF0000"/>
+        </w:rPr>
+        <w:t xml:space="preserve">Futhermore, the fasting/refeeding responses (decreases in total ghrelin, glucagon, GLP-1 and increases with insulin) are consistent with previous data, supportive of a normal fasting response </w:t>
       </w:r>
       <w:r>
         <w:rPr>
@@ -969,23 +850,7 @@
         </w:numPr>
       </w:pPr>
       <w:r>
-        <w:t xml:space="preserve">Do the investigators consider that fasting levels of gut related peptides and one </w:t>
-      </w:r>
-      <w:proofErr w:type="spellStart"/>
-      <w:r>
-        <w:t>refed</w:t>
-      </w:r>
-      <w:proofErr w:type="spellEnd"/>
-      <w:r>
-        <w:t xml:space="preserve"> </w:t>
-      </w:r>
-      <w:proofErr w:type="spellStart"/>
-      <w:r>
-        <w:t>timpoint</w:t>
-      </w:r>
-      <w:proofErr w:type="spellEnd"/>
-      <w:r>
-        <w:t xml:space="preserve"> is sufficient for proper assessment of appetite related factors? Please discuss. Please clarify the re-fed time taken in the methodology.</w:t>
+        <w:t>Do the investigators consider that fasting levels of gut related peptides and one refed timpoint is sufficient for proper assessment of appetite related factors? Please discuss. Please clarify the re-fed time taken in the methodology.</w:t>
       </w:r>
     </w:p>
     <w:p/>
@@ -995,19 +860,11 @@
           <w:b/>
         </w:rPr>
       </w:pPr>
-      <w:proofErr w:type="spellStart"/>
-      <w:r>
-        <w:rPr>
-          <w:b/>
-        </w:rPr>
-        <w:t>Refeeding</w:t>
-      </w:r>
-      <w:proofErr w:type="spellEnd"/>
-      <w:r>
-        <w:rPr>
-          <w:b/>
-        </w:rPr>
-        <w:t xml:space="preserve"> was performed for 6h in these animals, as cla</w:t>
+      <w:r>
+        <w:rPr>
+          <w:b/>
+        </w:rPr>
+        <w:t>Refeeding was performed for 6h in these animals, as cla</w:t>
       </w:r>
       <w:r>
         <w:rPr>
@@ -1258,7 +1115,7 @@
                                     </pic:cNvPicPr>
                                   </pic:nvPicPr>
                                   <pic:blipFill>
-                                    <a:blip r:embed="rId6">
+                                    <a:blip r:embed="rId7">
                                       <a:extLst>
                                         <a:ext uri="{28A0092B-C50C-407E-A947-70E740481C1C}">
                                           <a14:useLocalDpi xmlns:a14="http://schemas.microsoft.com/office/drawing/2010/main" val="0"/>
@@ -1341,21 +1198,7 @@
         <w:rPr>
           <w:b/>
         </w:rPr>
-        <w:t xml:space="preserve">d significant elevations in fasting </w:t>
-      </w:r>
-      <w:proofErr w:type="spellStart"/>
-      <w:r>
-        <w:rPr>
-          <w:b/>
-        </w:rPr>
-        <w:t>ghrein</w:t>
-      </w:r>
-      <w:proofErr w:type="spellEnd"/>
-      <w:r>
-        <w:rPr>
-          <w:b/>
-        </w:rPr>
-        <w:t xml:space="preserve"> and </w:t>
+        <w:t xml:space="preserve">d significant elevations in fasting ghrein and </w:t>
       </w:r>
       <w:r>
         <w:rPr>
@@ -1367,21 +1210,7 @@
         <w:rPr>
           <w:b/>
         </w:rPr>
-        <w:t xml:space="preserve">, and a modest elevation of GLP-1 between fasted and </w:t>
-      </w:r>
-      <w:proofErr w:type="spellStart"/>
-      <w:r>
-        <w:rPr>
-          <w:b/>
-        </w:rPr>
-        <w:t>refed</w:t>
-      </w:r>
-      <w:proofErr w:type="spellEnd"/>
-      <w:r>
-        <w:rPr>
-          <w:b/>
-        </w:rPr>
-        <w:t xml:space="preserve"> groups (see Supplementary Figure 2A), a thorough examination of the kinetics of these changes was not performed, and is beyond the scope of this study.  These markers do however provide a context to the extent of fasting and re-feedin</w:t>
+        <w:t>, and a modest elevation of GLP-1 between fasted and refed groups (see Supplementary Figure 2A), a thorough examination of the kinetics of these changes was not performed, and is beyond the scope of this study.  These markers do however provide a context to the extent of fasting and re-feedin</w:t>
       </w:r>
       <w:r>
         <w:rPr>
@@ -1662,7 +1491,7 @@
                                           </pic:cNvPicPr>
                                         </pic:nvPicPr>
                                         <pic:blipFill>
-                                          <a:blip r:embed="rId7">
+                                          <a:blip r:embed="rId8">
                                             <a:extLst>
                                               <a:ext uri="{28A0092B-C50C-407E-A947-70E740481C1C}">
                                                 <a14:useLocalDpi xmlns:a14="http://schemas.microsoft.com/office/drawing/2010/main" val="0"/>
@@ -1714,20 +1543,7 @@
                               <w:t>separated effects of pre-diet fasting response to weight gain during HFD.</w:t>
                             </w:r>
                             <w:r>
-                              <w:t xml:space="preserve">  In both cohorts, </w:t>
-                            </w:r>
-                            <w:proofErr w:type="gramStart"/>
-                            <w:r>
-                              <w:t xml:space="preserve">the </w:t>
-                            </w:r>
-                            <w:proofErr w:type="spellStart"/>
-                            <w:r>
-                              <w:t>the</w:t>
-                            </w:r>
-                            <w:proofErr w:type="spellEnd"/>
-                            <w:proofErr w:type="gramEnd"/>
-                            <w:r>
-                              <w:t xml:space="preserve"> relationship between pre-diet fasting response and weight gain by HFD was   p&lt;0.003 with a Rho</w:t>
+                              <w:t xml:space="preserve">  In both cohorts, the the relationship between pre-diet fasting response and weight gain by HFD was   p&lt;0.003 with a Rho</w:t>
                             </w:r>
                             <w:r>
                               <w:rPr>
@@ -1788,7 +1604,7 @@
                                     </pic:cNvPicPr>
                                   </pic:nvPicPr>
                                   <pic:blipFill>
-                                    <a:blip r:embed="rId7">
+                                    <a:blip r:embed="rId9">
                                       <a:extLst>
                                         <a:ext uri="{28A0092B-C50C-407E-A947-70E740481C1C}">
                                           <a14:useLocalDpi xmlns:a14="http://schemas.microsoft.com/office/drawing/2010/main" val="0"/>
@@ -1901,21 +1717,7 @@
         <w:rPr>
           <w:b/>
         </w:rPr>
-        <w:t xml:space="preserve">but without repeating this at several other animal facilities we </w:t>
-      </w:r>
-      <w:proofErr w:type="gramStart"/>
-      <w:r>
-        <w:rPr>
-          <w:b/>
-        </w:rPr>
-        <w:t>can not</w:t>
-      </w:r>
-      <w:proofErr w:type="gramEnd"/>
-      <w:r>
-        <w:rPr>
-          <w:b/>
-        </w:rPr>
-        <w:t xml:space="preserve"> make any conclusive statements.  </w:t>
+        <w:t xml:space="preserve">but without repeating this at several other animal facilities we can not make any conclusive statements.  </w:t>
       </w:r>
       <w:r>
         <w:rPr>
@@ -1975,27 +1777,13 @@
         <w:rPr>
           <w:b/>
         </w:rPr>
-        <w:t xml:space="preserve">Notably, there is quite strong consistency between cohorts 3 and </w:t>
-      </w:r>
-      <w:proofErr w:type="gramStart"/>
-      <w:r>
-        <w:rPr>
-          <w:b/>
-        </w:rPr>
-        <w:t>4</w:t>
-      </w:r>
-      <w:r>
-        <w:rPr>
-          <w:b/>
-        </w:rPr>
-        <w:t xml:space="preserve"> which</w:t>
-      </w:r>
-      <w:proofErr w:type="gramEnd"/>
-      <w:r>
-        <w:rPr>
-          <w:b/>
-        </w:rPr>
-        <w:t xml:space="preserve"> is the cohorts used in the majority of the experiments</w:t>
+        <w:t>Notably, there is quite strong consistency between cohorts 3 and 4</w:t>
+      </w:r>
+      <w:r>
+        <w:rPr>
+          <w:b/>
+        </w:rPr>
+        <w:t xml:space="preserve"> which is the cohorts used in the majority of the experiments</w:t>
       </w:r>
       <w:r>
         <w:rPr>
@@ -2033,15 +1821,7 @@
           <w:b/>
           <w:color w:val="FF0000"/>
         </w:rPr>
-        <w:t xml:space="preserve">When a difference or correlation was observed to be significant (or not to be significant) over multiple </w:t>
-      </w:r>
-      <w:r>
-        <w:rPr>
-          <w:b/>
-          <w:color w:val="FF0000"/>
-        </w:rPr>
-        <w:lastRenderedPageBreak/>
-        <w:t xml:space="preserve">combined cohorts of mice we also examined each of these cohorts separately.  If the combined trend agreed with </w:t>
+        <w:t xml:space="preserve">When a difference or correlation was observed to be significant (or not to be significant) over multiple combined cohorts of mice we also examined each of these cohorts separately.  If the combined trend agreed with </w:t>
       </w:r>
       <w:r>
         <w:rPr>
@@ -2116,19 +1896,11 @@
         </w:rPr>
         <w:t xml:space="preserve">Importantly, the key finding of this paper in which pre-diet fasting responses correlated with eventual weight gain was highly </w:t>
       </w:r>
-      <w:proofErr w:type="spellStart"/>
-      <w:r>
-        <w:rPr>
-          <w:b/>
-        </w:rPr>
-        <w:t>siginificant</w:t>
-      </w:r>
-      <w:proofErr w:type="spellEnd"/>
-      <w:r>
-        <w:rPr>
-          <w:b/>
-        </w:rPr>
-        <w:t xml:space="preserve"> in both cohorts tested.  These data, separated by cohort are shown in Figure 2 of this response.</w:t>
+      <w:r>
+        <w:rPr>
+          <w:b/>
+        </w:rPr>
+        <w:t>siginificant in both cohorts tested.  These data, separated by cohort are shown in Figure 2 of this response.</w:t>
       </w:r>
     </w:p>
     <w:p>
@@ -2245,7 +2017,7 @@
                                           </pic:cNvPicPr>
                                         </pic:nvPicPr>
                                         <pic:blipFill>
-                                          <a:blip r:embed="rId8">
+                                          <a:blip r:embed="rId10">
                                             <a:extLst>
                                               <a:ext uri="{28A0092B-C50C-407E-A947-70E740481C1C}">
                                                 <a14:useLocalDpi xmlns:a14="http://schemas.microsoft.com/office/drawing/2010/main" val="0"/>
@@ -2351,7 +2123,7 @@
                                     </pic:cNvPicPr>
                                   </pic:nvPicPr>
                                   <pic:blipFill>
-                                    <a:blip r:embed="rId8">
+                                    <a:blip r:embed="rId11">
                                       <a:extLst>
                                         <a:ext uri="{28A0092B-C50C-407E-A947-70E740481C1C}">
                                           <a14:useLocalDpi xmlns:a14="http://schemas.microsoft.com/office/drawing/2010/main" val="0"/>
@@ -2439,21 +2211,7 @@
         <w:rPr>
           <w:b/>
         </w:rPr>
-        <w:t xml:space="preserve">we present only one set of graphs for space reasons, but describe weight loss in </w:t>
-      </w:r>
-      <w:proofErr w:type="gramStart"/>
-      <w:r>
-        <w:rPr>
-          <w:b/>
-        </w:rPr>
-        <w:t>both absolute (g lost) or</w:t>
-      </w:r>
-      <w:proofErr w:type="gramEnd"/>
-      <w:r>
-        <w:rPr>
-          <w:b/>
-        </w:rPr>
-        <w:t xml:space="preserve"> relative (% loss) terms throughout.  For example:</w:t>
+        <w:t>we present only one set of graphs for space reasons, but describe weight loss in both absolute (g lost) or relative (% loss) terms throughout.  For example:</w:t>
       </w:r>
     </w:p>
     <w:p>
@@ -2586,14 +2344,7 @@
         <w:rPr>
           <w:b/>
         </w:rPr>
-        <w:t xml:space="preserve">, and determined that there is no significant correlation between any of these hormones on either percent or absolute weight </w:t>
-      </w:r>
-      <w:r>
-        <w:rPr>
-          <w:b/>
-        </w:rPr>
-        <w:lastRenderedPageBreak/>
-        <w:t>gain.  This is noted in the results section as well:</w:t>
+        <w:t>, and determined that there is no significant correlation between any of these hormones on either percent or absolute weight gain.  This is noted in the results section as well:</w:t>
       </w:r>
     </w:p>
     <w:p>
@@ -2885,21 +2636,8 @@
           <w:numId w:val="2"/>
         </w:numPr>
       </w:pPr>
-      <w:proofErr w:type="gramStart"/>
-      <w:r>
-        <w:t>There were also 2 outliers</w:t>
-      </w:r>
-      <w:proofErr w:type="gramEnd"/>
-      <w:r>
-        <w:t xml:space="preserve">, </w:t>
-      </w:r>
-      <w:proofErr w:type="gramStart"/>
-      <w:r>
-        <w:t>did results include these individuals</w:t>
-      </w:r>
-      <w:proofErr w:type="gramEnd"/>
-      <w:r>
-        <w:t xml:space="preserve">? </w:t>
+      <w:r>
+        <w:t xml:space="preserve">There were also 2 outliers, did results include these individuals? </w:t>
       </w:r>
     </w:p>
     <w:p>
@@ -3454,7 +3192,7 @@
                                           </pic:cNvPicPr>
                                         </pic:nvPicPr>
                                         <pic:blipFill>
-                                          <a:blip r:embed="rId9">
+                                          <a:blip r:embed="rId12">
                                             <a:extLst>
                                               <a:ext uri="{28A0092B-C50C-407E-A947-70E740481C1C}">
                                                 <a14:useLocalDpi xmlns:a14="http://schemas.microsoft.com/office/drawing/2010/main" val="0"/>
@@ -3563,7 +3301,7 @@
                                     </pic:cNvPicPr>
                                   </pic:nvPicPr>
                                   <pic:blipFill>
-                                    <a:blip r:embed="rId9">
+                                    <a:blip r:embed="rId13">
                                       <a:extLst>
                                         <a:ext uri="{28A0092B-C50C-407E-A947-70E740481C1C}">
                                           <a14:useLocalDpi xmlns:a14="http://schemas.microsoft.com/office/drawing/2010/main" val="0"/>
@@ -3737,7 +3475,6 @@
         <w:rPr>
           <w:b/>
         </w:rPr>
-        <w:lastRenderedPageBreak/>
         <w:t xml:space="preserve">Table 1: </w:t>
       </w:r>
       <w:r>
@@ -4366,14 +4103,23 @@
           <w:b/>
           <w:color w:val="FF0000"/>
         </w:rPr>
-        <w:t xml:space="preserve"> between both relative and absolute fasting responses and relative and absolute weight gain during HFD (p&lt;0.03 and Rho &lt; -0.33 for all comparisons). These data show that mice which resisted weight loss during the pre-diet 16 hour fast were far more susceptible to weight gain while on the experimental diet, and that this factor predicted weight gain much more comprehensively than hormonal factors, or pre-d</w:t>
-      </w:r>
-      <w:r>
-        <w:rPr>
-          <w:b/>
-          <w:color w:val="FF0000"/>
-        </w:rPr>
-        <w:t>iet weight (Table 2 and Figure 3</w:t>
+        <w:t xml:space="preserve"> between both relative and absolute fasting responses and relative and absolute weight gain during HFD (p&lt;0.03 and Rho &lt; -0.33 for all comparisons). These data show that mice which resisted weight loss during the pre-diet 16 hour fast were far more susceptible to weight gain while on the experimental diet, and that this factor predicted weight gain much more comprehensively than hormonal factors, or </w:t>
+      </w:r>
+      <w:r>
+        <w:rPr>
+          <w:b/>
+          <w:color w:val="FF0000"/>
+        </w:rPr>
+        <w:t>baseline</w:t>
+      </w:r>
+      <w:bookmarkStart w:id="0" w:name="_GoBack"/>
+      <w:bookmarkEnd w:id="0"/>
+      <w:r>
+        <w:rPr>
+          <w:b/>
+          <w:color w:val="FF0000"/>
+        </w:rPr>
+        <w:t xml:space="preserve"> weight (Table 2 and Figure 3</w:t>
       </w:r>
       <w:r>
         <w:rPr>
@@ -4407,15 +4153,7 @@
         </w:numPr>
       </w:pPr>
       <w:r>
-        <w:t xml:space="preserve">Please be consistent with terminology </w:t>
-      </w:r>
-      <w:proofErr w:type="spellStart"/>
-      <w:r>
-        <w:t>utilising</w:t>
-      </w:r>
-      <w:proofErr w:type="spellEnd"/>
-      <w:r>
-        <w:t xml:space="preserve"> NCD or “chow”</w:t>
+        <w:t>Please be consistent with terminology utilising NCD or “chow”</w:t>
       </w:r>
     </w:p>
     <w:p>
@@ -4538,21 +4276,7 @@
         <w:rPr>
           <w:b/>
         </w:rPr>
-        <w:t xml:space="preserve">This has been </w:t>
-      </w:r>
-      <w:proofErr w:type="gramStart"/>
-      <w:r>
-        <w:rPr>
-          <w:b/>
-        </w:rPr>
-        <w:t>fixed,</w:t>
-      </w:r>
-      <w:proofErr w:type="gramEnd"/>
-      <w:r>
-        <w:rPr>
-          <w:b/>
-        </w:rPr>
-        <w:t xml:space="preserve"> we thank the reviewer for noticing this error</w:t>
+        <w:t>This has been fixed, we thank the reviewer for noticing this error</w:t>
       </w:r>
       <w:r>
         <w:rPr>
@@ -4576,13 +4300,8 @@
           <w:numId w:val="2"/>
         </w:numPr>
       </w:pPr>
-      <w:proofErr w:type="gramStart"/>
-      <w:r>
-        <w:t>Figures 2 is</w:t>
-      </w:r>
-      <w:proofErr w:type="gramEnd"/>
-      <w:r>
-        <w:t xml:space="preserve"> not significant and could be removed. </w:t>
+      <w:r>
+        <w:t xml:space="preserve">Figures 2 is not significant and could be removed. </w:t>
       </w:r>
     </w:p>
     <w:p/>
@@ -4798,71 +4517,7 @@
           <w:b/>
           <w:color w:val="FF0000"/>
         </w:rPr>
-        <w:t>Significant differences of were detected between several hormones (</w:t>
-      </w:r>
-      <w:proofErr w:type="spellStart"/>
-      <w:r>
-        <w:rPr>
-          <w:b/>
-          <w:color w:val="FF0000"/>
-        </w:rPr>
-        <w:t>resistin</w:t>
-      </w:r>
-      <w:proofErr w:type="spellEnd"/>
-      <w:r>
-        <w:rPr>
-          <w:b/>
-          <w:color w:val="FF0000"/>
-        </w:rPr>
-        <w:t xml:space="preserve">, total ghrelin, GLP-1 and </w:t>
-      </w:r>
-      <w:proofErr w:type="spellStart"/>
-      <w:r>
-        <w:rPr>
-          <w:b/>
-          <w:color w:val="FF0000"/>
-        </w:rPr>
-        <w:t>leptin</w:t>
-      </w:r>
-      <w:proofErr w:type="spellEnd"/>
-      <w:r>
-        <w:rPr>
-          <w:b/>
-          <w:color w:val="FF0000"/>
-        </w:rPr>
-        <w:t xml:space="preserve">) as well as fasting glucose levels between these diets.  These are consistent with previous reports of HFD induced changes relative to NCD diets for </w:t>
-      </w:r>
-      <w:proofErr w:type="spellStart"/>
-      <w:r>
-        <w:rPr>
-          <w:b/>
-          <w:color w:val="FF0000"/>
-        </w:rPr>
-        <w:t>resistin</w:t>
-      </w:r>
-      <w:proofErr w:type="spellEnd"/>
-      <w:r>
-        <w:rPr>
-          <w:b/>
-          <w:color w:val="FF0000"/>
-        </w:rPr>
-        <w:t xml:space="preserve"> and </w:t>
-      </w:r>
-      <w:proofErr w:type="spellStart"/>
-      <w:r>
-        <w:rPr>
-          <w:b/>
-          <w:color w:val="FF0000"/>
-        </w:rPr>
-        <w:t>leptin</w:t>
-      </w:r>
-      <w:proofErr w:type="spellEnd"/>
-      <w:r>
-        <w:rPr>
-          <w:b/>
-          <w:color w:val="FF0000"/>
-        </w:rPr>
-        <w:t xml:space="preserve"> </w:t>
+        <w:t xml:space="preserve">Significant differences of were detected between several hormones (resistin, total ghrelin, GLP-1 and leptin) as well as fasting glucose levels between these diets.  These are consistent with previous reports of HFD induced changes relative to NCD diets for resistin and leptin </w:t>
       </w:r>
       <w:r>
         <w:rPr>
@@ -4998,17 +4653,9 @@
         </w:rPr>
       </w:pPr>
       <w:r>
-        <w:t xml:space="preserve">I saw this paper published on </w:t>
-      </w:r>
-      <w:proofErr w:type="spellStart"/>
-      <w:r>
-        <w:t>biorxiv</w:t>
-      </w:r>
-      <w:proofErr w:type="spellEnd"/>
-      <w:r>
-        <w:t xml:space="preserve"> already. </w:t>
-      </w:r>
-      <w:hyperlink r:id="rId10" w:history="1">
+        <w:t xml:space="preserve">I saw this paper published on biorxiv already. </w:t>
+      </w:r>
+      <w:hyperlink r:id="rId14" w:history="1">
         <w:r>
           <w:rPr>
             <w:rStyle w:val="Hyperlink"/>
@@ -5035,21 +4682,7 @@
         <w:rPr>
           <w:b/>
         </w:rPr>
-        <w:t xml:space="preserve">, there is a quite simple explanation.  </w:t>
-      </w:r>
-      <w:proofErr w:type="spellStart"/>
-      <w:r>
-        <w:rPr>
-          <w:b/>
-        </w:rPr>
-        <w:t>Biorxiv</w:t>
-      </w:r>
-      <w:proofErr w:type="spellEnd"/>
-      <w:r>
-        <w:rPr>
-          <w:b/>
-        </w:rPr>
-        <w:t xml:space="preserve"> is a pre-print server where publications under </w:t>
+        <w:t xml:space="preserve">, there is a quite simple explanation.  Biorxiv is a pre-print server where publications under </w:t>
       </w:r>
       <w:r>
         <w:rPr>
@@ -5189,23 +4822,9 @@
         <w:rPr>
           <w:b/>
         </w:rPr>
-        <w:t>Based on data obtained from the SHERPA/</w:t>
-      </w:r>
-      <w:proofErr w:type="spellStart"/>
-      <w:r>
-        <w:rPr>
-          <w:b/>
-        </w:rPr>
-        <w:t>RoMEO</w:t>
-      </w:r>
-      <w:proofErr w:type="spellEnd"/>
-      <w:r>
-        <w:rPr>
-          <w:b/>
-        </w:rPr>
-        <w:t xml:space="preserve"> database (</w:t>
-      </w:r>
-      <w:hyperlink r:id="rId11" w:history="1">
+        <w:t>Based on data obtained from the SHERPA/RoMEO database (</w:t>
+      </w:r>
+      <w:hyperlink r:id="rId15" w:history="1">
         <w:r>
           <w:rPr>
             <w:rStyle w:val="Hyperlink"/>
@@ -5274,48 +4893,13 @@
         <w:rPr>
           <w:b/>
         </w:rPr>
-        <w:t xml:space="preserve">Based on a suggestion of someone who read the article on </w:t>
-      </w:r>
-      <w:proofErr w:type="spellStart"/>
-      <w:r>
-        <w:rPr>
-          <w:b/>
-        </w:rPr>
-        <w:t>biorxiv</w:t>
-      </w:r>
-      <w:proofErr w:type="spellEnd"/>
-      <w:r>
-        <w:rPr>
-          <w:b/>
-        </w:rPr>
-        <w:t xml:space="preserve">, we tested the assumption that the pre-diet hormones and </w:t>
-      </w:r>
-      <w:r>
-        <w:rPr>
-          <w:b/>
-        </w:rPr>
-        <w:t>body weight gain (both absolute and percent) fit a normal distribution.  We did this via a Shapiro-</w:t>
-      </w:r>
-      <w:proofErr w:type="spellStart"/>
-      <w:r>
-        <w:rPr>
-          <w:b/>
-        </w:rPr>
-        <w:t>Wilk</w:t>
-      </w:r>
-      <w:proofErr w:type="spellEnd"/>
-      <w:r>
-        <w:rPr>
-          <w:b/>
-        </w:rPr>
-        <w:t xml:space="preserve"> test, and determined that the data were not normally distributed.  Therefore rather than use Pearson’s R to calculate correlations we used Spearman’s Rank Order test, which does not </w:t>
-      </w:r>
-      <w:r>
-        <w:rPr>
-          <w:b/>
-        </w:rPr>
-        <w:lastRenderedPageBreak/>
-        <w:t xml:space="preserve">presume normality between covariates.  This </w:t>
+        <w:t xml:space="preserve">Based on a suggestion of someone who read the article on biorxiv, we tested the assumption that the pre-diet hormones and </w:t>
+      </w:r>
+      <w:r>
+        <w:rPr>
+          <w:b/>
+        </w:rPr>
+        <w:t xml:space="preserve">body weight gain (both absolute and percent) fit a normal distribution.  We did this via a Shapiro-Wilk test, and determined that the data were not normally distributed.  Therefore rather than use Pearson’s R to calculate correlations we used Spearman’s Rank Order test, which does not presume normality between covariates.  This </w:t>
       </w:r>
       <w:r>
         <w:rPr>
@@ -5415,23 +4999,7 @@
           <w:b/>
           <w:color w:val="FF0000"/>
         </w:rPr>
-        <w:t>ho after testing whether the covariates were normally distributed (Shapiro-</w:t>
-      </w:r>
-      <w:proofErr w:type="spellStart"/>
-      <w:r>
-        <w:rPr>
-          <w:b/>
-          <w:color w:val="FF0000"/>
-        </w:rPr>
-        <w:t>Wilk</w:t>
-      </w:r>
-      <w:proofErr w:type="spellEnd"/>
-      <w:r>
-        <w:rPr>
-          <w:b/>
-          <w:color w:val="FF0000"/>
-        </w:rPr>
-        <w:t xml:space="preserve"> test p&lt;0.05).  </w:t>
+        <w:t xml:space="preserve">ho after testing whether the covariates were normally distributed (Shapiro-Wilk test p&lt;0.05).  </w:t>
       </w:r>
     </w:p>
     <w:p>
@@ -5473,23 +5041,7 @@
           <w:b/>
           <w:color w:val="FF0000"/>
         </w:rPr>
-        <w:t xml:space="preserve">Furthermore, we noted that the negative relationship between fasting responses and weight gain is present for both CD and HFD fed animals.  This suggests that the fasting response may be part of a general body weight defense mechanism, rather than </w:t>
-      </w:r>
-      <w:proofErr w:type="gramStart"/>
-      <w:r>
-        <w:rPr>
-          <w:b/>
-          <w:color w:val="FF0000"/>
-        </w:rPr>
-        <w:t>a phenomena</w:t>
-      </w:r>
-      <w:proofErr w:type="gramEnd"/>
-      <w:r>
-        <w:rPr>
-          <w:b/>
-          <w:color w:val="FF0000"/>
-        </w:rPr>
-        <w:t xml:space="preserve"> specific to diet-induced obesity, </w:t>
+        <w:t xml:space="preserve">Furthermore, we noted that the negative relationship between fasting responses and weight gain is present for both CD and HFD fed animals.  This suggests that the fasting response may be part of a general body weight defense mechanism, rather than a phenomena specific to diet-induced obesity, </w:t>
       </w:r>
       <w:r>
         <w:rPr>
@@ -5661,34 +5213,9 @@
           <w:b/>
           <w:color w:val="FF0000"/>
         </w:rPr>
-        <w:t xml:space="preserve">.  </w:t>
-      </w:r>
-      <w:bookmarkStart w:id="0" w:name="_GoBack"/>
-      <w:r>
-        <w:rPr>
-          <w:b/>
-          <w:color w:val="FF0000"/>
-        </w:rPr>
-        <w:t xml:space="preserve">Understanding the relationship between fat </w:t>
-      </w:r>
-      <w:proofErr w:type="gramStart"/>
-      <w:r>
-        <w:rPr>
-          <w:b/>
-          <w:color w:val="FF0000"/>
-        </w:rPr>
-        <w:t>mass</w:t>
-      </w:r>
-      <w:proofErr w:type="gramEnd"/>
-      <w:r>
-        <w:rPr>
-          <w:b/>
-          <w:color w:val="FF0000"/>
-        </w:rPr>
-        <w:t>, fasting responses and predisposition to weight gain will be the focus of future studies.</w:t>
-      </w:r>
-    </w:p>
-    <w:bookmarkEnd w:id="0"/>
+        <w:t>.  Understanding the relationship between fat mass, fasting responses and predisposition to weight gain will be the focus of future studies.</w:t>
+      </w:r>
+    </w:p>
     <w:p/>
     <w:p>
       <w:pPr>
@@ -5865,7 +5392,6 @@
           <w:noProof/>
           <w:sz w:val="24"/>
         </w:rPr>
-        <w:lastRenderedPageBreak/>
         <w:t>4.</w:t>
       </w:r>
       <w:r>
@@ -6300,7 +5826,6 @@
           <w:noProof/>
           <w:sz w:val="24"/>
         </w:rPr>
-        <w:lastRenderedPageBreak/>
         <w:t>14.</w:t>
       </w:r>
       <w:r>
@@ -6865,7 +6390,6 @@
           <w:noProof/>
           <w:sz w:val="24"/>
         </w:rPr>
-        <w:lastRenderedPageBreak/>
         <w:t>26.</w:t>
       </w:r>
       <w:r>
@@ -7522,6 +7046,7 @@
   <w:style w:type="character" w:default="1" w:styleId="DefaultParagraphFont">
     <w:name w:val="Default Paragraph Font"/>
     <w:uiPriority w:val="1"/>
+    <w:semiHidden/>
     <w:unhideWhenUsed/>
   </w:style>
   <w:style w:type="table" w:default="1" w:styleId="TableNormal">
@@ -7930,6 +7455,7 @@
   <w:style w:type="character" w:default="1" w:styleId="DefaultParagraphFont">
     <w:name w:val="Default Paragraph Font"/>
     <w:uiPriority w:val="1"/>
+    <w:semiHidden/>
     <w:unhideWhenUsed/>
   </w:style>
   <w:style w:type="table" w:default="1" w:styleId="TableNormal">

</xml_diff>